<commit_message>
Changement de la conception
Adoption de la charte graphique pour :
 - Le diagramme UML
 - Le diagramme de Cas d'utilisation

Ajout de ceux-ci dans le livrable
</commit_message>
<xml_diff>
--- a/Documentation/Livrable.docx
+++ b/Documentation/Livrable.docx
@@ -1,6 +1,6 @@
 
 <file path=word/document.xml><?xml version="1.0" encoding="utf-8"?>
-<w:document xmlns:wpc="http://schemas.microsoft.com/office/word/2010/wordprocessingCanvas" xmlns:cx="http://schemas.microsoft.com/office/drawing/2014/chartex" xmlns:cx1="http://schemas.microsoft.com/office/drawing/2015/9/8/chartex" xmlns:cx2="http://schemas.microsoft.com/office/drawing/2015/10/21/chartex" xmlns:cx3="http://schemas.microsoft.com/office/drawing/2016/5/9/chartex" xmlns:cx4="http://schemas.microsoft.com/office/drawing/2016/5/10/chartex" xmlns:cx5="http://schemas.microsoft.com/office/drawing/2016/5/11/chartex" xmlns:cx6="http://schemas.microsoft.com/office/drawing/2016/5/12/chartex" xmlns:cx7="http://schemas.microsoft.com/office/drawing/2016/5/13/chartex" xmlns:cx8="http://schemas.microsoft.com/office/drawing/2016/5/14/chartex" xmlns:mc="http://schemas.openxmlformats.org/markup-compatibility/2006" xmlns:aink="http://schemas.microsoft.com/office/drawing/2016/ink" xmlns:am3d="http://schemas.microsoft.com/office/drawing/2017/model3d" xmlns:o="urn:schemas-microsoft-com:office:office" xmlns:r="http://schemas.openxmlformats.org/officeDocument/2006/relationships" xmlns:m="http://schemas.openxmlformats.org/officeDocument/2006/math" xmlns:v="urn:schemas-microsoft-com:vml" xmlns:wp14="http://schemas.microsoft.com/office/word/2010/wordprocessingDrawing" xmlns:wp="http://schemas.openxmlformats.org/drawingml/2006/wordprocessingDrawing" xmlns:w10="urn:schemas-microsoft-com:office:word" xmlns:w="http://schemas.openxmlformats.org/wordprocessingml/2006/main" xmlns:w14="http://schemas.microsoft.com/office/word/2010/wordml" xmlns:w15="http://schemas.microsoft.com/office/word/2012/wordml" xmlns:w16cex="http://schemas.microsoft.com/office/word/2018/wordml/cex" xmlns:w16cid="http://schemas.microsoft.com/office/word/2016/wordml/cid" xmlns:w16="http://schemas.microsoft.com/office/word/2018/wordml" xmlns:w16se="http://schemas.microsoft.com/office/word/2015/wordml/symex" xmlns:wpg="http://schemas.microsoft.com/office/word/2010/wordprocessingGroup" xmlns:wpi="http://schemas.microsoft.com/office/word/2010/wordprocessingInk" xmlns:wne="http://schemas.microsoft.com/office/word/2006/wordml" xmlns:wps="http://schemas.microsoft.com/office/word/2010/wordprocessingShape" mc:Ignorable="w14 w15 w16se w16cid w16 w16cex wp14">
+<w:document xmlns:wpc="http://schemas.microsoft.com/office/word/2010/wordprocessingCanvas" xmlns:cx="http://schemas.microsoft.com/office/drawing/2014/chartex" xmlns:cx1="http://schemas.microsoft.com/office/drawing/2015/9/8/chartex" xmlns:cx2="http://schemas.microsoft.com/office/drawing/2015/10/21/chartex" xmlns:cx3="http://schemas.microsoft.com/office/drawing/2016/5/9/chartex" xmlns:cx4="http://schemas.microsoft.com/office/drawing/2016/5/10/chartex" xmlns:cx5="http://schemas.microsoft.com/office/drawing/2016/5/11/chartex" xmlns:cx6="http://schemas.microsoft.com/office/drawing/2016/5/12/chartex" xmlns:cx7="http://schemas.microsoft.com/office/drawing/2016/5/13/chartex" xmlns:cx8="http://schemas.microsoft.com/office/drawing/2016/5/14/chartex" xmlns:mc="http://schemas.openxmlformats.org/markup-compatibility/2006" xmlns:aink="http://schemas.microsoft.com/office/drawing/2016/ink" xmlns:am3d="http://schemas.microsoft.com/office/drawing/2017/model3d" xmlns:o="urn:schemas-microsoft-com:office:office" xmlns:r="http://schemas.openxmlformats.org/officeDocument/2006/relationships" xmlns:m="http://schemas.openxmlformats.org/officeDocument/2006/math" xmlns:v="urn:schemas-microsoft-com:vml" xmlns:wp14="http://schemas.microsoft.com/office/word/2010/wordprocessingDrawing" xmlns:wp="http://schemas.openxmlformats.org/drawingml/2006/wordprocessingDrawing" xmlns:w10="urn:schemas-microsoft-com:office:word" xmlns:w="http://schemas.openxmlformats.org/wordprocessingml/2006/main" xmlns:w14="http://schemas.microsoft.com/office/word/2010/wordml" xmlns:w15="http://schemas.microsoft.com/office/word/2012/wordml" xmlns:w16cid="http://schemas.microsoft.com/office/word/2016/wordml/cid" xmlns:w16se="http://schemas.microsoft.com/office/word/2015/wordml/symex" xmlns:wpg="http://schemas.microsoft.com/office/word/2010/wordprocessingGroup" xmlns:wpi="http://schemas.microsoft.com/office/word/2010/wordprocessingInk" xmlns:wne="http://schemas.microsoft.com/office/word/2006/wordml" xmlns:wps="http://schemas.microsoft.com/office/word/2010/wordprocessingShape" mc:Ignorable="w14 w15 w16se w16cid wp14">
   <w:background w:color="CC99FF"/>
   <w:body>
     <w:sdt>
@@ -335,8 +335,41 @@
                                     <w:sz w:val="20"/>
                                     <w:szCs w:val="20"/>
                                   </w:rPr>
-                                  <w:t>IUT DIJON - 2020</w:t>
+                                  <w:t xml:space="preserve">IUT DIJON </w:t>
                                 </w:r>
+                                <w:r>
+                                  <w:rPr>
+                                    <w:rFonts w:ascii="Manaspace" w:hAnsi="Manaspace"/>
+                                    <w:caps/>
+                                    <w:color w:val="672996"/>
+                                    <w:sz w:val="20"/>
+                                    <w:szCs w:val="20"/>
+                                  </w:rPr>
+                                  <w:t>–</w:t>
+                                </w:r>
+                                <w:r>
+                                  <w:rPr>
+                                    <w:rFonts w:ascii="Manaspace" w:hAnsi="Manaspace"/>
+                                    <w:caps/>
+                                    <w:color w:val="672996"/>
+                                    <w:sz w:val="20"/>
+                                    <w:szCs w:val="20"/>
+                                  </w:rPr>
+                                  <w:t xml:space="preserve"> 2020</w:t>
+                                </w:r>
+                              </w:p>
+                              <w:p>
+                                <w:pPr>
+                                  <w:pStyle w:val="Sansinterligne"/>
+                                  <w:jc w:val="center"/>
+                                  <w:rPr>
+                                    <w:rFonts w:ascii="Manaspace" w:hAnsi="Manaspace"/>
+                                    <w:caps/>
+                                    <w:color w:val="672996"/>
+                                    <w:sz w:val="20"/>
+                                    <w:szCs w:val="20"/>
+                                  </w:rPr>
+                                </w:pPr>
                               </w:p>
                               <w:p>
                                 <w:pPr>
@@ -392,7 +425,23 @@
                                     <w:caps/>
                                     <w:color w:val="672996"/>
                                   </w:rPr>
-                                  <w:t>Loïs Pazola</w:t>
+                                  <w:t>Lo</w:t>
+                                </w:r>
+                                <w:r>
+                                  <w:rPr>
+                                    <w:rFonts w:ascii="Manaspace" w:hAnsi="Manaspace"/>
+                                    <w:caps/>
+                                    <w:color w:val="672996"/>
+                                  </w:rPr>
+                                  <w:t>I</w:t>
+                                </w:r>
+                                <w:r>
+                                  <w:rPr>
+                                    <w:rFonts w:ascii="Manaspace" w:hAnsi="Manaspace"/>
+                                    <w:caps/>
+                                    <w:color w:val="672996"/>
+                                  </w:rPr>
+                                  <w:t>s Pazola</w:t>
                                 </w:r>
                               </w:p>
                               <w:p>
@@ -516,8 +565,41 @@
                               <w:sz w:val="20"/>
                               <w:szCs w:val="20"/>
                             </w:rPr>
-                            <w:t>IUT DIJON - 2020</w:t>
+                            <w:t xml:space="preserve">IUT DIJON </w:t>
                           </w:r>
+                          <w:r>
+                            <w:rPr>
+                              <w:rFonts w:ascii="Manaspace" w:hAnsi="Manaspace"/>
+                              <w:caps/>
+                              <w:color w:val="672996"/>
+                              <w:sz w:val="20"/>
+                              <w:szCs w:val="20"/>
+                            </w:rPr>
+                            <w:t>–</w:t>
+                          </w:r>
+                          <w:r>
+                            <w:rPr>
+                              <w:rFonts w:ascii="Manaspace" w:hAnsi="Manaspace"/>
+                              <w:caps/>
+                              <w:color w:val="672996"/>
+                              <w:sz w:val="20"/>
+                              <w:szCs w:val="20"/>
+                            </w:rPr>
+                            <w:t xml:space="preserve"> 2020</w:t>
+                          </w:r>
+                        </w:p>
+                        <w:p>
+                          <w:pPr>
+                            <w:pStyle w:val="Sansinterligne"/>
+                            <w:jc w:val="center"/>
+                            <w:rPr>
+                              <w:rFonts w:ascii="Manaspace" w:hAnsi="Manaspace"/>
+                              <w:caps/>
+                              <w:color w:val="672996"/>
+                              <w:sz w:val="20"/>
+                              <w:szCs w:val="20"/>
+                            </w:rPr>
+                          </w:pPr>
                         </w:p>
                         <w:p>
                           <w:pPr>
@@ -573,7 +655,23 @@
                               <w:caps/>
                               <w:color w:val="672996"/>
                             </w:rPr>
-                            <w:t>Loïs Pazola</w:t>
+                            <w:t>Lo</w:t>
+                          </w:r>
+                          <w:r>
+                            <w:rPr>
+                              <w:rFonts w:ascii="Manaspace" w:hAnsi="Manaspace"/>
+                              <w:caps/>
+                              <w:color w:val="672996"/>
+                            </w:rPr>
+                            <w:t>I</w:t>
+                          </w:r>
+                          <w:r>
+                            <w:rPr>
+                              <w:rFonts w:ascii="Manaspace" w:hAnsi="Manaspace"/>
+                              <w:caps/>
+                              <w:color w:val="672996"/>
+                            </w:rPr>
+                            <w:t>s Pazola</w:t>
                           </w:r>
                         </w:p>
                         <w:p>
@@ -1089,14 +1187,30 @@
           <w:sz w:val="36"/>
           <w:szCs w:val="36"/>
         </w:rPr>
-        <w:t>……</w:t>
-      </w:r>
+        <w:t>…</w:t>
+      </w:r>
+      <w:proofErr w:type="gramStart"/>
       <w:r>
         <w:rPr>
           <w:sz w:val="36"/>
           <w:szCs w:val="36"/>
         </w:rPr>
-        <w:t>…..</w:t>
+        <w:t>…</w:t>
+      </w:r>
+      <w:r>
+        <w:rPr>
+          <w:sz w:val="36"/>
+          <w:szCs w:val="36"/>
+        </w:rPr>
+        <w:t>….</w:t>
+      </w:r>
+      <w:proofErr w:type="gramEnd"/>
+      <w:r>
+        <w:rPr>
+          <w:sz w:val="36"/>
+          <w:szCs w:val="36"/>
+        </w:rPr>
+        <w:t>.</w:t>
       </w:r>
       <w:r>
         <w:rPr>
@@ -1136,7 +1250,21 @@
         <w:rPr>
           <w:sz w:val="36"/>
         </w:rPr>
-        <w:t>……………………………….…p ?</w:t>
+        <w:t>…………………………</w:t>
+      </w:r>
+      <w:proofErr w:type="gramStart"/>
+      <w:r>
+        <w:rPr>
+          <w:sz w:val="36"/>
+        </w:rPr>
+        <w:t>…….</w:t>
+      </w:r>
+      <w:proofErr w:type="gramEnd"/>
+      <w:r>
+        <w:rPr>
+          <w:sz w:val="36"/>
+        </w:rPr>
+        <w:t>…p ?</w:t>
       </w:r>
     </w:p>
     <w:p/>
@@ -1162,7 +1290,21 @@
         <w:rPr>
           <w:sz w:val="36"/>
         </w:rPr>
-        <w:t>…………………………………………..……p ?</w:t>
+        <w:t>……………………………………</w:t>
+      </w:r>
+      <w:proofErr w:type="gramStart"/>
+      <w:r>
+        <w:rPr>
+          <w:sz w:val="36"/>
+        </w:rPr>
+        <w:t>…….</w:t>
+      </w:r>
+      <w:proofErr w:type="gramEnd"/>
+      <w:r>
+        <w:rPr>
+          <w:sz w:val="36"/>
+        </w:rPr>
+        <w:t>.……p ?</w:t>
       </w:r>
     </w:p>
     <w:p>
@@ -1182,11 +1324,29 @@
     <w:p/>
     <w:p>
       <w:r>
-        <w:t xml:space="preserve">Le projet Yadustock porte sur la création d’un </w:t>
-      </w:r>
-      <w:r>
-        <w:t>serious game</w:t>
-      </w:r>
+        <w:t xml:space="preserve">Le projet </w:t>
+      </w:r>
+      <w:proofErr w:type="spellStart"/>
+      <w:r>
+        <w:t>Yadustock</w:t>
+      </w:r>
+      <w:proofErr w:type="spellEnd"/>
+      <w:r>
+        <w:t xml:space="preserve"> porte sur la création d’un </w:t>
+      </w:r>
+      <w:proofErr w:type="spellStart"/>
+      <w:r>
+        <w:t>serious</w:t>
+      </w:r>
+      <w:proofErr w:type="spellEnd"/>
+      <w:r>
+        <w:t xml:space="preserve"> </w:t>
+      </w:r>
+      <w:proofErr w:type="spellStart"/>
+      <w:r>
+        <w:t>game</w:t>
+      </w:r>
+      <w:proofErr w:type="spellEnd"/>
       <w:r>
         <w:t xml:space="preserve">. </w:t>
       </w:r>
@@ -1197,16 +1357,56 @@
         <w:t xml:space="preserve">Nous avons choisi que l’entreprise sera spécialisée dans la vente de jeux de cartes </w:t>
       </w:r>
       <w:r>
-        <w:t>tel que les cartes Magic, Pokemon ou Yu-Gi-Oh</w:t>
+        <w:t xml:space="preserve">tel que les cartes Magic, </w:t>
+      </w:r>
+      <w:proofErr w:type="spellStart"/>
+      <w:r>
+        <w:t>Pokemon</w:t>
+      </w:r>
+      <w:proofErr w:type="spellEnd"/>
+      <w:r>
+        <w:t xml:space="preserve"> ou Yu-Gi-Oh</w:t>
       </w:r>
       <w:r>
         <w:t>.</w:t>
       </w:r>
       <w:r>
-        <w:t xml:space="preserve"> Ce choix s’explique par notre étude des serious game, rare son ceux qui propose ce genre de produits. En proposant des produits que les jeunes apprécient nous voulons les pousser à jouer </w:t>
-      </w:r>
-      <w:r>
-        <w:t xml:space="preserve">à un serious game </w:t>
+        <w:t xml:space="preserve"> Ce choix s’explique par notre étude des </w:t>
+      </w:r>
+      <w:proofErr w:type="spellStart"/>
+      <w:r>
+        <w:t>serious</w:t>
+      </w:r>
+      <w:proofErr w:type="spellEnd"/>
+      <w:r>
+        <w:t xml:space="preserve"> </w:t>
+      </w:r>
+      <w:proofErr w:type="spellStart"/>
+      <w:r>
+        <w:t>game</w:t>
+      </w:r>
+      <w:proofErr w:type="spellEnd"/>
+      <w:r>
+        <w:t xml:space="preserve">, rare son ceux qui propose ce genre de produits. En proposant des produits que les jeunes apprécient nous voulons les pousser à jouer </w:t>
+      </w:r>
+      <w:r>
+        <w:t xml:space="preserve">à un </w:t>
+      </w:r>
+      <w:proofErr w:type="spellStart"/>
+      <w:r>
+        <w:t>serious</w:t>
+      </w:r>
+      <w:proofErr w:type="spellEnd"/>
+      <w:r>
+        <w:t xml:space="preserve"> </w:t>
+      </w:r>
+      <w:proofErr w:type="spellStart"/>
+      <w:r>
+        <w:t>game</w:t>
+      </w:r>
+      <w:proofErr w:type="spellEnd"/>
+      <w:r>
+        <w:t xml:space="preserve"> </w:t>
       </w:r>
       <w:r>
         <w:t>en s’amusant dans un milieu qu’ils connaissent.</w:t>
@@ -1232,7 +1432,15 @@
         <w:t>et d’en fixer le prix de vente.</w:t>
       </w:r>
       <w:r>
-        <w:t xml:space="preserve"> Une page marché lui permettra d’acheter les produits auprès de son fournisseur. Enfin la page compte lui permettra de consulter son argent disponible. De plus cette page propose un achat de boost qui lui permettront d’améliorer ses résultats.</w:t>
+        <w:t xml:space="preserve"> </w:t>
+      </w:r>
+      <w:proofErr w:type="gramStart"/>
+      <w:r>
+        <w:t>Une page marché</w:t>
+      </w:r>
+      <w:proofErr w:type="gramEnd"/>
+      <w:r>
+        <w:t xml:space="preserve"> lui permettra d’acheter les produits auprès de son fournisseur. Enfin la page compte lui permettra de consulter son argent disponible. De plus cette page propose un achat de boost qui lui permettront d’améliorer ses résultats.</w:t>
       </w:r>
       <w:r>
         <w:t xml:space="preserve"> L’interface doit être claire et intuitive pour que l’utilisateur puisse prendre en main facilement le mécanisme du jeu.</w:t>
@@ -1706,7 +1914,23 @@
     <w:p>
       <w:r>
         <w:lastRenderedPageBreak/>
-        <w:t>Durant nos recherches nous avons découvert beaucoup de serious game existants.</w:t>
+        <w:t xml:space="preserve">Durant nos recherches nous avons découvert beaucoup de </w:t>
+      </w:r>
+      <w:proofErr w:type="spellStart"/>
+      <w:r>
+        <w:t>serious</w:t>
+      </w:r>
+      <w:proofErr w:type="spellEnd"/>
+      <w:r>
+        <w:t xml:space="preserve"> </w:t>
+      </w:r>
+      <w:proofErr w:type="spellStart"/>
+      <w:r>
+        <w:t>game</w:t>
+      </w:r>
+      <w:proofErr w:type="spellEnd"/>
+      <w:r>
+        <w:t xml:space="preserve"> existants.</w:t>
       </w:r>
       <w:r>
         <w:t xml:space="preserve"> Ces jeux avaient tous une interface très différente malgré le même principe de jeux. Mais </w:t>
@@ -2223,8 +2447,16 @@
                 <w:color w:val="CC99FF"/>
               </w:rPr>
               <w:lastRenderedPageBreak/>
-              <w:t>Python + PyQT</w:t>
-            </w:r>
+              <w:t xml:space="preserve">Python + </w:t>
+            </w:r>
+            <w:proofErr w:type="spellStart"/>
+            <w:r>
+              <w:rPr>
+                <w:color w:val="CC99FF"/>
+              </w:rPr>
+              <w:t>PyQT</w:t>
+            </w:r>
+            <w:proofErr w:type="spellEnd"/>
           </w:p>
         </w:tc>
       </w:tr>
@@ -2313,11 +2545,19 @@
                 <w:color w:val="CC99FF"/>
               </w:rPr>
             </w:pPr>
-            <w:r>
-              <w:rPr>
-                <w:color w:val="CC99FF"/>
-              </w:rPr>
-              <w:t>PyQT possède des fonctions graphiques</w:t>
+            <w:proofErr w:type="spellStart"/>
+            <w:r>
+              <w:rPr>
+                <w:color w:val="CC99FF"/>
+              </w:rPr>
+              <w:t>PyQT</w:t>
+            </w:r>
+            <w:proofErr w:type="spellEnd"/>
+            <w:r>
+              <w:rPr>
+                <w:color w:val="CC99FF"/>
+              </w:rPr>
+              <w:t xml:space="preserve"> possède des fonctions graphiques</w:t>
             </w:r>
           </w:p>
           <w:p>
@@ -2994,7 +3234,21 @@
               <w:rPr>
                 <w:color w:val="CC99FF"/>
               </w:rPr>
-              <w:t>Code généré en XML, transformation en format PyQT difficile.</w:t>
+              <w:t xml:space="preserve">Code généré en XML, transformation en format </w:t>
+            </w:r>
+            <w:proofErr w:type="spellStart"/>
+            <w:r>
+              <w:rPr>
+                <w:color w:val="CC99FF"/>
+              </w:rPr>
+              <w:t>PyQT</w:t>
+            </w:r>
+            <w:proofErr w:type="spellEnd"/>
+            <w:r>
+              <w:rPr>
+                <w:color w:val="CC99FF"/>
+              </w:rPr>
+              <w:t xml:space="preserve"> difficile.</w:t>
             </w:r>
           </w:p>
           <w:p>
@@ -3104,12 +3358,14 @@
                 <w:color w:val="CC99FF"/>
               </w:rPr>
             </w:pPr>
+            <w:proofErr w:type="spellStart"/>
             <w:r>
               <w:rPr>
                 <w:color w:val="CC99FF"/>
               </w:rPr>
               <w:t>Gimp</w:t>
             </w:r>
+            <w:proofErr w:type="spellEnd"/>
           </w:p>
         </w:tc>
       </w:tr>
@@ -3892,9 +4148,25 @@
     <w:p/>
     <w:p>
       <w:pPr>
+        <w:jc w:val="left"/>
+        <w:rPr>
+          <w:rFonts w:ascii="Manaspace" w:eastAsiaTheme="majorEastAsia" w:hAnsi="Manaspace" w:cstheme="majorBidi"/>
+          <w:caps/>
+          <w:color w:val="672996"/>
+          <w:sz w:val="28"/>
+          <w:szCs w:val="26"/>
+        </w:rPr>
+      </w:pPr>
+      <w:r>
+        <w:br w:type="page"/>
+      </w:r>
+    </w:p>
+    <w:p>
+      <w:pPr>
         <w:pStyle w:val="Titre2"/>
       </w:pPr>
       <w:r>
+        <w:lastRenderedPageBreak/>
         <w:t>N</w:t>
       </w:r>
       <w:r>
@@ -4095,12 +4367,26 @@
         <w:rPr>
           <w:color w:val="000000" w:themeColor="text1"/>
         </w:rPr>
-        <w:t>Nous utilisons un dépôt git qui a déjà été crée pour la réalisation de ce dossier et la suite du projet.</w:t>
-      </w:r>
+        <w:t xml:space="preserve">Nous utilisons un dépôt git qui a déjà été </w:t>
+      </w:r>
+      <w:proofErr w:type="spellStart"/>
       <w:r>
         <w:rPr>
           <w:color w:val="000000" w:themeColor="text1"/>
         </w:rPr>
+        <w:t>crée</w:t>
+      </w:r>
+      <w:proofErr w:type="spellEnd"/>
+      <w:r>
+        <w:rPr>
+          <w:color w:val="000000" w:themeColor="text1"/>
+        </w:rPr>
+        <w:t xml:space="preserve"> pour la réalisation de ce dossier et la suite du projet.</w:t>
+      </w:r>
+      <w:r>
+        <w:rPr>
+          <w:color w:val="000000" w:themeColor="text1"/>
+        </w:rPr>
         <w:t xml:space="preserve"> Pour tous les membres il est plus simple d’utilisation qu’un dépôt SVN et nous avons beaucoup plus de choix de personnalisation pour documenter le dépôt.</w:t>
       </w:r>
       <w:r>
@@ -4116,6 +4402,15 @@
         <w:rPr>
           <w:color w:val="000000" w:themeColor="text1"/>
         </w:rPr>
+        <w:sectPr>
+          <w:footerReference w:type="default" r:id="rId12"/>
+          <w:pgSz w:w="11906" w:h="16838"/>
+          <w:pgMar w:top="1417" w:right="1417" w:bottom="1417" w:left="1417" w:header="708" w:footer="708" w:gutter="0"/>
+          <w:pgNumType w:start="0"/>
+          <w:cols w:space="708"/>
+          <w:titlePg/>
+          <w:docGrid w:linePitch="360"/>
+        </w:sectPr>
       </w:pPr>
       <w:r>
         <w:rPr>
@@ -4126,6 +4421,7 @@
     </w:p>
     <w:p>
       <w:pPr>
+        <w:jc w:val="left"/>
         <w:rPr>
           <w:color w:val="000000" w:themeColor="text1"/>
         </w:rPr>
@@ -4133,6 +4429,13 @@
     </w:p>
     <w:p>
       <w:pPr>
+        <w:rPr>
+          <w:color w:val="000000" w:themeColor="text1"/>
+        </w:rPr>
+      </w:pPr>
+    </w:p>
+    <w:p>
+      <w:pPr>
         <w:pStyle w:val="Titre1"/>
       </w:pPr>
       <w:r>
@@ -4143,29 +4446,180 @@
     <w:p>
       <w:pPr>
         <w:pStyle w:val="Titre2"/>
-      </w:pPr>
-      <w:r>
-        <w:t>Diagramme de classe</w:t>
+        <w:sectPr>
+          <w:pgSz w:w="16838" w:h="11906" w:orient="landscape"/>
+          <w:pgMar w:top="1417" w:right="1417" w:bottom="1417" w:left="1417" w:header="708" w:footer="708" w:gutter="0"/>
+          <w:pgNumType w:start="0"/>
+          <w:cols w:space="708"/>
+          <w:titlePg/>
+          <w:docGrid w:linePitch="360"/>
+        </w:sectPr>
+      </w:pPr>
+      <w:r>
+        <w:t>Diagramme de class</w:t>
+      </w:r>
+      <w:r>
+        <w:drawing>
+          <wp:anchor distT="0" distB="0" distL="114300" distR="114300" simplePos="0" relativeHeight="251669504" behindDoc="1" locked="0" layoutInCell="1" allowOverlap="1" wp14:anchorId="766D6C2E" wp14:editId="2389E457">
+            <wp:simplePos x="0" y="0"/>
+            <wp:positionH relativeFrom="column">
+              <wp:posOffset>-830486</wp:posOffset>
+            </wp:positionH>
+            <wp:positionV relativeFrom="paragraph">
+              <wp:posOffset>484505</wp:posOffset>
+            </wp:positionV>
+            <wp:extent cx="10513999" cy="3877056"/>
+            <wp:effectExtent l="0" t="0" r="1905" b="9525"/>
+            <wp:wrapNone/>
+            <wp:docPr id="2" name="Image 2"/>
+            <wp:cNvGraphicFramePr>
+              <a:graphicFrameLocks xmlns:a="http://schemas.openxmlformats.org/drawingml/2006/main" noChangeAspect="1"/>
+            </wp:cNvGraphicFramePr>
+            <a:graphic xmlns:a="http://schemas.openxmlformats.org/drawingml/2006/main">
+              <a:graphicData uri="http://schemas.openxmlformats.org/drawingml/2006/picture">
+                <pic:pic xmlns:pic="http://schemas.openxmlformats.org/drawingml/2006/picture">
+                  <pic:nvPicPr>
+                    <pic:cNvPr id="1" name=""/>
+                    <pic:cNvPicPr/>
+                  </pic:nvPicPr>
+                  <pic:blipFill>
+                    <a:blip r:embed="rId13">
+                      <a:extLst>
+                        <a:ext uri="{28A0092B-C50C-407E-A947-70E740481C1C}">
+                          <a14:useLocalDpi xmlns:a14="http://schemas.microsoft.com/office/drawing/2010/main" val="0"/>
+                        </a:ext>
+                      </a:extLst>
+                    </a:blip>
+                    <a:stretch>
+                      <a:fillRect/>
+                    </a:stretch>
+                  </pic:blipFill>
+                  <pic:spPr>
+                    <a:xfrm>
+                      <a:off x="0" y="0"/>
+                      <a:ext cx="10513999" cy="3877056"/>
+                    </a:xfrm>
+                    <a:prstGeom prst="rect">
+                      <a:avLst/>
+                    </a:prstGeom>
+                  </pic:spPr>
+                </pic:pic>
+              </a:graphicData>
+            </a:graphic>
+            <wp14:sizeRelH relativeFrom="page">
+              <wp14:pctWidth>0</wp14:pctWidth>
+            </wp14:sizeRelH>
+            <wp14:sizeRelV relativeFrom="page">
+              <wp14:pctHeight>0</wp14:pctHeight>
+            </wp14:sizeRelV>
+          </wp:anchor>
+        </w:drawing>
       </w:r>
     </w:p>
     <w:p/>
+    <w:p>
+      <w:pPr>
+        <w:pStyle w:val="Titre2"/>
+      </w:pPr>
+      <w:r>
+        <w:tab/>
+      </w:r>
+      <w:r>
+        <w:t>Diagramme de cas d’utilisation</w:t>
+      </w:r>
+    </w:p>
+    <w:p>
+      <w:pPr>
+        <w:tabs>
+          <w:tab w:val="left" w:pos="5748"/>
+        </w:tabs>
+      </w:pPr>
+    </w:p>
+    <w:p>
+      <w:pPr>
+        <w:tabs>
+          <w:tab w:val="left" w:pos="5748"/>
+        </w:tabs>
+        <w:sectPr>
+          <w:pgSz w:w="16838" w:h="11906" w:orient="landscape"/>
+          <w:pgMar w:top="1417" w:right="1417" w:bottom="1417" w:left="1417" w:header="708" w:footer="708" w:gutter="0"/>
+          <w:pgNumType w:start="0"/>
+          <w:cols w:space="708"/>
+          <w:titlePg/>
+          <w:docGrid w:linePitch="360"/>
+        </w:sectPr>
+      </w:pPr>
+      <w:r>
+        <w:drawing>
+          <wp:anchor distT="0" distB="0" distL="114300" distR="114300" simplePos="0" relativeHeight="251670528" behindDoc="1" locked="0" layoutInCell="1" allowOverlap="1" wp14:anchorId="77A7E4DE" wp14:editId="2F5AF3ED">
+            <wp:simplePos x="0" y="0"/>
+            <wp:positionH relativeFrom="column">
+              <wp:posOffset>75565</wp:posOffset>
+            </wp:positionH>
+            <wp:positionV relativeFrom="paragraph">
+              <wp:posOffset>105409</wp:posOffset>
+            </wp:positionV>
+            <wp:extent cx="8735603" cy="4697095"/>
+            <wp:effectExtent l="0" t="0" r="8890" b="8255"/>
+            <wp:wrapNone/>
+            <wp:docPr id="21" name="Image 21"/>
+            <wp:cNvGraphicFramePr>
+              <a:graphicFrameLocks xmlns:a="http://schemas.openxmlformats.org/drawingml/2006/main" noChangeAspect="1"/>
+            </wp:cNvGraphicFramePr>
+            <a:graphic xmlns:a="http://schemas.openxmlformats.org/drawingml/2006/main">
+              <a:graphicData uri="http://schemas.openxmlformats.org/drawingml/2006/picture">
+                <pic:pic xmlns:pic="http://schemas.openxmlformats.org/drawingml/2006/picture">
+                  <pic:nvPicPr>
+                    <pic:cNvPr id="1" name=""/>
+                    <pic:cNvPicPr/>
+                  </pic:nvPicPr>
+                  <pic:blipFill rotWithShape="1">
+                    <a:blip r:embed="rId14">
+                      <a:extLst>
+                        <a:ext uri="{28A0092B-C50C-407E-A947-70E740481C1C}">
+                          <a14:useLocalDpi xmlns:a14="http://schemas.microsoft.com/office/drawing/2010/main" val="0"/>
+                        </a:ext>
+                      </a:extLst>
+                    </a:blip>
+                    <a:srcRect l="857" t="2133" r="878" b="2008"/>
+                    <a:stretch/>
+                  </pic:blipFill>
+                  <pic:spPr bwMode="auto">
+                    <a:xfrm>
+                      <a:off x="0" y="0"/>
+                      <a:ext cx="8738213" cy="4698498"/>
+                    </a:xfrm>
+                    <a:prstGeom prst="rect">
+                      <a:avLst/>
+                    </a:prstGeom>
+                    <a:ln>
+                      <a:noFill/>
+                    </a:ln>
+                    <a:extLst>
+                      <a:ext uri="{53640926-AAD7-44D8-BBD7-CCE9431645EC}">
+                        <a14:shadowObscured xmlns:a14="http://schemas.microsoft.com/office/drawing/2010/main"/>
+                      </a:ext>
+                    </a:extLst>
+                  </pic:spPr>
+                </pic:pic>
+              </a:graphicData>
+            </a:graphic>
+            <wp14:sizeRelH relativeFrom="margin">
+              <wp14:pctWidth>0</wp14:pctWidth>
+            </wp14:sizeRelH>
+            <wp14:sizeRelV relativeFrom="margin">
+              <wp14:pctHeight>0</wp14:pctHeight>
+            </wp14:sizeRelV>
+          </wp:anchor>
+        </w:drawing>
+      </w:r>
+    </w:p>
     <w:p/>
-    <w:p/>
     <w:p>
       <w:pPr>
         <w:pStyle w:val="Titre2"/>
       </w:pPr>
       <w:r>
-        <w:t>Diagramme de cas d’utilisation</w:t>
-      </w:r>
-    </w:p>
-    <w:p/>
-    <w:p/>
-    <w:p>
-      <w:pPr>
-        <w:pStyle w:val="Titre2"/>
-      </w:pPr>
-      <w:r>
         <w:t>Diagrammes de séquence</w:t>
       </w:r>
     </w:p>
@@ -4176,13 +4630,19 @@
       <w:r>
         <w:br w:type="page"/>
       </w:r>
+      <w:bookmarkStart w:id="0" w:name="_GoBack"/>
+      <w:bookmarkEnd w:id="0"/>
+    </w:p>
+    <w:p>
+      <w:pPr>
+        <w:jc w:val="left"/>
+      </w:pPr>
     </w:p>
     <w:p>
       <w:pPr>
         <w:pStyle w:val="Titre1"/>
       </w:pPr>
       <w:r>
-        <w:lastRenderedPageBreak/>
         <w:t>Maquettes</w:t>
       </w:r>
     </w:p>
@@ -4251,7 +4711,7 @@
                     <pic:cNvPicPr/>
                   </pic:nvPicPr>
                   <pic:blipFill>
-                    <a:blip r:embed="rId12" cstate="print">
+                    <a:blip r:embed="rId15" cstate="print">
                       <a:extLst>
                         <a:ext uri="{28A0092B-C50C-407E-A947-70E740481C1C}">
                           <a14:useLocalDpi xmlns:a14="http://schemas.microsoft.com/office/drawing/2010/main" val="0"/>
@@ -4311,201 +4771,6 @@
                 <pic:pic xmlns:pic="http://schemas.openxmlformats.org/drawingml/2006/picture">
                   <pic:nvPicPr>
                     <pic:cNvPr id="7" name="Image 7" descr="Une image contenant moniteur, écran, téléphone, horloge&#10;&#10;Description générée automatiquement"/>
-                    <pic:cNvPicPr/>
-                  </pic:nvPicPr>
-                  <pic:blipFill>
-                    <a:blip r:embed="rId13" cstate="print">
-                      <a:extLst>
-                        <a:ext uri="{28A0092B-C50C-407E-A947-70E740481C1C}">
-                          <a14:useLocalDpi xmlns:a14="http://schemas.microsoft.com/office/drawing/2010/main" val="0"/>
-                        </a:ext>
-                      </a:extLst>
-                    </a:blip>
-                    <a:stretch>
-                      <a:fillRect/>
-                    </a:stretch>
-                  </pic:blipFill>
-                  <pic:spPr>
-                    <a:xfrm>
-                      <a:off x="0" y="0"/>
-                      <a:ext cx="5760720" cy="3540125"/>
-                    </a:xfrm>
-                    <a:prstGeom prst="rect">
-                      <a:avLst/>
-                    </a:prstGeom>
-                  </pic:spPr>
-                </pic:pic>
-              </a:graphicData>
-            </a:graphic>
-          </wp:inline>
-        </w:drawing>
-      </w:r>
-    </w:p>
-    <w:p>
-      <w:r>
-        <w:t>Cet</w:t>
-      </w:r>
-      <w:r>
-        <w:t>te</w:t>
-      </w:r>
-      <w:r>
-        <w:t xml:space="preserve"> page contiendra les explications et règles du jeu.</w:t>
-      </w:r>
-      <w:r>
-        <w:t xml:space="preserve"> Les logos sont présentés pour précisé à quoi ils correspondent pour la suite.</w:t>
-      </w:r>
-    </w:p>
-    <w:p/>
-    <w:p>
-      <w:pPr>
-        <w:pStyle w:val="Titre2"/>
-      </w:pPr>
-      <w:r>
-        <w:t>tableau de bord</w:t>
-      </w:r>
-    </w:p>
-    <w:p>
-      <w:r>
-        <w:rPr>
-          <w:noProof/>
-        </w:rPr>
-        <w:drawing>
-          <wp:inline distT="0" distB="0" distL="0" distR="0" wp14:anchorId="3C3F13E0" wp14:editId="3206BC9C">
-            <wp:extent cx="5760720" cy="3540125"/>
-            <wp:effectExtent l="0" t="0" r="0" b="3175"/>
-            <wp:docPr id="8" name="Image 8" descr="Une image contenant moniteur, capture d’écran, intérieur, écran&#10;&#10;Description générée automatiquement"/>
-            <wp:cNvGraphicFramePr>
-              <a:graphicFrameLocks xmlns:a="http://schemas.openxmlformats.org/drawingml/2006/main" noChangeAspect="1"/>
-            </wp:cNvGraphicFramePr>
-            <a:graphic xmlns:a="http://schemas.openxmlformats.org/drawingml/2006/main">
-              <a:graphicData uri="http://schemas.openxmlformats.org/drawingml/2006/picture">
-                <pic:pic xmlns:pic="http://schemas.openxmlformats.org/drawingml/2006/picture">
-                  <pic:nvPicPr>
-                    <pic:cNvPr id="8" name="Image 8" descr="Une image contenant moniteur, capture d’écran, intérieur, écran&#10;&#10;Description générée automatiquement"/>
-                    <pic:cNvPicPr/>
-                  </pic:nvPicPr>
-                  <pic:blipFill>
-                    <a:blip r:embed="rId14" cstate="print">
-                      <a:extLst>
-                        <a:ext uri="{28A0092B-C50C-407E-A947-70E740481C1C}">
-                          <a14:useLocalDpi xmlns:a14="http://schemas.microsoft.com/office/drawing/2010/main" val="0"/>
-                        </a:ext>
-                      </a:extLst>
-                    </a:blip>
-                    <a:stretch>
-                      <a:fillRect/>
-                    </a:stretch>
-                  </pic:blipFill>
-                  <pic:spPr>
-                    <a:xfrm>
-                      <a:off x="0" y="0"/>
-                      <a:ext cx="5760720" cy="3540125"/>
-                    </a:xfrm>
-                    <a:prstGeom prst="rect">
-                      <a:avLst/>
-                    </a:prstGeom>
-                  </pic:spPr>
-                </pic:pic>
-              </a:graphicData>
-            </a:graphic>
-          </wp:inline>
-        </w:drawing>
-      </w:r>
-    </w:p>
-    <w:p>
-      <w:r>
-        <w:t>Comme préciser au début du rapport le tableau de bord contient les informations principales du tour d’avant et du tout actuel.</w:t>
-      </w:r>
-    </w:p>
-    <w:p>
-      <w:pPr>
-        <w:pStyle w:val="Titre2"/>
-      </w:pPr>
-      <w:r>
-        <w:lastRenderedPageBreak/>
-        <w:t>Page Stock</w:t>
-      </w:r>
-    </w:p>
-    <w:p>
-      <w:r>
-        <w:rPr>
-          <w:noProof/>
-        </w:rPr>
-        <w:drawing>
-          <wp:inline distT="0" distB="0" distL="0" distR="0" wp14:anchorId="0445A38B" wp14:editId="2A670D9E">
-            <wp:extent cx="5760720" cy="3540125"/>
-            <wp:effectExtent l="0" t="0" r="0" b="3175"/>
-            <wp:docPr id="9" name="Image 9"/>
-            <wp:cNvGraphicFramePr>
-              <a:graphicFrameLocks xmlns:a="http://schemas.openxmlformats.org/drawingml/2006/main" noChangeAspect="1"/>
-            </wp:cNvGraphicFramePr>
-            <a:graphic xmlns:a="http://schemas.openxmlformats.org/drawingml/2006/main">
-              <a:graphicData uri="http://schemas.openxmlformats.org/drawingml/2006/picture">
-                <pic:pic xmlns:pic="http://schemas.openxmlformats.org/drawingml/2006/picture">
-                  <pic:nvPicPr>
-                    <pic:cNvPr id="9" name="Image 9"/>
-                    <pic:cNvPicPr/>
-                  </pic:nvPicPr>
-                  <pic:blipFill>
-                    <a:blip r:embed="rId15" cstate="print">
-                      <a:extLst>
-                        <a:ext uri="{28A0092B-C50C-407E-A947-70E740481C1C}">
-                          <a14:useLocalDpi xmlns:a14="http://schemas.microsoft.com/office/drawing/2010/main" val="0"/>
-                        </a:ext>
-                      </a:extLst>
-                    </a:blip>
-                    <a:stretch>
-                      <a:fillRect/>
-                    </a:stretch>
-                  </pic:blipFill>
-                  <pic:spPr>
-                    <a:xfrm>
-                      <a:off x="0" y="0"/>
-                      <a:ext cx="5760720" cy="3540125"/>
-                    </a:xfrm>
-                    <a:prstGeom prst="rect">
-                      <a:avLst/>
-                    </a:prstGeom>
-                  </pic:spPr>
-                </pic:pic>
-              </a:graphicData>
-            </a:graphic>
-          </wp:inline>
-        </w:drawing>
-      </w:r>
-    </w:p>
-    <w:p>
-      <w:r>
-        <w:t>Cette page contient l’état du stock et permet la modification du prix de vente.</w:t>
-      </w:r>
-    </w:p>
-    <w:p/>
-    <w:p>
-      <w:pPr>
-        <w:pStyle w:val="Titre2"/>
-      </w:pPr>
-      <w:r>
-        <w:t>Page MARKET</w:t>
-      </w:r>
-    </w:p>
-    <w:p>
-      <w:r>
-        <w:rPr>
-          <w:noProof/>
-        </w:rPr>
-        <w:drawing>
-          <wp:inline distT="0" distB="0" distL="0" distR="0" wp14:anchorId="017E9F8A" wp14:editId="6FBEA8E7">
-            <wp:extent cx="5760720" cy="3540125"/>
-            <wp:effectExtent l="0" t="0" r="0" b="3175"/>
-            <wp:docPr id="10" name="Image 10"/>
-            <wp:cNvGraphicFramePr>
-              <a:graphicFrameLocks xmlns:a="http://schemas.openxmlformats.org/drawingml/2006/main" noChangeAspect="1"/>
-            </wp:cNvGraphicFramePr>
-            <a:graphic xmlns:a="http://schemas.openxmlformats.org/drawingml/2006/main">
-              <a:graphicData uri="http://schemas.openxmlformats.org/drawingml/2006/picture">
-                <pic:pic xmlns:pic="http://schemas.openxmlformats.org/drawingml/2006/picture">
-                  <pic:nvPicPr>
-                    <pic:cNvPr id="10" name="Image 10"/>
                     <pic:cNvPicPr/>
                   </pic:nvPicPr>
                   <pic:blipFill>
@@ -4538,16 +4803,25 @@
     </w:p>
     <w:p>
       <w:r>
-        <w:t>Cette page permettra au joueur d’acheter auprès du fournisseur tout en ayant les informations du prix total et la quantité qu’il possède actuellement.</w:t>
-      </w:r>
-    </w:p>
+        <w:t>Cet</w:t>
+      </w:r>
+      <w:r>
+        <w:t>te</w:t>
+      </w:r>
+      <w:r>
+        <w:t xml:space="preserve"> page contiendra les explications et règles du jeu.</w:t>
+      </w:r>
+      <w:r>
+        <w:t xml:space="preserve"> Les logos sont présentés pour précisé à quoi ils correspondent pour la suite.</w:t>
+      </w:r>
+    </w:p>
+    <w:p/>
     <w:p>
       <w:pPr>
         <w:pStyle w:val="Titre2"/>
       </w:pPr>
       <w:r>
-        <w:lastRenderedPageBreak/>
-        <w:t>page account</w:t>
+        <w:t>tableau de bord</w:t>
       </w:r>
     </w:p>
     <w:p>
@@ -4556,10 +4830,10 @@
           <w:noProof/>
         </w:rPr>
         <w:drawing>
-          <wp:inline distT="0" distB="0" distL="0" distR="0" wp14:anchorId="3129B7A0" wp14:editId="24C44DC8">
+          <wp:inline distT="0" distB="0" distL="0" distR="0" wp14:anchorId="3C3F13E0" wp14:editId="3206BC9C">
             <wp:extent cx="5760720" cy="3540125"/>
             <wp:effectExtent l="0" t="0" r="0" b="3175"/>
-            <wp:docPr id="11" name="Image 11"/>
+            <wp:docPr id="8" name="Image 8" descr="Une image contenant moniteur, capture d’écran, intérieur, écran&#10;&#10;Description générée automatiquement"/>
             <wp:cNvGraphicFramePr>
               <a:graphicFrameLocks xmlns:a="http://schemas.openxmlformats.org/drawingml/2006/main" noChangeAspect="1"/>
             </wp:cNvGraphicFramePr>
@@ -4567,7 +4841,7 @@
               <a:graphicData uri="http://schemas.openxmlformats.org/drawingml/2006/picture">
                 <pic:pic xmlns:pic="http://schemas.openxmlformats.org/drawingml/2006/picture">
                   <pic:nvPicPr>
-                    <pic:cNvPr id="11" name="Image 11"/>
+                    <pic:cNvPr id="8" name="Image 8" descr="Une image contenant moniteur, capture d’écran, intérieur, écran&#10;&#10;Description générée automatiquement"/>
                     <pic:cNvPicPr/>
                   </pic:nvPicPr>
                   <pic:blipFill>
@@ -4600,6 +4874,192 @@
     </w:p>
     <w:p>
       <w:r>
+        <w:t>Comme préciser au début du rapport le tableau de bord contient les informations principales du tour d’avant et du tout actuel.</w:t>
+      </w:r>
+    </w:p>
+    <w:p>
+      <w:pPr>
+        <w:pStyle w:val="Titre2"/>
+      </w:pPr>
+      <w:r>
+        <w:lastRenderedPageBreak/>
+        <w:t>Page Stock</w:t>
+      </w:r>
+    </w:p>
+    <w:p>
+      <w:r>
+        <w:rPr>
+          <w:noProof/>
+        </w:rPr>
+        <w:drawing>
+          <wp:inline distT="0" distB="0" distL="0" distR="0" wp14:anchorId="0445A38B" wp14:editId="2A670D9E">
+            <wp:extent cx="5760720" cy="3540125"/>
+            <wp:effectExtent l="0" t="0" r="0" b="3175"/>
+            <wp:docPr id="9" name="Image 9"/>
+            <wp:cNvGraphicFramePr>
+              <a:graphicFrameLocks xmlns:a="http://schemas.openxmlformats.org/drawingml/2006/main" noChangeAspect="1"/>
+            </wp:cNvGraphicFramePr>
+            <a:graphic xmlns:a="http://schemas.openxmlformats.org/drawingml/2006/main">
+              <a:graphicData uri="http://schemas.openxmlformats.org/drawingml/2006/picture">
+                <pic:pic xmlns:pic="http://schemas.openxmlformats.org/drawingml/2006/picture">
+                  <pic:nvPicPr>
+                    <pic:cNvPr id="9" name="Image 9"/>
+                    <pic:cNvPicPr/>
+                  </pic:nvPicPr>
+                  <pic:blipFill>
+                    <a:blip r:embed="rId18" cstate="print">
+                      <a:extLst>
+                        <a:ext uri="{28A0092B-C50C-407E-A947-70E740481C1C}">
+                          <a14:useLocalDpi xmlns:a14="http://schemas.microsoft.com/office/drawing/2010/main" val="0"/>
+                        </a:ext>
+                      </a:extLst>
+                    </a:blip>
+                    <a:stretch>
+                      <a:fillRect/>
+                    </a:stretch>
+                  </pic:blipFill>
+                  <pic:spPr>
+                    <a:xfrm>
+                      <a:off x="0" y="0"/>
+                      <a:ext cx="5760720" cy="3540125"/>
+                    </a:xfrm>
+                    <a:prstGeom prst="rect">
+                      <a:avLst/>
+                    </a:prstGeom>
+                  </pic:spPr>
+                </pic:pic>
+              </a:graphicData>
+            </a:graphic>
+          </wp:inline>
+        </w:drawing>
+      </w:r>
+    </w:p>
+    <w:p>
+      <w:r>
+        <w:t>Cette page contient l’état du stock et permet la modification du prix de vente.</w:t>
+      </w:r>
+    </w:p>
+    <w:p/>
+    <w:p>
+      <w:pPr>
+        <w:pStyle w:val="Titre2"/>
+      </w:pPr>
+      <w:r>
+        <w:t>Page MARKET</w:t>
+      </w:r>
+    </w:p>
+    <w:p>
+      <w:r>
+        <w:rPr>
+          <w:noProof/>
+        </w:rPr>
+        <w:drawing>
+          <wp:inline distT="0" distB="0" distL="0" distR="0" wp14:anchorId="017E9F8A" wp14:editId="6FBEA8E7">
+            <wp:extent cx="5760720" cy="3540125"/>
+            <wp:effectExtent l="0" t="0" r="0" b="3175"/>
+            <wp:docPr id="10" name="Image 10"/>
+            <wp:cNvGraphicFramePr>
+              <a:graphicFrameLocks xmlns:a="http://schemas.openxmlformats.org/drawingml/2006/main" noChangeAspect="1"/>
+            </wp:cNvGraphicFramePr>
+            <a:graphic xmlns:a="http://schemas.openxmlformats.org/drawingml/2006/main">
+              <a:graphicData uri="http://schemas.openxmlformats.org/drawingml/2006/picture">
+                <pic:pic xmlns:pic="http://schemas.openxmlformats.org/drawingml/2006/picture">
+                  <pic:nvPicPr>
+                    <pic:cNvPr id="10" name="Image 10"/>
+                    <pic:cNvPicPr/>
+                  </pic:nvPicPr>
+                  <pic:blipFill>
+                    <a:blip r:embed="rId19" cstate="print">
+                      <a:extLst>
+                        <a:ext uri="{28A0092B-C50C-407E-A947-70E740481C1C}">
+                          <a14:useLocalDpi xmlns:a14="http://schemas.microsoft.com/office/drawing/2010/main" val="0"/>
+                        </a:ext>
+                      </a:extLst>
+                    </a:blip>
+                    <a:stretch>
+                      <a:fillRect/>
+                    </a:stretch>
+                  </pic:blipFill>
+                  <pic:spPr>
+                    <a:xfrm>
+                      <a:off x="0" y="0"/>
+                      <a:ext cx="5760720" cy="3540125"/>
+                    </a:xfrm>
+                    <a:prstGeom prst="rect">
+                      <a:avLst/>
+                    </a:prstGeom>
+                  </pic:spPr>
+                </pic:pic>
+              </a:graphicData>
+            </a:graphic>
+          </wp:inline>
+        </w:drawing>
+      </w:r>
+    </w:p>
+    <w:p>
+      <w:r>
+        <w:t>Cette page permettra au joueur d’acheter auprès du fournisseur tout en ayant les informations du prix total et la quantité qu’il possède actuellement.</w:t>
+      </w:r>
+    </w:p>
+    <w:p>
+      <w:pPr>
+        <w:pStyle w:val="Titre2"/>
+      </w:pPr>
+      <w:r>
+        <w:lastRenderedPageBreak/>
+        <w:t>page account</w:t>
+      </w:r>
+    </w:p>
+    <w:p>
+      <w:r>
+        <w:rPr>
+          <w:noProof/>
+        </w:rPr>
+        <w:drawing>
+          <wp:inline distT="0" distB="0" distL="0" distR="0" wp14:anchorId="3129B7A0" wp14:editId="24C44DC8">
+            <wp:extent cx="5760720" cy="3540125"/>
+            <wp:effectExtent l="0" t="0" r="0" b="3175"/>
+            <wp:docPr id="11" name="Image 11"/>
+            <wp:cNvGraphicFramePr>
+              <a:graphicFrameLocks xmlns:a="http://schemas.openxmlformats.org/drawingml/2006/main" noChangeAspect="1"/>
+            </wp:cNvGraphicFramePr>
+            <a:graphic xmlns:a="http://schemas.openxmlformats.org/drawingml/2006/main">
+              <a:graphicData uri="http://schemas.openxmlformats.org/drawingml/2006/picture">
+                <pic:pic xmlns:pic="http://schemas.openxmlformats.org/drawingml/2006/picture">
+                  <pic:nvPicPr>
+                    <pic:cNvPr id="11" name="Image 11"/>
+                    <pic:cNvPicPr/>
+                  </pic:nvPicPr>
+                  <pic:blipFill>
+                    <a:blip r:embed="rId20" cstate="print">
+                      <a:extLst>
+                        <a:ext uri="{28A0092B-C50C-407E-A947-70E740481C1C}">
+                          <a14:useLocalDpi xmlns:a14="http://schemas.microsoft.com/office/drawing/2010/main" val="0"/>
+                        </a:ext>
+                      </a:extLst>
+                    </a:blip>
+                    <a:stretch>
+                      <a:fillRect/>
+                    </a:stretch>
+                  </pic:blipFill>
+                  <pic:spPr>
+                    <a:xfrm>
+                      <a:off x="0" y="0"/>
+                      <a:ext cx="5760720" cy="3540125"/>
+                    </a:xfrm>
+                    <a:prstGeom prst="rect">
+                      <a:avLst/>
+                    </a:prstGeom>
+                  </pic:spPr>
+                </pic:pic>
+              </a:graphicData>
+            </a:graphic>
+          </wp:inline>
+        </w:drawing>
+      </w:r>
+    </w:p>
+    <w:p>
+      <w:r>
         <w:t>Sur cette page le joueur peut vérifier ses comptes et acheter les boost</w:t>
       </w:r>
       <w:r>
@@ -4667,7 +5127,7 @@
                     <pic:cNvPicPr/>
                   </pic:nvPicPr>
                   <pic:blipFill>
-                    <a:blip r:embed="rId18" cstate="print">
+                    <a:blip r:embed="rId21" cstate="print">
                       <a:extLst>
                         <a:ext uri="{28A0092B-C50C-407E-A947-70E740481C1C}">
                           <a14:useLocalDpi xmlns:a14="http://schemas.microsoft.com/office/drawing/2010/main" val="0"/>
@@ -4727,7 +5187,7 @@
                     <pic:cNvPicPr/>
                   </pic:nvPicPr>
                   <pic:blipFill>
-                    <a:blip r:embed="rId19" cstate="print">
+                    <a:blip r:embed="rId22" cstate="print">
                       <a:extLst>
                         <a:ext uri="{28A0092B-C50C-407E-A947-70E740481C1C}">
                           <a14:useLocalDpi xmlns:a14="http://schemas.microsoft.com/office/drawing/2010/main" val="0"/>
@@ -4818,7 +5278,7 @@
               </wp:anchor>
             </w:drawing>
           </mc:Choice>
-          <mc:Fallback>
+          <mc:Fallback xmlns:w16="http://schemas.microsoft.com/office/word/2018/wordml" xmlns:w16cex="http://schemas.microsoft.com/office/word/2018/wordml/cex">
             <w:pict>
               <v:shapetype w14:anchorId="35326BA6" id="_x0000_t32" coordsize="21600,21600" o:spt="32" o:oned="t" path="m,l21600,21600e" filled="f">
                 <v:path arrowok="t" fillok="f" o:connecttype="none"/>
@@ -4880,7 +5340,7 @@
                     <pic:cNvPicPr/>
                   </pic:nvPicPr>
                   <pic:blipFill>
-                    <a:blip r:embed="rId20">
+                    <a:blip r:embed="rId23">
                       <a:extLst>
                         <a:ext uri="{28A0092B-C50C-407E-A947-70E740481C1C}">
                           <a14:useLocalDpi xmlns:a14="http://schemas.microsoft.com/office/drawing/2010/main" val="0"/>
@@ -4940,7 +5400,7 @@
                     <pic:cNvPicPr/>
                   </pic:nvPicPr>
                   <pic:blipFill>
-                    <a:blip r:embed="rId21">
+                    <a:blip r:embed="rId24">
                       <a:extLst>
                         <a:ext uri="{28A0092B-C50C-407E-A947-70E740481C1C}">
                           <a14:useLocalDpi xmlns:a14="http://schemas.microsoft.com/office/drawing/2010/main" val="0"/>
@@ -5031,7 +5491,7 @@
               </wp:anchor>
             </w:drawing>
           </mc:Choice>
-          <mc:Fallback>
+          <mc:Fallback xmlns:w16="http://schemas.microsoft.com/office/word/2018/wordml" xmlns:w16cex="http://schemas.microsoft.com/office/word/2018/wordml/cex">
             <w:pict>
               <v:shape w14:anchorId="21C351AF" id="Connecteur droit avec flèche 17" o:spid="_x0000_s1026" type="#_x0000_t32" style="position:absolute;margin-left:206.65pt;margin-top:23.05pt;width:67.5pt;height:0;z-index:251668480;visibility:visible;mso-wrap-style:square;mso-wrap-distance-left:9pt;mso-wrap-distance-top:0;mso-wrap-distance-right:9pt;mso-wrap-distance-bottom:0;mso-position-horizontal:absolute;mso-position-horizontal-relative:text;mso-position-vertical:absolute;mso-position-vertical-relative:text" o:gfxdata="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" strokecolor="black [3200]" strokeweight=".5pt">
                 <v:stroke endarrow="block" joinstyle="miter"/>
@@ -5045,7 +5505,6 @@
     <w:p/>
     <w:p/>
     <w:sectPr>
-      <w:footerReference w:type="default" r:id="rId22"/>
       <w:pgSz w:w="11906" w:h="16838"/>
       <w:pgMar w:top="1417" w:right="1417" w:bottom="1417" w:left="1417" w:header="708" w:footer="708" w:gutter="0"/>
       <w:pgNumType w:start="0"/>
@@ -5058,7 +5517,7 @@
 </file>
 
 <file path=word/endnotes.xml><?xml version="1.0" encoding="utf-8"?>
-<w:endnotes xmlns:wpc="http://schemas.microsoft.com/office/word/2010/wordprocessingCanvas" xmlns:cx="http://schemas.microsoft.com/office/drawing/2014/chartex" xmlns:cx1="http://schemas.microsoft.com/office/drawing/2015/9/8/chartex" xmlns:cx2="http://schemas.microsoft.com/office/drawing/2015/10/21/chartex" xmlns:cx3="http://schemas.microsoft.com/office/drawing/2016/5/9/chartex" xmlns:cx4="http://schemas.microsoft.com/office/drawing/2016/5/10/chartex" xmlns:cx5="http://schemas.microsoft.com/office/drawing/2016/5/11/chartex" xmlns:cx6="http://schemas.microsoft.com/office/drawing/2016/5/12/chartex" xmlns:cx7="http://schemas.microsoft.com/office/drawing/2016/5/13/chartex" xmlns:cx8="http://schemas.microsoft.com/office/drawing/2016/5/14/chartex" xmlns:mc="http://schemas.openxmlformats.org/markup-compatibility/2006" xmlns:aink="http://schemas.microsoft.com/office/drawing/2016/ink" xmlns:am3d="http://schemas.microsoft.com/office/drawing/2017/model3d" xmlns:o="urn:schemas-microsoft-com:office:office" xmlns:r="http://schemas.openxmlformats.org/officeDocument/2006/relationships" xmlns:m="http://schemas.openxmlformats.org/officeDocument/2006/math" xmlns:v="urn:schemas-microsoft-com:vml" xmlns:wp14="http://schemas.microsoft.com/office/word/2010/wordprocessingDrawing" xmlns:wp="http://schemas.openxmlformats.org/drawingml/2006/wordprocessingDrawing" xmlns:w10="urn:schemas-microsoft-com:office:word" xmlns:w="http://schemas.openxmlformats.org/wordprocessingml/2006/main" xmlns:w14="http://schemas.microsoft.com/office/word/2010/wordml" xmlns:w15="http://schemas.microsoft.com/office/word/2012/wordml" xmlns:w16cex="http://schemas.microsoft.com/office/word/2018/wordml/cex" xmlns:w16cid="http://schemas.microsoft.com/office/word/2016/wordml/cid" xmlns:w16="http://schemas.microsoft.com/office/word/2018/wordml" xmlns:w16se="http://schemas.microsoft.com/office/word/2015/wordml/symex" xmlns:wpg="http://schemas.microsoft.com/office/word/2010/wordprocessingGroup" xmlns:wpi="http://schemas.microsoft.com/office/word/2010/wordprocessingInk" xmlns:wne="http://schemas.microsoft.com/office/word/2006/wordml" xmlns:wps="http://schemas.microsoft.com/office/word/2010/wordprocessingShape" mc:Ignorable="w14 w15 w16se w16cid w16 w16cex wp14">
+<w:endnotes xmlns:wpc="http://schemas.microsoft.com/office/word/2010/wordprocessingCanvas" xmlns:cx="http://schemas.microsoft.com/office/drawing/2014/chartex" xmlns:cx1="http://schemas.microsoft.com/office/drawing/2015/9/8/chartex" xmlns:cx2="http://schemas.microsoft.com/office/drawing/2015/10/21/chartex" xmlns:cx3="http://schemas.microsoft.com/office/drawing/2016/5/9/chartex" xmlns:cx4="http://schemas.microsoft.com/office/drawing/2016/5/10/chartex" xmlns:cx5="http://schemas.microsoft.com/office/drawing/2016/5/11/chartex" xmlns:cx6="http://schemas.microsoft.com/office/drawing/2016/5/12/chartex" xmlns:cx7="http://schemas.microsoft.com/office/drawing/2016/5/13/chartex" xmlns:cx8="http://schemas.microsoft.com/office/drawing/2016/5/14/chartex" xmlns:mc="http://schemas.openxmlformats.org/markup-compatibility/2006" xmlns:aink="http://schemas.microsoft.com/office/drawing/2016/ink" xmlns:am3d="http://schemas.microsoft.com/office/drawing/2017/model3d" xmlns:o="urn:schemas-microsoft-com:office:office" xmlns:r="http://schemas.openxmlformats.org/officeDocument/2006/relationships" xmlns:m="http://schemas.openxmlformats.org/officeDocument/2006/math" xmlns:v="urn:schemas-microsoft-com:vml" xmlns:wp14="http://schemas.microsoft.com/office/word/2010/wordprocessingDrawing" xmlns:wp="http://schemas.openxmlformats.org/drawingml/2006/wordprocessingDrawing" xmlns:w10="urn:schemas-microsoft-com:office:word" xmlns:w="http://schemas.openxmlformats.org/wordprocessingml/2006/main" xmlns:w14="http://schemas.microsoft.com/office/word/2010/wordml" xmlns:w15="http://schemas.microsoft.com/office/word/2012/wordml" xmlns:w16cid="http://schemas.microsoft.com/office/word/2016/wordml/cid" xmlns:w16se="http://schemas.microsoft.com/office/word/2015/wordml/symex" xmlns:wpg="http://schemas.microsoft.com/office/word/2010/wordprocessingGroup" xmlns:wpi="http://schemas.microsoft.com/office/word/2010/wordprocessingInk" xmlns:wne="http://schemas.microsoft.com/office/word/2006/wordml" xmlns:wps="http://schemas.microsoft.com/office/word/2010/wordprocessingShape" mc:Ignorable="w14 w15 w16se w16cid wp14">
   <w:endnote w:type="separator" w:id="-1">
     <w:p>
       <w:pPr>
@@ -5083,7 +5542,7 @@
 </file>
 
 <file path=word/footer1.xml><?xml version="1.0" encoding="utf-8"?>
-<w:ftr xmlns:wpc="http://schemas.microsoft.com/office/word/2010/wordprocessingCanvas" xmlns:cx="http://schemas.microsoft.com/office/drawing/2014/chartex" xmlns:cx1="http://schemas.microsoft.com/office/drawing/2015/9/8/chartex" xmlns:cx2="http://schemas.microsoft.com/office/drawing/2015/10/21/chartex" xmlns:cx3="http://schemas.microsoft.com/office/drawing/2016/5/9/chartex" xmlns:cx4="http://schemas.microsoft.com/office/drawing/2016/5/10/chartex" xmlns:cx5="http://schemas.microsoft.com/office/drawing/2016/5/11/chartex" xmlns:cx6="http://schemas.microsoft.com/office/drawing/2016/5/12/chartex" xmlns:cx7="http://schemas.microsoft.com/office/drawing/2016/5/13/chartex" xmlns:cx8="http://schemas.microsoft.com/office/drawing/2016/5/14/chartex" xmlns:mc="http://schemas.openxmlformats.org/markup-compatibility/2006" xmlns:aink="http://schemas.microsoft.com/office/drawing/2016/ink" xmlns:am3d="http://schemas.microsoft.com/office/drawing/2017/model3d" xmlns:o="urn:schemas-microsoft-com:office:office" xmlns:r="http://schemas.openxmlformats.org/officeDocument/2006/relationships" xmlns:m="http://schemas.openxmlformats.org/officeDocument/2006/math" xmlns:v="urn:schemas-microsoft-com:vml" xmlns:wp14="http://schemas.microsoft.com/office/word/2010/wordprocessingDrawing" xmlns:wp="http://schemas.openxmlformats.org/drawingml/2006/wordprocessingDrawing" xmlns:w10="urn:schemas-microsoft-com:office:word" xmlns:w="http://schemas.openxmlformats.org/wordprocessingml/2006/main" xmlns:w14="http://schemas.microsoft.com/office/word/2010/wordml" xmlns:w15="http://schemas.microsoft.com/office/word/2012/wordml" xmlns:w16cex="http://schemas.microsoft.com/office/word/2018/wordml/cex" xmlns:w16cid="http://schemas.microsoft.com/office/word/2016/wordml/cid" xmlns:w16="http://schemas.microsoft.com/office/word/2018/wordml" xmlns:w16se="http://schemas.microsoft.com/office/word/2015/wordml/symex" xmlns:wpg="http://schemas.microsoft.com/office/word/2010/wordprocessingGroup" xmlns:wpi="http://schemas.microsoft.com/office/word/2010/wordprocessingInk" xmlns:wne="http://schemas.microsoft.com/office/word/2006/wordml" xmlns:wps="http://schemas.microsoft.com/office/word/2010/wordprocessingShape" mc:Ignorable="w14 w15 w16se w16cid w16 w16cex wp14">
+<w:ftr xmlns:wpc="http://schemas.microsoft.com/office/word/2010/wordprocessingCanvas" xmlns:cx="http://schemas.microsoft.com/office/drawing/2014/chartex" xmlns:cx1="http://schemas.microsoft.com/office/drawing/2015/9/8/chartex" xmlns:cx2="http://schemas.microsoft.com/office/drawing/2015/10/21/chartex" xmlns:cx3="http://schemas.microsoft.com/office/drawing/2016/5/9/chartex" xmlns:cx4="http://schemas.microsoft.com/office/drawing/2016/5/10/chartex" xmlns:cx5="http://schemas.microsoft.com/office/drawing/2016/5/11/chartex" xmlns:cx6="http://schemas.microsoft.com/office/drawing/2016/5/12/chartex" xmlns:cx7="http://schemas.microsoft.com/office/drawing/2016/5/13/chartex" xmlns:cx8="http://schemas.microsoft.com/office/drawing/2016/5/14/chartex" xmlns:mc="http://schemas.openxmlformats.org/markup-compatibility/2006" xmlns:aink="http://schemas.microsoft.com/office/drawing/2016/ink" xmlns:am3d="http://schemas.microsoft.com/office/drawing/2017/model3d" xmlns:o="urn:schemas-microsoft-com:office:office" xmlns:r="http://schemas.openxmlformats.org/officeDocument/2006/relationships" xmlns:m="http://schemas.openxmlformats.org/officeDocument/2006/math" xmlns:v="urn:schemas-microsoft-com:vml" xmlns:wp14="http://schemas.microsoft.com/office/word/2010/wordprocessingDrawing" xmlns:wp="http://schemas.openxmlformats.org/drawingml/2006/wordprocessingDrawing" xmlns:w10="urn:schemas-microsoft-com:office:word" xmlns:w="http://schemas.openxmlformats.org/wordprocessingml/2006/main" xmlns:w14="http://schemas.microsoft.com/office/word/2010/wordml" xmlns:w15="http://schemas.microsoft.com/office/word/2012/wordml" xmlns:w16cid="http://schemas.microsoft.com/office/word/2016/wordml/cid" xmlns:w16se="http://schemas.microsoft.com/office/word/2015/wordml/symex" xmlns:wpg="http://schemas.microsoft.com/office/word/2010/wordprocessingGroup" xmlns:wpi="http://schemas.microsoft.com/office/word/2010/wordprocessingInk" xmlns:wne="http://schemas.microsoft.com/office/word/2006/wordml" xmlns:wps="http://schemas.microsoft.com/office/word/2010/wordprocessingShape" mc:Ignorable="w14 w15 w16se w16cid wp14">
   <w:sdt>
     <w:sdtPr>
       <w:id w:val="-961961587"/>
@@ -5126,7 +5585,7 @@
 </file>
 
 <file path=word/footnotes.xml><?xml version="1.0" encoding="utf-8"?>
-<w:footnotes xmlns:wpc="http://schemas.microsoft.com/office/word/2010/wordprocessingCanvas" xmlns:cx="http://schemas.microsoft.com/office/drawing/2014/chartex" xmlns:cx1="http://schemas.microsoft.com/office/drawing/2015/9/8/chartex" xmlns:cx2="http://schemas.microsoft.com/office/drawing/2015/10/21/chartex" xmlns:cx3="http://schemas.microsoft.com/office/drawing/2016/5/9/chartex" xmlns:cx4="http://schemas.microsoft.com/office/drawing/2016/5/10/chartex" xmlns:cx5="http://schemas.microsoft.com/office/drawing/2016/5/11/chartex" xmlns:cx6="http://schemas.microsoft.com/office/drawing/2016/5/12/chartex" xmlns:cx7="http://schemas.microsoft.com/office/drawing/2016/5/13/chartex" xmlns:cx8="http://schemas.microsoft.com/office/drawing/2016/5/14/chartex" xmlns:mc="http://schemas.openxmlformats.org/markup-compatibility/2006" xmlns:aink="http://schemas.microsoft.com/office/drawing/2016/ink" xmlns:am3d="http://schemas.microsoft.com/office/drawing/2017/model3d" xmlns:o="urn:schemas-microsoft-com:office:office" xmlns:r="http://schemas.openxmlformats.org/officeDocument/2006/relationships" xmlns:m="http://schemas.openxmlformats.org/officeDocument/2006/math" xmlns:v="urn:schemas-microsoft-com:vml" xmlns:wp14="http://schemas.microsoft.com/office/word/2010/wordprocessingDrawing" xmlns:wp="http://schemas.openxmlformats.org/drawingml/2006/wordprocessingDrawing" xmlns:w10="urn:schemas-microsoft-com:office:word" xmlns:w="http://schemas.openxmlformats.org/wordprocessingml/2006/main" xmlns:w14="http://schemas.microsoft.com/office/word/2010/wordml" xmlns:w15="http://schemas.microsoft.com/office/word/2012/wordml" xmlns:w16cex="http://schemas.microsoft.com/office/word/2018/wordml/cex" xmlns:w16cid="http://schemas.microsoft.com/office/word/2016/wordml/cid" xmlns:w16="http://schemas.microsoft.com/office/word/2018/wordml" xmlns:w16se="http://schemas.microsoft.com/office/word/2015/wordml/symex" xmlns:wpg="http://schemas.microsoft.com/office/word/2010/wordprocessingGroup" xmlns:wpi="http://schemas.microsoft.com/office/word/2010/wordprocessingInk" xmlns:wne="http://schemas.microsoft.com/office/word/2006/wordml" xmlns:wps="http://schemas.microsoft.com/office/word/2010/wordprocessingShape" mc:Ignorable="w14 w15 w16se w16cid w16 w16cex wp14">
+<w:footnotes xmlns:wpc="http://schemas.microsoft.com/office/word/2010/wordprocessingCanvas" xmlns:cx="http://schemas.microsoft.com/office/drawing/2014/chartex" xmlns:cx1="http://schemas.microsoft.com/office/drawing/2015/9/8/chartex" xmlns:cx2="http://schemas.microsoft.com/office/drawing/2015/10/21/chartex" xmlns:cx3="http://schemas.microsoft.com/office/drawing/2016/5/9/chartex" xmlns:cx4="http://schemas.microsoft.com/office/drawing/2016/5/10/chartex" xmlns:cx5="http://schemas.microsoft.com/office/drawing/2016/5/11/chartex" xmlns:cx6="http://schemas.microsoft.com/office/drawing/2016/5/12/chartex" xmlns:cx7="http://schemas.microsoft.com/office/drawing/2016/5/13/chartex" xmlns:cx8="http://schemas.microsoft.com/office/drawing/2016/5/14/chartex" xmlns:mc="http://schemas.openxmlformats.org/markup-compatibility/2006" xmlns:aink="http://schemas.microsoft.com/office/drawing/2016/ink" xmlns:am3d="http://schemas.microsoft.com/office/drawing/2017/model3d" xmlns:o="urn:schemas-microsoft-com:office:office" xmlns:r="http://schemas.openxmlformats.org/officeDocument/2006/relationships" xmlns:m="http://schemas.openxmlformats.org/officeDocument/2006/math" xmlns:v="urn:schemas-microsoft-com:vml" xmlns:wp14="http://schemas.microsoft.com/office/word/2010/wordprocessingDrawing" xmlns:wp="http://schemas.openxmlformats.org/drawingml/2006/wordprocessingDrawing" xmlns:w10="urn:schemas-microsoft-com:office:word" xmlns:w="http://schemas.openxmlformats.org/wordprocessingml/2006/main" xmlns:w14="http://schemas.microsoft.com/office/word/2010/wordml" xmlns:w15="http://schemas.microsoft.com/office/word/2012/wordml" xmlns:w16cid="http://schemas.microsoft.com/office/word/2016/wordml/cid" xmlns:w16se="http://schemas.microsoft.com/office/word/2015/wordml/symex" xmlns:wpg="http://schemas.microsoft.com/office/word/2010/wordprocessingGroup" xmlns:wpi="http://schemas.microsoft.com/office/word/2010/wordprocessingInk" xmlns:wne="http://schemas.microsoft.com/office/word/2006/wordml" xmlns:wps="http://schemas.microsoft.com/office/word/2010/wordprocessingShape" mc:Ignorable="w14 w15 w16se w16cid wp14">
   <w:footnote w:type="separator" w:id="-1">
     <w:p>
       <w:pPr>
@@ -5151,7 +5610,7 @@
 </file>
 
 <file path=word/numbering.xml><?xml version="1.0" encoding="utf-8"?>
-<w:numbering xmlns:wpc="http://schemas.microsoft.com/office/word/2010/wordprocessingCanvas" xmlns:cx="http://schemas.microsoft.com/office/drawing/2014/chartex" xmlns:cx1="http://schemas.microsoft.com/office/drawing/2015/9/8/chartex" xmlns:cx2="http://schemas.microsoft.com/office/drawing/2015/10/21/chartex" xmlns:cx3="http://schemas.microsoft.com/office/drawing/2016/5/9/chartex" xmlns:cx4="http://schemas.microsoft.com/office/drawing/2016/5/10/chartex" xmlns:cx5="http://schemas.microsoft.com/office/drawing/2016/5/11/chartex" xmlns:cx6="http://schemas.microsoft.com/office/drawing/2016/5/12/chartex" xmlns:cx7="http://schemas.microsoft.com/office/drawing/2016/5/13/chartex" xmlns:cx8="http://schemas.microsoft.com/office/drawing/2016/5/14/chartex" xmlns:mc="http://schemas.openxmlformats.org/markup-compatibility/2006" xmlns:aink="http://schemas.microsoft.com/office/drawing/2016/ink" xmlns:am3d="http://schemas.microsoft.com/office/drawing/2017/model3d" xmlns:o="urn:schemas-microsoft-com:office:office" xmlns:r="http://schemas.openxmlformats.org/officeDocument/2006/relationships" xmlns:m="http://schemas.openxmlformats.org/officeDocument/2006/math" xmlns:v="urn:schemas-microsoft-com:vml" xmlns:wp14="http://schemas.microsoft.com/office/word/2010/wordprocessingDrawing" xmlns:wp="http://schemas.openxmlformats.org/drawingml/2006/wordprocessingDrawing" xmlns:w10="urn:schemas-microsoft-com:office:word" xmlns:w="http://schemas.openxmlformats.org/wordprocessingml/2006/main" xmlns:w14="http://schemas.microsoft.com/office/word/2010/wordml" xmlns:w15="http://schemas.microsoft.com/office/word/2012/wordml" xmlns:w16cex="http://schemas.microsoft.com/office/word/2018/wordml/cex" xmlns:w16cid="http://schemas.microsoft.com/office/word/2016/wordml/cid" xmlns:w16="http://schemas.microsoft.com/office/word/2018/wordml" xmlns:w16se="http://schemas.microsoft.com/office/word/2015/wordml/symex" xmlns:wpg="http://schemas.microsoft.com/office/word/2010/wordprocessingGroup" xmlns:wpi="http://schemas.microsoft.com/office/word/2010/wordprocessingInk" xmlns:wne="http://schemas.microsoft.com/office/word/2006/wordml" xmlns:wps="http://schemas.microsoft.com/office/word/2010/wordprocessingShape" mc:Ignorable="w14 w15 w16se w16cid w16 w16cex wp14">
+<w:numbering xmlns:wpc="http://schemas.microsoft.com/office/word/2010/wordprocessingCanvas" xmlns:cx="http://schemas.microsoft.com/office/drawing/2014/chartex" xmlns:cx1="http://schemas.microsoft.com/office/drawing/2015/9/8/chartex" xmlns:cx2="http://schemas.microsoft.com/office/drawing/2015/10/21/chartex" xmlns:cx3="http://schemas.microsoft.com/office/drawing/2016/5/9/chartex" xmlns:cx4="http://schemas.microsoft.com/office/drawing/2016/5/10/chartex" xmlns:cx5="http://schemas.microsoft.com/office/drawing/2016/5/11/chartex" xmlns:cx6="http://schemas.microsoft.com/office/drawing/2016/5/12/chartex" xmlns:cx7="http://schemas.microsoft.com/office/drawing/2016/5/13/chartex" xmlns:cx8="http://schemas.microsoft.com/office/drawing/2016/5/14/chartex" xmlns:mc="http://schemas.openxmlformats.org/markup-compatibility/2006" xmlns:aink="http://schemas.microsoft.com/office/drawing/2016/ink" xmlns:am3d="http://schemas.microsoft.com/office/drawing/2017/model3d" xmlns:o="urn:schemas-microsoft-com:office:office" xmlns:r="http://schemas.openxmlformats.org/officeDocument/2006/relationships" xmlns:m="http://schemas.openxmlformats.org/officeDocument/2006/math" xmlns:v="urn:schemas-microsoft-com:vml" xmlns:wp14="http://schemas.microsoft.com/office/word/2010/wordprocessingDrawing" xmlns:wp="http://schemas.openxmlformats.org/drawingml/2006/wordprocessingDrawing" xmlns:w10="urn:schemas-microsoft-com:office:word" xmlns:w="http://schemas.openxmlformats.org/wordprocessingml/2006/main" xmlns:w14="http://schemas.microsoft.com/office/word/2010/wordml" xmlns:w15="http://schemas.microsoft.com/office/word/2012/wordml" xmlns:w16cid="http://schemas.microsoft.com/office/word/2016/wordml/cid" xmlns:w16se="http://schemas.microsoft.com/office/word/2015/wordml/symex" xmlns:wpg="http://schemas.microsoft.com/office/word/2010/wordprocessingGroup" xmlns:wpi="http://schemas.microsoft.com/office/word/2010/wordprocessingInk" xmlns:wne="http://schemas.microsoft.com/office/word/2006/wordml" xmlns:wps="http://schemas.microsoft.com/office/word/2010/wordprocessingShape" mc:Ignorable="w14 w15 w16se w16cid wp14">
   <w:abstractNum w:abstractNumId="0" w15:restartNumberingAfterBreak="0">
     <w:nsid w:val="08822088"/>
     <w:multiLevelType w:val="hybridMultilevel"/>
@@ -6270,7 +6729,7 @@
 </file>
 
 <file path=word/styles.xml><?xml version="1.0" encoding="utf-8"?>
-<w:styles xmlns:mc="http://schemas.openxmlformats.org/markup-compatibility/2006" xmlns:r="http://schemas.openxmlformats.org/officeDocument/2006/relationships" xmlns:w="http://schemas.openxmlformats.org/wordprocessingml/2006/main" xmlns:w14="http://schemas.microsoft.com/office/word/2010/wordml" xmlns:w15="http://schemas.microsoft.com/office/word/2012/wordml" xmlns:w16cex="http://schemas.microsoft.com/office/word/2018/wordml/cex" xmlns:w16cid="http://schemas.microsoft.com/office/word/2016/wordml/cid" xmlns:w16="http://schemas.microsoft.com/office/word/2018/wordml" xmlns:w16se="http://schemas.microsoft.com/office/word/2015/wordml/symex" mc:Ignorable="w14 w15 w16se w16cid w16 w16cex">
+<w:styles xmlns:mc="http://schemas.openxmlformats.org/markup-compatibility/2006" xmlns:r="http://schemas.openxmlformats.org/officeDocument/2006/relationships" xmlns:w="http://schemas.openxmlformats.org/wordprocessingml/2006/main" xmlns:w14="http://schemas.microsoft.com/office/word/2010/wordml" xmlns:w15="http://schemas.microsoft.com/office/word/2012/wordml" xmlns:w16cid="http://schemas.microsoft.com/office/word/2016/wordml/cid" xmlns:w16se="http://schemas.microsoft.com/office/word/2015/wordml/symex" mc:Ignorable="w14 w15 w16se w16cid">
   <w:docDefaults>
     <w:rPrDefault>
       <w:rPr>
@@ -6392,6 +6851,7 @@
     <w:lsdException w:name="HTML Sample" w:semiHidden="1" w:unhideWhenUsed="1"/>
     <w:lsdException w:name="HTML Typewriter" w:semiHidden="1" w:unhideWhenUsed="1"/>
     <w:lsdException w:name="HTML Variable" w:semiHidden="1" w:unhideWhenUsed="1"/>
+    <w:lsdException w:name="Normal Table" w:semiHidden="1" w:unhideWhenUsed="1"/>
     <w:lsdException w:name="annotation subject" w:semiHidden="1" w:unhideWhenUsed="1"/>
     <w:lsdException w:name="No List" w:semiHidden="1" w:unhideWhenUsed="1"/>
     <w:lsdException w:name="Outline List 1" w:semiHidden="1" w:unhideWhenUsed="1"/>
@@ -6438,8 +6898,10 @@
     <w:lsdException w:name="Table Subtle 2" w:semiHidden="1" w:unhideWhenUsed="1"/>
     <w:lsdException w:name="Table Web 1" w:semiHidden="1" w:unhideWhenUsed="1"/>
     <w:lsdException w:name="Table Web 2" w:semiHidden="1" w:unhideWhenUsed="1"/>
+    <w:lsdException w:name="Table Web 3" w:semiHidden="1" w:unhideWhenUsed="1"/>
     <w:lsdException w:name="Balloon Text" w:semiHidden="1" w:unhideWhenUsed="1"/>
     <w:lsdException w:name="Table Grid" w:uiPriority="39"/>
+    <w:lsdException w:name="Table Theme" w:semiHidden="1" w:unhideWhenUsed="1"/>
     <w:lsdException w:name="Placeholder Text" w:semiHidden="1"/>
     <w:lsdException w:name="No Spacing" w:uiPriority="1" w:qFormat="1"/>
     <w:lsdException w:name="Light Shading" w:uiPriority="60"/>
@@ -6721,6 +7183,7 @@
   <w:style w:type="character" w:default="1" w:styleId="Policepardfaut">
     <w:name w:val="Default Paragraph Font"/>
     <w:uiPriority w:val="1"/>
+    <w:semiHidden/>
     <w:unhideWhenUsed/>
   </w:style>
   <w:style w:type="table" w:default="1" w:styleId="TableauNormal">

</xml_diff>

<commit_message>
ajout des diagrammes au livrable
Ajout des différents diagrammes de séquences au livrable
@Zok0ta s'il manque des diagrammes, il faudrais les rajouter
</commit_message>
<xml_diff>
--- a/Documentation/Livrable.docx
+++ b/Documentation/Livrable.docx
@@ -1886,7 +1886,19 @@
           <w:sz w:val="20"/>
           <w:szCs w:val="20"/>
         </w:rPr>
-        <w:t xml:space="preserve"> Play </w:t>
+        <w:t xml:space="preserve"> Pl</w:t>
+      </w:r>
+      <w:bookmarkStart w:id="0" w:name="_GoBack"/>
+      <w:bookmarkEnd w:id="0"/>
+      <w:r>
+        <w:rPr>
+          <w:i w:val="0"/>
+          <w:iCs w:val="0"/>
+          <w:color w:val="7030A0"/>
+          <w:sz w:val="20"/>
+          <w:szCs w:val="20"/>
+        </w:rPr>
+        <w:t xml:space="preserve">ay </w:t>
       </w:r>
       <w:proofErr w:type="spellStart"/>
       <w:r>
@@ -2006,12 +2018,12 @@
         <w:tblpPr w:leftFromText="141" w:rightFromText="141" w:vertAnchor="text" w:horzAnchor="margin" w:tblpY="141"/>
         <w:tblW w:w="0" w:type="auto"/>
         <w:tblBorders>
-          <w:top w:val="dotDash" w:sz="4" w:space="0" w:color="000000"/>
-          <w:left w:val="dotDash" w:sz="4" w:space="0" w:color="000000"/>
-          <w:bottom w:val="dotDotDash" w:sz="4" w:space="0" w:color="000000"/>
-          <w:right w:val="dotDotDash" w:sz="4" w:space="0" w:color="000000"/>
-          <w:insideH w:val="dotDash" w:sz="4" w:space="0" w:color="000000"/>
-          <w:insideV w:val="dotDotDash" w:sz="4" w:space="0" w:color="000000"/>
+          <w:top w:val="single" w:sz="4" w:space="0" w:color="CC99FE"/>
+          <w:left w:val="single" w:sz="4" w:space="0" w:color="CC99FE"/>
+          <w:bottom w:val="single" w:sz="4" w:space="0" w:color="CC99FE"/>
+          <w:right w:val="single" w:sz="4" w:space="0" w:color="CC99FE"/>
+          <w:insideH w:val="single" w:sz="4" w:space="0" w:color="CC99FE"/>
+          <w:insideV w:val="single" w:sz="4" w:space="0" w:color="CC99FE"/>
         </w:tblBorders>
         <w:shd w:val="clear" w:color="auto" w:fill="2F2F2F"/>
         <w:tblLook w:val="04A0" w:firstRow="1" w:lastRow="0" w:firstColumn="1" w:lastColumn="0" w:noHBand="0" w:noVBand="1"/>
@@ -2218,12 +2230,12 @@
         <w:tblpPr w:leftFromText="141" w:rightFromText="141" w:vertAnchor="text" w:horzAnchor="margin" w:tblpY="4"/>
         <w:tblW w:w="0" w:type="auto"/>
         <w:tblBorders>
-          <w:top w:val="dotDash" w:sz="4" w:space="0" w:color="000000" w:themeColor="text1"/>
-          <w:left w:val="dotDash" w:sz="4" w:space="0" w:color="000000" w:themeColor="text1"/>
-          <w:bottom w:val="dotDash" w:sz="4" w:space="0" w:color="000000" w:themeColor="text1"/>
-          <w:right w:val="dotDash" w:sz="4" w:space="0" w:color="000000" w:themeColor="text1"/>
-          <w:insideH w:val="dotDash" w:sz="4" w:space="0" w:color="000000" w:themeColor="text1"/>
-          <w:insideV w:val="dotDash" w:sz="4" w:space="0" w:color="000000" w:themeColor="text1"/>
+          <w:top w:val="single" w:sz="4" w:space="0" w:color="CC99FE"/>
+          <w:left w:val="single" w:sz="4" w:space="0" w:color="CC99FE"/>
+          <w:bottom w:val="single" w:sz="4" w:space="0" w:color="CC99FE"/>
+          <w:right w:val="single" w:sz="4" w:space="0" w:color="CC99FE"/>
+          <w:insideH w:val="single" w:sz="4" w:space="0" w:color="CC99FE"/>
+          <w:insideV w:val="single" w:sz="4" w:space="0" w:color="CC99FE"/>
         </w:tblBorders>
         <w:shd w:val="clear" w:color="auto" w:fill="2F2F2F"/>
         <w:tblLook w:val="04A0" w:firstRow="1" w:lastRow="0" w:firstColumn="1" w:lastColumn="0" w:noHBand="0" w:noVBand="1"/>
@@ -2413,12 +2425,12 @@
         <w:tblpPr w:leftFromText="141" w:rightFromText="141" w:vertAnchor="text" w:horzAnchor="margin" w:tblpY="-55"/>
         <w:tblW w:w="0" w:type="auto"/>
         <w:tblBorders>
-          <w:top w:val="dotDash" w:sz="4" w:space="0" w:color="000000"/>
-          <w:left w:val="dotDash" w:sz="4" w:space="0" w:color="000000"/>
-          <w:bottom w:val="dotDash" w:sz="4" w:space="0" w:color="000000"/>
-          <w:right w:val="dotDash" w:sz="4" w:space="0" w:color="000000"/>
-          <w:insideH w:val="dotDash" w:sz="4" w:space="0" w:color="000000"/>
-          <w:insideV w:val="dotDash" w:sz="4" w:space="0" w:color="000000"/>
+          <w:top w:val="single" w:sz="4" w:space="0" w:color="CC99FE"/>
+          <w:left w:val="single" w:sz="4" w:space="0" w:color="CC99FE"/>
+          <w:bottom w:val="single" w:sz="4" w:space="0" w:color="CC99FE"/>
+          <w:right w:val="single" w:sz="4" w:space="0" w:color="CC99FE"/>
+          <w:insideH w:val="single" w:sz="4" w:space="0" w:color="CC99FE"/>
+          <w:insideV w:val="single" w:sz="4" w:space="0" w:color="CC99FE"/>
         </w:tblBorders>
         <w:shd w:val="clear" w:color="auto" w:fill="2F2F2F"/>
         <w:tblLook w:val="04A0" w:firstRow="1" w:lastRow="0" w:firstColumn="1" w:lastColumn="0" w:noHBand="0" w:noVBand="1"/>
@@ -2716,6 +2728,342 @@
         </w:rPr>
         <w:t>IDE</w:t>
       </w:r>
+    </w:p>
+    <w:tbl>
+      <w:tblPr>
+        <w:tblStyle w:val="Grilledutableau"/>
+        <w:tblpPr w:leftFromText="141" w:rightFromText="141" w:vertAnchor="text" w:horzAnchor="margin" w:tblpY="-30"/>
+        <w:tblW w:w="0" w:type="auto"/>
+        <w:tblBorders>
+          <w:top w:val="single" w:sz="4" w:space="0" w:color="CC99FE"/>
+          <w:left w:val="single" w:sz="4" w:space="0" w:color="CC99FE"/>
+          <w:bottom w:val="single" w:sz="4" w:space="0" w:color="CC99FE"/>
+          <w:right w:val="single" w:sz="4" w:space="0" w:color="CC99FE"/>
+          <w:insideH w:val="single" w:sz="4" w:space="0" w:color="CC99FE"/>
+          <w:insideV w:val="single" w:sz="4" w:space="0" w:color="CC99FE"/>
+        </w:tblBorders>
+        <w:shd w:val="clear" w:color="auto" w:fill="2F2F2F"/>
+        <w:tblLook w:val="04A0" w:firstRow="1" w:lastRow="0" w:firstColumn="1" w:lastColumn="0" w:noHBand="0" w:noVBand="1"/>
+      </w:tblPr>
+      <w:tblGrid>
+        <w:gridCol w:w="4531"/>
+        <w:gridCol w:w="4531"/>
+      </w:tblGrid>
+      <w:tr>
+        <w:tc>
+          <w:tcPr>
+            <w:tcW w:w="9062" w:type="dxa"/>
+            <w:gridSpan w:val="2"/>
+            <w:shd w:val="clear" w:color="auto" w:fill="2F2F2F"/>
+          </w:tcPr>
+          <w:p>
+            <w:pPr>
+              <w:spacing w:line="360" w:lineRule="auto"/>
+              <w:jc w:val="center"/>
+              <w:rPr>
+                <w:color w:val="CC99FF"/>
+              </w:rPr>
+            </w:pPr>
+            <w:r>
+              <w:rPr>
+                <w:color w:val="CC99FF"/>
+              </w:rPr>
+              <w:t>Visual Studio</w:t>
+            </w:r>
+          </w:p>
+        </w:tc>
+      </w:tr>
+      <w:tr>
+        <w:tc>
+          <w:tcPr>
+            <w:tcW w:w="4531" w:type="dxa"/>
+            <w:shd w:val="clear" w:color="auto" w:fill="2F2F2F"/>
+          </w:tcPr>
+          <w:p>
+            <w:pPr>
+              <w:spacing w:line="360" w:lineRule="auto"/>
+              <w:jc w:val="center"/>
+              <w:rPr>
+                <w:color w:val="CC99FF"/>
+              </w:rPr>
+            </w:pPr>
+            <w:r>
+              <w:rPr>
+                <w:color w:val="CC99FF"/>
+              </w:rPr>
+              <w:t>Points positifs</w:t>
+            </w:r>
+          </w:p>
+        </w:tc>
+        <w:tc>
+          <w:tcPr>
+            <w:tcW w:w="4531" w:type="dxa"/>
+            <w:shd w:val="clear" w:color="auto" w:fill="2F2F2F"/>
+          </w:tcPr>
+          <w:p>
+            <w:pPr>
+              <w:spacing w:line="360" w:lineRule="auto"/>
+              <w:jc w:val="center"/>
+              <w:rPr>
+                <w:color w:val="CC99FF"/>
+              </w:rPr>
+            </w:pPr>
+            <w:r>
+              <w:rPr>
+                <w:color w:val="CC99FF"/>
+              </w:rPr>
+              <w:t>Points négatifs</w:t>
+            </w:r>
+          </w:p>
+        </w:tc>
+      </w:tr>
+      <w:tr>
+        <w:tc>
+          <w:tcPr>
+            <w:tcW w:w="4531" w:type="dxa"/>
+            <w:shd w:val="clear" w:color="auto" w:fill="2F2F2F"/>
+          </w:tcPr>
+          <w:p>
+            <w:pPr>
+              <w:pStyle w:val="Paragraphedeliste"/>
+              <w:numPr>
+                <w:ilvl w:val="0"/>
+                <w:numId w:val="11"/>
+              </w:numPr>
+              <w:spacing w:line="360" w:lineRule="auto"/>
+              <w:jc w:val="left"/>
+              <w:rPr>
+                <w:color w:val="CC99FF"/>
+              </w:rPr>
+            </w:pPr>
+            <w:r>
+              <w:rPr>
+                <w:color w:val="CC99FF"/>
+              </w:rPr>
+              <w:t>IDE Très complet proposant beaucoup de fonctionnalités</w:t>
+            </w:r>
+          </w:p>
+        </w:tc>
+        <w:tc>
+          <w:tcPr>
+            <w:tcW w:w="4531" w:type="dxa"/>
+            <w:shd w:val="clear" w:color="auto" w:fill="2F2F2F"/>
+          </w:tcPr>
+          <w:p>
+            <w:pPr>
+              <w:pStyle w:val="Paragraphedeliste"/>
+              <w:numPr>
+                <w:ilvl w:val="0"/>
+                <w:numId w:val="11"/>
+              </w:numPr>
+              <w:spacing w:line="360" w:lineRule="auto"/>
+              <w:jc w:val="left"/>
+              <w:rPr>
+                <w:rFonts w:asciiTheme="minorHAnsi" w:hAnsiTheme="minorHAnsi"/>
+                <w:color w:val="CC99FF"/>
+                <w:sz w:val="22"/>
+              </w:rPr>
+            </w:pPr>
+            <w:r>
+              <w:rPr>
+                <w:color w:val="CC99FF"/>
+              </w:rPr>
+              <w:t>IDE très lourde à utiliser, très fournis.</w:t>
+            </w:r>
+          </w:p>
+          <w:p>
+            <w:pPr>
+              <w:pStyle w:val="Paragraphedeliste"/>
+              <w:numPr>
+                <w:ilvl w:val="0"/>
+                <w:numId w:val="11"/>
+              </w:numPr>
+              <w:spacing w:line="360" w:lineRule="auto"/>
+              <w:jc w:val="left"/>
+              <w:rPr>
+                <w:color w:val="CC99FF"/>
+              </w:rPr>
+            </w:pPr>
+            <w:r>
+              <w:rPr>
+                <w:color w:val="CC99FF"/>
+              </w:rPr>
+              <w:t>Met du temps à compiler</w:t>
+            </w:r>
+          </w:p>
+        </w:tc>
+      </w:tr>
+    </w:tbl>
+    <w:p/>
+    <w:tbl>
+      <w:tblPr>
+        <w:tblStyle w:val="Grilledutableau"/>
+        <w:tblpPr w:leftFromText="141" w:rightFromText="141" w:vertAnchor="text" w:horzAnchor="margin" w:tblpY="-30"/>
+        <w:tblW w:w="0" w:type="auto"/>
+        <w:tblBorders>
+          <w:top w:val="single" w:sz="4" w:space="0" w:color="CC99FE"/>
+          <w:left w:val="single" w:sz="4" w:space="0" w:color="CC99FE"/>
+          <w:bottom w:val="single" w:sz="4" w:space="0" w:color="CC99FE"/>
+          <w:right w:val="single" w:sz="4" w:space="0" w:color="CC99FE"/>
+          <w:insideH w:val="single" w:sz="4" w:space="0" w:color="CC99FE"/>
+          <w:insideV w:val="single" w:sz="4" w:space="0" w:color="CC99FE"/>
+        </w:tblBorders>
+        <w:shd w:val="clear" w:color="auto" w:fill="2F2F2F"/>
+        <w:tblLook w:val="04A0" w:firstRow="1" w:lastRow="0" w:firstColumn="1" w:lastColumn="0" w:noHBand="0" w:noVBand="1"/>
+      </w:tblPr>
+      <w:tblGrid>
+        <w:gridCol w:w="4531"/>
+        <w:gridCol w:w="4531"/>
+      </w:tblGrid>
+      <w:tr>
+        <w:tc>
+          <w:tcPr>
+            <w:tcW w:w="9062" w:type="dxa"/>
+            <w:gridSpan w:val="2"/>
+            <w:shd w:val="clear" w:color="auto" w:fill="2F2F2F"/>
+          </w:tcPr>
+          <w:p>
+            <w:pPr>
+              <w:spacing w:line="360" w:lineRule="auto"/>
+              <w:jc w:val="center"/>
+              <w:rPr>
+                <w:color w:val="CC99FF"/>
+              </w:rPr>
+            </w:pPr>
+            <w:r>
+              <w:rPr>
+                <w:color w:val="CC99FF"/>
+              </w:rPr>
+              <w:t>Netbeans</w:t>
+            </w:r>
+          </w:p>
+        </w:tc>
+      </w:tr>
+      <w:tr>
+        <w:tc>
+          <w:tcPr>
+            <w:tcW w:w="4531" w:type="dxa"/>
+            <w:shd w:val="clear" w:color="auto" w:fill="2F2F2F"/>
+          </w:tcPr>
+          <w:p>
+            <w:pPr>
+              <w:spacing w:line="360" w:lineRule="auto"/>
+              <w:jc w:val="center"/>
+              <w:rPr>
+                <w:color w:val="CC99FF"/>
+              </w:rPr>
+            </w:pPr>
+            <w:r>
+              <w:rPr>
+                <w:color w:val="CC99FF"/>
+              </w:rPr>
+              <w:t>Points positifs</w:t>
+            </w:r>
+          </w:p>
+        </w:tc>
+        <w:tc>
+          <w:tcPr>
+            <w:tcW w:w="4531" w:type="dxa"/>
+            <w:shd w:val="clear" w:color="auto" w:fill="2F2F2F"/>
+          </w:tcPr>
+          <w:p>
+            <w:pPr>
+              <w:spacing w:line="360" w:lineRule="auto"/>
+              <w:jc w:val="center"/>
+              <w:rPr>
+                <w:color w:val="CC99FF"/>
+              </w:rPr>
+            </w:pPr>
+            <w:r>
+              <w:rPr>
+                <w:color w:val="CC99FF"/>
+              </w:rPr>
+              <w:t>Points négatifs</w:t>
+            </w:r>
+          </w:p>
+        </w:tc>
+      </w:tr>
+      <w:tr>
+        <w:tc>
+          <w:tcPr>
+            <w:tcW w:w="4531" w:type="dxa"/>
+            <w:shd w:val="clear" w:color="auto" w:fill="2F2F2F"/>
+          </w:tcPr>
+          <w:p>
+            <w:pPr>
+              <w:pStyle w:val="Paragraphedeliste"/>
+              <w:numPr>
+                <w:ilvl w:val="0"/>
+                <w:numId w:val="11"/>
+              </w:numPr>
+              <w:spacing w:line="360" w:lineRule="auto"/>
+              <w:jc w:val="left"/>
+              <w:rPr>
+                <w:rFonts w:asciiTheme="minorHAnsi" w:hAnsiTheme="minorHAnsi"/>
+                <w:color w:val="CC99FF"/>
+                <w:sz w:val="22"/>
+              </w:rPr>
+            </w:pPr>
+            <w:r>
+              <w:rPr>
+                <w:color w:val="CC99FF"/>
+              </w:rPr>
+              <w:t>Implémente bien Java et JavaFX</w:t>
+            </w:r>
+          </w:p>
+          <w:p>
+            <w:pPr>
+              <w:pStyle w:val="Paragraphedeliste"/>
+              <w:numPr>
+                <w:ilvl w:val="0"/>
+                <w:numId w:val="11"/>
+              </w:numPr>
+              <w:spacing w:line="360" w:lineRule="auto"/>
+              <w:jc w:val="left"/>
+              <w:rPr>
+                <w:color w:val="CC99FF"/>
+              </w:rPr>
+            </w:pPr>
+            <w:r>
+              <w:rPr>
+                <w:color w:val="CC99FF"/>
+              </w:rPr>
+              <w:t>Très facile de faire le produit final (.jar)</w:t>
+            </w:r>
+          </w:p>
+        </w:tc>
+        <w:tc>
+          <w:tcPr>
+            <w:tcW w:w="4531" w:type="dxa"/>
+            <w:shd w:val="clear" w:color="auto" w:fill="2F2F2F"/>
+          </w:tcPr>
+          <w:p>
+            <w:pPr>
+              <w:pStyle w:val="Paragraphedeliste"/>
+              <w:numPr>
+                <w:ilvl w:val="0"/>
+                <w:numId w:val="11"/>
+              </w:numPr>
+              <w:spacing w:line="360" w:lineRule="auto"/>
+              <w:jc w:val="left"/>
+              <w:rPr>
+                <w:color w:val="CC99FF"/>
+              </w:rPr>
+            </w:pPr>
+            <w:r>
+              <w:rPr>
+                <w:color w:val="CC99FF"/>
+              </w:rPr>
+              <w:t>Met beaucoup de temps à la compilation les gros projets.</w:t>
+            </w:r>
+          </w:p>
+        </w:tc>
+      </w:tr>
+    </w:tbl>
+    <w:p>
+      <w:pPr>
+        <w:spacing w:line="240" w:lineRule="auto"/>
+      </w:pPr>
     </w:p>
     <w:tbl>
       <w:tblPr>
@@ -2742,6 +3090,12 @@
           <w:tcPr>
             <w:tcW w:w="9062" w:type="dxa"/>
             <w:gridSpan w:val="2"/>
+            <w:tcBorders>
+              <w:top w:val="single" w:sz="4" w:space="0" w:color="CC99FE"/>
+              <w:left w:val="single" w:sz="4" w:space="0" w:color="CC99FE"/>
+              <w:bottom w:val="single" w:sz="4" w:space="0" w:color="CC99FE"/>
+              <w:right w:val="single" w:sz="4" w:space="0" w:color="CC99FE"/>
+            </w:tcBorders>
             <w:shd w:val="clear" w:color="auto" w:fill="2F2F2F"/>
           </w:tcPr>
           <w:p>
@@ -2756,8 +3110,304 @@
               <w:rPr>
                 <w:color w:val="CC99FF"/>
               </w:rPr>
-              <w:t>Visual Studio</w:t>
-            </w:r>
+              <w:t>QT Creator</w:t>
+            </w:r>
+          </w:p>
+        </w:tc>
+      </w:tr>
+      <w:tr>
+        <w:tc>
+          <w:tcPr>
+            <w:tcW w:w="4531" w:type="dxa"/>
+            <w:tcBorders>
+              <w:top w:val="single" w:sz="4" w:space="0" w:color="CC99FE"/>
+              <w:left w:val="single" w:sz="4" w:space="0" w:color="CC99FE"/>
+              <w:bottom w:val="single" w:sz="4" w:space="0" w:color="CC99FE"/>
+              <w:right w:val="single" w:sz="4" w:space="0" w:color="CC99FE"/>
+            </w:tcBorders>
+            <w:shd w:val="clear" w:color="auto" w:fill="2F2F2F"/>
+          </w:tcPr>
+          <w:p>
+            <w:pPr>
+              <w:spacing w:line="360" w:lineRule="auto"/>
+              <w:jc w:val="center"/>
+              <w:rPr>
+                <w:color w:val="CC99FF"/>
+              </w:rPr>
+            </w:pPr>
+            <w:r>
+              <w:rPr>
+                <w:color w:val="CC99FF"/>
+              </w:rPr>
+              <w:t>Points positifs</w:t>
+            </w:r>
+          </w:p>
+        </w:tc>
+        <w:tc>
+          <w:tcPr>
+            <w:tcW w:w="4531" w:type="dxa"/>
+            <w:tcBorders>
+              <w:top w:val="single" w:sz="4" w:space="0" w:color="CC99FE"/>
+              <w:left w:val="single" w:sz="4" w:space="0" w:color="CC99FE"/>
+              <w:bottom w:val="single" w:sz="4" w:space="0" w:color="CC99FE"/>
+              <w:right w:val="single" w:sz="4" w:space="0" w:color="CC99FE"/>
+            </w:tcBorders>
+            <w:shd w:val="clear" w:color="auto" w:fill="2F2F2F"/>
+          </w:tcPr>
+          <w:p>
+            <w:pPr>
+              <w:spacing w:line="360" w:lineRule="auto"/>
+              <w:jc w:val="center"/>
+              <w:rPr>
+                <w:color w:val="CC99FF"/>
+              </w:rPr>
+            </w:pPr>
+            <w:r>
+              <w:rPr>
+                <w:color w:val="CC99FF"/>
+              </w:rPr>
+              <w:t>Points négatifs</w:t>
+            </w:r>
+          </w:p>
+        </w:tc>
+      </w:tr>
+      <w:tr>
+        <w:tc>
+          <w:tcPr>
+            <w:tcW w:w="4531" w:type="dxa"/>
+            <w:tcBorders>
+              <w:top w:val="single" w:sz="4" w:space="0" w:color="CC99FE"/>
+              <w:left w:val="single" w:sz="4" w:space="0" w:color="CC99FE"/>
+              <w:bottom w:val="single" w:sz="4" w:space="0" w:color="CC99FE"/>
+              <w:right w:val="single" w:sz="4" w:space="0" w:color="CC99FE"/>
+            </w:tcBorders>
+            <w:shd w:val="clear" w:color="auto" w:fill="2F2F2F"/>
+          </w:tcPr>
+          <w:p>
+            <w:pPr>
+              <w:pStyle w:val="Paragraphedeliste"/>
+              <w:numPr>
+                <w:ilvl w:val="0"/>
+                <w:numId w:val="11"/>
+              </w:numPr>
+              <w:spacing w:line="360" w:lineRule="auto"/>
+              <w:jc w:val="left"/>
+              <w:rPr>
+                <w:rFonts w:asciiTheme="minorHAnsi" w:hAnsiTheme="minorHAnsi"/>
+                <w:color w:val="CC99FF"/>
+                <w:sz w:val="22"/>
+              </w:rPr>
+            </w:pPr>
+            <w:r>
+              <w:rPr>
+                <w:color w:val="CC99FF"/>
+              </w:rPr>
+              <w:t xml:space="preserve">Générer facilement le code de l’IHM </w:t>
+            </w:r>
+          </w:p>
+          <w:p>
+            <w:pPr>
+              <w:pStyle w:val="Paragraphedeliste"/>
+              <w:numPr>
+                <w:ilvl w:val="0"/>
+                <w:numId w:val="11"/>
+              </w:numPr>
+              <w:spacing w:line="360" w:lineRule="auto"/>
+              <w:jc w:val="left"/>
+              <w:rPr>
+                <w:color w:val="CC99FF"/>
+              </w:rPr>
+            </w:pPr>
+            <w:r>
+              <w:rPr>
+                <w:color w:val="CC99FF"/>
+              </w:rPr>
+              <w:t>Incorporation facile du CSS</w:t>
+            </w:r>
+          </w:p>
+          <w:p>
+            <w:pPr>
+              <w:pStyle w:val="Paragraphedeliste"/>
+              <w:numPr>
+                <w:ilvl w:val="0"/>
+                <w:numId w:val="11"/>
+              </w:numPr>
+              <w:spacing w:line="360" w:lineRule="auto"/>
+              <w:jc w:val="left"/>
+              <w:rPr>
+                <w:color w:val="CC99FF"/>
+              </w:rPr>
+            </w:pPr>
+            <w:r>
+              <w:rPr>
+                <w:color w:val="CC99FF"/>
+              </w:rPr>
+              <w:t>Large gamme de paramètres pour configurer l’IHM</w:t>
+            </w:r>
+          </w:p>
+        </w:tc>
+        <w:tc>
+          <w:tcPr>
+            <w:tcW w:w="4531" w:type="dxa"/>
+            <w:tcBorders>
+              <w:top w:val="single" w:sz="4" w:space="0" w:color="CC99FE"/>
+              <w:left w:val="single" w:sz="4" w:space="0" w:color="CC99FE"/>
+              <w:bottom w:val="single" w:sz="4" w:space="0" w:color="CC99FE"/>
+              <w:right w:val="single" w:sz="4" w:space="0" w:color="CC99FE"/>
+            </w:tcBorders>
+            <w:shd w:val="clear" w:color="auto" w:fill="2F2F2F"/>
+          </w:tcPr>
+          <w:p>
+            <w:pPr>
+              <w:pStyle w:val="Paragraphedeliste"/>
+              <w:numPr>
+                <w:ilvl w:val="0"/>
+                <w:numId w:val="11"/>
+              </w:numPr>
+              <w:spacing w:line="360" w:lineRule="auto"/>
+              <w:jc w:val="left"/>
+              <w:rPr>
+                <w:rFonts w:asciiTheme="minorHAnsi" w:hAnsiTheme="minorHAnsi"/>
+                <w:color w:val="CC99FF"/>
+                <w:sz w:val="22"/>
+              </w:rPr>
+            </w:pPr>
+            <w:r>
+              <w:rPr>
+                <w:color w:val="CC99FF"/>
+              </w:rPr>
+              <w:t xml:space="preserve">Code généré en XML, transformation en format </w:t>
+            </w:r>
+            <w:proofErr w:type="spellStart"/>
+            <w:r>
+              <w:rPr>
+                <w:color w:val="CC99FF"/>
+              </w:rPr>
+              <w:t>PyQT</w:t>
+            </w:r>
+            <w:proofErr w:type="spellEnd"/>
+            <w:r>
+              <w:rPr>
+                <w:color w:val="CC99FF"/>
+              </w:rPr>
+              <w:t xml:space="preserve"> difficile.</w:t>
+            </w:r>
+          </w:p>
+          <w:p>
+            <w:pPr>
+              <w:pStyle w:val="Paragraphedeliste"/>
+              <w:numPr>
+                <w:ilvl w:val="0"/>
+                <w:numId w:val="11"/>
+              </w:numPr>
+              <w:spacing w:line="360" w:lineRule="auto"/>
+              <w:jc w:val="left"/>
+              <w:rPr>
+                <w:color w:val="CC99FF"/>
+              </w:rPr>
+            </w:pPr>
+            <w:r>
+              <w:rPr>
+                <w:color w:val="CC99FF"/>
+              </w:rPr>
+              <w:t>Lourd à utiliser</w:t>
+            </w:r>
+          </w:p>
+          <w:p>
+            <w:pPr>
+              <w:pStyle w:val="Paragraphedeliste"/>
+              <w:numPr>
+                <w:ilvl w:val="0"/>
+                <w:numId w:val="11"/>
+              </w:numPr>
+              <w:spacing w:line="360" w:lineRule="auto"/>
+              <w:jc w:val="left"/>
+              <w:rPr>
+                <w:color w:val="CC99FF"/>
+              </w:rPr>
+            </w:pPr>
+            <w:r>
+              <w:rPr>
+                <w:color w:val="CC99FF"/>
+              </w:rPr>
+              <w:t>Difficultés de travail dans différentes versions de QT</w:t>
+            </w:r>
+          </w:p>
+        </w:tc>
+      </w:tr>
+    </w:tbl>
+    <w:p>
+      <w:pPr>
+        <w:spacing w:line="360" w:lineRule="auto"/>
+      </w:pPr>
+    </w:p>
+    <w:p>
+      <w:pPr>
+        <w:spacing w:line="360" w:lineRule="auto"/>
+      </w:pPr>
+    </w:p>
+    <w:p>
+      <w:pPr>
+        <w:jc w:val="center"/>
+        <w:rPr>
+          <w:rFonts w:ascii="Manaspace" w:hAnsi="Manaspace"/>
+          <w:bCs/>
+          <w:caps/>
+        </w:rPr>
+      </w:pPr>
+      <w:r>
+        <w:rPr>
+          <w:rFonts w:ascii="Manaspace" w:hAnsi="Manaspace"/>
+          <w:bCs/>
+          <w:caps/>
+        </w:rPr>
+        <w:lastRenderedPageBreak/>
+        <w:t>Edition d’image</w:t>
+      </w:r>
+    </w:p>
+    <w:tbl>
+      <w:tblPr>
+        <w:tblStyle w:val="Grilledutableau"/>
+        <w:tblpPr w:leftFromText="141" w:rightFromText="141" w:vertAnchor="text" w:horzAnchor="margin" w:tblpY="-30"/>
+        <w:tblW w:w="0" w:type="auto"/>
+        <w:tblBorders>
+          <w:top w:val="single" w:sz="4" w:space="0" w:color="CC99FE"/>
+          <w:left w:val="single" w:sz="4" w:space="0" w:color="CC99FE"/>
+          <w:bottom w:val="single" w:sz="4" w:space="0" w:color="CC99FE"/>
+          <w:right w:val="single" w:sz="4" w:space="0" w:color="CC99FE"/>
+          <w:insideH w:val="single" w:sz="4" w:space="0" w:color="CC99FE"/>
+          <w:insideV w:val="single" w:sz="4" w:space="0" w:color="CC99FE"/>
+        </w:tblBorders>
+        <w:shd w:val="clear" w:color="auto" w:fill="2F2F2F"/>
+        <w:tblLook w:val="04A0" w:firstRow="1" w:lastRow="0" w:firstColumn="1" w:lastColumn="0" w:noHBand="0" w:noVBand="1"/>
+      </w:tblPr>
+      <w:tblGrid>
+        <w:gridCol w:w="4531"/>
+        <w:gridCol w:w="4531"/>
+      </w:tblGrid>
+      <w:tr>
+        <w:tc>
+          <w:tcPr>
+            <w:tcW w:w="9062" w:type="dxa"/>
+            <w:gridSpan w:val="2"/>
+            <w:shd w:val="clear" w:color="auto" w:fill="2F2F2F"/>
+          </w:tcPr>
+          <w:p>
+            <w:pPr>
+              <w:spacing w:line="360" w:lineRule="auto"/>
+              <w:jc w:val="center"/>
+              <w:rPr>
+                <w:color w:val="CC99FF"/>
+              </w:rPr>
+            </w:pPr>
+            <w:proofErr w:type="spellStart"/>
+            <w:r>
+              <w:rPr>
+                <w:color w:val="CC99FF"/>
+              </w:rPr>
+              <w:t>Gimp</w:t>
+            </w:r>
+            <w:proofErr w:type="spellEnd"/>
           </w:p>
         </w:tc>
       </w:tr>
@@ -2828,7 +3478,7 @@
               <w:rPr>
                 <w:color w:val="CC99FF"/>
               </w:rPr>
-              <w:t>IDE Très complet proposant beaucoup de fonctionnalités</w:t>
+              <w:t>Edition poussé possible</w:t>
             </w:r>
           </w:p>
         </w:tc>
@@ -2847,6 +3497,326 @@
               <w:spacing w:line="360" w:lineRule="auto"/>
               <w:jc w:val="left"/>
               <w:rPr>
+                <w:color w:val="CC99FF"/>
+              </w:rPr>
+            </w:pPr>
+            <w:r>
+              <w:rPr>
+                <w:color w:val="CC99FF"/>
+              </w:rPr>
+              <w:t>Non intuitif</w:t>
+            </w:r>
+          </w:p>
+        </w:tc>
+      </w:tr>
+    </w:tbl>
+    <w:p>
+      <w:pPr>
+        <w:spacing w:line="240" w:lineRule="auto"/>
+        <w:jc w:val="center"/>
+        <w:rPr>
+          <w:b/>
+          <w:caps/>
+        </w:rPr>
+      </w:pPr>
+    </w:p>
+    <w:tbl>
+      <w:tblPr>
+        <w:tblStyle w:val="Grilledutableau"/>
+        <w:tblpPr w:leftFromText="141" w:rightFromText="141" w:vertAnchor="text" w:horzAnchor="margin" w:tblpY="-30"/>
+        <w:tblW w:w="0" w:type="auto"/>
+        <w:tblBorders>
+          <w:top w:val="single" w:sz="4" w:space="0" w:color="CC99FE"/>
+          <w:left w:val="single" w:sz="4" w:space="0" w:color="CC99FE"/>
+          <w:bottom w:val="single" w:sz="4" w:space="0" w:color="CC99FE"/>
+          <w:right w:val="single" w:sz="4" w:space="0" w:color="CC99FE"/>
+          <w:insideH w:val="single" w:sz="4" w:space="0" w:color="CC99FE"/>
+          <w:insideV w:val="single" w:sz="4" w:space="0" w:color="CC99FE"/>
+        </w:tblBorders>
+        <w:shd w:val="clear" w:color="auto" w:fill="2F2F2F"/>
+        <w:tblLook w:val="04A0" w:firstRow="1" w:lastRow="0" w:firstColumn="1" w:lastColumn="0" w:noHBand="0" w:noVBand="1"/>
+      </w:tblPr>
+      <w:tblGrid>
+        <w:gridCol w:w="4531"/>
+        <w:gridCol w:w="4531"/>
+      </w:tblGrid>
+      <w:tr>
+        <w:tc>
+          <w:tcPr>
+            <w:tcW w:w="9062" w:type="dxa"/>
+            <w:gridSpan w:val="2"/>
+            <w:shd w:val="clear" w:color="auto" w:fill="2F2F2F"/>
+          </w:tcPr>
+          <w:p>
+            <w:pPr>
+              <w:spacing w:line="360" w:lineRule="auto"/>
+              <w:jc w:val="center"/>
+              <w:rPr>
+                <w:color w:val="CC99FF"/>
+              </w:rPr>
+            </w:pPr>
+            <w:r>
+              <w:rPr>
+                <w:color w:val="CC99FF"/>
+              </w:rPr>
+              <w:t>PhotoFiltre</w:t>
+            </w:r>
+          </w:p>
+        </w:tc>
+      </w:tr>
+      <w:tr>
+        <w:tc>
+          <w:tcPr>
+            <w:tcW w:w="4531" w:type="dxa"/>
+            <w:shd w:val="clear" w:color="auto" w:fill="2F2F2F"/>
+          </w:tcPr>
+          <w:p>
+            <w:pPr>
+              <w:spacing w:line="360" w:lineRule="auto"/>
+              <w:jc w:val="center"/>
+              <w:rPr>
+                <w:color w:val="CC99FF"/>
+              </w:rPr>
+            </w:pPr>
+            <w:r>
+              <w:rPr>
+                <w:color w:val="CC99FF"/>
+              </w:rPr>
+              <w:t>Points positifs</w:t>
+            </w:r>
+          </w:p>
+        </w:tc>
+        <w:tc>
+          <w:tcPr>
+            <w:tcW w:w="4531" w:type="dxa"/>
+            <w:shd w:val="clear" w:color="auto" w:fill="2F2F2F"/>
+          </w:tcPr>
+          <w:p>
+            <w:pPr>
+              <w:spacing w:line="360" w:lineRule="auto"/>
+              <w:jc w:val="center"/>
+              <w:rPr>
+                <w:color w:val="CC99FF"/>
+              </w:rPr>
+            </w:pPr>
+            <w:r>
+              <w:rPr>
+                <w:color w:val="CC99FF"/>
+              </w:rPr>
+              <w:t>Points négatifs</w:t>
+            </w:r>
+          </w:p>
+        </w:tc>
+      </w:tr>
+      <w:tr>
+        <w:tc>
+          <w:tcPr>
+            <w:tcW w:w="4531" w:type="dxa"/>
+            <w:shd w:val="clear" w:color="auto" w:fill="2F2F2F"/>
+          </w:tcPr>
+          <w:p>
+            <w:pPr>
+              <w:pStyle w:val="Paragraphedeliste"/>
+              <w:numPr>
+                <w:ilvl w:val="0"/>
+                <w:numId w:val="11"/>
+              </w:numPr>
+              <w:spacing w:line="360" w:lineRule="auto"/>
+              <w:jc w:val="left"/>
+              <w:rPr>
+                <w:color w:val="CC99FF"/>
+              </w:rPr>
+            </w:pPr>
+            <w:r>
+              <w:rPr>
+                <w:color w:val="CC99FF"/>
+              </w:rPr>
+              <w:t>Intuitif, facile d'utilisation</w:t>
+            </w:r>
+          </w:p>
+        </w:tc>
+        <w:tc>
+          <w:tcPr>
+            <w:tcW w:w="4531" w:type="dxa"/>
+            <w:shd w:val="clear" w:color="auto" w:fill="2F2F2F"/>
+          </w:tcPr>
+          <w:p>
+            <w:pPr>
+              <w:pStyle w:val="Paragraphedeliste"/>
+              <w:numPr>
+                <w:ilvl w:val="0"/>
+                <w:numId w:val="11"/>
+              </w:numPr>
+              <w:spacing w:line="360" w:lineRule="auto"/>
+              <w:jc w:val="left"/>
+              <w:rPr>
+                <w:color w:val="CC99FF"/>
+              </w:rPr>
+            </w:pPr>
+            <w:r>
+              <w:rPr>
+                <w:color w:val="CC99FF"/>
+              </w:rPr>
+              <w:t>Ne permet pas d'édition poussé</w:t>
+            </w:r>
+          </w:p>
+        </w:tc>
+      </w:tr>
+    </w:tbl>
+    <w:p>
+      <w:pPr>
+        <w:rPr>
+          <w:b/>
+          <w:caps/>
+        </w:rPr>
+      </w:pPr>
+    </w:p>
+    <w:p>
+      <w:pPr>
+        <w:jc w:val="center"/>
+        <w:rPr>
+          <w:rFonts w:ascii="Manaspace" w:hAnsi="Manaspace"/>
+          <w:bCs/>
+          <w:caps/>
+        </w:rPr>
+      </w:pPr>
+      <w:r>
+        <w:rPr>
+          <w:rFonts w:ascii="Manaspace" w:hAnsi="Manaspace"/>
+          <w:bCs/>
+          <w:caps/>
+        </w:rPr>
+        <w:t>Logiciels de partage de fichiers</w:t>
+      </w:r>
+    </w:p>
+    <w:tbl>
+      <w:tblPr>
+        <w:tblStyle w:val="Grilledutableau"/>
+        <w:tblpPr w:leftFromText="141" w:rightFromText="141" w:vertAnchor="text" w:horzAnchor="margin" w:tblpY="-30"/>
+        <w:tblW w:w="0" w:type="auto"/>
+        <w:tblBorders>
+          <w:top w:val="dotDash" w:sz="4" w:space="0" w:color="000000"/>
+          <w:left w:val="dotDash" w:sz="4" w:space="0" w:color="000000"/>
+          <w:bottom w:val="dotDash" w:sz="4" w:space="0" w:color="000000"/>
+          <w:right w:val="dotDash" w:sz="4" w:space="0" w:color="000000"/>
+          <w:insideH w:val="dotDash" w:sz="4" w:space="0" w:color="000000"/>
+          <w:insideV w:val="dotDash" w:sz="4" w:space="0" w:color="000000"/>
+        </w:tblBorders>
+        <w:shd w:val="clear" w:color="auto" w:fill="2F2F2F"/>
+        <w:tblLook w:val="04A0" w:firstRow="1" w:lastRow="0" w:firstColumn="1" w:lastColumn="0" w:noHBand="0" w:noVBand="1"/>
+      </w:tblPr>
+      <w:tblGrid>
+        <w:gridCol w:w="4531"/>
+        <w:gridCol w:w="4531"/>
+      </w:tblGrid>
+      <w:tr>
+        <w:tc>
+          <w:tcPr>
+            <w:tcW w:w="9062" w:type="dxa"/>
+            <w:gridSpan w:val="2"/>
+            <w:tcBorders>
+              <w:top w:val="single" w:sz="4" w:space="0" w:color="CC99FE"/>
+              <w:left w:val="single" w:sz="4" w:space="0" w:color="CC99FE"/>
+              <w:bottom w:val="single" w:sz="4" w:space="0" w:color="CC99FE"/>
+              <w:right w:val="single" w:sz="4" w:space="0" w:color="CC99FE"/>
+            </w:tcBorders>
+            <w:shd w:val="clear" w:color="auto" w:fill="2F2F2F"/>
+          </w:tcPr>
+          <w:p>
+            <w:pPr>
+              <w:spacing w:line="360" w:lineRule="auto"/>
+              <w:jc w:val="center"/>
+              <w:rPr>
+                <w:color w:val="CC99FF"/>
+              </w:rPr>
+            </w:pPr>
+            <w:r>
+              <w:rPr>
+                <w:color w:val="CC99FF"/>
+              </w:rPr>
+              <w:t>SVN (TORTOISE)</w:t>
+            </w:r>
+          </w:p>
+        </w:tc>
+      </w:tr>
+      <w:tr>
+        <w:tc>
+          <w:tcPr>
+            <w:tcW w:w="4531" w:type="dxa"/>
+            <w:tcBorders>
+              <w:top w:val="single" w:sz="4" w:space="0" w:color="CC99FE"/>
+              <w:left w:val="single" w:sz="4" w:space="0" w:color="CC99FE"/>
+              <w:bottom w:val="single" w:sz="4" w:space="0" w:color="CC99FE"/>
+              <w:right w:val="single" w:sz="4" w:space="0" w:color="CC99FE"/>
+            </w:tcBorders>
+            <w:shd w:val="clear" w:color="auto" w:fill="2F2F2F"/>
+          </w:tcPr>
+          <w:p>
+            <w:pPr>
+              <w:spacing w:line="360" w:lineRule="auto"/>
+              <w:jc w:val="center"/>
+              <w:rPr>
+                <w:color w:val="CC99FF"/>
+              </w:rPr>
+            </w:pPr>
+            <w:r>
+              <w:rPr>
+                <w:color w:val="CC99FF"/>
+              </w:rPr>
+              <w:t>Points positifs</w:t>
+            </w:r>
+          </w:p>
+        </w:tc>
+        <w:tc>
+          <w:tcPr>
+            <w:tcW w:w="4531" w:type="dxa"/>
+            <w:tcBorders>
+              <w:top w:val="single" w:sz="4" w:space="0" w:color="CC99FE"/>
+              <w:left w:val="single" w:sz="4" w:space="0" w:color="CC99FE"/>
+              <w:bottom w:val="single" w:sz="4" w:space="0" w:color="CC99FE"/>
+              <w:right w:val="single" w:sz="4" w:space="0" w:color="CC99FE"/>
+            </w:tcBorders>
+            <w:shd w:val="clear" w:color="auto" w:fill="2F2F2F"/>
+          </w:tcPr>
+          <w:p>
+            <w:pPr>
+              <w:spacing w:line="360" w:lineRule="auto"/>
+              <w:jc w:val="center"/>
+              <w:rPr>
+                <w:color w:val="CC99FF"/>
+              </w:rPr>
+            </w:pPr>
+            <w:r>
+              <w:rPr>
+                <w:color w:val="CC99FF"/>
+              </w:rPr>
+              <w:t>Points négatifs</w:t>
+            </w:r>
+          </w:p>
+        </w:tc>
+      </w:tr>
+      <w:tr>
+        <w:tc>
+          <w:tcPr>
+            <w:tcW w:w="4531" w:type="dxa"/>
+            <w:tcBorders>
+              <w:top w:val="single" w:sz="4" w:space="0" w:color="CC99FE"/>
+              <w:left w:val="single" w:sz="4" w:space="0" w:color="CC99FE"/>
+              <w:bottom w:val="single" w:sz="4" w:space="0" w:color="CC99FE"/>
+              <w:right w:val="single" w:sz="4" w:space="0" w:color="CC99FE"/>
+            </w:tcBorders>
+            <w:shd w:val="clear" w:color="auto" w:fill="2F2F2F"/>
+          </w:tcPr>
+          <w:p>
+            <w:pPr>
+              <w:pStyle w:val="Paragraphedeliste"/>
+              <w:numPr>
+                <w:ilvl w:val="0"/>
+                <w:numId w:val="11"/>
+              </w:numPr>
+              <w:spacing w:line="360" w:lineRule="auto"/>
+              <w:jc w:val="left"/>
+              <w:rPr>
                 <w:rFonts w:asciiTheme="minorHAnsi" w:hAnsiTheme="minorHAnsi"/>
                 <w:color w:val="CC99FF"/>
                 <w:sz w:val="22"/>
@@ -2856,7 +3826,7 @@
               <w:rPr>
                 <w:color w:val="CC99FF"/>
               </w:rPr>
-              <w:t>IDE très lourde à utiliser, très fournis.</w:t>
+              <w:t>Intégration avec l’environnement Windows</w:t>
             </w:r>
           </w:p>
           <w:p>
@@ -2876,7 +3846,81 @@
               <w:rPr>
                 <w:color w:val="CC99FF"/>
               </w:rPr>
-              <w:t>Met du temps à compiler</w:t>
+              <w:t>Privé</w:t>
+            </w:r>
+          </w:p>
+          <w:p>
+            <w:pPr>
+              <w:pStyle w:val="Paragraphedeliste"/>
+              <w:numPr>
+                <w:ilvl w:val="0"/>
+                <w:numId w:val="11"/>
+              </w:numPr>
+              <w:spacing w:line="360" w:lineRule="auto"/>
+              <w:jc w:val="left"/>
+              <w:rPr>
+                <w:color w:val="CC99FF"/>
+              </w:rPr>
+            </w:pPr>
+            <w:r>
+              <w:rPr>
+                <w:color w:val="CC99FF"/>
+              </w:rPr>
+              <w:t>Hébergé à l’IUT</w:t>
+            </w:r>
+          </w:p>
+        </w:tc>
+        <w:tc>
+          <w:tcPr>
+            <w:tcW w:w="4531" w:type="dxa"/>
+            <w:tcBorders>
+              <w:top w:val="single" w:sz="4" w:space="0" w:color="CC99FE"/>
+              <w:left w:val="single" w:sz="4" w:space="0" w:color="CC99FE"/>
+              <w:bottom w:val="single" w:sz="4" w:space="0" w:color="CC99FE"/>
+              <w:right w:val="single" w:sz="4" w:space="0" w:color="CC99FE"/>
+            </w:tcBorders>
+            <w:shd w:val="clear" w:color="auto" w:fill="2F2F2F"/>
+          </w:tcPr>
+          <w:p>
+            <w:pPr>
+              <w:pStyle w:val="Paragraphedeliste"/>
+              <w:numPr>
+                <w:ilvl w:val="0"/>
+                <w:numId w:val="11"/>
+              </w:numPr>
+              <w:spacing w:line="360" w:lineRule="auto"/>
+              <w:jc w:val="left"/>
+              <w:rPr>
+                <w:rFonts w:asciiTheme="minorHAnsi" w:hAnsiTheme="minorHAnsi"/>
+                <w:color w:val="CC99FF"/>
+                <w:sz w:val="22"/>
+              </w:rPr>
+            </w:pPr>
+            <w:r>
+              <w:rPr>
+                <w:color w:val="CC99FF"/>
+              </w:rPr>
+              <w:t xml:space="preserve">Peu pratique d’utilisation </w:t>
+            </w:r>
+          </w:p>
+          <w:p>
+            <w:pPr>
+              <w:pStyle w:val="Paragraphedeliste"/>
+              <w:numPr>
+                <w:ilvl w:val="0"/>
+                <w:numId w:val="11"/>
+              </w:numPr>
+              <w:spacing w:line="360" w:lineRule="auto"/>
+              <w:jc w:val="left"/>
+              <w:rPr>
+                <w:color w:val="CC99FF"/>
+              </w:rPr>
+            </w:pPr>
+            <w:r>
+              <w:rPr>
+                <w:color w:val="CC99FF"/>
+              </w:rPr>
+              <w:t>Peu intuitif</w:t>
             </w:r>
           </w:p>
         </w:tc>
@@ -2908,6 +3952,12 @@
           <w:tcPr>
             <w:tcW w:w="9062" w:type="dxa"/>
             <w:gridSpan w:val="2"/>
+            <w:tcBorders>
+              <w:top w:val="single" w:sz="4" w:space="0" w:color="CC99FE"/>
+              <w:left w:val="single" w:sz="4" w:space="0" w:color="CC99FE"/>
+              <w:bottom w:val="single" w:sz="4" w:space="0" w:color="CC99FE"/>
+              <w:right w:val="single" w:sz="4" w:space="0" w:color="CC99FE"/>
+            </w:tcBorders>
             <w:shd w:val="clear" w:color="auto" w:fill="2F2F2F"/>
           </w:tcPr>
           <w:p>
@@ -2922,7 +3972,7 @@
               <w:rPr>
                 <w:color w:val="CC99FF"/>
               </w:rPr>
-              <w:t>Netbeans</w:t>
+              <w:t>Dépôt Git (GitHub)</w:t>
             </w:r>
           </w:p>
         </w:tc>
@@ -2931,6 +3981,12 @@
         <w:tc>
           <w:tcPr>
             <w:tcW w:w="4531" w:type="dxa"/>
+            <w:tcBorders>
+              <w:top w:val="single" w:sz="4" w:space="0" w:color="CC99FE"/>
+              <w:left w:val="single" w:sz="4" w:space="0" w:color="CC99FE"/>
+              <w:bottom w:val="single" w:sz="4" w:space="0" w:color="CC99FE"/>
+              <w:right w:val="single" w:sz="4" w:space="0" w:color="CC99FE"/>
+            </w:tcBorders>
             <w:shd w:val="clear" w:color="auto" w:fill="2F2F2F"/>
           </w:tcPr>
           <w:p>
@@ -2952,6 +4008,12 @@
         <w:tc>
           <w:tcPr>
             <w:tcW w:w="4531" w:type="dxa"/>
+            <w:tcBorders>
+              <w:top w:val="single" w:sz="4" w:space="0" w:color="CC99FE"/>
+              <w:left w:val="single" w:sz="4" w:space="0" w:color="CC99FE"/>
+              <w:bottom w:val="single" w:sz="4" w:space="0" w:color="CC99FE"/>
+              <w:right w:val="single" w:sz="4" w:space="0" w:color="CC99FE"/>
+            </w:tcBorders>
             <w:shd w:val="clear" w:color="auto" w:fill="2F2F2F"/>
           </w:tcPr>
           <w:p>
@@ -2975,6 +4037,12 @@
         <w:tc>
           <w:tcPr>
             <w:tcW w:w="4531" w:type="dxa"/>
+            <w:tcBorders>
+              <w:top w:val="single" w:sz="4" w:space="0" w:color="CC99FE"/>
+              <w:left w:val="single" w:sz="4" w:space="0" w:color="CC99FE"/>
+              <w:bottom w:val="single" w:sz="4" w:space="0" w:color="CC99FE"/>
+              <w:right w:val="single" w:sz="4" w:space="0" w:color="CC99FE"/>
+            </w:tcBorders>
             <w:shd w:val="clear" w:color="auto" w:fill="2F2F2F"/>
           </w:tcPr>
           <w:p>
@@ -2996,7 +4064,7 @@
               <w:rPr>
                 <w:color w:val="CC99FF"/>
               </w:rPr>
-              <w:t>Implémente bien Java et JavaFX</w:t>
+              <w:t>Très permissif</w:t>
             </w:r>
           </w:p>
           <w:p>
@@ -3016,13 +4084,99 @@
               <w:rPr>
                 <w:color w:val="CC99FF"/>
               </w:rPr>
-              <w:t>Très facile de faire le produit final (.jar)</w:t>
+              <w:t>Bien organisé</w:t>
+            </w:r>
+          </w:p>
+          <w:p>
+            <w:pPr>
+              <w:pStyle w:val="Paragraphedeliste"/>
+              <w:numPr>
+                <w:ilvl w:val="0"/>
+                <w:numId w:val="11"/>
+              </w:numPr>
+              <w:spacing w:line="360" w:lineRule="auto"/>
+              <w:jc w:val="left"/>
+              <w:rPr>
+                <w:color w:val="CC99FF"/>
+              </w:rPr>
+            </w:pPr>
+            <w:r>
+              <w:rPr>
+                <w:color w:val="CC99FF"/>
+              </w:rPr>
+              <w:t>Facile d’utilisation</w:t>
+            </w:r>
+          </w:p>
+          <w:p>
+            <w:pPr>
+              <w:pStyle w:val="Paragraphedeliste"/>
+              <w:numPr>
+                <w:ilvl w:val="0"/>
+                <w:numId w:val="11"/>
+              </w:numPr>
+              <w:spacing w:line="360" w:lineRule="auto"/>
+              <w:jc w:val="left"/>
+              <w:rPr>
+                <w:color w:val="CC99FF"/>
+              </w:rPr>
+            </w:pPr>
+            <w:r>
+              <w:rPr>
+                <w:color w:val="CC99FF"/>
+              </w:rPr>
+              <w:t>Géré depuis un client Git et non depuis les dossiers Windows</w:t>
+            </w:r>
+          </w:p>
+          <w:p>
+            <w:pPr>
+              <w:pStyle w:val="Paragraphedeliste"/>
+              <w:numPr>
+                <w:ilvl w:val="0"/>
+                <w:numId w:val="11"/>
+              </w:numPr>
+              <w:spacing w:line="360" w:lineRule="auto"/>
+              <w:jc w:val="left"/>
+              <w:rPr>
+                <w:color w:val="CC99FF"/>
+              </w:rPr>
+            </w:pPr>
+            <w:r>
+              <w:rPr>
+                <w:color w:val="CC99FF"/>
+              </w:rPr>
+              <w:t>Disponible depuis un navigateur web</w:t>
+            </w:r>
+          </w:p>
+          <w:p>
+            <w:pPr>
+              <w:pStyle w:val="Paragraphedeliste"/>
+              <w:numPr>
+                <w:ilvl w:val="0"/>
+                <w:numId w:val="11"/>
+              </w:numPr>
+              <w:spacing w:line="360" w:lineRule="auto"/>
+              <w:jc w:val="left"/>
+              <w:rPr>
+                <w:color w:val="CC99FF"/>
+              </w:rPr>
+            </w:pPr>
+            <w:r>
+              <w:rPr>
+                <w:color w:val="CC99FF"/>
+              </w:rPr>
+              <w:t>Privé</w:t>
             </w:r>
           </w:p>
         </w:tc>
         <w:tc>
           <w:tcPr>
             <w:tcW w:w="4531" w:type="dxa"/>
+            <w:tcBorders>
+              <w:top w:val="single" w:sz="4" w:space="0" w:color="CC99FE"/>
+              <w:left w:val="single" w:sz="4" w:space="0" w:color="CC99FE"/>
+              <w:bottom w:val="single" w:sz="4" w:space="0" w:color="CC99FE"/>
+              <w:right w:val="single" w:sz="4" w:space="0" w:color="CC99FE"/>
+            </w:tcBorders>
             <w:shd w:val="clear" w:color="auto" w:fill="2F2F2F"/>
           </w:tcPr>
           <w:p>
@@ -3035,138 +4189,16 @@
               <w:spacing w:line="360" w:lineRule="auto"/>
               <w:jc w:val="left"/>
               <w:rPr>
-                <w:color w:val="CC99FF"/>
+                <w:rFonts w:asciiTheme="minorHAnsi" w:hAnsiTheme="minorHAnsi"/>
+                <w:color w:val="CC99FF"/>
+                <w:sz w:val="22"/>
               </w:rPr>
             </w:pPr>
             <w:r>
               <w:rPr>
                 <w:color w:val="CC99FF"/>
               </w:rPr>
-              <w:t>Met beaucoup de temps à la compilation les gros projets.</w:t>
-            </w:r>
-          </w:p>
-        </w:tc>
-      </w:tr>
-    </w:tbl>
-    <w:p>
-      <w:pPr>
-        <w:spacing w:line="240" w:lineRule="auto"/>
-      </w:pPr>
-    </w:p>
-    <w:tbl>
-      <w:tblPr>
-        <w:tblStyle w:val="Grilledutableau"/>
-        <w:tblpPr w:leftFromText="141" w:rightFromText="141" w:vertAnchor="text" w:horzAnchor="margin" w:tblpY="-30"/>
-        <w:tblW w:w="0" w:type="auto"/>
-        <w:tblBorders>
-          <w:top w:val="dotDash" w:sz="4" w:space="0" w:color="000000"/>
-          <w:left w:val="dotDash" w:sz="4" w:space="0" w:color="000000"/>
-          <w:bottom w:val="dotDash" w:sz="4" w:space="0" w:color="000000"/>
-          <w:right w:val="dotDash" w:sz="4" w:space="0" w:color="000000"/>
-          <w:insideH w:val="dotDash" w:sz="4" w:space="0" w:color="000000"/>
-          <w:insideV w:val="dotDash" w:sz="4" w:space="0" w:color="000000"/>
-        </w:tblBorders>
-        <w:shd w:val="clear" w:color="auto" w:fill="2F2F2F"/>
-        <w:tblLook w:val="04A0" w:firstRow="1" w:lastRow="0" w:firstColumn="1" w:lastColumn="0" w:noHBand="0" w:noVBand="1"/>
-      </w:tblPr>
-      <w:tblGrid>
-        <w:gridCol w:w="4531"/>
-        <w:gridCol w:w="4531"/>
-      </w:tblGrid>
-      <w:tr>
-        <w:tc>
-          <w:tcPr>
-            <w:tcW w:w="9062" w:type="dxa"/>
-            <w:gridSpan w:val="2"/>
-            <w:shd w:val="clear" w:color="auto" w:fill="2F2F2F"/>
-          </w:tcPr>
-          <w:p>
-            <w:pPr>
-              <w:spacing w:line="360" w:lineRule="auto"/>
-              <w:jc w:val="center"/>
-              <w:rPr>
-                <w:color w:val="CC99FF"/>
-              </w:rPr>
-            </w:pPr>
-            <w:r>
-              <w:rPr>
-                <w:color w:val="CC99FF"/>
-              </w:rPr>
-              <w:t>QT Creator</w:t>
-            </w:r>
-          </w:p>
-        </w:tc>
-      </w:tr>
-      <w:tr>
-        <w:tc>
-          <w:tcPr>
-            <w:tcW w:w="4531" w:type="dxa"/>
-            <w:shd w:val="clear" w:color="auto" w:fill="2F2F2F"/>
-          </w:tcPr>
-          <w:p>
-            <w:pPr>
-              <w:spacing w:line="360" w:lineRule="auto"/>
-              <w:jc w:val="center"/>
-              <w:rPr>
-                <w:color w:val="CC99FF"/>
-              </w:rPr>
-            </w:pPr>
-            <w:r>
-              <w:rPr>
-                <w:color w:val="CC99FF"/>
-              </w:rPr>
-              <w:t>Points positifs</w:t>
-            </w:r>
-          </w:p>
-        </w:tc>
-        <w:tc>
-          <w:tcPr>
-            <w:tcW w:w="4531" w:type="dxa"/>
-            <w:shd w:val="clear" w:color="auto" w:fill="2F2F2F"/>
-          </w:tcPr>
-          <w:p>
-            <w:pPr>
-              <w:spacing w:line="360" w:lineRule="auto"/>
-              <w:jc w:val="center"/>
-              <w:rPr>
-                <w:color w:val="CC99FF"/>
-              </w:rPr>
-            </w:pPr>
-            <w:r>
-              <w:rPr>
-                <w:color w:val="CC99FF"/>
-              </w:rPr>
-              <w:t>Points négatifs</w:t>
-            </w:r>
-          </w:p>
-        </w:tc>
-      </w:tr>
-      <w:tr>
-        <w:tc>
-          <w:tcPr>
-            <w:tcW w:w="4531" w:type="dxa"/>
-            <w:shd w:val="clear" w:color="auto" w:fill="2F2F2F"/>
-          </w:tcPr>
-          <w:p>
-            <w:pPr>
-              <w:pStyle w:val="Paragraphedeliste"/>
-              <w:numPr>
-                <w:ilvl w:val="0"/>
-                <w:numId w:val="11"/>
-              </w:numPr>
-              <w:spacing w:line="360" w:lineRule="auto"/>
-              <w:jc w:val="left"/>
-              <w:rPr>
-                <w:rFonts w:asciiTheme="minorHAnsi" w:hAnsiTheme="minorHAnsi"/>
-                <w:color w:val="CC99FF"/>
-                <w:sz w:val="22"/>
-              </w:rPr>
-            </w:pPr>
-            <w:r>
-              <w:rPr>
-                <w:color w:val="CC99FF"/>
-              </w:rPr>
-              <w:t xml:space="preserve">Générer facilement le code de l’IHM </w:t>
+              <w:t>Stocké sur des serveurs non possédés par l’iut.</w:t>
             </w:r>
           </w:p>
           <w:p>
@@ -3186,936 +4218,6 @@
               <w:rPr>
                 <w:color w:val="CC99FF"/>
               </w:rPr>
-              <w:t>Incorporation facile du CSS</w:t>
-            </w:r>
-          </w:p>
-          <w:p>
-            <w:pPr>
-              <w:pStyle w:val="Paragraphedeliste"/>
-              <w:numPr>
-                <w:ilvl w:val="0"/>
-                <w:numId w:val="11"/>
-              </w:numPr>
-              <w:spacing w:line="360" w:lineRule="auto"/>
-              <w:jc w:val="left"/>
-              <w:rPr>
-                <w:color w:val="CC99FF"/>
-              </w:rPr>
-            </w:pPr>
-            <w:r>
-              <w:rPr>
-                <w:color w:val="CC99FF"/>
-              </w:rPr>
-              <w:t>Large gamme de paramètres pour configurer l’IHM</w:t>
-            </w:r>
-          </w:p>
-        </w:tc>
-        <w:tc>
-          <w:tcPr>
-            <w:tcW w:w="4531" w:type="dxa"/>
-            <w:shd w:val="clear" w:color="auto" w:fill="2F2F2F"/>
-          </w:tcPr>
-          <w:p>
-            <w:pPr>
-              <w:pStyle w:val="Paragraphedeliste"/>
-              <w:numPr>
-                <w:ilvl w:val="0"/>
-                <w:numId w:val="11"/>
-              </w:numPr>
-              <w:spacing w:line="360" w:lineRule="auto"/>
-              <w:jc w:val="left"/>
-              <w:rPr>
-                <w:rFonts w:asciiTheme="minorHAnsi" w:hAnsiTheme="minorHAnsi"/>
-                <w:color w:val="CC99FF"/>
-                <w:sz w:val="22"/>
-              </w:rPr>
-            </w:pPr>
-            <w:r>
-              <w:rPr>
-                <w:color w:val="CC99FF"/>
-              </w:rPr>
-              <w:t xml:space="preserve">Code généré en XML, transformation en format </w:t>
-            </w:r>
-            <w:proofErr w:type="spellStart"/>
-            <w:r>
-              <w:rPr>
-                <w:color w:val="CC99FF"/>
-              </w:rPr>
-              <w:t>PyQT</w:t>
-            </w:r>
-            <w:proofErr w:type="spellEnd"/>
-            <w:r>
-              <w:rPr>
-                <w:color w:val="CC99FF"/>
-              </w:rPr>
-              <w:t xml:space="preserve"> difficile.</w:t>
-            </w:r>
-          </w:p>
-          <w:p>
-            <w:pPr>
-              <w:pStyle w:val="Paragraphedeliste"/>
-              <w:numPr>
-                <w:ilvl w:val="0"/>
-                <w:numId w:val="11"/>
-              </w:numPr>
-              <w:spacing w:line="360" w:lineRule="auto"/>
-              <w:jc w:val="left"/>
-              <w:rPr>
-                <w:color w:val="CC99FF"/>
-              </w:rPr>
-            </w:pPr>
-            <w:r>
-              <w:rPr>
-                <w:color w:val="CC99FF"/>
-              </w:rPr>
-              <w:t>Lourd à utiliser</w:t>
-            </w:r>
-          </w:p>
-          <w:p>
-            <w:pPr>
-              <w:pStyle w:val="Paragraphedeliste"/>
-              <w:numPr>
-                <w:ilvl w:val="0"/>
-                <w:numId w:val="11"/>
-              </w:numPr>
-              <w:spacing w:line="360" w:lineRule="auto"/>
-              <w:jc w:val="left"/>
-              <w:rPr>
-                <w:color w:val="CC99FF"/>
-              </w:rPr>
-            </w:pPr>
-            <w:r>
-              <w:rPr>
-                <w:color w:val="CC99FF"/>
-              </w:rPr>
-              <w:t>Difficultés de travail dans différentes versions de QT</w:t>
-            </w:r>
-          </w:p>
-        </w:tc>
-      </w:tr>
-    </w:tbl>
-    <w:p>
-      <w:pPr>
-        <w:spacing w:line="360" w:lineRule="auto"/>
-      </w:pPr>
-    </w:p>
-    <w:p>
-      <w:pPr>
-        <w:spacing w:line="360" w:lineRule="auto"/>
-      </w:pPr>
-    </w:p>
-    <w:p>
-      <w:pPr>
-        <w:jc w:val="center"/>
-        <w:rPr>
-          <w:rFonts w:ascii="Manaspace" w:hAnsi="Manaspace"/>
-          <w:bCs/>
-          <w:caps/>
-        </w:rPr>
-      </w:pPr>
-      <w:r>
-        <w:rPr>
-          <w:rFonts w:ascii="Manaspace" w:hAnsi="Manaspace"/>
-          <w:bCs/>
-          <w:caps/>
-        </w:rPr>
-        <w:lastRenderedPageBreak/>
-        <w:t>Edition d’image</w:t>
-      </w:r>
-    </w:p>
-    <w:tbl>
-      <w:tblPr>
-        <w:tblStyle w:val="Grilledutableau"/>
-        <w:tblpPr w:leftFromText="141" w:rightFromText="141" w:vertAnchor="text" w:horzAnchor="margin" w:tblpY="-30"/>
-        <w:tblW w:w="0" w:type="auto"/>
-        <w:tblBorders>
-          <w:top w:val="dotDash" w:sz="4" w:space="0" w:color="000000"/>
-          <w:left w:val="dotDash" w:sz="4" w:space="0" w:color="000000"/>
-          <w:bottom w:val="dotDash" w:sz="4" w:space="0" w:color="000000"/>
-          <w:right w:val="dotDash" w:sz="4" w:space="0" w:color="000000"/>
-          <w:insideH w:val="dotDash" w:sz="4" w:space="0" w:color="000000"/>
-          <w:insideV w:val="dotDash" w:sz="4" w:space="0" w:color="000000"/>
-        </w:tblBorders>
-        <w:shd w:val="clear" w:color="auto" w:fill="2F2F2F"/>
-        <w:tblLook w:val="04A0" w:firstRow="1" w:lastRow="0" w:firstColumn="1" w:lastColumn="0" w:noHBand="0" w:noVBand="1"/>
-      </w:tblPr>
-      <w:tblGrid>
-        <w:gridCol w:w="4531"/>
-        <w:gridCol w:w="4531"/>
-      </w:tblGrid>
-      <w:tr>
-        <w:tc>
-          <w:tcPr>
-            <w:tcW w:w="9062" w:type="dxa"/>
-            <w:gridSpan w:val="2"/>
-            <w:shd w:val="clear" w:color="auto" w:fill="2F2F2F"/>
-          </w:tcPr>
-          <w:p>
-            <w:pPr>
-              <w:spacing w:line="360" w:lineRule="auto"/>
-              <w:jc w:val="center"/>
-              <w:rPr>
-                <w:color w:val="CC99FF"/>
-              </w:rPr>
-            </w:pPr>
-            <w:proofErr w:type="spellStart"/>
-            <w:r>
-              <w:rPr>
-                <w:color w:val="CC99FF"/>
-              </w:rPr>
-              <w:t>Gimp</w:t>
-            </w:r>
-            <w:proofErr w:type="spellEnd"/>
-          </w:p>
-        </w:tc>
-      </w:tr>
-      <w:tr>
-        <w:tc>
-          <w:tcPr>
-            <w:tcW w:w="4531" w:type="dxa"/>
-            <w:shd w:val="clear" w:color="auto" w:fill="2F2F2F"/>
-          </w:tcPr>
-          <w:p>
-            <w:pPr>
-              <w:spacing w:line="360" w:lineRule="auto"/>
-              <w:jc w:val="center"/>
-              <w:rPr>
-                <w:color w:val="CC99FF"/>
-              </w:rPr>
-            </w:pPr>
-            <w:r>
-              <w:rPr>
-                <w:color w:val="CC99FF"/>
-              </w:rPr>
-              <w:t>Points positifs</w:t>
-            </w:r>
-          </w:p>
-        </w:tc>
-        <w:tc>
-          <w:tcPr>
-            <w:tcW w:w="4531" w:type="dxa"/>
-            <w:shd w:val="clear" w:color="auto" w:fill="2F2F2F"/>
-          </w:tcPr>
-          <w:p>
-            <w:pPr>
-              <w:spacing w:line="360" w:lineRule="auto"/>
-              <w:jc w:val="center"/>
-              <w:rPr>
-                <w:color w:val="CC99FF"/>
-              </w:rPr>
-            </w:pPr>
-            <w:r>
-              <w:rPr>
-                <w:color w:val="CC99FF"/>
-              </w:rPr>
-              <w:t>Points négatifs</w:t>
-            </w:r>
-          </w:p>
-        </w:tc>
-      </w:tr>
-      <w:tr>
-        <w:tc>
-          <w:tcPr>
-            <w:tcW w:w="4531" w:type="dxa"/>
-            <w:shd w:val="clear" w:color="auto" w:fill="2F2F2F"/>
-          </w:tcPr>
-          <w:p>
-            <w:pPr>
-              <w:pStyle w:val="Paragraphedeliste"/>
-              <w:numPr>
-                <w:ilvl w:val="0"/>
-                <w:numId w:val="11"/>
-              </w:numPr>
-              <w:spacing w:line="360" w:lineRule="auto"/>
-              <w:jc w:val="left"/>
-              <w:rPr>
-                <w:color w:val="CC99FF"/>
-              </w:rPr>
-            </w:pPr>
-            <w:r>
-              <w:rPr>
-                <w:color w:val="CC99FF"/>
-              </w:rPr>
-              <w:t>Edition poussé possible</w:t>
-            </w:r>
-          </w:p>
-        </w:tc>
-        <w:tc>
-          <w:tcPr>
-            <w:tcW w:w="4531" w:type="dxa"/>
-            <w:shd w:val="clear" w:color="auto" w:fill="2F2F2F"/>
-          </w:tcPr>
-          <w:p>
-            <w:pPr>
-              <w:pStyle w:val="Paragraphedeliste"/>
-              <w:numPr>
-                <w:ilvl w:val="0"/>
-                <w:numId w:val="11"/>
-              </w:numPr>
-              <w:spacing w:line="360" w:lineRule="auto"/>
-              <w:jc w:val="left"/>
-              <w:rPr>
-                <w:color w:val="CC99FF"/>
-              </w:rPr>
-            </w:pPr>
-            <w:r>
-              <w:rPr>
-                <w:color w:val="CC99FF"/>
-              </w:rPr>
-              <w:t>Non intuitif</w:t>
-            </w:r>
-          </w:p>
-        </w:tc>
-      </w:tr>
-    </w:tbl>
-    <w:p>
-      <w:pPr>
-        <w:spacing w:line="240" w:lineRule="auto"/>
-        <w:jc w:val="center"/>
-        <w:rPr>
-          <w:b/>
-          <w:caps/>
-        </w:rPr>
-      </w:pPr>
-    </w:p>
-    <w:tbl>
-      <w:tblPr>
-        <w:tblStyle w:val="Grilledutableau"/>
-        <w:tblpPr w:leftFromText="141" w:rightFromText="141" w:vertAnchor="text" w:horzAnchor="margin" w:tblpY="-30"/>
-        <w:tblW w:w="0" w:type="auto"/>
-        <w:tblBorders>
-          <w:top w:val="dotDash" w:sz="4" w:space="0" w:color="000000"/>
-          <w:left w:val="dotDash" w:sz="4" w:space="0" w:color="000000"/>
-          <w:bottom w:val="dotDash" w:sz="4" w:space="0" w:color="000000"/>
-          <w:right w:val="dotDash" w:sz="4" w:space="0" w:color="000000"/>
-          <w:insideH w:val="dotDash" w:sz="4" w:space="0" w:color="000000"/>
-          <w:insideV w:val="dotDash" w:sz="4" w:space="0" w:color="000000"/>
-        </w:tblBorders>
-        <w:shd w:val="clear" w:color="auto" w:fill="2F2F2F"/>
-        <w:tblLook w:val="04A0" w:firstRow="1" w:lastRow="0" w:firstColumn="1" w:lastColumn="0" w:noHBand="0" w:noVBand="1"/>
-      </w:tblPr>
-      <w:tblGrid>
-        <w:gridCol w:w="4531"/>
-        <w:gridCol w:w="4531"/>
-      </w:tblGrid>
-      <w:tr>
-        <w:tc>
-          <w:tcPr>
-            <w:tcW w:w="9062" w:type="dxa"/>
-            <w:gridSpan w:val="2"/>
-            <w:shd w:val="clear" w:color="auto" w:fill="2F2F2F"/>
-          </w:tcPr>
-          <w:p>
-            <w:pPr>
-              <w:spacing w:line="360" w:lineRule="auto"/>
-              <w:jc w:val="center"/>
-              <w:rPr>
-                <w:color w:val="CC99FF"/>
-              </w:rPr>
-            </w:pPr>
-            <w:r>
-              <w:rPr>
-                <w:color w:val="CC99FF"/>
-              </w:rPr>
-              <w:t>PhotoFiltre</w:t>
-            </w:r>
-          </w:p>
-        </w:tc>
-      </w:tr>
-      <w:tr>
-        <w:tc>
-          <w:tcPr>
-            <w:tcW w:w="4531" w:type="dxa"/>
-            <w:shd w:val="clear" w:color="auto" w:fill="2F2F2F"/>
-          </w:tcPr>
-          <w:p>
-            <w:pPr>
-              <w:spacing w:line="360" w:lineRule="auto"/>
-              <w:jc w:val="center"/>
-              <w:rPr>
-                <w:color w:val="CC99FF"/>
-              </w:rPr>
-            </w:pPr>
-            <w:r>
-              <w:rPr>
-                <w:color w:val="CC99FF"/>
-              </w:rPr>
-              <w:t>Points positifs</w:t>
-            </w:r>
-          </w:p>
-        </w:tc>
-        <w:tc>
-          <w:tcPr>
-            <w:tcW w:w="4531" w:type="dxa"/>
-            <w:shd w:val="clear" w:color="auto" w:fill="2F2F2F"/>
-          </w:tcPr>
-          <w:p>
-            <w:pPr>
-              <w:spacing w:line="360" w:lineRule="auto"/>
-              <w:jc w:val="center"/>
-              <w:rPr>
-                <w:color w:val="CC99FF"/>
-              </w:rPr>
-            </w:pPr>
-            <w:r>
-              <w:rPr>
-                <w:color w:val="CC99FF"/>
-              </w:rPr>
-              <w:t>Points négatifs</w:t>
-            </w:r>
-          </w:p>
-        </w:tc>
-      </w:tr>
-      <w:tr>
-        <w:tc>
-          <w:tcPr>
-            <w:tcW w:w="4531" w:type="dxa"/>
-            <w:shd w:val="clear" w:color="auto" w:fill="2F2F2F"/>
-          </w:tcPr>
-          <w:p>
-            <w:pPr>
-              <w:pStyle w:val="Paragraphedeliste"/>
-              <w:numPr>
-                <w:ilvl w:val="0"/>
-                <w:numId w:val="11"/>
-              </w:numPr>
-              <w:spacing w:line="360" w:lineRule="auto"/>
-              <w:jc w:val="left"/>
-              <w:rPr>
-                <w:color w:val="CC99FF"/>
-              </w:rPr>
-            </w:pPr>
-            <w:r>
-              <w:rPr>
-                <w:color w:val="CC99FF"/>
-              </w:rPr>
-              <w:t>Intuitif, facile d'utilisation</w:t>
-            </w:r>
-          </w:p>
-        </w:tc>
-        <w:tc>
-          <w:tcPr>
-            <w:tcW w:w="4531" w:type="dxa"/>
-            <w:shd w:val="clear" w:color="auto" w:fill="2F2F2F"/>
-          </w:tcPr>
-          <w:p>
-            <w:pPr>
-              <w:pStyle w:val="Paragraphedeliste"/>
-              <w:numPr>
-                <w:ilvl w:val="0"/>
-                <w:numId w:val="11"/>
-              </w:numPr>
-              <w:spacing w:line="360" w:lineRule="auto"/>
-              <w:jc w:val="left"/>
-              <w:rPr>
-                <w:color w:val="CC99FF"/>
-              </w:rPr>
-            </w:pPr>
-            <w:r>
-              <w:rPr>
-                <w:color w:val="CC99FF"/>
-              </w:rPr>
-              <w:t>Ne permet pas d'édition poussé</w:t>
-            </w:r>
-          </w:p>
-        </w:tc>
-      </w:tr>
-    </w:tbl>
-    <w:p>
-      <w:pPr>
-        <w:rPr>
-          <w:b/>
-          <w:caps/>
-        </w:rPr>
-      </w:pPr>
-    </w:p>
-    <w:p>
-      <w:pPr>
-        <w:jc w:val="center"/>
-        <w:rPr>
-          <w:rFonts w:ascii="Manaspace" w:hAnsi="Manaspace"/>
-          <w:bCs/>
-          <w:caps/>
-        </w:rPr>
-      </w:pPr>
-      <w:r>
-        <w:rPr>
-          <w:rFonts w:ascii="Manaspace" w:hAnsi="Manaspace"/>
-          <w:bCs/>
-          <w:caps/>
-        </w:rPr>
-        <w:t>Logiciels de partage de fichiers</w:t>
-      </w:r>
-    </w:p>
-    <w:tbl>
-      <w:tblPr>
-        <w:tblStyle w:val="Grilledutableau"/>
-        <w:tblpPr w:leftFromText="141" w:rightFromText="141" w:vertAnchor="text" w:horzAnchor="margin" w:tblpY="-30"/>
-        <w:tblW w:w="0" w:type="auto"/>
-        <w:tblBorders>
-          <w:top w:val="dotDash" w:sz="4" w:space="0" w:color="000000"/>
-          <w:left w:val="dotDash" w:sz="4" w:space="0" w:color="000000"/>
-          <w:bottom w:val="dotDash" w:sz="4" w:space="0" w:color="000000"/>
-          <w:right w:val="dotDash" w:sz="4" w:space="0" w:color="000000"/>
-          <w:insideH w:val="dotDash" w:sz="4" w:space="0" w:color="000000"/>
-          <w:insideV w:val="dotDash" w:sz="4" w:space="0" w:color="000000"/>
-        </w:tblBorders>
-        <w:shd w:val="clear" w:color="auto" w:fill="2F2F2F"/>
-        <w:tblLook w:val="04A0" w:firstRow="1" w:lastRow="0" w:firstColumn="1" w:lastColumn="0" w:noHBand="0" w:noVBand="1"/>
-      </w:tblPr>
-      <w:tblGrid>
-        <w:gridCol w:w="4531"/>
-        <w:gridCol w:w="4531"/>
-      </w:tblGrid>
-      <w:tr>
-        <w:tc>
-          <w:tcPr>
-            <w:tcW w:w="9062" w:type="dxa"/>
-            <w:gridSpan w:val="2"/>
-            <w:shd w:val="clear" w:color="auto" w:fill="2F2F2F"/>
-          </w:tcPr>
-          <w:p>
-            <w:pPr>
-              <w:spacing w:line="360" w:lineRule="auto"/>
-              <w:jc w:val="center"/>
-              <w:rPr>
-                <w:color w:val="CC99FF"/>
-              </w:rPr>
-            </w:pPr>
-            <w:r>
-              <w:rPr>
-                <w:color w:val="CC99FF"/>
-              </w:rPr>
-              <w:t>SVN (TORTOISE)</w:t>
-            </w:r>
-          </w:p>
-        </w:tc>
-      </w:tr>
-      <w:tr>
-        <w:tc>
-          <w:tcPr>
-            <w:tcW w:w="4531" w:type="dxa"/>
-            <w:shd w:val="clear" w:color="auto" w:fill="2F2F2F"/>
-          </w:tcPr>
-          <w:p>
-            <w:pPr>
-              <w:spacing w:line="360" w:lineRule="auto"/>
-              <w:jc w:val="center"/>
-              <w:rPr>
-                <w:color w:val="CC99FF"/>
-              </w:rPr>
-            </w:pPr>
-            <w:r>
-              <w:rPr>
-                <w:color w:val="CC99FF"/>
-              </w:rPr>
-              <w:t>Points positifs</w:t>
-            </w:r>
-          </w:p>
-        </w:tc>
-        <w:tc>
-          <w:tcPr>
-            <w:tcW w:w="4531" w:type="dxa"/>
-            <w:shd w:val="clear" w:color="auto" w:fill="2F2F2F"/>
-          </w:tcPr>
-          <w:p>
-            <w:pPr>
-              <w:spacing w:line="360" w:lineRule="auto"/>
-              <w:jc w:val="center"/>
-              <w:rPr>
-                <w:color w:val="CC99FF"/>
-              </w:rPr>
-            </w:pPr>
-            <w:r>
-              <w:rPr>
-                <w:color w:val="CC99FF"/>
-              </w:rPr>
-              <w:t>Points négatifs</w:t>
-            </w:r>
-          </w:p>
-        </w:tc>
-      </w:tr>
-      <w:tr>
-        <w:tc>
-          <w:tcPr>
-            <w:tcW w:w="4531" w:type="dxa"/>
-            <w:shd w:val="clear" w:color="auto" w:fill="2F2F2F"/>
-          </w:tcPr>
-          <w:p>
-            <w:pPr>
-              <w:pStyle w:val="Paragraphedeliste"/>
-              <w:numPr>
-                <w:ilvl w:val="0"/>
-                <w:numId w:val="11"/>
-              </w:numPr>
-              <w:spacing w:line="360" w:lineRule="auto"/>
-              <w:jc w:val="left"/>
-              <w:rPr>
-                <w:rFonts w:asciiTheme="minorHAnsi" w:hAnsiTheme="minorHAnsi"/>
-                <w:color w:val="CC99FF"/>
-                <w:sz w:val="22"/>
-              </w:rPr>
-            </w:pPr>
-            <w:r>
-              <w:rPr>
-                <w:color w:val="CC99FF"/>
-              </w:rPr>
-              <w:t>Intégration avec l’environnement Windows</w:t>
-            </w:r>
-          </w:p>
-          <w:p>
-            <w:pPr>
-              <w:pStyle w:val="Paragraphedeliste"/>
-              <w:numPr>
-                <w:ilvl w:val="0"/>
-                <w:numId w:val="11"/>
-              </w:numPr>
-              <w:spacing w:line="360" w:lineRule="auto"/>
-              <w:jc w:val="left"/>
-              <w:rPr>
-                <w:color w:val="CC99FF"/>
-              </w:rPr>
-            </w:pPr>
-            <w:r>
-              <w:rPr>
-                <w:color w:val="CC99FF"/>
-              </w:rPr>
-              <w:t>Privé</w:t>
-            </w:r>
-          </w:p>
-          <w:p>
-            <w:pPr>
-              <w:pStyle w:val="Paragraphedeliste"/>
-              <w:numPr>
-                <w:ilvl w:val="0"/>
-                <w:numId w:val="11"/>
-              </w:numPr>
-              <w:spacing w:line="360" w:lineRule="auto"/>
-              <w:jc w:val="left"/>
-              <w:rPr>
-                <w:color w:val="CC99FF"/>
-              </w:rPr>
-            </w:pPr>
-            <w:r>
-              <w:rPr>
-                <w:color w:val="CC99FF"/>
-              </w:rPr>
-              <w:t>Hébergé à l’IUT</w:t>
-            </w:r>
-          </w:p>
-        </w:tc>
-        <w:tc>
-          <w:tcPr>
-            <w:tcW w:w="4531" w:type="dxa"/>
-            <w:shd w:val="clear" w:color="auto" w:fill="2F2F2F"/>
-          </w:tcPr>
-          <w:p>
-            <w:pPr>
-              <w:pStyle w:val="Paragraphedeliste"/>
-              <w:numPr>
-                <w:ilvl w:val="0"/>
-                <w:numId w:val="11"/>
-              </w:numPr>
-              <w:spacing w:line="360" w:lineRule="auto"/>
-              <w:jc w:val="left"/>
-              <w:rPr>
-                <w:rFonts w:asciiTheme="minorHAnsi" w:hAnsiTheme="minorHAnsi"/>
-                <w:color w:val="CC99FF"/>
-                <w:sz w:val="22"/>
-              </w:rPr>
-            </w:pPr>
-            <w:r>
-              <w:rPr>
-                <w:color w:val="CC99FF"/>
-              </w:rPr>
-              <w:t xml:space="preserve">Peu pratique d’utilisation </w:t>
-            </w:r>
-          </w:p>
-          <w:p>
-            <w:pPr>
-              <w:pStyle w:val="Paragraphedeliste"/>
-              <w:numPr>
-                <w:ilvl w:val="0"/>
-                <w:numId w:val="11"/>
-              </w:numPr>
-              <w:spacing w:line="360" w:lineRule="auto"/>
-              <w:jc w:val="left"/>
-              <w:rPr>
-                <w:color w:val="CC99FF"/>
-              </w:rPr>
-            </w:pPr>
-            <w:r>
-              <w:rPr>
-                <w:color w:val="CC99FF"/>
-              </w:rPr>
-              <w:t>Peu intuitif</w:t>
-            </w:r>
-          </w:p>
-        </w:tc>
-      </w:tr>
-    </w:tbl>
-    <w:p/>
-    <w:tbl>
-      <w:tblPr>
-        <w:tblStyle w:val="Grilledutableau"/>
-        <w:tblpPr w:leftFromText="141" w:rightFromText="141" w:vertAnchor="text" w:horzAnchor="margin" w:tblpY="-30"/>
-        <w:tblW w:w="0" w:type="auto"/>
-        <w:tblBorders>
-          <w:top w:val="dotDash" w:sz="4" w:space="0" w:color="000000"/>
-          <w:left w:val="dotDash" w:sz="4" w:space="0" w:color="000000"/>
-          <w:bottom w:val="dotDash" w:sz="4" w:space="0" w:color="000000"/>
-          <w:right w:val="dotDash" w:sz="4" w:space="0" w:color="000000"/>
-          <w:insideH w:val="dotDash" w:sz="4" w:space="0" w:color="000000"/>
-          <w:insideV w:val="dotDash" w:sz="4" w:space="0" w:color="000000"/>
-        </w:tblBorders>
-        <w:shd w:val="clear" w:color="auto" w:fill="2F2F2F"/>
-        <w:tblLook w:val="04A0" w:firstRow="1" w:lastRow="0" w:firstColumn="1" w:lastColumn="0" w:noHBand="0" w:noVBand="1"/>
-      </w:tblPr>
-      <w:tblGrid>
-        <w:gridCol w:w="4531"/>
-        <w:gridCol w:w="4531"/>
-      </w:tblGrid>
-      <w:tr>
-        <w:tc>
-          <w:tcPr>
-            <w:tcW w:w="9062" w:type="dxa"/>
-            <w:gridSpan w:val="2"/>
-            <w:shd w:val="clear" w:color="auto" w:fill="2F2F2F"/>
-          </w:tcPr>
-          <w:p>
-            <w:pPr>
-              <w:spacing w:line="360" w:lineRule="auto"/>
-              <w:jc w:val="center"/>
-              <w:rPr>
-                <w:color w:val="CC99FF"/>
-              </w:rPr>
-            </w:pPr>
-            <w:r>
-              <w:rPr>
-                <w:color w:val="CC99FF"/>
-              </w:rPr>
-              <w:t>Dépôt Git (GitHub)</w:t>
-            </w:r>
-          </w:p>
-        </w:tc>
-      </w:tr>
-      <w:tr>
-        <w:tc>
-          <w:tcPr>
-            <w:tcW w:w="4531" w:type="dxa"/>
-            <w:shd w:val="clear" w:color="auto" w:fill="2F2F2F"/>
-          </w:tcPr>
-          <w:p>
-            <w:pPr>
-              <w:spacing w:line="360" w:lineRule="auto"/>
-              <w:jc w:val="center"/>
-              <w:rPr>
-                <w:color w:val="CC99FF"/>
-              </w:rPr>
-            </w:pPr>
-            <w:r>
-              <w:rPr>
-                <w:color w:val="CC99FF"/>
-              </w:rPr>
-              <w:t>Points positifs</w:t>
-            </w:r>
-          </w:p>
-        </w:tc>
-        <w:tc>
-          <w:tcPr>
-            <w:tcW w:w="4531" w:type="dxa"/>
-            <w:shd w:val="clear" w:color="auto" w:fill="2F2F2F"/>
-          </w:tcPr>
-          <w:p>
-            <w:pPr>
-              <w:spacing w:line="360" w:lineRule="auto"/>
-              <w:jc w:val="center"/>
-              <w:rPr>
-                <w:color w:val="CC99FF"/>
-              </w:rPr>
-            </w:pPr>
-            <w:r>
-              <w:rPr>
-                <w:color w:val="CC99FF"/>
-              </w:rPr>
-              <w:t>Points négatifs</w:t>
-            </w:r>
-          </w:p>
-        </w:tc>
-      </w:tr>
-      <w:tr>
-        <w:tc>
-          <w:tcPr>
-            <w:tcW w:w="4531" w:type="dxa"/>
-            <w:shd w:val="clear" w:color="auto" w:fill="2F2F2F"/>
-          </w:tcPr>
-          <w:p>
-            <w:pPr>
-              <w:pStyle w:val="Paragraphedeliste"/>
-              <w:numPr>
-                <w:ilvl w:val="0"/>
-                <w:numId w:val="11"/>
-              </w:numPr>
-              <w:spacing w:line="360" w:lineRule="auto"/>
-              <w:jc w:val="left"/>
-              <w:rPr>
-                <w:rFonts w:asciiTheme="minorHAnsi" w:hAnsiTheme="minorHAnsi"/>
-                <w:color w:val="CC99FF"/>
-                <w:sz w:val="22"/>
-              </w:rPr>
-            </w:pPr>
-            <w:r>
-              <w:rPr>
-                <w:color w:val="CC99FF"/>
-              </w:rPr>
-              <w:t>Très permissif</w:t>
-            </w:r>
-          </w:p>
-          <w:p>
-            <w:pPr>
-              <w:pStyle w:val="Paragraphedeliste"/>
-              <w:numPr>
-                <w:ilvl w:val="0"/>
-                <w:numId w:val="11"/>
-              </w:numPr>
-              <w:spacing w:line="360" w:lineRule="auto"/>
-              <w:jc w:val="left"/>
-              <w:rPr>
-                <w:color w:val="CC99FF"/>
-              </w:rPr>
-            </w:pPr>
-            <w:r>
-              <w:rPr>
-                <w:color w:val="CC99FF"/>
-              </w:rPr>
-              <w:t>Bien organisé</w:t>
-            </w:r>
-          </w:p>
-          <w:p>
-            <w:pPr>
-              <w:pStyle w:val="Paragraphedeliste"/>
-              <w:numPr>
-                <w:ilvl w:val="0"/>
-                <w:numId w:val="11"/>
-              </w:numPr>
-              <w:spacing w:line="360" w:lineRule="auto"/>
-              <w:jc w:val="left"/>
-              <w:rPr>
-                <w:color w:val="CC99FF"/>
-              </w:rPr>
-            </w:pPr>
-            <w:r>
-              <w:rPr>
-                <w:color w:val="CC99FF"/>
-              </w:rPr>
-              <w:t>Facile d’utilisation</w:t>
-            </w:r>
-          </w:p>
-          <w:p>
-            <w:pPr>
-              <w:pStyle w:val="Paragraphedeliste"/>
-              <w:numPr>
-                <w:ilvl w:val="0"/>
-                <w:numId w:val="11"/>
-              </w:numPr>
-              <w:spacing w:line="360" w:lineRule="auto"/>
-              <w:jc w:val="left"/>
-              <w:rPr>
-                <w:color w:val="CC99FF"/>
-              </w:rPr>
-            </w:pPr>
-            <w:r>
-              <w:rPr>
-                <w:color w:val="CC99FF"/>
-              </w:rPr>
-              <w:t>Géré depuis un client Git et non depuis les dossiers Windows</w:t>
-            </w:r>
-          </w:p>
-          <w:p>
-            <w:pPr>
-              <w:pStyle w:val="Paragraphedeliste"/>
-              <w:numPr>
-                <w:ilvl w:val="0"/>
-                <w:numId w:val="11"/>
-              </w:numPr>
-              <w:spacing w:line="360" w:lineRule="auto"/>
-              <w:jc w:val="left"/>
-              <w:rPr>
-                <w:color w:val="CC99FF"/>
-              </w:rPr>
-            </w:pPr>
-            <w:r>
-              <w:rPr>
-                <w:color w:val="CC99FF"/>
-              </w:rPr>
-              <w:t>Disponible depuis un navigateur web</w:t>
-            </w:r>
-          </w:p>
-          <w:p>
-            <w:pPr>
-              <w:pStyle w:val="Paragraphedeliste"/>
-              <w:numPr>
-                <w:ilvl w:val="0"/>
-                <w:numId w:val="11"/>
-              </w:numPr>
-              <w:spacing w:line="360" w:lineRule="auto"/>
-              <w:jc w:val="left"/>
-              <w:rPr>
-                <w:color w:val="CC99FF"/>
-              </w:rPr>
-            </w:pPr>
-            <w:r>
-              <w:rPr>
-                <w:color w:val="CC99FF"/>
-              </w:rPr>
-              <w:t>Privé</w:t>
-            </w:r>
-          </w:p>
-        </w:tc>
-        <w:tc>
-          <w:tcPr>
-            <w:tcW w:w="4531" w:type="dxa"/>
-            <w:shd w:val="clear" w:color="auto" w:fill="2F2F2F"/>
-          </w:tcPr>
-          <w:p>
-            <w:pPr>
-              <w:pStyle w:val="Paragraphedeliste"/>
-              <w:numPr>
-                <w:ilvl w:val="0"/>
-                <w:numId w:val="11"/>
-              </w:numPr>
-              <w:spacing w:line="360" w:lineRule="auto"/>
-              <w:jc w:val="left"/>
-              <w:rPr>
-                <w:rFonts w:asciiTheme="minorHAnsi" w:hAnsiTheme="minorHAnsi"/>
-                <w:color w:val="CC99FF"/>
-                <w:sz w:val="22"/>
-              </w:rPr>
-            </w:pPr>
-            <w:r>
-              <w:rPr>
-                <w:color w:val="CC99FF"/>
-              </w:rPr>
-              <w:t>Stocké sur des serveurs non possédés par l’iut.</w:t>
-            </w:r>
-          </w:p>
-          <w:p>
-            <w:pPr>
-              <w:pStyle w:val="Paragraphedeliste"/>
-              <w:numPr>
-                <w:ilvl w:val="0"/>
-                <w:numId w:val="11"/>
-              </w:numPr>
-              <w:spacing w:line="360" w:lineRule="auto"/>
-              <w:jc w:val="left"/>
-              <w:rPr>
-                <w:color w:val="CC99FF"/>
-              </w:rPr>
-            </w:pPr>
-            <w:r>
-              <w:rPr>
-                <w:color w:val="CC99FF"/>
-              </w:rPr>
               <w:t xml:space="preserve">L’organisation des fichiers et les </w:t>
             </w:r>
             <w:r>
@@ -4459,6 +4561,9 @@
         <w:t>Diagramme de class</w:t>
       </w:r>
       <w:r>
+        <w:rPr>
+          <w:noProof/>
+        </w:rPr>
         <w:drawing>
           <wp:anchor distT="0" distB="0" distL="114300" distR="114300" simplePos="0" relativeHeight="251669504" behindDoc="1" locked="0" layoutInCell="1" allowOverlap="1" wp14:anchorId="766D6C2E" wp14:editId="2389E457">
             <wp:simplePos x="0" y="0"/>
@@ -4523,8 +4628,6 @@
       </w:pPr>
       <w:r>
         <w:tab/>
-      </w:r>
-      <w:r>
         <w:t>Diagramme de cas d’utilisation</w:t>
       </w:r>
     </w:p>
@@ -4550,6 +4653,9 @@
         </w:sectPr>
       </w:pPr>
       <w:r>
+        <w:rPr>
+          <w:noProof/>
+        </w:rPr>
         <w:drawing>
           <wp:anchor distT="0" distB="0" distL="114300" distR="114300" simplePos="0" relativeHeight="251670528" behindDoc="1" locked="0" layoutInCell="1" allowOverlap="1" wp14:anchorId="77A7E4DE" wp14:editId="2F5AF3ED">
             <wp:simplePos x="0" y="0"/>
@@ -4627,11 +4733,197 @@
       <w:pPr>
         <w:jc w:val="left"/>
       </w:pPr>
+    </w:p>
+    <w:p>
+      <w:pPr>
+        <w:jc w:val="left"/>
+      </w:pPr>
+      <w:r>
+        <w:drawing>
+          <wp:anchor distT="0" distB="0" distL="114300" distR="114300" simplePos="0" relativeHeight="251673600" behindDoc="1" locked="0" layoutInCell="1" allowOverlap="1" wp14:anchorId="74104B88" wp14:editId="452A629D">
+            <wp:simplePos x="0" y="0"/>
+            <wp:positionH relativeFrom="column">
+              <wp:posOffset>2927985</wp:posOffset>
+            </wp:positionH>
+            <wp:positionV relativeFrom="paragraph">
+              <wp:posOffset>5369560</wp:posOffset>
+            </wp:positionV>
+            <wp:extent cx="3620135" cy="2011680"/>
+            <wp:effectExtent l="0" t="0" r="0" b="7620"/>
+            <wp:wrapNone/>
+            <wp:docPr id="22" name="Image 22"/>
+            <wp:cNvGraphicFramePr>
+              <a:graphicFrameLocks xmlns:a="http://schemas.openxmlformats.org/drawingml/2006/main" noChangeAspect="1"/>
+            </wp:cNvGraphicFramePr>
+            <a:graphic xmlns:a="http://schemas.openxmlformats.org/drawingml/2006/main">
+              <a:graphicData uri="http://schemas.openxmlformats.org/drawingml/2006/picture">
+                <pic:pic xmlns:pic="http://schemas.openxmlformats.org/drawingml/2006/picture">
+                  <pic:nvPicPr>
+                    <pic:cNvPr id="1" name=""/>
+                    <pic:cNvPicPr/>
+                  </pic:nvPicPr>
+                  <pic:blipFill>
+                    <a:blip r:embed="rId15" cstate="print">
+                      <a:extLst>
+                        <a:ext uri="{28A0092B-C50C-407E-A947-70E740481C1C}">
+                          <a14:useLocalDpi xmlns:a14="http://schemas.microsoft.com/office/drawing/2010/main" val="0"/>
+                        </a:ext>
+                      </a:extLst>
+                    </a:blip>
+                    <a:stretch>
+                      <a:fillRect/>
+                    </a:stretch>
+                  </pic:blipFill>
+                  <pic:spPr>
+                    <a:xfrm>
+                      <a:off x="0" y="0"/>
+                      <a:ext cx="3620135" cy="2011680"/>
+                    </a:xfrm>
+                    <a:prstGeom prst="rect">
+                      <a:avLst/>
+                    </a:prstGeom>
+                  </pic:spPr>
+                </pic:pic>
+              </a:graphicData>
+            </a:graphic>
+            <wp14:sizeRelH relativeFrom="margin">
+              <wp14:pctWidth>0</wp14:pctWidth>
+            </wp14:sizeRelH>
+            <wp14:sizeRelV relativeFrom="margin">
+              <wp14:pctHeight>0</wp14:pctHeight>
+            </wp14:sizeRelV>
+          </wp:anchor>
+        </w:drawing>
+      </w:r>
+      <w:r>
+        <w:drawing>
+          <wp:anchor distT="0" distB="0" distL="114300" distR="114300" simplePos="0" relativeHeight="251671552" behindDoc="1" locked="0" layoutInCell="1" allowOverlap="1" wp14:anchorId="7A0931CA" wp14:editId="41ED3C2D">
+            <wp:simplePos x="0" y="0"/>
+            <wp:positionH relativeFrom="column">
+              <wp:posOffset>-800735</wp:posOffset>
+            </wp:positionH>
+            <wp:positionV relativeFrom="paragraph">
+              <wp:posOffset>829310</wp:posOffset>
+            </wp:positionV>
+            <wp:extent cx="7346315" cy="4448175"/>
+            <wp:effectExtent l="0" t="0" r="6985" b="0"/>
+            <wp:wrapNone/>
+            <wp:docPr id="4" name="Image 4"/>
+            <wp:cNvGraphicFramePr>
+              <a:graphicFrameLocks xmlns:a="http://schemas.openxmlformats.org/drawingml/2006/main" noChangeAspect="1"/>
+            </wp:cNvGraphicFramePr>
+            <a:graphic xmlns:a="http://schemas.openxmlformats.org/drawingml/2006/main">
+              <a:graphicData uri="http://schemas.openxmlformats.org/drawingml/2006/picture">
+                <pic:pic xmlns:pic="http://schemas.openxmlformats.org/drawingml/2006/picture">
+                  <pic:nvPicPr>
+                    <pic:cNvPr id="1" name=""/>
+                    <pic:cNvPicPr/>
+                  </pic:nvPicPr>
+                  <pic:blipFill>
+                    <a:blip r:embed="rId16">
+                      <a:extLst>
+                        <a:ext uri="{28A0092B-C50C-407E-A947-70E740481C1C}">
+                          <a14:useLocalDpi xmlns:a14="http://schemas.microsoft.com/office/drawing/2010/main" val="0"/>
+                        </a:ext>
+                      </a:extLst>
+                    </a:blip>
+                    <a:stretch>
+                      <a:fillRect/>
+                    </a:stretch>
+                  </pic:blipFill>
+                  <pic:spPr>
+                    <a:xfrm>
+                      <a:off x="0" y="0"/>
+                      <a:ext cx="7346315" cy="4448175"/>
+                    </a:xfrm>
+                    <a:prstGeom prst="rect">
+                      <a:avLst/>
+                    </a:prstGeom>
+                  </pic:spPr>
+                </pic:pic>
+              </a:graphicData>
+            </a:graphic>
+            <wp14:sizeRelH relativeFrom="margin">
+              <wp14:pctWidth>0</wp14:pctWidth>
+            </wp14:sizeRelH>
+            <wp14:sizeRelV relativeFrom="margin">
+              <wp14:pctHeight>0</wp14:pctHeight>
+            </wp14:sizeRelV>
+          </wp:anchor>
+        </w:drawing>
+      </w:r>
+      <w:r>
+        <w:drawing>
+          <wp:anchor distT="0" distB="0" distL="114300" distR="114300" simplePos="0" relativeHeight="251672576" behindDoc="1" locked="0" layoutInCell="1" allowOverlap="1" wp14:anchorId="11226A87" wp14:editId="7FE0016A">
+            <wp:simplePos x="0" y="0"/>
+            <wp:positionH relativeFrom="column">
+              <wp:posOffset>-796613</wp:posOffset>
+            </wp:positionH>
+            <wp:positionV relativeFrom="paragraph">
+              <wp:posOffset>5368272</wp:posOffset>
+            </wp:positionV>
+            <wp:extent cx="3676650" cy="2011680"/>
+            <wp:effectExtent l="0" t="0" r="0" b="7620"/>
+            <wp:wrapNone/>
+            <wp:docPr id="20" name="Image 20"/>
+            <wp:cNvGraphicFramePr>
+              <a:graphicFrameLocks xmlns:a="http://schemas.openxmlformats.org/drawingml/2006/main" noChangeAspect="1"/>
+            </wp:cNvGraphicFramePr>
+            <a:graphic xmlns:a="http://schemas.openxmlformats.org/drawingml/2006/main">
+              <a:graphicData uri="http://schemas.openxmlformats.org/drawingml/2006/picture">
+                <pic:pic xmlns:pic="http://schemas.openxmlformats.org/drawingml/2006/picture">
+                  <pic:nvPicPr>
+                    <pic:cNvPr id="1" name=""/>
+                    <pic:cNvPicPr/>
+                  </pic:nvPicPr>
+                  <pic:blipFill rotWithShape="1">
+                    <a:blip r:embed="rId17">
+                      <a:extLst>
+                        <a:ext uri="{28A0092B-C50C-407E-A947-70E740481C1C}">
+                          <a14:useLocalDpi xmlns:a14="http://schemas.microsoft.com/office/drawing/2010/main" val="0"/>
+                        </a:ext>
+                      </a:extLst>
+                    </a:blip>
+                    <a:srcRect b="4520"/>
+                    <a:stretch/>
+                  </pic:blipFill>
+                  <pic:spPr bwMode="auto">
+                    <a:xfrm>
+                      <a:off x="0" y="0"/>
+                      <a:ext cx="3676650" cy="2011680"/>
+                    </a:xfrm>
+                    <a:prstGeom prst="rect">
+                      <a:avLst/>
+                    </a:prstGeom>
+                    <a:ln>
+                      <a:noFill/>
+                    </a:ln>
+                    <a:extLst>
+                      <a:ext uri="{53640926-AAD7-44D8-BBD7-CCE9431645EC}">
+                        <a14:shadowObscured xmlns:a14="http://schemas.microsoft.com/office/drawing/2010/main"/>
+                      </a:ext>
+                    </a:extLst>
+                  </pic:spPr>
+                </pic:pic>
+              </a:graphicData>
+            </a:graphic>
+            <wp14:sizeRelH relativeFrom="margin">
+              <wp14:pctWidth>0</wp14:pctWidth>
+            </wp14:sizeRelH>
+            <wp14:sizeRelV relativeFrom="margin">
+              <wp14:pctHeight>0</wp14:pctHeight>
+            </wp14:sizeRelV>
+          </wp:anchor>
+        </w:drawing>
+      </w:r>
       <w:r>
         <w:br w:type="page"/>
       </w:r>
-      <w:bookmarkStart w:id="0" w:name="_GoBack"/>
-      <w:bookmarkEnd w:id="0"/>
+    </w:p>
+    <w:p>
+      <w:pPr>
+        <w:jc w:val="left"/>
+      </w:pPr>
     </w:p>
     <w:p>
       <w:pPr>
@@ -4711,7 +5003,7 @@
                     <pic:cNvPicPr/>
                   </pic:nvPicPr>
                   <pic:blipFill>
-                    <a:blip r:embed="rId15" cstate="print">
+                    <a:blip r:embed="rId18" cstate="print">
                       <a:extLst>
                         <a:ext uri="{28A0092B-C50C-407E-A947-70E740481C1C}">
                           <a14:useLocalDpi xmlns:a14="http://schemas.microsoft.com/office/drawing/2010/main" val="0"/>
@@ -4771,201 +5063,6 @@
                 <pic:pic xmlns:pic="http://schemas.openxmlformats.org/drawingml/2006/picture">
                   <pic:nvPicPr>
                     <pic:cNvPr id="7" name="Image 7" descr="Une image contenant moniteur, écran, téléphone, horloge&#10;&#10;Description générée automatiquement"/>
-                    <pic:cNvPicPr/>
-                  </pic:nvPicPr>
-                  <pic:blipFill>
-                    <a:blip r:embed="rId16" cstate="print">
-                      <a:extLst>
-                        <a:ext uri="{28A0092B-C50C-407E-A947-70E740481C1C}">
-                          <a14:useLocalDpi xmlns:a14="http://schemas.microsoft.com/office/drawing/2010/main" val="0"/>
-                        </a:ext>
-                      </a:extLst>
-                    </a:blip>
-                    <a:stretch>
-                      <a:fillRect/>
-                    </a:stretch>
-                  </pic:blipFill>
-                  <pic:spPr>
-                    <a:xfrm>
-                      <a:off x="0" y="0"/>
-                      <a:ext cx="5760720" cy="3540125"/>
-                    </a:xfrm>
-                    <a:prstGeom prst="rect">
-                      <a:avLst/>
-                    </a:prstGeom>
-                  </pic:spPr>
-                </pic:pic>
-              </a:graphicData>
-            </a:graphic>
-          </wp:inline>
-        </w:drawing>
-      </w:r>
-    </w:p>
-    <w:p>
-      <w:r>
-        <w:t>Cet</w:t>
-      </w:r>
-      <w:r>
-        <w:t>te</w:t>
-      </w:r>
-      <w:r>
-        <w:t xml:space="preserve"> page contiendra les explications et règles du jeu.</w:t>
-      </w:r>
-      <w:r>
-        <w:t xml:space="preserve"> Les logos sont présentés pour précisé à quoi ils correspondent pour la suite.</w:t>
-      </w:r>
-    </w:p>
-    <w:p/>
-    <w:p>
-      <w:pPr>
-        <w:pStyle w:val="Titre2"/>
-      </w:pPr>
-      <w:r>
-        <w:t>tableau de bord</w:t>
-      </w:r>
-    </w:p>
-    <w:p>
-      <w:r>
-        <w:rPr>
-          <w:noProof/>
-        </w:rPr>
-        <w:drawing>
-          <wp:inline distT="0" distB="0" distL="0" distR="0" wp14:anchorId="3C3F13E0" wp14:editId="3206BC9C">
-            <wp:extent cx="5760720" cy="3540125"/>
-            <wp:effectExtent l="0" t="0" r="0" b="3175"/>
-            <wp:docPr id="8" name="Image 8" descr="Une image contenant moniteur, capture d’écran, intérieur, écran&#10;&#10;Description générée automatiquement"/>
-            <wp:cNvGraphicFramePr>
-              <a:graphicFrameLocks xmlns:a="http://schemas.openxmlformats.org/drawingml/2006/main" noChangeAspect="1"/>
-            </wp:cNvGraphicFramePr>
-            <a:graphic xmlns:a="http://schemas.openxmlformats.org/drawingml/2006/main">
-              <a:graphicData uri="http://schemas.openxmlformats.org/drawingml/2006/picture">
-                <pic:pic xmlns:pic="http://schemas.openxmlformats.org/drawingml/2006/picture">
-                  <pic:nvPicPr>
-                    <pic:cNvPr id="8" name="Image 8" descr="Une image contenant moniteur, capture d’écran, intérieur, écran&#10;&#10;Description générée automatiquement"/>
-                    <pic:cNvPicPr/>
-                  </pic:nvPicPr>
-                  <pic:blipFill>
-                    <a:blip r:embed="rId17" cstate="print">
-                      <a:extLst>
-                        <a:ext uri="{28A0092B-C50C-407E-A947-70E740481C1C}">
-                          <a14:useLocalDpi xmlns:a14="http://schemas.microsoft.com/office/drawing/2010/main" val="0"/>
-                        </a:ext>
-                      </a:extLst>
-                    </a:blip>
-                    <a:stretch>
-                      <a:fillRect/>
-                    </a:stretch>
-                  </pic:blipFill>
-                  <pic:spPr>
-                    <a:xfrm>
-                      <a:off x="0" y="0"/>
-                      <a:ext cx="5760720" cy="3540125"/>
-                    </a:xfrm>
-                    <a:prstGeom prst="rect">
-                      <a:avLst/>
-                    </a:prstGeom>
-                  </pic:spPr>
-                </pic:pic>
-              </a:graphicData>
-            </a:graphic>
-          </wp:inline>
-        </w:drawing>
-      </w:r>
-    </w:p>
-    <w:p>
-      <w:r>
-        <w:t>Comme préciser au début du rapport le tableau de bord contient les informations principales du tour d’avant et du tout actuel.</w:t>
-      </w:r>
-    </w:p>
-    <w:p>
-      <w:pPr>
-        <w:pStyle w:val="Titre2"/>
-      </w:pPr>
-      <w:r>
-        <w:lastRenderedPageBreak/>
-        <w:t>Page Stock</w:t>
-      </w:r>
-    </w:p>
-    <w:p>
-      <w:r>
-        <w:rPr>
-          <w:noProof/>
-        </w:rPr>
-        <w:drawing>
-          <wp:inline distT="0" distB="0" distL="0" distR="0" wp14:anchorId="0445A38B" wp14:editId="2A670D9E">
-            <wp:extent cx="5760720" cy="3540125"/>
-            <wp:effectExtent l="0" t="0" r="0" b="3175"/>
-            <wp:docPr id="9" name="Image 9"/>
-            <wp:cNvGraphicFramePr>
-              <a:graphicFrameLocks xmlns:a="http://schemas.openxmlformats.org/drawingml/2006/main" noChangeAspect="1"/>
-            </wp:cNvGraphicFramePr>
-            <a:graphic xmlns:a="http://schemas.openxmlformats.org/drawingml/2006/main">
-              <a:graphicData uri="http://schemas.openxmlformats.org/drawingml/2006/picture">
-                <pic:pic xmlns:pic="http://schemas.openxmlformats.org/drawingml/2006/picture">
-                  <pic:nvPicPr>
-                    <pic:cNvPr id="9" name="Image 9"/>
-                    <pic:cNvPicPr/>
-                  </pic:nvPicPr>
-                  <pic:blipFill>
-                    <a:blip r:embed="rId18" cstate="print">
-                      <a:extLst>
-                        <a:ext uri="{28A0092B-C50C-407E-A947-70E740481C1C}">
-                          <a14:useLocalDpi xmlns:a14="http://schemas.microsoft.com/office/drawing/2010/main" val="0"/>
-                        </a:ext>
-                      </a:extLst>
-                    </a:blip>
-                    <a:stretch>
-                      <a:fillRect/>
-                    </a:stretch>
-                  </pic:blipFill>
-                  <pic:spPr>
-                    <a:xfrm>
-                      <a:off x="0" y="0"/>
-                      <a:ext cx="5760720" cy="3540125"/>
-                    </a:xfrm>
-                    <a:prstGeom prst="rect">
-                      <a:avLst/>
-                    </a:prstGeom>
-                  </pic:spPr>
-                </pic:pic>
-              </a:graphicData>
-            </a:graphic>
-          </wp:inline>
-        </w:drawing>
-      </w:r>
-    </w:p>
-    <w:p>
-      <w:r>
-        <w:t>Cette page contient l’état du stock et permet la modification du prix de vente.</w:t>
-      </w:r>
-    </w:p>
-    <w:p/>
-    <w:p>
-      <w:pPr>
-        <w:pStyle w:val="Titre2"/>
-      </w:pPr>
-      <w:r>
-        <w:t>Page MARKET</w:t>
-      </w:r>
-    </w:p>
-    <w:p>
-      <w:r>
-        <w:rPr>
-          <w:noProof/>
-        </w:rPr>
-        <w:drawing>
-          <wp:inline distT="0" distB="0" distL="0" distR="0" wp14:anchorId="017E9F8A" wp14:editId="6FBEA8E7">
-            <wp:extent cx="5760720" cy="3540125"/>
-            <wp:effectExtent l="0" t="0" r="0" b="3175"/>
-            <wp:docPr id="10" name="Image 10"/>
-            <wp:cNvGraphicFramePr>
-              <a:graphicFrameLocks xmlns:a="http://schemas.openxmlformats.org/drawingml/2006/main" noChangeAspect="1"/>
-            </wp:cNvGraphicFramePr>
-            <a:graphic xmlns:a="http://schemas.openxmlformats.org/drawingml/2006/main">
-              <a:graphicData uri="http://schemas.openxmlformats.org/drawingml/2006/picture">
-                <pic:pic xmlns:pic="http://schemas.openxmlformats.org/drawingml/2006/picture">
-                  <pic:nvPicPr>
-                    <pic:cNvPr id="10" name="Image 10"/>
                     <pic:cNvPicPr/>
                   </pic:nvPicPr>
                   <pic:blipFill>
@@ -4998,16 +5095,25 @@
     </w:p>
     <w:p>
       <w:r>
-        <w:t>Cette page permettra au joueur d’acheter auprès du fournisseur tout en ayant les informations du prix total et la quantité qu’il possède actuellement.</w:t>
-      </w:r>
-    </w:p>
+        <w:t>Cet</w:t>
+      </w:r>
+      <w:r>
+        <w:t>te</w:t>
+      </w:r>
+      <w:r>
+        <w:t xml:space="preserve"> page contiendra les explications et règles du jeu.</w:t>
+      </w:r>
+      <w:r>
+        <w:t xml:space="preserve"> Les logos sont présentés pour précisé à quoi ils correspondent pour la suite.</w:t>
+      </w:r>
+    </w:p>
+    <w:p/>
     <w:p>
       <w:pPr>
         <w:pStyle w:val="Titre2"/>
       </w:pPr>
       <w:r>
-        <w:lastRenderedPageBreak/>
-        <w:t>page account</w:t>
+        <w:t>tableau de bord</w:t>
       </w:r>
     </w:p>
     <w:p>
@@ -5016,10 +5122,10 @@
           <w:noProof/>
         </w:rPr>
         <w:drawing>
-          <wp:inline distT="0" distB="0" distL="0" distR="0" wp14:anchorId="3129B7A0" wp14:editId="24C44DC8">
+          <wp:inline distT="0" distB="0" distL="0" distR="0" wp14:anchorId="3C3F13E0" wp14:editId="3206BC9C">
             <wp:extent cx="5760720" cy="3540125"/>
             <wp:effectExtent l="0" t="0" r="0" b="3175"/>
-            <wp:docPr id="11" name="Image 11"/>
+            <wp:docPr id="8" name="Image 8" descr="Une image contenant moniteur, capture d’écran, intérieur, écran&#10;&#10;Description générée automatiquement"/>
             <wp:cNvGraphicFramePr>
               <a:graphicFrameLocks xmlns:a="http://schemas.openxmlformats.org/drawingml/2006/main" noChangeAspect="1"/>
             </wp:cNvGraphicFramePr>
@@ -5027,7 +5133,7 @@
               <a:graphicData uri="http://schemas.openxmlformats.org/drawingml/2006/picture">
                 <pic:pic xmlns:pic="http://schemas.openxmlformats.org/drawingml/2006/picture">
                   <pic:nvPicPr>
-                    <pic:cNvPr id="11" name="Image 11"/>
+                    <pic:cNvPr id="8" name="Image 8" descr="Une image contenant moniteur, capture d’écran, intérieur, écran&#10;&#10;Description générée automatiquement"/>
                     <pic:cNvPicPr/>
                   </pic:nvPicPr>
                   <pic:blipFill>
@@ -5060,6 +5166,192 @@
     </w:p>
     <w:p>
       <w:r>
+        <w:t>Comme préciser au début du rapport le tableau de bord contient les informations principales du tour d’avant et du tout actuel.</w:t>
+      </w:r>
+    </w:p>
+    <w:p>
+      <w:pPr>
+        <w:pStyle w:val="Titre2"/>
+      </w:pPr>
+      <w:r>
+        <w:lastRenderedPageBreak/>
+        <w:t>Page Stock</w:t>
+      </w:r>
+    </w:p>
+    <w:p>
+      <w:r>
+        <w:rPr>
+          <w:noProof/>
+        </w:rPr>
+        <w:drawing>
+          <wp:inline distT="0" distB="0" distL="0" distR="0" wp14:anchorId="0445A38B" wp14:editId="2A670D9E">
+            <wp:extent cx="5760720" cy="3540125"/>
+            <wp:effectExtent l="0" t="0" r="0" b="3175"/>
+            <wp:docPr id="9" name="Image 9"/>
+            <wp:cNvGraphicFramePr>
+              <a:graphicFrameLocks xmlns:a="http://schemas.openxmlformats.org/drawingml/2006/main" noChangeAspect="1"/>
+            </wp:cNvGraphicFramePr>
+            <a:graphic xmlns:a="http://schemas.openxmlformats.org/drawingml/2006/main">
+              <a:graphicData uri="http://schemas.openxmlformats.org/drawingml/2006/picture">
+                <pic:pic xmlns:pic="http://schemas.openxmlformats.org/drawingml/2006/picture">
+                  <pic:nvPicPr>
+                    <pic:cNvPr id="9" name="Image 9"/>
+                    <pic:cNvPicPr/>
+                  </pic:nvPicPr>
+                  <pic:blipFill>
+                    <a:blip r:embed="rId21" cstate="print">
+                      <a:extLst>
+                        <a:ext uri="{28A0092B-C50C-407E-A947-70E740481C1C}">
+                          <a14:useLocalDpi xmlns:a14="http://schemas.microsoft.com/office/drawing/2010/main" val="0"/>
+                        </a:ext>
+                      </a:extLst>
+                    </a:blip>
+                    <a:stretch>
+                      <a:fillRect/>
+                    </a:stretch>
+                  </pic:blipFill>
+                  <pic:spPr>
+                    <a:xfrm>
+                      <a:off x="0" y="0"/>
+                      <a:ext cx="5760720" cy="3540125"/>
+                    </a:xfrm>
+                    <a:prstGeom prst="rect">
+                      <a:avLst/>
+                    </a:prstGeom>
+                  </pic:spPr>
+                </pic:pic>
+              </a:graphicData>
+            </a:graphic>
+          </wp:inline>
+        </w:drawing>
+      </w:r>
+    </w:p>
+    <w:p>
+      <w:r>
+        <w:t>Cette page contient l’état du stock et permet la modification du prix de vente.</w:t>
+      </w:r>
+    </w:p>
+    <w:p/>
+    <w:p>
+      <w:pPr>
+        <w:pStyle w:val="Titre2"/>
+      </w:pPr>
+      <w:r>
+        <w:t>Page MARKET</w:t>
+      </w:r>
+    </w:p>
+    <w:p>
+      <w:r>
+        <w:rPr>
+          <w:noProof/>
+        </w:rPr>
+        <w:drawing>
+          <wp:inline distT="0" distB="0" distL="0" distR="0" wp14:anchorId="017E9F8A" wp14:editId="6FBEA8E7">
+            <wp:extent cx="5760720" cy="3540125"/>
+            <wp:effectExtent l="0" t="0" r="0" b="3175"/>
+            <wp:docPr id="10" name="Image 10"/>
+            <wp:cNvGraphicFramePr>
+              <a:graphicFrameLocks xmlns:a="http://schemas.openxmlformats.org/drawingml/2006/main" noChangeAspect="1"/>
+            </wp:cNvGraphicFramePr>
+            <a:graphic xmlns:a="http://schemas.openxmlformats.org/drawingml/2006/main">
+              <a:graphicData uri="http://schemas.openxmlformats.org/drawingml/2006/picture">
+                <pic:pic xmlns:pic="http://schemas.openxmlformats.org/drawingml/2006/picture">
+                  <pic:nvPicPr>
+                    <pic:cNvPr id="10" name="Image 10"/>
+                    <pic:cNvPicPr/>
+                  </pic:nvPicPr>
+                  <pic:blipFill>
+                    <a:blip r:embed="rId22" cstate="print">
+                      <a:extLst>
+                        <a:ext uri="{28A0092B-C50C-407E-A947-70E740481C1C}">
+                          <a14:useLocalDpi xmlns:a14="http://schemas.microsoft.com/office/drawing/2010/main" val="0"/>
+                        </a:ext>
+                      </a:extLst>
+                    </a:blip>
+                    <a:stretch>
+                      <a:fillRect/>
+                    </a:stretch>
+                  </pic:blipFill>
+                  <pic:spPr>
+                    <a:xfrm>
+                      <a:off x="0" y="0"/>
+                      <a:ext cx="5760720" cy="3540125"/>
+                    </a:xfrm>
+                    <a:prstGeom prst="rect">
+                      <a:avLst/>
+                    </a:prstGeom>
+                  </pic:spPr>
+                </pic:pic>
+              </a:graphicData>
+            </a:graphic>
+          </wp:inline>
+        </w:drawing>
+      </w:r>
+    </w:p>
+    <w:p>
+      <w:r>
+        <w:t>Cette page permettra au joueur d’acheter auprès du fournisseur tout en ayant les informations du prix total et la quantité qu’il possède actuellement.</w:t>
+      </w:r>
+    </w:p>
+    <w:p>
+      <w:pPr>
+        <w:pStyle w:val="Titre2"/>
+      </w:pPr>
+      <w:r>
+        <w:lastRenderedPageBreak/>
+        <w:t>page account</w:t>
+      </w:r>
+    </w:p>
+    <w:p>
+      <w:r>
+        <w:rPr>
+          <w:noProof/>
+        </w:rPr>
+        <w:drawing>
+          <wp:inline distT="0" distB="0" distL="0" distR="0" wp14:anchorId="3129B7A0" wp14:editId="24C44DC8">
+            <wp:extent cx="5760720" cy="3540125"/>
+            <wp:effectExtent l="0" t="0" r="0" b="3175"/>
+            <wp:docPr id="11" name="Image 11"/>
+            <wp:cNvGraphicFramePr>
+              <a:graphicFrameLocks xmlns:a="http://schemas.openxmlformats.org/drawingml/2006/main" noChangeAspect="1"/>
+            </wp:cNvGraphicFramePr>
+            <a:graphic xmlns:a="http://schemas.openxmlformats.org/drawingml/2006/main">
+              <a:graphicData uri="http://schemas.openxmlformats.org/drawingml/2006/picture">
+                <pic:pic xmlns:pic="http://schemas.openxmlformats.org/drawingml/2006/picture">
+                  <pic:nvPicPr>
+                    <pic:cNvPr id="11" name="Image 11"/>
+                    <pic:cNvPicPr/>
+                  </pic:nvPicPr>
+                  <pic:blipFill>
+                    <a:blip r:embed="rId23" cstate="print">
+                      <a:extLst>
+                        <a:ext uri="{28A0092B-C50C-407E-A947-70E740481C1C}">
+                          <a14:useLocalDpi xmlns:a14="http://schemas.microsoft.com/office/drawing/2010/main" val="0"/>
+                        </a:ext>
+                      </a:extLst>
+                    </a:blip>
+                    <a:stretch>
+                      <a:fillRect/>
+                    </a:stretch>
+                  </pic:blipFill>
+                  <pic:spPr>
+                    <a:xfrm>
+                      <a:off x="0" y="0"/>
+                      <a:ext cx="5760720" cy="3540125"/>
+                    </a:xfrm>
+                    <a:prstGeom prst="rect">
+                      <a:avLst/>
+                    </a:prstGeom>
+                  </pic:spPr>
+                </pic:pic>
+              </a:graphicData>
+            </a:graphic>
+          </wp:inline>
+        </w:drawing>
+      </w:r>
+    </w:p>
+    <w:p>
+      <w:r>
         <w:t>Sur cette page le joueur peut vérifier ses comptes et acheter les boost</w:t>
       </w:r>
       <w:r>
@@ -5127,7 +5419,7 @@
                     <pic:cNvPicPr/>
                   </pic:nvPicPr>
                   <pic:blipFill>
-                    <a:blip r:embed="rId21" cstate="print">
+                    <a:blip r:embed="rId24" cstate="print">
                       <a:extLst>
                         <a:ext uri="{28A0092B-C50C-407E-A947-70E740481C1C}">
                           <a14:useLocalDpi xmlns:a14="http://schemas.microsoft.com/office/drawing/2010/main" val="0"/>
@@ -5187,7 +5479,7 @@
                     <pic:cNvPicPr/>
                   </pic:nvPicPr>
                   <pic:blipFill>
-                    <a:blip r:embed="rId22" cstate="print">
+                    <a:blip r:embed="rId25" cstate="print">
                       <a:extLst>
                         <a:ext uri="{28A0092B-C50C-407E-A947-70E740481C1C}">
                           <a14:useLocalDpi xmlns:a14="http://schemas.microsoft.com/office/drawing/2010/main" val="0"/>
@@ -5278,7 +5570,7 @@
               </wp:anchor>
             </w:drawing>
           </mc:Choice>
-          <mc:Fallback xmlns:w16="http://schemas.microsoft.com/office/word/2018/wordml" xmlns:w16cex="http://schemas.microsoft.com/office/word/2018/wordml/cex">
+          <mc:Fallback xmlns:w16cex="http://schemas.microsoft.com/office/word/2018/wordml/cex" xmlns:w16="http://schemas.microsoft.com/office/word/2018/wordml">
             <w:pict>
               <v:shapetype w14:anchorId="35326BA6" id="_x0000_t32" coordsize="21600,21600" o:spt="32" o:oned="t" path="m,l21600,21600e" filled="f">
                 <v:path arrowok="t" fillok="f" o:connecttype="none"/>
@@ -5340,7 +5632,7 @@
                     <pic:cNvPicPr/>
                   </pic:nvPicPr>
                   <pic:blipFill>
-                    <a:blip r:embed="rId23">
+                    <a:blip r:embed="rId26">
                       <a:extLst>
                         <a:ext uri="{28A0092B-C50C-407E-A947-70E740481C1C}">
                           <a14:useLocalDpi xmlns:a14="http://schemas.microsoft.com/office/drawing/2010/main" val="0"/>
@@ -5400,7 +5692,7 @@
                     <pic:cNvPicPr/>
                   </pic:nvPicPr>
                   <pic:blipFill>
-                    <a:blip r:embed="rId24">
+                    <a:blip r:embed="rId27">
                       <a:extLst>
                         <a:ext uri="{28A0092B-C50C-407E-A947-70E740481C1C}">
                           <a14:useLocalDpi xmlns:a14="http://schemas.microsoft.com/office/drawing/2010/main" val="0"/>
@@ -5491,7 +5783,7 @@
               </wp:anchor>
             </w:drawing>
           </mc:Choice>
-          <mc:Fallback xmlns:w16="http://schemas.microsoft.com/office/word/2018/wordml" xmlns:w16cex="http://schemas.microsoft.com/office/word/2018/wordml/cex">
+          <mc:Fallback xmlns:w16cex="http://schemas.microsoft.com/office/word/2018/wordml/cex" xmlns:w16="http://schemas.microsoft.com/office/word/2018/wordml">
             <w:pict>
               <v:shape w14:anchorId="21C351AF" id="Connecteur droit avec flèche 17" o:spid="_x0000_s1026" type="#_x0000_t32" style="position:absolute;margin-left:206.65pt;margin-top:23.05pt;width:67.5pt;height:0;z-index:251668480;visibility:visible;mso-wrap-style:square;mso-wrap-distance-left:9pt;mso-wrap-distance-top:0;mso-wrap-distance-right:9pt;mso-wrap-distance-bottom:0;mso-position-horizontal:absolute;mso-position-horizontal-relative:text;mso-position-vertical:absolute;mso-position-vertical-relative:text" o:gfxdata="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" strokecolor="black [3200]" strokeweight=".5pt">
                 <v:stroke endarrow="block" joinstyle="miter"/>

</xml_diff>

<commit_message>
Finition livrable + création PDF
</commit_message>
<xml_diff>
--- a/Documentation/Livrable.docx
+++ b/Documentation/Livrable.docx
@@ -1,6 +1,6 @@
 
 <file path=word/document.xml><?xml version="1.0" encoding="utf-8"?>
-<w:document xmlns:wpc="http://schemas.microsoft.com/office/word/2010/wordprocessingCanvas" xmlns:cx="http://schemas.microsoft.com/office/drawing/2014/chartex" xmlns:cx1="http://schemas.microsoft.com/office/drawing/2015/9/8/chartex" xmlns:cx2="http://schemas.microsoft.com/office/drawing/2015/10/21/chartex" xmlns:cx3="http://schemas.microsoft.com/office/drawing/2016/5/9/chartex" xmlns:cx4="http://schemas.microsoft.com/office/drawing/2016/5/10/chartex" xmlns:cx5="http://schemas.microsoft.com/office/drawing/2016/5/11/chartex" xmlns:cx6="http://schemas.microsoft.com/office/drawing/2016/5/12/chartex" xmlns:cx7="http://schemas.microsoft.com/office/drawing/2016/5/13/chartex" xmlns:cx8="http://schemas.microsoft.com/office/drawing/2016/5/14/chartex" xmlns:mc="http://schemas.openxmlformats.org/markup-compatibility/2006" xmlns:aink="http://schemas.microsoft.com/office/drawing/2016/ink" xmlns:am3d="http://schemas.microsoft.com/office/drawing/2017/model3d" xmlns:o="urn:schemas-microsoft-com:office:office" xmlns:r="http://schemas.openxmlformats.org/officeDocument/2006/relationships" xmlns:m="http://schemas.openxmlformats.org/officeDocument/2006/math" xmlns:v="urn:schemas-microsoft-com:vml" xmlns:wp14="http://schemas.microsoft.com/office/word/2010/wordprocessingDrawing" xmlns:wp="http://schemas.openxmlformats.org/drawingml/2006/wordprocessingDrawing" xmlns:w10="urn:schemas-microsoft-com:office:word" xmlns:w="http://schemas.openxmlformats.org/wordprocessingml/2006/main" xmlns:w14="http://schemas.microsoft.com/office/word/2010/wordml" xmlns:w15="http://schemas.microsoft.com/office/word/2012/wordml" xmlns:w16cid="http://schemas.microsoft.com/office/word/2016/wordml/cid" xmlns:w16se="http://schemas.microsoft.com/office/word/2015/wordml/symex" xmlns:wpg="http://schemas.microsoft.com/office/word/2010/wordprocessingGroup" xmlns:wpi="http://schemas.microsoft.com/office/word/2010/wordprocessingInk" xmlns:wne="http://schemas.microsoft.com/office/word/2006/wordml" xmlns:wps="http://schemas.microsoft.com/office/word/2010/wordprocessingShape" mc:Ignorable="w14 w15 w16se w16cid wp14">
+<w:document xmlns:wpc="http://schemas.microsoft.com/office/word/2010/wordprocessingCanvas" xmlns:cx="http://schemas.microsoft.com/office/drawing/2014/chartex" xmlns:cx1="http://schemas.microsoft.com/office/drawing/2015/9/8/chartex" xmlns:cx2="http://schemas.microsoft.com/office/drawing/2015/10/21/chartex" xmlns:cx3="http://schemas.microsoft.com/office/drawing/2016/5/9/chartex" xmlns:cx4="http://schemas.microsoft.com/office/drawing/2016/5/10/chartex" xmlns:cx5="http://schemas.microsoft.com/office/drawing/2016/5/11/chartex" xmlns:cx6="http://schemas.microsoft.com/office/drawing/2016/5/12/chartex" xmlns:cx7="http://schemas.microsoft.com/office/drawing/2016/5/13/chartex" xmlns:cx8="http://schemas.microsoft.com/office/drawing/2016/5/14/chartex" xmlns:mc="http://schemas.openxmlformats.org/markup-compatibility/2006" xmlns:aink="http://schemas.microsoft.com/office/drawing/2016/ink" xmlns:am3d="http://schemas.microsoft.com/office/drawing/2017/model3d" xmlns:o="urn:schemas-microsoft-com:office:office" xmlns:r="http://schemas.openxmlformats.org/officeDocument/2006/relationships" xmlns:m="http://schemas.openxmlformats.org/officeDocument/2006/math" xmlns:v="urn:schemas-microsoft-com:vml" xmlns:wp14="http://schemas.microsoft.com/office/word/2010/wordprocessingDrawing" xmlns:wp="http://schemas.openxmlformats.org/drawingml/2006/wordprocessingDrawing" xmlns:w10="urn:schemas-microsoft-com:office:word" xmlns:w="http://schemas.openxmlformats.org/wordprocessingml/2006/main" xmlns:w14="http://schemas.microsoft.com/office/word/2010/wordml" xmlns:w15="http://schemas.microsoft.com/office/word/2012/wordml" xmlns:w16cex="http://schemas.microsoft.com/office/word/2018/wordml/cex" xmlns:w16cid="http://schemas.microsoft.com/office/word/2016/wordml/cid" xmlns:w16="http://schemas.microsoft.com/office/word/2018/wordml" xmlns:w16se="http://schemas.microsoft.com/office/word/2015/wordml/symex" xmlns:wpg="http://schemas.microsoft.com/office/word/2010/wordprocessingGroup" xmlns:wpi="http://schemas.microsoft.com/office/word/2010/wordprocessingInk" xmlns:wne="http://schemas.microsoft.com/office/word/2006/wordml" xmlns:wps="http://schemas.microsoft.com/office/word/2010/wordprocessingShape" mc:Ignorable="w14 w15 w16se w16cid w16 w16cex wp14">
   <w:background w:color="CC99FF"/>
   <w:body>
     <w:sdt>
@@ -43,7 +43,7 @@
                         <pic:cNvPicPr/>
                       </pic:nvPicPr>
                       <pic:blipFill>
-                        <a:blip r:embed="rId8">
+                        <a:blip r:embed="rId9">
                           <a:extLst>
                             <a:ext uri="{28A0092B-C50C-407E-A947-70E740481C1C}">
                               <a14:useLocalDpi xmlns:a14="http://schemas.microsoft.com/office/drawing/2010/main" val="0"/>
@@ -973,7 +973,13 @@
         <w:rPr>
           <w:sz w:val="36"/>
         </w:rPr>
-        <w:t> ?</w:t>
+        <w:t> </w:t>
+      </w:r>
+      <w:r>
+        <w:rPr>
+          <w:sz w:val="36"/>
+        </w:rPr>
+        <w:t>2</w:t>
       </w:r>
     </w:p>
     <w:p>
@@ -1006,7 +1012,69 @@
         <w:rPr>
           <w:sz w:val="36"/>
         </w:rPr>
-        <w:t>…………………………………p ?</w:t>
+        <w:t>………</w:t>
+      </w:r>
+      <w:proofErr w:type="gramStart"/>
+      <w:r>
+        <w:rPr>
+          <w:sz w:val="36"/>
+        </w:rPr>
+        <w:t>……</w:t>
+      </w:r>
+      <w:r>
+        <w:rPr>
+          <w:sz w:val="36"/>
+        </w:rPr>
+        <w:t>.</w:t>
+      </w:r>
+      <w:proofErr w:type="gramEnd"/>
+      <w:r>
+        <w:rPr>
+          <w:sz w:val="36"/>
+        </w:rPr>
+        <w:t>…</w:t>
+      </w:r>
+      <w:r>
+        <w:rPr>
+          <w:sz w:val="36"/>
+        </w:rPr>
+        <w:t>.</w:t>
+      </w:r>
+      <w:r>
+        <w:rPr>
+          <w:sz w:val="36"/>
+        </w:rPr>
+        <w:t>……</w:t>
+      </w:r>
+      <w:r>
+        <w:rPr>
+          <w:sz w:val="36"/>
+        </w:rPr>
+        <w:t>.</w:t>
+      </w:r>
+      <w:r>
+        <w:rPr>
+          <w:sz w:val="36"/>
+        </w:rPr>
+        <w:t>……</w:t>
+      </w:r>
+      <w:r>
+        <w:rPr>
+          <w:sz w:val="36"/>
+        </w:rPr>
+        <w:t>........</w:t>
+      </w:r>
+      <w:r>
+        <w:rPr>
+          <w:sz w:val="36"/>
+        </w:rPr>
+        <w:t>p </w:t>
+      </w:r>
+      <w:r>
+        <w:rPr>
+          <w:sz w:val="36"/>
+        </w:rPr>
+        <w:t>2-4</w:t>
       </w:r>
     </w:p>
     <w:p>
@@ -1059,19 +1127,57 @@
         <w:rPr>
           <w:sz w:val="36"/>
         </w:rPr>
-        <w:t>………………………</w:t>
-      </w:r>
+        <w:t>………………</w:t>
+      </w:r>
+      <w:proofErr w:type="gramStart"/>
       <w:r>
         <w:rPr>
           <w:sz w:val="36"/>
         </w:rPr>
+        <w:t>……</w:t>
+      </w:r>
+      <w:r>
+        <w:rPr>
+          <w:sz w:val="36"/>
+        </w:rPr>
+        <w:t>.</w:t>
+      </w:r>
+      <w:proofErr w:type="gramEnd"/>
+      <w:r>
+        <w:rPr>
+          <w:sz w:val="36"/>
+        </w:rPr>
+        <w:t>…</w:t>
+      </w:r>
+      <w:r>
+        <w:rPr>
+          <w:sz w:val="36"/>
+        </w:rPr>
+        <w:t>.</w:t>
+      </w:r>
+      <w:r>
+        <w:rPr>
+          <w:sz w:val="36"/>
+        </w:rPr>
+        <w:t>…</w:t>
+      </w:r>
+      <w:r>
+        <w:rPr>
+          <w:sz w:val="36"/>
+        </w:rPr>
         <w:t>...</w:t>
       </w:r>
       <w:r>
         <w:rPr>
           <w:sz w:val="36"/>
         </w:rPr>
-        <w:t>……p ?</w:t>
+        <w:t>p </w:t>
+      </w:r>
+      <w:r>
+        <w:rPr>
+          <w:sz w:val="36"/>
+        </w:rPr>
+        <w:t>4-6</w:t>
       </w:r>
     </w:p>
     <w:p>
@@ -1105,7 +1211,25 @@
         <w:rPr>
           <w:sz w:val="36"/>
         </w:rPr>
-        <w:t>………………………………………...……p ?</w:t>
+        <w:t>………………………………………...</w:t>
+      </w:r>
+      <w:r>
+        <w:rPr>
+          <w:sz w:val="36"/>
+        </w:rPr>
+        <w:t>.....</w:t>
+      </w:r>
+      <w:r>
+        <w:rPr>
+          <w:sz w:val="36"/>
+        </w:rPr>
+        <w:t>…p </w:t>
+      </w:r>
+      <w:r>
+        <w:rPr>
+          <w:sz w:val="36"/>
+        </w:rPr>
+        <w:t>7</w:t>
       </w:r>
     </w:p>
     <w:p/>
@@ -1152,7 +1276,39 @@
         <w:rPr>
           <w:sz w:val="36"/>
         </w:rPr>
-        <w:t>……………………………………...p ?</w:t>
+        <w:t>……………………………</w:t>
+      </w:r>
+      <w:proofErr w:type="gramStart"/>
+      <w:r>
+        <w:rPr>
+          <w:sz w:val="36"/>
+        </w:rPr>
+        <w:t>…</w:t>
+      </w:r>
+      <w:r>
+        <w:rPr>
+          <w:sz w:val="36"/>
+        </w:rPr>
+        <w:t>…</w:t>
+      </w:r>
+      <w:r>
+        <w:rPr>
+          <w:sz w:val="36"/>
+        </w:rPr>
+        <w:t>.</w:t>
+      </w:r>
+      <w:proofErr w:type="gramEnd"/>
+      <w:r>
+        <w:rPr>
+          <w:sz w:val="36"/>
+        </w:rPr>
+        <w:t>p </w:t>
+      </w:r>
+      <w:r>
+        <w:rPr>
+          <w:sz w:val="36"/>
+        </w:rPr>
+        <w:t>8 -13</w:t>
       </w:r>
     </w:p>
     <w:p>
@@ -1216,7 +1372,25 @@
         <w:rPr>
           <w:sz w:val="36"/>
         </w:rPr>
-        <w:t>……………………p ?</w:t>
+        <w:t>…………………</w:t>
+      </w:r>
+      <w:r>
+        <w:rPr>
+          <w:sz w:val="36"/>
+        </w:rPr>
+        <w:t>..</w:t>
+      </w:r>
+      <w:r>
+        <w:rPr>
+          <w:sz w:val="36"/>
+        </w:rPr>
+        <w:t>p </w:t>
+      </w:r>
+      <w:r>
+        <w:rPr>
+          <w:sz w:val="36"/>
+        </w:rPr>
+        <w:t>14</w:t>
       </w:r>
     </w:p>
     <w:p>
@@ -1250,21 +1424,25 @@
         <w:rPr>
           <w:sz w:val="36"/>
         </w:rPr>
-        <w:t>…………………………</w:t>
-      </w:r>
-      <w:proofErr w:type="gramStart"/>
+        <w:t>……………………………….</w:t>
+      </w:r>
       <w:r>
         <w:rPr>
           <w:sz w:val="36"/>
         </w:rPr>
-        <w:t>…….</w:t>
-      </w:r>
-      <w:proofErr w:type="gramEnd"/>
+        <w:t>..</w:t>
+      </w:r>
       <w:r>
         <w:rPr>
           <w:sz w:val="36"/>
         </w:rPr>
-        <w:t>…p ?</w:t>
+        <w:t>p </w:t>
+      </w:r>
+      <w:r>
+        <w:rPr>
+          <w:sz w:val="36"/>
+        </w:rPr>
+        <w:t>15</w:t>
       </w:r>
     </w:p>
     <w:p/>
@@ -1290,24 +1468,122 @@
         <w:rPr>
           <w:sz w:val="36"/>
         </w:rPr>
-        <w:t>……………………………………</w:t>
-      </w:r>
-      <w:proofErr w:type="gramStart"/>
+        <w:t>………………………………………….</w:t>
+      </w:r>
       <w:r>
         <w:rPr>
           <w:sz w:val="36"/>
         </w:rPr>
-        <w:t>…….</w:t>
-      </w:r>
-      <w:proofErr w:type="gramEnd"/>
+        <w:t>..</w:t>
+      </w:r>
       <w:r>
         <w:rPr>
           <w:sz w:val="36"/>
         </w:rPr>
-        <w:t>.……p ?</w:t>
-      </w:r>
-    </w:p>
-    <w:p>
+        <w:t>p </w:t>
+      </w:r>
+      <w:r>
+        <w:rPr>
+          <w:sz w:val="36"/>
+        </w:rPr>
+        <w:t>16-19</w:t>
+      </w:r>
+    </w:p>
+    <w:p>
+      <w:pPr>
+        <w:pStyle w:val="Pieddepage"/>
+        <w:jc w:val="right"/>
+      </w:pPr>
+    </w:p>
+    <w:p>
+      <w:r>
+        <w:rPr>
+          <w:noProof/>
+        </w:rPr>
+        <mc:AlternateContent>
+          <mc:Choice Requires="wps">
+            <w:drawing>
+              <wp:anchor distT="0" distB="0" distL="114300" distR="114300" simplePos="0" relativeHeight="251674624" behindDoc="0" locked="0" layoutInCell="1" allowOverlap="1" wp14:anchorId="1A3044A4" wp14:editId="1847CF19">
+                <wp:simplePos x="0" y="0"/>
+                <wp:positionH relativeFrom="page">
+                  <wp:posOffset>7951</wp:posOffset>
+                </wp:positionH>
+                <wp:positionV relativeFrom="paragraph">
+                  <wp:posOffset>1344212</wp:posOffset>
+                </wp:positionV>
+                <wp:extent cx="7553739" cy="301791"/>
+                <wp:effectExtent l="0" t="0" r="0" b="3175"/>
+                <wp:wrapNone/>
+                <wp:docPr id="26" name="Zone de texte 26"/>
+                <wp:cNvGraphicFramePr/>
+                <a:graphic xmlns:a="http://schemas.openxmlformats.org/drawingml/2006/main">
+                  <a:graphicData uri="http://schemas.microsoft.com/office/word/2010/wordprocessingShape">
+                    <wps:wsp>
+                      <wps:cNvSpPr txBox="1"/>
+                      <wps:spPr>
+                        <a:xfrm>
+                          <a:off x="0" y="0"/>
+                          <a:ext cx="7553739" cy="301791"/>
+                        </a:xfrm>
+                        <a:prstGeom prst="rect">
+                          <a:avLst/>
+                        </a:prstGeom>
+                        <a:noFill/>
+                        <a:ln w="6350">
+                          <a:noFill/>
+                        </a:ln>
+                      </wps:spPr>
+                      <wps:txbx>
+                        <w:txbxContent>
+                          <w:p>
+                            <w:pPr>
+                              <w:jc w:val="right"/>
+                            </w:pPr>
+                            <w:r>
+                              <w:t xml:space="preserve">1     </w:t>
+                            </w:r>
+                          </w:p>
+                        </w:txbxContent>
+                      </wps:txbx>
+                      <wps:bodyPr rot="0" spcFirstLastPara="0" vertOverflow="overflow" horzOverflow="overflow" vert="horz" wrap="square" lIns="91440" tIns="45720" rIns="91440" bIns="45720" numCol="1" spcCol="0" rtlCol="0" fromWordArt="0" anchor="t" anchorCtr="0" forceAA="0" compatLnSpc="1">
+                        <a:prstTxWarp prst="textNoShape">
+                          <a:avLst/>
+                        </a:prstTxWarp>
+                        <a:noAutofit/>
+                      </wps:bodyPr>
+                    </wps:wsp>
+                  </a:graphicData>
+                </a:graphic>
+                <wp14:sizeRelH relativeFrom="margin">
+                  <wp14:pctWidth>0</wp14:pctWidth>
+                </wp14:sizeRelH>
+                <wp14:sizeRelV relativeFrom="margin">
+                  <wp14:pctHeight>0</wp14:pctHeight>
+                </wp14:sizeRelV>
+              </wp:anchor>
+            </w:drawing>
+          </mc:Choice>
+          <mc:Fallback>
+            <w:pict>
+              <v:shape w14:anchorId="1A3044A4" id="Zone de texte 26" o:spid="_x0000_s1029" type="#_x0000_t202" style="position:absolute;left:0;text-align:left;margin-left:.65pt;margin-top:105.85pt;width:594.8pt;height:23.75pt;z-index:251674624;visibility:visible;mso-wrap-style:square;mso-width-percent:0;mso-height-percent:0;mso-wrap-distance-left:9pt;mso-wrap-distance-top:0;mso-wrap-distance-right:9pt;mso-wrap-distance-bottom:0;mso-position-horizontal:absolute;mso-position-horizontal-relative:page;mso-position-vertical:absolute;mso-position-vertical-relative:text;mso-width-percent:0;mso-height-percent:0;mso-width-relative:margin;mso-height-relative:margin;v-text-anchor:top" o:gfxdata="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" filled="f" stroked="f" strokeweight=".5pt">
+                <v:textbox>
+                  <w:txbxContent>
+                    <w:p>
+                      <w:pPr>
+                        <w:jc w:val="right"/>
+                      </w:pPr>
+                      <w:r>
+                        <w:t xml:space="preserve">1     </w:t>
+                      </w:r>
+                    </w:p>
+                  </w:txbxContent>
+                </v:textbox>
+                <w10:wrap anchorx="page"/>
+              </v:shape>
+            </w:pict>
+          </mc:Fallback>
+        </mc:AlternateContent>
+      </w:r>
       <w:r>
         <w:br w:type="page"/>
       </w:r>
@@ -1324,29 +1600,11 @@
     <w:p/>
     <w:p>
       <w:r>
-        <w:t xml:space="preserve">Le projet </w:t>
-      </w:r>
-      <w:proofErr w:type="spellStart"/>
-      <w:r>
-        <w:t>Yadustock</w:t>
-      </w:r>
-      <w:proofErr w:type="spellEnd"/>
-      <w:r>
-        <w:t xml:space="preserve"> porte sur la création d’un </w:t>
-      </w:r>
-      <w:proofErr w:type="spellStart"/>
-      <w:r>
-        <w:t>serious</w:t>
-      </w:r>
-      <w:proofErr w:type="spellEnd"/>
-      <w:r>
-        <w:t xml:space="preserve"> </w:t>
-      </w:r>
-      <w:proofErr w:type="spellStart"/>
-      <w:r>
-        <w:t>game</w:t>
-      </w:r>
-      <w:proofErr w:type="spellEnd"/>
+        <w:t xml:space="preserve">Le projet Yadustock porte sur la création d’un </w:t>
+      </w:r>
+      <w:r>
+        <w:t>serious game</w:t>
+      </w:r>
       <w:r>
         <w:t xml:space="preserve">. </w:t>
       </w:r>
@@ -1357,56 +1615,16 @@
         <w:t xml:space="preserve">Nous avons choisi que l’entreprise sera spécialisée dans la vente de jeux de cartes </w:t>
       </w:r>
       <w:r>
-        <w:t xml:space="preserve">tel que les cartes Magic, </w:t>
-      </w:r>
-      <w:proofErr w:type="spellStart"/>
-      <w:r>
-        <w:t>Pokemon</w:t>
-      </w:r>
-      <w:proofErr w:type="spellEnd"/>
-      <w:r>
-        <w:t xml:space="preserve"> ou Yu-Gi-Oh</w:t>
+        <w:t>tel que les cartes Magic, Pokemon ou Yu-Gi-Oh</w:t>
       </w:r>
       <w:r>
         <w:t>.</w:t>
       </w:r>
       <w:r>
-        <w:t xml:space="preserve"> Ce choix s’explique par notre étude des </w:t>
-      </w:r>
-      <w:proofErr w:type="spellStart"/>
-      <w:r>
-        <w:t>serious</w:t>
-      </w:r>
-      <w:proofErr w:type="spellEnd"/>
-      <w:r>
-        <w:t xml:space="preserve"> </w:t>
-      </w:r>
-      <w:proofErr w:type="spellStart"/>
-      <w:r>
-        <w:t>game</w:t>
-      </w:r>
-      <w:proofErr w:type="spellEnd"/>
-      <w:r>
-        <w:t xml:space="preserve">, rare son ceux qui propose ce genre de produits. En proposant des produits que les jeunes apprécient nous voulons les pousser à jouer </w:t>
-      </w:r>
-      <w:r>
-        <w:t xml:space="preserve">à un </w:t>
-      </w:r>
-      <w:proofErr w:type="spellStart"/>
-      <w:r>
-        <w:t>serious</w:t>
-      </w:r>
-      <w:proofErr w:type="spellEnd"/>
-      <w:r>
-        <w:t xml:space="preserve"> </w:t>
-      </w:r>
-      <w:proofErr w:type="spellStart"/>
-      <w:r>
-        <w:t>game</w:t>
-      </w:r>
-      <w:proofErr w:type="spellEnd"/>
-      <w:r>
-        <w:t xml:space="preserve"> </w:t>
+        <w:t xml:space="preserve"> Ce choix s’explique par notre étude des serious game, rare son ceux qui propose ce genre de produits. En proposant des produits que les jeunes apprécient nous voulons les pousser à jouer </w:t>
+      </w:r>
+      <w:r>
+        <w:t xml:space="preserve">à un serious game </w:t>
       </w:r>
       <w:r>
         <w:t>en s’amusant dans un milieu qu’ils connaissent.</w:t>
@@ -1432,15 +1650,7 @@
         <w:t>et d’en fixer le prix de vente.</w:t>
       </w:r>
       <w:r>
-        <w:t xml:space="preserve"> </w:t>
-      </w:r>
-      <w:proofErr w:type="gramStart"/>
-      <w:r>
-        <w:t>Une page marché</w:t>
-      </w:r>
-      <w:proofErr w:type="gramEnd"/>
-      <w:r>
-        <w:t xml:space="preserve"> lui permettra d’acheter les produits auprès de son fournisseur. Enfin la page compte lui permettra de consulter son argent disponible. De plus cette page propose un achat de boost qui lui permettront d’améliorer ses résultats.</w:t>
+        <w:t xml:space="preserve"> Une page marché lui permettra d’acheter les produits auprès de son fournisseur. Enfin la page compte lui permettra de consulter son argent disponible. De plus cette page propose un achat de boost qui lui permettront d’améliorer ses résultats.</w:t>
       </w:r>
       <w:r>
         <w:t xml:space="preserve"> L’interface doit être claire et intuitive pour que l’utilisateur puisse prendre en main facilement le mécanisme du jeu.</w:t>
@@ -1544,7 +1754,7 @@
                     </pic:cNvPicPr>
                   </pic:nvPicPr>
                   <pic:blipFill>
-                    <a:blip r:embed="rId9">
+                    <a:blip r:embed="rId10">
                       <a:extLst>
                         <a:ext uri="{28A0092B-C50C-407E-A947-70E740481C1C}">
                           <a14:useLocalDpi xmlns:a14="http://schemas.microsoft.com/office/drawing/2010/main" val="0"/>
@@ -1660,7 +1870,102 @@
         <w:t xml:space="preserve"> : Image du jeu Cartel Euro 3000</w:t>
       </w:r>
     </w:p>
-    <w:p/>
+    <w:p>
+      <w:r>
+        <w:rPr>
+          <w:noProof/>
+        </w:rPr>
+        <mc:AlternateContent>
+          <mc:Choice Requires="wps">
+            <w:drawing>
+              <wp:anchor distT="0" distB="0" distL="114300" distR="114300" simplePos="0" relativeHeight="251676672" behindDoc="0" locked="0" layoutInCell="1" allowOverlap="1" wp14:anchorId="52F8F1DB" wp14:editId="4B9ECA10">
+                <wp:simplePos x="0" y="0"/>
+                <wp:positionH relativeFrom="page">
+                  <wp:align>right</wp:align>
+                </wp:positionH>
+                <wp:positionV relativeFrom="paragraph">
+                  <wp:posOffset>762690</wp:posOffset>
+                </wp:positionV>
+                <wp:extent cx="7553739" cy="301791"/>
+                <wp:effectExtent l="0" t="0" r="0" b="3175"/>
+                <wp:wrapNone/>
+                <wp:docPr id="29" name="Zone de texte 29"/>
+                <wp:cNvGraphicFramePr/>
+                <a:graphic xmlns:a="http://schemas.openxmlformats.org/drawingml/2006/main">
+                  <a:graphicData uri="http://schemas.microsoft.com/office/word/2010/wordprocessingShape">
+                    <wps:wsp>
+                      <wps:cNvSpPr txBox="1"/>
+                      <wps:spPr>
+                        <a:xfrm>
+                          <a:off x="0" y="0"/>
+                          <a:ext cx="7553739" cy="301791"/>
+                        </a:xfrm>
+                        <a:prstGeom prst="rect">
+                          <a:avLst/>
+                        </a:prstGeom>
+                        <a:noFill/>
+                        <a:ln w="6350">
+                          <a:noFill/>
+                        </a:ln>
+                      </wps:spPr>
+                      <wps:txbx>
+                        <w:txbxContent>
+                          <w:p>
+                            <w:pPr>
+                              <w:jc w:val="right"/>
+                            </w:pPr>
+                            <w:r>
+                              <w:t>2</w:t>
+                            </w:r>
+                            <w:r>
+                              <w:t xml:space="preserve">     </w:t>
+                            </w:r>
+                          </w:p>
+                        </w:txbxContent>
+                      </wps:txbx>
+                      <wps:bodyPr rot="0" spcFirstLastPara="0" vertOverflow="overflow" horzOverflow="overflow" vert="horz" wrap="square" lIns="91440" tIns="45720" rIns="91440" bIns="45720" numCol="1" spcCol="0" rtlCol="0" fromWordArt="0" anchor="t" anchorCtr="0" forceAA="0" compatLnSpc="1">
+                        <a:prstTxWarp prst="textNoShape">
+                          <a:avLst/>
+                        </a:prstTxWarp>
+                        <a:noAutofit/>
+                      </wps:bodyPr>
+                    </wps:wsp>
+                  </a:graphicData>
+                </a:graphic>
+                <wp14:sizeRelH relativeFrom="margin">
+                  <wp14:pctWidth>0</wp14:pctWidth>
+                </wp14:sizeRelH>
+                <wp14:sizeRelV relativeFrom="margin">
+                  <wp14:pctHeight>0</wp14:pctHeight>
+                </wp14:sizeRelV>
+              </wp:anchor>
+            </w:drawing>
+          </mc:Choice>
+          <mc:Fallback>
+            <w:pict>
+              <v:shape w14:anchorId="52F8F1DB" id="Zone de texte 29" o:spid="_x0000_s1030" type="#_x0000_t202" style="position:absolute;left:0;text-align:left;margin-left:543.6pt;margin-top:60.05pt;width:594.8pt;height:23.75pt;z-index:251676672;visibility:visible;mso-wrap-style:square;mso-width-percent:0;mso-height-percent:0;mso-wrap-distance-left:9pt;mso-wrap-distance-top:0;mso-wrap-distance-right:9pt;mso-wrap-distance-bottom:0;mso-position-horizontal:right;mso-position-horizontal-relative:page;mso-position-vertical:absolute;mso-position-vertical-relative:text;mso-width-percent:0;mso-height-percent:0;mso-width-relative:margin;mso-height-relative:margin;v-text-anchor:top" o:gfxdata="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" filled="f" stroked="f" strokeweight=".5pt">
+                <v:textbox>
+                  <w:txbxContent>
+                    <w:p>
+                      <w:pPr>
+                        <w:jc w:val="right"/>
+                      </w:pPr>
+                      <w:r>
+                        <w:t>2</w:t>
+                      </w:r>
+                      <w:r>
+                        <w:t xml:space="preserve">     </w:t>
+                      </w:r>
+                    </w:p>
+                  </w:txbxContent>
+                </v:textbox>
+                <w10:wrap anchorx="page"/>
+              </v:shape>
+            </w:pict>
+          </mc:Fallback>
+        </mc:AlternateContent>
+      </w:r>
+    </w:p>
     <w:p>
       <w:pPr>
         <w:keepNext/>
@@ -1688,7 +1993,7 @@
                     </pic:cNvPicPr>
                   </pic:nvPicPr>
                   <pic:blipFill>
-                    <a:blip r:embed="rId10">
+                    <a:blip r:embed="rId11">
                       <a:extLst>
                         <a:ext uri="{28A0092B-C50C-407E-A947-70E740481C1C}">
                           <a14:useLocalDpi xmlns:a14="http://schemas.microsoft.com/office/drawing/2010/main" val="0"/>
@@ -1802,7 +2107,7 @@
                     </pic:cNvPicPr>
                   </pic:nvPicPr>
                   <pic:blipFill>
-                    <a:blip r:embed="rId11">
+                    <a:blip r:embed="rId12">
                       <a:extLst>
                         <a:ext uri="{28A0092B-C50C-407E-A947-70E740481C1C}">
                           <a14:useLocalDpi xmlns:a14="http://schemas.microsoft.com/office/drawing/2010/main" val="0"/>
@@ -1848,6 +2153,100 @@
       </w:pPr>
       <w:r>
         <w:rPr>
+          <w:noProof/>
+        </w:rPr>
+        <mc:AlternateContent>
+          <mc:Choice Requires="wps">
+            <w:drawing>
+              <wp:anchor distT="0" distB="0" distL="114300" distR="114300" simplePos="0" relativeHeight="251678720" behindDoc="0" locked="0" layoutInCell="1" allowOverlap="1" wp14:anchorId="436D1168" wp14:editId="713A068C">
+                <wp:simplePos x="0" y="0"/>
+                <wp:positionH relativeFrom="page">
+                  <wp:align>right</wp:align>
+                </wp:positionH>
+                <wp:positionV relativeFrom="paragraph">
+                  <wp:posOffset>755374</wp:posOffset>
+                </wp:positionV>
+                <wp:extent cx="7553739" cy="301791"/>
+                <wp:effectExtent l="0" t="0" r="0" b="3175"/>
+                <wp:wrapNone/>
+                <wp:docPr id="30" name="Zone de texte 30"/>
+                <wp:cNvGraphicFramePr/>
+                <a:graphic xmlns:a="http://schemas.openxmlformats.org/drawingml/2006/main">
+                  <a:graphicData uri="http://schemas.microsoft.com/office/word/2010/wordprocessingShape">
+                    <wps:wsp>
+                      <wps:cNvSpPr txBox="1"/>
+                      <wps:spPr>
+                        <a:xfrm>
+                          <a:off x="0" y="0"/>
+                          <a:ext cx="7553739" cy="301791"/>
+                        </a:xfrm>
+                        <a:prstGeom prst="rect">
+                          <a:avLst/>
+                        </a:prstGeom>
+                        <a:noFill/>
+                        <a:ln w="6350">
+                          <a:noFill/>
+                        </a:ln>
+                      </wps:spPr>
+                      <wps:txbx>
+                        <w:txbxContent>
+                          <w:p>
+                            <w:pPr>
+                              <w:jc w:val="right"/>
+                            </w:pPr>
+                            <w:r>
+                              <w:t>3</w:t>
+                            </w:r>
+                            <w:r>
+                              <w:t xml:space="preserve">     </w:t>
+                            </w:r>
+                          </w:p>
+                        </w:txbxContent>
+                      </wps:txbx>
+                      <wps:bodyPr rot="0" spcFirstLastPara="0" vertOverflow="overflow" horzOverflow="overflow" vert="horz" wrap="square" lIns="91440" tIns="45720" rIns="91440" bIns="45720" numCol="1" spcCol="0" rtlCol="0" fromWordArt="0" anchor="t" anchorCtr="0" forceAA="0" compatLnSpc="1">
+                        <a:prstTxWarp prst="textNoShape">
+                          <a:avLst/>
+                        </a:prstTxWarp>
+                        <a:noAutofit/>
+                      </wps:bodyPr>
+                    </wps:wsp>
+                  </a:graphicData>
+                </a:graphic>
+                <wp14:sizeRelH relativeFrom="margin">
+                  <wp14:pctWidth>0</wp14:pctWidth>
+                </wp14:sizeRelH>
+                <wp14:sizeRelV relativeFrom="margin">
+                  <wp14:pctHeight>0</wp14:pctHeight>
+                </wp14:sizeRelV>
+              </wp:anchor>
+            </w:drawing>
+          </mc:Choice>
+          <mc:Fallback>
+            <w:pict>
+              <v:shape w14:anchorId="436D1168" id="Zone de texte 30" o:spid="_x0000_s1031" type="#_x0000_t202" style="position:absolute;left:0;text-align:left;margin-left:543.6pt;margin-top:59.5pt;width:594.8pt;height:23.75pt;z-index:251678720;visibility:visible;mso-wrap-style:square;mso-width-percent:0;mso-height-percent:0;mso-wrap-distance-left:9pt;mso-wrap-distance-top:0;mso-wrap-distance-right:9pt;mso-wrap-distance-bottom:0;mso-position-horizontal:right;mso-position-horizontal-relative:page;mso-position-vertical:absolute;mso-position-vertical-relative:text;mso-width-percent:0;mso-height-percent:0;mso-width-relative:margin;mso-height-relative:margin;v-text-anchor:top" o:gfxdata="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" filled="f" stroked="f" strokeweight=".5pt">
+                <v:textbox>
+                  <w:txbxContent>
+                    <w:p>
+                      <w:pPr>
+                        <w:jc w:val="right"/>
+                      </w:pPr>
+                      <w:r>
+                        <w:t>3</w:t>
+                      </w:r>
+                      <w:r>
+                        <w:t xml:space="preserve">     </w:t>
+                      </w:r>
+                    </w:p>
+                  </w:txbxContent>
+                </v:textbox>
+                <w10:wrap anchorx="page"/>
+              </v:shape>
+            </w:pict>
+          </mc:Fallback>
+        </mc:AlternateContent>
+      </w:r>
+      <w:r>
+        <w:rPr>
           <w:i w:val="0"/>
           <w:iCs w:val="0"/>
           <w:color w:val="7030A0"/>
@@ -1886,10 +2285,9 @@
           <w:sz w:val="20"/>
           <w:szCs w:val="20"/>
         </w:rPr>
-        <w:t xml:space="preserve"> Pl</w:t>
-      </w:r>
-      <w:bookmarkStart w:id="0" w:name="_GoBack"/>
-      <w:bookmarkEnd w:id="0"/>
+        <w:t xml:space="preserve"> Play </w:t>
+      </w:r>
+      <w:proofErr w:type="spellStart"/>
       <w:r>
         <w:rPr>
           <w:i w:val="0"/>
@@ -1898,9 +2296,9 @@
           <w:sz w:val="20"/>
           <w:szCs w:val="20"/>
         </w:rPr>
-        <w:t xml:space="preserve">ay </w:t>
-      </w:r>
-      <w:proofErr w:type="spellStart"/>
+        <w:t>Capitalism</w:t>
+      </w:r>
+      <w:proofErr w:type="spellEnd"/>
       <w:r>
         <w:rPr>
           <w:i w:val="0"/>
@@ -1909,40 +2307,13 @@
           <w:sz w:val="20"/>
           <w:szCs w:val="20"/>
         </w:rPr>
-        <w:t>Capitalism</w:t>
-      </w:r>
-      <w:proofErr w:type="spellEnd"/>
-      <w:r>
-        <w:rPr>
-          <w:i w:val="0"/>
-          <w:iCs w:val="0"/>
-          <w:color w:val="7030A0"/>
-          <w:sz w:val="20"/>
-          <w:szCs w:val="20"/>
-        </w:rPr>
         <w:t xml:space="preserve"> 2</w:t>
       </w:r>
     </w:p>
     <w:p>
       <w:r>
         <w:lastRenderedPageBreak/>
-        <w:t xml:space="preserve">Durant nos recherches nous avons découvert beaucoup de </w:t>
-      </w:r>
-      <w:proofErr w:type="spellStart"/>
-      <w:r>
-        <w:t>serious</w:t>
-      </w:r>
-      <w:proofErr w:type="spellEnd"/>
-      <w:r>
-        <w:t xml:space="preserve"> </w:t>
-      </w:r>
-      <w:proofErr w:type="spellStart"/>
-      <w:r>
-        <w:t>game</w:t>
-      </w:r>
-      <w:proofErr w:type="spellEnd"/>
-      <w:r>
-        <w:t xml:space="preserve"> existants.</w:t>
+        <w:t>Durant nos recherches nous avons découvert beaucoup de serious game existants.</w:t>
       </w:r>
       <w:r>
         <w:t xml:space="preserve"> Ces jeux avaient tous une interface très différente malgré le même principe de jeux. Mais </w:t>
@@ -2418,6 +2789,100 @@
           <w:caps/>
         </w:rPr>
       </w:pPr>
+      <w:r>
+        <w:rPr>
+          <w:noProof/>
+        </w:rPr>
+        <mc:AlternateContent>
+          <mc:Choice Requires="wps">
+            <w:drawing>
+              <wp:anchor distT="0" distB="0" distL="114300" distR="114300" simplePos="0" relativeHeight="251680768" behindDoc="0" locked="0" layoutInCell="1" allowOverlap="1" wp14:anchorId="389DCD39" wp14:editId="2EBDEB97">
+                <wp:simplePos x="0" y="0"/>
+                <wp:positionH relativeFrom="page">
+                  <wp:align>right</wp:align>
+                </wp:positionH>
+                <wp:positionV relativeFrom="paragraph">
+                  <wp:posOffset>3261553</wp:posOffset>
+                </wp:positionV>
+                <wp:extent cx="7553739" cy="301791"/>
+                <wp:effectExtent l="0" t="0" r="0" b="3175"/>
+                <wp:wrapNone/>
+                <wp:docPr id="31" name="Zone de texte 31"/>
+                <wp:cNvGraphicFramePr/>
+                <a:graphic xmlns:a="http://schemas.openxmlformats.org/drawingml/2006/main">
+                  <a:graphicData uri="http://schemas.microsoft.com/office/word/2010/wordprocessingShape">
+                    <wps:wsp>
+                      <wps:cNvSpPr txBox="1"/>
+                      <wps:spPr>
+                        <a:xfrm>
+                          <a:off x="0" y="0"/>
+                          <a:ext cx="7553739" cy="301791"/>
+                        </a:xfrm>
+                        <a:prstGeom prst="rect">
+                          <a:avLst/>
+                        </a:prstGeom>
+                        <a:noFill/>
+                        <a:ln w="6350">
+                          <a:noFill/>
+                        </a:ln>
+                      </wps:spPr>
+                      <wps:txbx>
+                        <w:txbxContent>
+                          <w:p>
+                            <w:pPr>
+                              <w:jc w:val="right"/>
+                            </w:pPr>
+                            <w:r>
+                              <w:t>4</w:t>
+                            </w:r>
+                            <w:r>
+                              <w:t xml:space="preserve">     </w:t>
+                            </w:r>
+                          </w:p>
+                        </w:txbxContent>
+                      </wps:txbx>
+                      <wps:bodyPr rot="0" spcFirstLastPara="0" vertOverflow="overflow" horzOverflow="overflow" vert="horz" wrap="square" lIns="91440" tIns="45720" rIns="91440" bIns="45720" numCol="1" spcCol="0" rtlCol="0" fromWordArt="0" anchor="t" anchorCtr="0" forceAA="0" compatLnSpc="1">
+                        <a:prstTxWarp prst="textNoShape">
+                          <a:avLst/>
+                        </a:prstTxWarp>
+                        <a:noAutofit/>
+                      </wps:bodyPr>
+                    </wps:wsp>
+                  </a:graphicData>
+                </a:graphic>
+                <wp14:sizeRelH relativeFrom="margin">
+                  <wp14:pctWidth>0</wp14:pctWidth>
+                </wp14:sizeRelH>
+                <wp14:sizeRelV relativeFrom="margin">
+                  <wp14:pctHeight>0</wp14:pctHeight>
+                </wp14:sizeRelV>
+              </wp:anchor>
+            </w:drawing>
+          </mc:Choice>
+          <mc:Fallback>
+            <w:pict>
+              <v:shape w14:anchorId="389DCD39" id="Zone de texte 31" o:spid="_x0000_s1032" type="#_x0000_t202" style="position:absolute;left:0;text-align:left;margin-left:543.6pt;margin-top:256.8pt;width:594.8pt;height:23.75pt;z-index:251680768;visibility:visible;mso-wrap-style:square;mso-width-percent:0;mso-height-percent:0;mso-wrap-distance-left:9pt;mso-wrap-distance-top:0;mso-wrap-distance-right:9pt;mso-wrap-distance-bottom:0;mso-position-horizontal:right;mso-position-horizontal-relative:page;mso-position-vertical:absolute;mso-position-vertical-relative:text;mso-width-percent:0;mso-height-percent:0;mso-width-relative:margin;mso-height-relative:margin;v-text-anchor:top" o:gfxdata="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" filled="f" stroked="f" strokeweight=".5pt">
+                <v:textbox>
+                  <w:txbxContent>
+                    <w:p>
+                      <w:pPr>
+                        <w:jc w:val="right"/>
+                      </w:pPr>
+                      <w:r>
+                        <w:t>4</w:t>
+                      </w:r>
+                      <w:r>
+                        <w:t xml:space="preserve">     </w:t>
+                      </w:r>
+                    </w:p>
+                  </w:txbxContent>
+                </v:textbox>
+                <w10:wrap anchorx="page"/>
+              </v:shape>
+            </w:pict>
+          </mc:Fallback>
+        </mc:AlternateContent>
+      </w:r>
     </w:p>
     <w:tbl>
       <w:tblPr>
@@ -2459,16 +2924,8 @@
                 <w:color w:val="CC99FF"/>
               </w:rPr>
               <w:lastRenderedPageBreak/>
-              <w:t xml:space="preserve">Python + </w:t>
+              <w:t>Python + PyQT</w:t>
             </w:r>
-            <w:proofErr w:type="spellStart"/>
-            <w:r>
-              <w:rPr>
-                <w:color w:val="CC99FF"/>
-              </w:rPr>
-              <w:t>PyQT</w:t>
-            </w:r>
-            <w:proofErr w:type="spellEnd"/>
           </w:p>
         </w:tc>
       </w:tr>
@@ -2557,19 +3014,11 @@
                 <w:color w:val="CC99FF"/>
               </w:rPr>
             </w:pPr>
-            <w:proofErr w:type="spellStart"/>
             <w:r>
               <w:rPr>
                 <w:color w:val="CC99FF"/>
               </w:rPr>
-              <w:t>PyQT</w:t>
-            </w:r>
-            <w:proofErr w:type="spellEnd"/>
-            <w:r>
-              <w:rPr>
-                <w:color w:val="CC99FF"/>
-              </w:rPr>
-              <w:t xml:space="preserve"> possède des fonctions graphiques</w:t>
+              <w:t>PyQT possède des fonctions graphiques</w:t>
             </w:r>
           </w:p>
           <w:p>
@@ -3276,21 +3725,7 @@
               <w:rPr>
                 <w:color w:val="CC99FF"/>
               </w:rPr>
-              <w:t xml:space="preserve">Code généré en XML, transformation en format </w:t>
-            </w:r>
-            <w:proofErr w:type="spellStart"/>
-            <w:r>
-              <w:rPr>
-                <w:color w:val="CC99FF"/>
-              </w:rPr>
-              <w:t>PyQT</w:t>
-            </w:r>
-            <w:proofErr w:type="spellEnd"/>
-            <w:r>
-              <w:rPr>
-                <w:color w:val="CC99FF"/>
-              </w:rPr>
-              <w:t xml:space="preserve"> difficile.</w:t>
+              <w:t>Code généré en XML, transformation en format PyQT difficile.</w:t>
             </w:r>
           </w:p>
           <w:p>
@@ -3345,6 +3780,100 @@
       <w:pPr>
         <w:spacing w:line="360" w:lineRule="auto"/>
       </w:pPr>
+      <w:r>
+        <w:rPr>
+          <w:noProof/>
+        </w:rPr>
+        <mc:AlternateContent>
+          <mc:Choice Requires="wps">
+            <w:drawing>
+              <wp:anchor distT="0" distB="0" distL="114300" distR="114300" simplePos="0" relativeHeight="251682816" behindDoc="0" locked="0" layoutInCell="1" allowOverlap="1" wp14:anchorId="477E7177" wp14:editId="7FEFC23D">
+                <wp:simplePos x="0" y="0"/>
+                <wp:positionH relativeFrom="page">
+                  <wp:align>right</wp:align>
+                </wp:positionH>
+                <wp:positionV relativeFrom="paragraph">
+                  <wp:posOffset>1001864</wp:posOffset>
+                </wp:positionV>
+                <wp:extent cx="7553739" cy="301791"/>
+                <wp:effectExtent l="0" t="0" r="0" b="3175"/>
+                <wp:wrapNone/>
+                <wp:docPr id="32" name="Zone de texte 32"/>
+                <wp:cNvGraphicFramePr/>
+                <a:graphic xmlns:a="http://schemas.openxmlformats.org/drawingml/2006/main">
+                  <a:graphicData uri="http://schemas.microsoft.com/office/word/2010/wordprocessingShape">
+                    <wps:wsp>
+                      <wps:cNvSpPr txBox="1"/>
+                      <wps:spPr>
+                        <a:xfrm>
+                          <a:off x="0" y="0"/>
+                          <a:ext cx="7553739" cy="301791"/>
+                        </a:xfrm>
+                        <a:prstGeom prst="rect">
+                          <a:avLst/>
+                        </a:prstGeom>
+                        <a:noFill/>
+                        <a:ln w="6350">
+                          <a:noFill/>
+                        </a:ln>
+                      </wps:spPr>
+                      <wps:txbx>
+                        <w:txbxContent>
+                          <w:p>
+                            <w:pPr>
+                              <w:jc w:val="right"/>
+                            </w:pPr>
+                            <w:r>
+                              <w:t>5</w:t>
+                            </w:r>
+                            <w:r>
+                              <w:t xml:space="preserve">     </w:t>
+                            </w:r>
+                          </w:p>
+                        </w:txbxContent>
+                      </wps:txbx>
+                      <wps:bodyPr rot="0" spcFirstLastPara="0" vertOverflow="overflow" horzOverflow="overflow" vert="horz" wrap="square" lIns="91440" tIns="45720" rIns="91440" bIns="45720" numCol="1" spcCol="0" rtlCol="0" fromWordArt="0" anchor="t" anchorCtr="0" forceAA="0" compatLnSpc="1">
+                        <a:prstTxWarp prst="textNoShape">
+                          <a:avLst/>
+                        </a:prstTxWarp>
+                        <a:noAutofit/>
+                      </wps:bodyPr>
+                    </wps:wsp>
+                  </a:graphicData>
+                </a:graphic>
+                <wp14:sizeRelH relativeFrom="margin">
+                  <wp14:pctWidth>0</wp14:pctWidth>
+                </wp14:sizeRelH>
+                <wp14:sizeRelV relativeFrom="margin">
+                  <wp14:pctHeight>0</wp14:pctHeight>
+                </wp14:sizeRelV>
+              </wp:anchor>
+            </w:drawing>
+          </mc:Choice>
+          <mc:Fallback>
+            <w:pict>
+              <v:shape w14:anchorId="477E7177" id="Zone de texte 32" o:spid="_x0000_s1033" type="#_x0000_t202" style="position:absolute;left:0;text-align:left;margin-left:543.6pt;margin-top:78.9pt;width:594.8pt;height:23.75pt;z-index:251682816;visibility:visible;mso-wrap-style:square;mso-width-percent:0;mso-height-percent:0;mso-wrap-distance-left:9pt;mso-wrap-distance-top:0;mso-wrap-distance-right:9pt;mso-wrap-distance-bottom:0;mso-position-horizontal:right;mso-position-horizontal-relative:page;mso-position-vertical:absolute;mso-position-vertical-relative:text;mso-width-percent:0;mso-height-percent:0;mso-width-relative:margin;mso-height-relative:margin;v-text-anchor:top" o:gfxdata="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" filled="f" stroked="f" strokeweight=".5pt">
+                <v:textbox>
+                  <w:txbxContent>
+                    <w:p>
+                      <w:pPr>
+                        <w:jc w:val="right"/>
+                      </w:pPr>
+                      <w:r>
+                        <w:t>5</w:t>
+                      </w:r>
+                      <w:r>
+                        <w:t xml:space="preserve">     </w:t>
+                      </w:r>
+                    </w:p>
+                  </w:txbxContent>
+                </v:textbox>
+                <w10:wrap anchorx="page"/>
+              </v:shape>
+            </w:pict>
+          </mc:Fallback>
+        </mc:AlternateContent>
+      </w:r>
     </w:p>
     <w:p>
       <w:pPr>
@@ -3400,14 +3929,12 @@
                 <w:color w:val="CC99FF"/>
               </w:rPr>
             </w:pPr>
-            <w:proofErr w:type="spellStart"/>
             <w:r>
               <w:rPr>
                 <w:color w:val="CC99FF"/>
               </w:rPr>
               <w:t>Gimp</w:t>
             </w:r>
-            <w:proofErr w:type="spellEnd"/>
           </w:p>
         </w:tc>
       </w:tr>
@@ -4260,6 +4787,100 @@
         </w:rPr>
       </w:pPr>
       <w:r>
+        <w:rPr>
+          <w:noProof/>
+        </w:rPr>
+        <mc:AlternateContent>
+          <mc:Choice Requires="wps">
+            <w:drawing>
+              <wp:anchor distT="0" distB="0" distL="114300" distR="114300" simplePos="0" relativeHeight="251684864" behindDoc="0" locked="0" layoutInCell="1" allowOverlap="1" wp14:anchorId="3D458BE6" wp14:editId="69B81564">
+                <wp:simplePos x="0" y="0"/>
+                <wp:positionH relativeFrom="page">
+                  <wp:align>right</wp:align>
+                </wp:positionH>
+                <wp:positionV relativeFrom="paragraph">
+                  <wp:posOffset>1296063</wp:posOffset>
+                </wp:positionV>
+                <wp:extent cx="7553739" cy="301791"/>
+                <wp:effectExtent l="0" t="0" r="0" b="3175"/>
+                <wp:wrapNone/>
+                <wp:docPr id="33" name="Zone de texte 33"/>
+                <wp:cNvGraphicFramePr/>
+                <a:graphic xmlns:a="http://schemas.openxmlformats.org/drawingml/2006/main">
+                  <a:graphicData uri="http://schemas.microsoft.com/office/word/2010/wordprocessingShape">
+                    <wps:wsp>
+                      <wps:cNvSpPr txBox="1"/>
+                      <wps:spPr>
+                        <a:xfrm>
+                          <a:off x="0" y="0"/>
+                          <a:ext cx="7553739" cy="301791"/>
+                        </a:xfrm>
+                        <a:prstGeom prst="rect">
+                          <a:avLst/>
+                        </a:prstGeom>
+                        <a:noFill/>
+                        <a:ln w="6350">
+                          <a:noFill/>
+                        </a:ln>
+                      </wps:spPr>
+                      <wps:txbx>
+                        <w:txbxContent>
+                          <w:p>
+                            <w:pPr>
+                              <w:jc w:val="right"/>
+                            </w:pPr>
+                            <w:r>
+                              <w:t>6</w:t>
+                            </w:r>
+                            <w:r>
+                              <w:t xml:space="preserve">     </w:t>
+                            </w:r>
+                          </w:p>
+                        </w:txbxContent>
+                      </wps:txbx>
+                      <wps:bodyPr rot="0" spcFirstLastPara="0" vertOverflow="overflow" horzOverflow="overflow" vert="horz" wrap="square" lIns="91440" tIns="45720" rIns="91440" bIns="45720" numCol="1" spcCol="0" rtlCol="0" fromWordArt="0" anchor="t" anchorCtr="0" forceAA="0" compatLnSpc="1">
+                        <a:prstTxWarp prst="textNoShape">
+                          <a:avLst/>
+                        </a:prstTxWarp>
+                        <a:noAutofit/>
+                      </wps:bodyPr>
+                    </wps:wsp>
+                  </a:graphicData>
+                </a:graphic>
+                <wp14:sizeRelH relativeFrom="margin">
+                  <wp14:pctWidth>0</wp14:pctWidth>
+                </wp14:sizeRelH>
+                <wp14:sizeRelV relativeFrom="margin">
+                  <wp14:pctHeight>0</wp14:pctHeight>
+                </wp14:sizeRelV>
+              </wp:anchor>
+            </w:drawing>
+          </mc:Choice>
+          <mc:Fallback>
+            <w:pict>
+              <v:shape w14:anchorId="3D458BE6" id="Zone de texte 33" o:spid="_x0000_s1034" type="#_x0000_t202" style="position:absolute;margin-left:543.6pt;margin-top:102.05pt;width:594.8pt;height:23.75pt;z-index:251684864;visibility:visible;mso-wrap-style:square;mso-width-percent:0;mso-height-percent:0;mso-wrap-distance-left:9pt;mso-wrap-distance-top:0;mso-wrap-distance-right:9pt;mso-wrap-distance-bottom:0;mso-position-horizontal:right;mso-position-horizontal-relative:page;mso-position-vertical:absolute;mso-position-vertical-relative:text;mso-width-percent:0;mso-height-percent:0;mso-width-relative:margin;mso-height-relative:margin;v-text-anchor:top" o:gfxdata="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" filled="f" stroked="f" strokeweight=".5pt">
+                <v:textbox>
+                  <w:txbxContent>
+                    <w:p>
+                      <w:pPr>
+                        <w:jc w:val="right"/>
+                      </w:pPr>
+                      <w:r>
+                        <w:t>6</w:t>
+                      </w:r>
+                      <w:r>
+                        <w:t xml:space="preserve">     </w:t>
+                      </w:r>
+                    </w:p>
+                  </w:txbxContent>
+                </v:textbox>
+                <w10:wrap anchorx="page"/>
+              </v:shape>
+            </w:pict>
+          </mc:Fallback>
+        </mc:AlternateContent>
+      </w:r>
+      <w:r>
         <w:br w:type="page"/>
       </w:r>
     </w:p>
@@ -4464,48 +5085,9 @@
         <w:rPr>
           <w:color w:val="000000" w:themeColor="text1"/>
         </w:rPr>
-      </w:pPr>
-      <w:r>
-        <w:rPr>
-          <w:color w:val="000000" w:themeColor="text1"/>
-        </w:rPr>
-        <w:t xml:space="preserve">Nous utilisons un dépôt git qui a déjà été </w:t>
-      </w:r>
-      <w:proofErr w:type="spellStart"/>
-      <w:r>
-        <w:rPr>
-          <w:color w:val="000000" w:themeColor="text1"/>
-        </w:rPr>
-        <w:t>crée</w:t>
-      </w:r>
-      <w:proofErr w:type="spellEnd"/>
-      <w:r>
-        <w:rPr>
-          <w:color w:val="000000" w:themeColor="text1"/>
-        </w:rPr>
-        <w:t xml:space="preserve"> pour la réalisation de ce dossier et la suite du projet.</w:t>
-      </w:r>
-      <w:r>
-        <w:rPr>
-          <w:color w:val="000000" w:themeColor="text1"/>
-        </w:rPr>
-        <w:t xml:space="preserve"> Pour tous les membres il est plus simple d’utilisation qu’un dépôt SVN et nous avons beaucoup plus de choix de personnalisation pour documenter le dépôt.</w:t>
-      </w:r>
-      <w:r>
-        <w:rPr>
-          <w:color w:val="000000" w:themeColor="text1"/>
-        </w:rPr>
-        <w:t xml:space="preserve"> Un lien a été envoyé au professeur suivant notre projet tutoré afin qu’il puisse suivre de lui-même notre avancement si nécessaire.</w:t>
-      </w:r>
-    </w:p>
-    <w:p>
-      <w:pPr>
-        <w:jc w:val="left"/>
-        <w:rPr>
-          <w:color w:val="000000" w:themeColor="text1"/>
-        </w:rPr>
         <w:sectPr>
-          <w:footerReference w:type="default" r:id="rId12"/>
+          <w:footerReference w:type="default" r:id="rId13"/>
+          <w:footerReference w:type="first" r:id="rId14"/>
           <w:pgSz w:w="11906" w:h="16838"/>
           <w:pgMar w:top="1417" w:right="1417" w:bottom="1417" w:left="1417" w:header="708" w:footer="708" w:gutter="0"/>
           <w:pgNumType w:start="0"/>
@@ -4516,31 +5098,143 @@
       </w:pPr>
       <w:r>
         <w:rPr>
+          <w:noProof/>
+        </w:rPr>
+        <mc:AlternateContent>
+          <mc:Choice Requires="wps">
+            <w:drawing>
+              <wp:anchor distT="0" distB="0" distL="114300" distR="114300" simplePos="0" relativeHeight="251686912" behindDoc="0" locked="0" layoutInCell="1" allowOverlap="1" wp14:anchorId="206FDAA6" wp14:editId="3719B21A">
+                <wp:simplePos x="0" y="0"/>
+                <wp:positionH relativeFrom="page">
+                  <wp:align>right</wp:align>
+                </wp:positionH>
+                <wp:positionV relativeFrom="paragraph">
+                  <wp:posOffset>5612572</wp:posOffset>
+                </wp:positionV>
+                <wp:extent cx="7553739" cy="301791"/>
+                <wp:effectExtent l="0" t="0" r="0" b="3175"/>
+                <wp:wrapNone/>
+                <wp:docPr id="34" name="Zone de texte 34"/>
+                <wp:cNvGraphicFramePr/>
+                <a:graphic xmlns:a="http://schemas.openxmlformats.org/drawingml/2006/main">
+                  <a:graphicData uri="http://schemas.microsoft.com/office/word/2010/wordprocessingShape">
+                    <wps:wsp>
+                      <wps:cNvSpPr txBox="1"/>
+                      <wps:spPr>
+                        <a:xfrm>
+                          <a:off x="0" y="0"/>
+                          <a:ext cx="7553739" cy="301791"/>
+                        </a:xfrm>
+                        <a:prstGeom prst="rect">
+                          <a:avLst/>
+                        </a:prstGeom>
+                        <a:noFill/>
+                        <a:ln w="6350">
+                          <a:noFill/>
+                        </a:ln>
+                      </wps:spPr>
+                      <wps:txbx>
+                        <w:txbxContent>
+                          <w:p>
+                            <w:pPr>
+                              <w:jc w:val="right"/>
+                            </w:pPr>
+                            <w:r>
+                              <w:t>7</w:t>
+                            </w:r>
+                            <w:r>
+                              <w:t xml:space="preserve">     </w:t>
+                            </w:r>
+                          </w:p>
+                        </w:txbxContent>
+                      </wps:txbx>
+                      <wps:bodyPr rot="0" spcFirstLastPara="0" vertOverflow="overflow" horzOverflow="overflow" vert="horz" wrap="square" lIns="91440" tIns="45720" rIns="91440" bIns="45720" numCol="1" spcCol="0" rtlCol="0" fromWordArt="0" anchor="t" anchorCtr="0" forceAA="0" compatLnSpc="1">
+                        <a:prstTxWarp prst="textNoShape">
+                          <a:avLst/>
+                        </a:prstTxWarp>
+                        <a:noAutofit/>
+                      </wps:bodyPr>
+                    </wps:wsp>
+                  </a:graphicData>
+                </a:graphic>
+                <wp14:sizeRelH relativeFrom="margin">
+                  <wp14:pctWidth>0</wp14:pctWidth>
+                </wp14:sizeRelH>
+                <wp14:sizeRelV relativeFrom="margin">
+                  <wp14:pctHeight>0</wp14:pctHeight>
+                </wp14:sizeRelV>
+              </wp:anchor>
+            </w:drawing>
+          </mc:Choice>
+          <mc:Fallback>
+            <w:pict>
+              <v:shape w14:anchorId="206FDAA6" id="Zone de texte 34" o:spid="_x0000_s1035" type="#_x0000_t202" style="position:absolute;left:0;text-align:left;margin-left:543.6pt;margin-top:441.95pt;width:594.8pt;height:23.75pt;z-index:251686912;visibility:visible;mso-wrap-style:square;mso-width-percent:0;mso-height-percent:0;mso-wrap-distance-left:9pt;mso-wrap-distance-top:0;mso-wrap-distance-right:9pt;mso-wrap-distance-bottom:0;mso-position-horizontal:right;mso-position-horizontal-relative:page;mso-position-vertical:absolute;mso-position-vertical-relative:text;mso-width-percent:0;mso-height-percent:0;mso-width-relative:margin;mso-height-relative:margin;v-text-anchor:top" o:gfxdata="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" filled="f" stroked="f" strokeweight=".5pt">
+                <v:textbox>
+                  <w:txbxContent>
+                    <w:p>
+                      <w:pPr>
+                        <w:jc w:val="right"/>
+                      </w:pPr>
+                      <w:r>
+                        <w:t>7</w:t>
+                      </w:r>
+                      <w:r>
+                        <w:t xml:space="preserve">     </w:t>
+                      </w:r>
+                    </w:p>
+                  </w:txbxContent>
+                </v:textbox>
+                <w10:wrap anchorx="page"/>
+              </v:shape>
+            </w:pict>
+          </mc:Fallback>
+        </mc:AlternateContent>
+      </w:r>
+      <w:r>
+        <w:rPr>
           <w:color w:val="000000" w:themeColor="text1"/>
         </w:rPr>
-        <w:br w:type="page"/>
-      </w:r>
-    </w:p>
-    <w:p>
-      <w:pPr>
-        <w:jc w:val="left"/>
+        <w:t xml:space="preserve">Nous utilisons un dépôt git qui a déjà été </w:t>
+      </w:r>
+      <w:proofErr w:type="spellStart"/>
+      <w:r>
         <w:rPr>
           <w:color w:val="000000" w:themeColor="text1"/>
         </w:rPr>
-      </w:pPr>
-    </w:p>
-    <w:p>
-      <w:pPr>
+        <w:t>crée</w:t>
+      </w:r>
+      <w:proofErr w:type="spellEnd"/>
+      <w:r>
         <w:rPr>
           <w:color w:val="000000" w:themeColor="text1"/>
         </w:rPr>
-      </w:pPr>
+        <w:t xml:space="preserve"> pour la réalisation de ce dossier et la suite du projet.</w:t>
+      </w:r>
+      <w:r>
+        <w:rPr>
+          <w:color w:val="000000" w:themeColor="text1"/>
+        </w:rPr>
+        <w:t xml:space="preserve"> Pour tous les membres il est plus simple d’utilisation qu’un dépôt SVN et nous avons beaucoup plus de choix de personnalisation pour documenter le dépôt.</w:t>
+      </w:r>
+      <w:r>
+        <w:rPr>
+          <w:color w:val="000000" w:themeColor="text1"/>
+        </w:rPr>
+        <w:t xml:space="preserve"> Un lien a été envoyé au professeur suivant notre projet tutoré afin qu’il puisse suivre de lui-même notre avancement si nécessai</w:t>
+      </w:r>
+      <w:r>
+        <w:rPr>
+          <w:color w:val="000000" w:themeColor="text1"/>
+        </w:rPr>
+        <w:t>re.</w:t>
+      </w:r>
     </w:p>
     <w:p>
       <w:pPr>
         <w:pStyle w:val="Titre1"/>
       </w:pPr>
       <w:r>
+        <w:lastRenderedPageBreak/>
         <w:t>Conception</w:t>
       </w:r>
     </w:p>
@@ -4548,14 +5242,6 @@
     <w:p>
       <w:pPr>
         <w:pStyle w:val="Titre2"/>
-        <w:sectPr>
-          <w:pgSz w:w="16838" w:h="11906" w:orient="landscape"/>
-          <w:pgMar w:top="1417" w:right="1417" w:bottom="1417" w:left="1417" w:header="708" w:footer="708" w:gutter="0"/>
-          <w:pgNumType w:start="0"/>
-          <w:cols w:space="708"/>
-          <w:titlePg/>
-          <w:docGrid w:linePitch="360"/>
-        </w:sectPr>
       </w:pPr>
       <w:r>
         <w:t>Diagramme de class</w:t>
@@ -4588,7 +5274,7 @@
                     <pic:cNvPicPr/>
                   </pic:nvPicPr>
                   <pic:blipFill>
-                    <a:blip r:embed="rId13">
+                    <a:blip r:embed="rId15">
                       <a:extLst>
                         <a:ext uri="{28A0092B-C50C-407E-A947-70E740481C1C}">
                           <a14:useLocalDpi xmlns:a14="http://schemas.microsoft.com/office/drawing/2010/main" val="0"/>
@@ -4620,6 +5306,1645 @@
           </wp:anchor>
         </w:drawing>
       </w:r>
+      <w:r>
+        <w:t>e</w:t>
+      </w:r>
+    </w:p>
+    <w:p/>
+    <w:p/>
+    <w:p/>
+    <w:p/>
+    <w:p/>
+    <w:p/>
+    <w:p/>
+    <w:p/>
+    <w:p/>
+    <w:p/>
+    <w:p/>
+    <w:p/>
+    <w:p/>
+    <w:p/>
+    <w:p/>
+    <w:p/>
+    <w:p>
+      <w:r>
+        <w:rPr>
+          <w:noProof/>
+        </w:rPr>
+        <mc:AlternateContent>
+          <mc:Choice Requires="wps">
+            <w:drawing>
+              <wp:anchor distT="0" distB="0" distL="114300" distR="114300" simplePos="0" relativeHeight="251688960" behindDoc="0" locked="0" layoutInCell="1" allowOverlap="1" wp14:anchorId="15CB5872" wp14:editId="6DE74BD8">
+                <wp:simplePos x="0" y="0"/>
+                <wp:positionH relativeFrom="page">
+                  <wp:align>right</wp:align>
+                </wp:positionH>
+                <wp:positionV relativeFrom="paragraph">
+                  <wp:posOffset>945570</wp:posOffset>
+                </wp:positionV>
+                <wp:extent cx="7553739" cy="301791"/>
+                <wp:effectExtent l="0" t="0" r="0" b="3175"/>
+                <wp:wrapNone/>
+                <wp:docPr id="35" name="Zone de texte 35"/>
+                <wp:cNvGraphicFramePr/>
+                <a:graphic xmlns:a="http://schemas.openxmlformats.org/drawingml/2006/main">
+                  <a:graphicData uri="http://schemas.microsoft.com/office/word/2010/wordprocessingShape">
+                    <wps:wsp>
+                      <wps:cNvSpPr txBox="1"/>
+                      <wps:spPr>
+                        <a:xfrm>
+                          <a:off x="0" y="0"/>
+                          <a:ext cx="7553739" cy="301791"/>
+                        </a:xfrm>
+                        <a:prstGeom prst="rect">
+                          <a:avLst/>
+                        </a:prstGeom>
+                        <a:noFill/>
+                        <a:ln w="6350">
+                          <a:noFill/>
+                        </a:ln>
+                      </wps:spPr>
+                      <wps:txbx>
+                        <w:txbxContent>
+                          <w:p>
+                            <w:pPr>
+                              <w:jc w:val="right"/>
+                            </w:pPr>
+                            <w:r>
+                              <w:t>8</w:t>
+                            </w:r>
+                            <w:r>
+                              <w:t xml:space="preserve">     </w:t>
+                            </w:r>
+                          </w:p>
+                        </w:txbxContent>
+                      </wps:txbx>
+                      <wps:bodyPr rot="0" spcFirstLastPara="0" vertOverflow="overflow" horzOverflow="overflow" vert="horz" wrap="square" lIns="91440" tIns="45720" rIns="91440" bIns="45720" numCol="1" spcCol="0" rtlCol="0" fromWordArt="0" anchor="t" anchorCtr="0" forceAA="0" compatLnSpc="1">
+                        <a:prstTxWarp prst="textNoShape">
+                          <a:avLst/>
+                        </a:prstTxWarp>
+                        <a:noAutofit/>
+                      </wps:bodyPr>
+                    </wps:wsp>
+                  </a:graphicData>
+                </a:graphic>
+                <wp14:sizeRelH relativeFrom="margin">
+                  <wp14:pctWidth>0</wp14:pctWidth>
+                </wp14:sizeRelH>
+                <wp14:sizeRelV relativeFrom="margin">
+                  <wp14:pctHeight>0</wp14:pctHeight>
+                </wp14:sizeRelV>
+              </wp:anchor>
+            </w:drawing>
+          </mc:Choice>
+          <mc:Fallback>
+            <w:pict>
+              <v:shape w14:anchorId="15CB5872" id="Zone de texte 35" o:spid="_x0000_s1036" type="#_x0000_t202" style="position:absolute;left:0;text-align:left;margin-left:543.6pt;margin-top:74.45pt;width:594.8pt;height:23.75pt;z-index:251688960;visibility:visible;mso-wrap-style:square;mso-width-percent:0;mso-height-percent:0;mso-wrap-distance-left:9pt;mso-wrap-distance-top:0;mso-wrap-distance-right:9pt;mso-wrap-distance-bottom:0;mso-position-horizontal:right;mso-position-horizontal-relative:page;mso-position-vertical:absolute;mso-position-vertical-relative:text;mso-width-percent:0;mso-height-percent:0;mso-width-relative:margin;mso-height-relative:margin;v-text-anchor:top" o:gfxdata="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" filled="f" stroked="f" strokeweight=".5pt">
+                <v:textbox>
+                  <w:txbxContent>
+                    <w:p>
+                      <w:pPr>
+                        <w:jc w:val="right"/>
+                      </w:pPr>
+                      <w:r>
+                        <w:t>8</w:t>
+                      </w:r>
+                      <w:r>
+                        <w:t xml:space="preserve">     </w:t>
+                      </w:r>
+                    </w:p>
+                  </w:txbxContent>
+                </v:textbox>
+                <w10:wrap anchorx="page"/>
+              </v:shape>
+            </w:pict>
+          </mc:Fallback>
+        </mc:AlternateContent>
+      </w:r>
+    </w:p>
+    <w:p>
+      <w:pPr>
+        <w:jc w:val="center"/>
+        <w:rPr>
+          <w:rFonts w:ascii="Manaspace" w:hAnsi="Manaspace"/>
+          <w:sz w:val="32"/>
+          <w:szCs w:val="28"/>
+        </w:rPr>
+      </w:pPr>
+      <w:r>
+        <w:rPr>
+          <w:rFonts w:ascii="Manaspace" w:hAnsi="Manaspace"/>
+          <w:sz w:val="32"/>
+          <w:szCs w:val="28"/>
+        </w:rPr>
+        <w:lastRenderedPageBreak/>
+        <w:t>IHM</w:t>
+      </w:r>
+    </w:p>
+    <w:p>
+      <w:pPr>
+        <w:jc w:val="center"/>
+      </w:pPr>
+    </w:p>
+    <w:p>
+      <w:pPr>
+        <w:jc w:val="center"/>
+        <w:rPr>
+          <w:rFonts w:ascii="Manaspace" w:hAnsi="Manaspace"/>
+          <w:sz w:val="28"/>
+          <w:szCs w:val="24"/>
+        </w:rPr>
+      </w:pPr>
+      <w:proofErr w:type="spellStart"/>
+      <w:r>
+        <w:rPr>
+          <w:rFonts w:ascii="Manaspace" w:hAnsi="Manaspace"/>
+          <w:sz w:val="28"/>
+          <w:szCs w:val="24"/>
+        </w:rPr>
+        <w:t>MainWindow</w:t>
+      </w:r>
+      <w:proofErr w:type="spellEnd"/>
+    </w:p>
+    <w:p>
+      <w:pPr>
+        <w:jc w:val="center"/>
+        <w:rPr>
+          <w:rFonts w:ascii="Manaspace" w:hAnsi="Manaspace"/>
+        </w:rPr>
+      </w:pPr>
+    </w:p>
+    <w:p>
+      <w:r>
+        <w:t>Fenêtre</w:t>
+      </w:r>
+      <w:r>
+        <w:t xml:space="preserve"> qui comprendra toutes les différentes pages nécessaires au jeu.</w:t>
+      </w:r>
+    </w:p>
+    <w:p>
+      <w:r>
+        <w:t>L’</w:t>
+      </w:r>
+      <w:proofErr w:type="spellStart"/>
+      <w:r>
+        <w:t>event</w:t>
+      </w:r>
+      <w:proofErr w:type="spellEnd"/>
+      <w:r>
+        <w:t xml:space="preserve"> « </w:t>
+      </w:r>
+      <w:proofErr w:type="spellStart"/>
+      <w:r>
+        <w:t>next</w:t>
+      </w:r>
+      <w:proofErr w:type="spellEnd"/>
+      <w:r>
+        <w:t xml:space="preserve"> </w:t>
+      </w:r>
+      <w:proofErr w:type="spellStart"/>
+      <w:r>
+        <w:t>turn</w:t>
+      </w:r>
+      <w:proofErr w:type="spellEnd"/>
+      <w:r>
+        <w:t> » permettra de passer au prochain tour et d’actualiser toutes les pages avec les informations nécessaires.</w:t>
+      </w:r>
+    </w:p>
+    <w:p/>
+    <w:p>
+      <w:pPr>
+        <w:jc w:val="center"/>
+        <w:rPr>
+          <w:rFonts w:ascii="Manaspace" w:hAnsi="Manaspace"/>
+          <w:sz w:val="28"/>
+          <w:szCs w:val="24"/>
+        </w:rPr>
+      </w:pPr>
+      <w:proofErr w:type="spellStart"/>
+      <w:r>
+        <w:rPr>
+          <w:rFonts w:ascii="Manaspace" w:hAnsi="Manaspace"/>
+          <w:sz w:val="28"/>
+          <w:szCs w:val="24"/>
+        </w:rPr>
+        <w:t>UI_Introduction</w:t>
+      </w:r>
+      <w:proofErr w:type="spellEnd"/>
+    </w:p>
+    <w:p>
+      <w:pPr>
+        <w:jc w:val="center"/>
+        <w:rPr>
+          <w:rFonts w:ascii="Manaspace" w:hAnsi="Manaspace"/>
+        </w:rPr>
+      </w:pPr>
+    </w:p>
+    <w:p>
+      <w:r>
+        <w:t>Page pop-up permettant au joueur de lire les explications et règle du jeu.</w:t>
+      </w:r>
+    </w:p>
+    <w:p>
+      <w:r>
+        <w:t>L’</w:t>
+      </w:r>
+      <w:proofErr w:type="spellStart"/>
+      <w:r>
+        <w:t>event</w:t>
+      </w:r>
+      <w:proofErr w:type="spellEnd"/>
+      <w:r>
+        <w:t xml:space="preserve"> « </w:t>
+      </w:r>
+      <w:proofErr w:type="spellStart"/>
+      <w:r>
+        <w:t>accept</w:t>
+      </w:r>
+      <w:proofErr w:type="spellEnd"/>
+      <w:r>
+        <w:t> » permet de  fermer le pop-up pour pouvoir jouer.</w:t>
+      </w:r>
+    </w:p>
+    <w:p/>
+    <w:p/>
+    <w:p>
+      <w:pPr>
+        <w:jc w:val="center"/>
+        <w:rPr>
+          <w:rFonts w:ascii="Manaspace" w:hAnsi="Manaspace"/>
+          <w:sz w:val="28"/>
+          <w:szCs w:val="24"/>
+        </w:rPr>
+      </w:pPr>
+      <w:proofErr w:type="spellStart"/>
+      <w:r>
+        <w:rPr>
+          <w:rFonts w:ascii="Manaspace" w:hAnsi="Manaspace"/>
+          <w:sz w:val="28"/>
+          <w:szCs w:val="24"/>
+        </w:rPr>
+        <w:t>UI_</w:t>
+      </w:r>
+      <w:r>
+        <w:rPr>
+          <w:rFonts w:ascii="Manaspace" w:hAnsi="Manaspace"/>
+          <w:sz w:val="28"/>
+          <w:szCs w:val="24"/>
+        </w:rPr>
+        <w:t>Home</w:t>
+      </w:r>
+      <w:proofErr w:type="spellEnd"/>
+    </w:p>
+    <w:p>
+      <w:pPr>
+        <w:jc w:val="center"/>
+        <w:rPr>
+          <w:rFonts w:ascii="Manaspace" w:hAnsi="Manaspace"/>
+        </w:rPr>
+      </w:pPr>
+    </w:p>
+    <w:p>
+      <w:r>
+        <w:t xml:space="preserve">Page </w:t>
+      </w:r>
+      <w:r>
+        <w:t>d’accueil permettant de jouer ou de quitter.</w:t>
+      </w:r>
+    </w:p>
+    <w:p>
+      <w:r>
+        <w:t>L’</w:t>
+      </w:r>
+      <w:proofErr w:type="spellStart"/>
+      <w:r>
+        <w:t>event</w:t>
+      </w:r>
+      <w:proofErr w:type="spellEnd"/>
+      <w:r>
+        <w:t xml:space="preserve"> « </w:t>
+      </w:r>
+      <w:r>
+        <w:t>Play</w:t>
+      </w:r>
+      <w:r>
+        <w:t xml:space="preserve"> » permet de </w:t>
+      </w:r>
+      <w:r>
+        <w:t>commencer le jeu.</w:t>
+      </w:r>
+    </w:p>
+    <w:p>
+      <w:r>
+        <w:t>L’</w:t>
+      </w:r>
+      <w:proofErr w:type="spellStart"/>
+      <w:r>
+        <w:t>event</w:t>
+      </w:r>
+      <w:proofErr w:type="spellEnd"/>
+      <w:r>
+        <w:t xml:space="preserve"> « </w:t>
+      </w:r>
+      <w:proofErr w:type="spellStart"/>
+      <w:r>
+        <w:t>Quit</w:t>
+      </w:r>
+      <w:proofErr w:type="spellEnd"/>
+      <w:r>
+        <w:t> » permet de quitter le jeu.</w:t>
+      </w:r>
+    </w:p>
+    <w:p/>
+    <w:p>
+      <w:r>
+        <w:rPr>
+          <w:noProof/>
+        </w:rPr>
+        <mc:AlternateContent>
+          <mc:Choice Requires="wps">
+            <w:drawing>
+              <wp:anchor distT="0" distB="0" distL="114300" distR="114300" simplePos="0" relativeHeight="251691008" behindDoc="0" locked="0" layoutInCell="1" allowOverlap="1" wp14:anchorId="676CCF1A" wp14:editId="25608B69">
+                <wp:simplePos x="0" y="0"/>
+                <wp:positionH relativeFrom="page">
+                  <wp:align>right</wp:align>
+                </wp:positionH>
+                <wp:positionV relativeFrom="paragraph">
+                  <wp:posOffset>794495</wp:posOffset>
+                </wp:positionV>
+                <wp:extent cx="7553739" cy="301791"/>
+                <wp:effectExtent l="0" t="0" r="0" b="3175"/>
+                <wp:wrapNone/>
+                <wp:docPr id="36" name="Zone de texte 36"/>
+                <wp:cNvGraphicFramePr/>
+                <a:graphic xmlns:a="http://schemas.openxmlformats.org/drawingml/2006/main">
+                  <a:graphicData uri="http://schemas.microsoft.com/office/word/2010/wordprocessingShape">
+                    <wps:wsp>
+                      <wps:cNvSpPr txBox="1"/>
+                      <wps:spPr>
+                        <a:xfrm>
+                          <a:off x="0" y="0"/>
+                          <a:ext cx="7553739" cy="301791"/>
+                        </a:xfrm>
+                        <a:prstGeom prst="rect">
+                          <a:avLst/>
+                        </a:prstGeom>
+                        <a:noFill/>
+                        <a:ln w="6350">
+                          <a:noFill/>
+                        </a:ln>
+                      </wps:spPr>
+                      <wps:txbx>
+                        <w:txbxContent>
+                          <w:p>
+                            <w:pPr>
+                              <w:jc w:val="right"/>
+                            </w:pPr>
+                            <w:r>
+                              <w:t>9</w:t>
+                            </w:r>
+                            <w:r>
+                              <w:t xml:space="preserve">     </w:t>
+                            </w:r>
+                          </w:p>
+                        </w:txbxContent>
+                      </wps:txbx>
+                      <wps:bodyPr rot="0" spcFirstLastPara="0" vertOverflow="overflow" horzOverflow="overflow" vert="horz" wrap="square" lIns="91440" tIns="45720" rIns="91440" bIns="45720" numCol="1" spcCol="0" rtlCol="0" fromWordArt="0" anchor="t" anchorCtr="0" forceAA="0" compatLnSpc="1">
+                        <a:prstTxWarp prst="textNoShape">
+                          <a:avLst/>
+                        </a:prstTxWarp>
+                        <a:noAutofit/>
+                      </wps:bodyPr>
+                    </wps:wsp>
+                  </a:graphicData>
+                </a:graphic>
+                <wp14:sizeRelH relativeFrom="margin">
+                  <wp14:pctWidth>0</wp14:pctWidth>
+                </wp14:sizeRelH>
+                <wp14:sizeRelV relativeFrom="margin">
+                  <wp14:pctHeight>0</wp14:pctHeight>
+                </wp14:sizeRelV>
+              </wp:anchor>
+            </w:drawing>
+          </mc:Choice>
+          <mc:Fallback>
+            <w:pict>
+              <v:shape w14:anchorId="676CCF1A" id="Zone de texte 36" o:spid="_x0000_s1037" type="#_x0000_t202" style="position:absolute;left:0;text-align:left;margin-left:543.6pt;margin-top:62.55pt;width:594.8pt;height:23.75pt;z-index:251691008;visibility:visible;mso-wrap-style:square;mso-width-percent:0;mso-height-percent:0;mso-wrap-distance-left:9pt;mso-wrap-distance-top:0;mso-wrap-distance-right:9pt;mso-wrap-distance-bottom:0;mso-position-horizontal:right;mso-position-horizontal-relative:page;mso-position-vertical:absolute;mso-position-vertical-relative:text;mso-width-percent:0;mso-height-percent:0;mso-width-relative:margin;mso-height-relative:margin;v-text-anchor:top" o:gfxdata="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" filled="f" stroked="f" strokeweight=".5pt">
+                <v:textbox>
+                  <w:txbxContent>
+                    <w:p>
+                      <w:pPr>
+                        <w:jc w:val="right"/>
+                      </w:pPr>
+                      <w:r>
+                        <w:t>9</w:t>
+                      </w:r>
+                      <w:r>
+                        <w:t xml:space="preserve">     </w:t>
+                      </w:r>
+                    </w:p>
+                  </w:txbxContent>
+                </v:textbox>
+                <w10:wrap anchorx="page"/>
+              </v:shape>
+            </w:pict>
+          </mc:Fallback>
+        </mc:AlternateContent>
+      </w:r>
+    </w:p>
+    <w:p>
+      <w:pPr>
+        <w:jc w:val="center"/>
+        <w:rPr>
+          <w:rFonts w:ascii="Manaspace" w:hAnsi="Manaspace"/>
+          <w:sz w:val="28"/>
+          <w:szCs w:val="24"/>
+        </w:rPr>
+      </w:pPr>
+      <w:proofErr w:type="spellStart"/>
+      <w:r>
+        <w:rPr>
+          <w:rFonts w:ascii="Manaspace" w:hAnsi="Manaspace"/>
+          <w:sz w:val="28"/>
+          <w:szCs w:val="24"/>
+        </w:rPr>
+        <w:lastRenderedPageBreak/>
+        <w:t>UI_</w:t>
+      </w:r>
+      <w:r>
+        <w:rPr>
+          <w:rFonts w:ascii="Manaspace" w:hAnsi="Manaspace"/>
+          <w:sz w:val="28"/>
+          <w:szCs w:val="24"/>
+        </w:rPr>
+        <w:t>Bord</w:t>
+      </w:r>
+      <w:proofErr w:type="spellEnd"/>
+    </w:p>
+    <w:p>
+      <w:pPr>
+        <w:jc w:val="center"/>
+        <w:rPr>
+          <w:rFonts w:ascii="Manaspace" w:hAnsi="Manaspace"/>
+        </w:rPr>
+      </w:pPr>
+    </w:p>
+    <w:p>
+      <w:r>
+        <w:t>Page regroupant les informations du dernier tour du tour actuel. Permet de passer au tour suivant.</w:t>
+      </w:r>
+    </w:p>
+    <w:p/>
+    <w:p>
+      <w:pPr>
+        <w:jc w:val="center"/>
+        <w:rPr>
+          <w:rFonts w:ascii="Manaspace" w:hAnsi="Manaspace"/>
+          <w:sz w:val="28"/>
+          <w:szCs w:val="24"/>
+        </w:rPr>
+      </w:pPr>
+      <w:proofErr w:type="spellStart"/>
+      <w:r>
+        <w:rPr>
+          <w:rFonts w:ascii="Manaspace" w:hAnsi="Manaspace"/>
+          <w:sz w:val="28"/>
+          <w:szCs w:val="24"/>
+        </w:rPr>
+        <w:t>UI_</w:t>
+      </w:r>
+      <w:r>
+        <w:rPr>
+          <w:rFonts w:ascii="Manaspace" w:hAnsi="Manaspace"/>
+          <w:sz w:val="28"/>
+          <w:szCs w:val="24"/>
+        </w:rPr>
+        <w:t>Market</w:t>
+      </w:r>
+      <w:proofErr w:type="spellEnd"/>
+    </w:p>
+    <w:p>
+      <w:pPr>
+        <w:jc w:val="center"/>
+        <w:rPr>
+          <w:rFonts w:ascii="Manaspace" w:hAnsi="Manaspace"/>
+        </w:rPr>
+      </w:pPr>
+    </w:p>
+    <w:p>
+      <w:r>
+        <w:t xml:space="preserve">Page </w:t>
+      </w:r>
+      <w:r>
+        <w:t>permettant d’acheter les différents produits.</w:t>
+      </w:r>
+    </w:p>
+    <w:p>
+      <w:r>
+        <w:t>L’</w:t>
+      </w:r>
+      <w:proofErr w:type="spellStart"/>
+      <w:r>
+        <w:t>event</w:t>
+      </w:r>
+      <w:proofErr w:type="spellEnd"/>
+      <w:r>
+        <w:t xml:space="preserve"> « </w:t>
+      </w:r>
+      <w:proofErr w:type="spellStart"/>
+      <w:r>
+        <w:t>purcharse</w:t>
+      </w:r>
+      <w:proofErr w:type="spellEnd"/>
+      <w:r>
+        <w:t> » permet de valider les achats.</w:t>
+      </w:r>
+    </w:p>
+    <w:p/>
+    <w:p>
+      <w:pPr>
+        <w:jc w:val="center"/>
+        <w:rPr>
+          <w:rFonts w:ascii="Manaspace" w:hAnsi="Manaspace"/>
+          <w:sz w:val="28"/>
+          <w:szCs w:val="24"/>
+        </w:rPr>
+      </w:pPr>
+      <w:proofErr w:type="spellStart"/>
+      <w:r>
+        <w:rPr>
+          <w:rFonts w:ascii="Manaspace" w:hAnsi="Manaspace"/>
+          <w:sz w:val="28"/>
+          <w:szCs w:val="24"/>
+        </w:rPr>
+        <w:t>UI_</w:t>
+      </w:r>
+      <w:r>
+        <w:rPr>
+          <w:rFonts w:ascii="Manaspace" w:hAnsi="Manaspace"/>
+          <w:sz w:val="28"/>
+          <w:szCs w:val="24"/>
+        </w:rPr>
+        <w:t>Stock</w:t>
+      </w:r>
+      <w:proofErr w:type="spellEnd"/>
+    </w:p>
+    <w:p>
+      <w:pPr>
+        <w:jc w:val="center"/>
+        <w:rPr>
+          <w:rFonts w:ascii="Manaspace" w:hAnsi="Manaspace"/>
+        </w:rPr>
+      </w:pPr>
+    </w:p>
+    <w:p>
+      <w:r>
+        <w:t xml:space="preserve">Page </w:t>
+      </w:r>
+      <w:r>
+        <w:t>permettant de voir l’état des stocks et de modifier le prix des produits.</w:t>
+      </w:r>
+    </w:p>
+    <w:p>
+      <w:r>
+        <w:t>L’</w:t>
+      </w:r>
+      <w:proofErr w:type="spellStart"/>
+      <w:r>
+        <w:t>event</w:t>
+      </w:r>
+      <w:proofErr w:type="spellEnd"/>
+      <w:r>
+        <w:t xml:space="preserve"> « </w:t>
+      </w:r>
+      <w:proofErr w:type="spellStart"/>
+      <w:r>
+        <w:t>SetSalePrice</w:t>
+      </w:r>
+      <w:proofErr w:type="spellEnd"/>
+      <w:r>
+        <w:t> » permet de modifier le prix d’un produit.</w:t>
+      </w:r>
+    </w:p>
+    <w:p/>
+    <w:p>
+      <w:pPr>
+        <w:jc w:val="center"/>
+        <w:rPr>
+          <w:rFonts w:ascii="Manaspace" w:hAnsi="Manaspace"/>
+          <w:sz w:val="28"/>
+          <w:szCs w:val="24"/>
+        </w:rPr>
+      </w:pPr>
+      <w:proofErr w:type="spellStart"/>
+      <w:r>
+        <w:rPr>
+          <w:rFonts w:ascii="Manaspace" w:hAnsi="Manaspace"/>
+          <w:sz w:val="28"/>
+          <w:szCs w:val="24"/>
+        </w:rPr>
+        <w:t>UI_</w:t>
+      </w:r>
+      <w:r>
+        <w:rPr>
+          <w:rFonts w:ascii="Manaspace" w:hAnsi="Manaspace"/>
+          <w:sz w:val="28"/>
+          <w:szCs w:val="24"/>
+        </w:rPr>
+        <w:t>Account</w:t>
+      </w:r>
+      <w:r>
+        <w:rPr>
+          <w:rFonts w:ascii="Manaspace" w:hAnsi="Manaspace"/>
+          <w:sz w:val="28"/>
+          <w:szCs w:val="24"/>
+        </w:rPr>
+        <w:t>ant</w:t>
+      </w:r>
+      <w:proofErr w:type="spellEnd"/>
+    </w:p>
+    <w:p>
+      <w:pPr>
+        <w:jc w:val="center"/>
+        <w:rPr>
+          <w:rFonts w:ascii="Manaspace" w:hAnsi="Manaspace"/>
+        </w:rPr>
+      </w:pPr>
+    </w:p>
+    <w:p>
+      <w:r>
+        <w:t xml:space="preserve">Page </w:t>
+      </w:r>
+      <w:r>
+        <w:t>permettant de voir l’état des comptes</w:t>
+      </w:r>
+      <w:r>
+        <w:t>, voir les boosts possédés et les boots achetables.</w:t>
+      </w:r>
+    </w:p>
+    <w:p/>
+    <w:p/>
+    <w:p>
+      <w:r>
+        <w:rPr>
+          <w:noProof/>
+        </w:rPr>
+        <mc:AlternateContent>
+          <mc:Choice Requires="wps">
+            <w:drawing>
+              <wp:anchor distT="0" distB="0" distL="114300" distR="114300" simplePos="0" relativeHeight="251693056" behindDoc="0" locked="0" layoutInCell="1" allowOverlap="1" wp14:anchorId="196CBDFD" wp14:editId="54C09B5D">
+                <wp:simplePos x="0" y="0"/>
+                <wp:positionH relativeFrom="page">
+                  <wp:align>right</wp:align>
+                </wp:positionH>
+                <wp:positionV relativeFrom="paragraph">
+                  <wp:posOffset>834252</wp:posOffset>
+                </wp:positionV>
+                <wp:extent cx="7553739" cy="301791"/>
+                <wp:effectExtent l="0" t="0" r="0" b="3175"/>
+                <wp:wrapNone/>
+                <wp:docPr id="37" name="Zone de texte 37"/>
+                <wp:cNvGraphicFramePr/>
+                <a:graphic xmlns:a="http://schemas.openxmlformats.org/drawingml/2006/main">
+                  <a:graphicData uri="http://schemas.microsoft.com/office/word/2010/wordprocessingShape">
+                    <wps:wsp>
+                      <wps:cNvSpPr txBox="1"/>
+                      <wps:spPr>
+                        <a:xfrm>
+                          <a:off x="0" y="0"/>
+                          <a:ext cx="7553739" cy="301791"/>
+                        </a:xfrm>
+                        <a:prstGeom prst="rect">
+                          <a:avLst/>
+                        </a:prstGeom>
+                        <a:noFill/>
+                        <a:ln w="6350">
+                          <a:noFill/>
+                        </a:ln>
+                      </wps:spPr>
+                      <wps:txbx>
+                        <w:txbxContent>
+                          <w:p>
+                            <w:pPr>
+                              <w:jc w:val="right"/>
+                            </w:pPr>
+                            <w:r>
+                              <w:t>1</w:t>
+                            </w:r>
+                            <w:r>
+                              <w:t>0</w:t>
+                            </w:r>
+                            <w:r>
+                              <w:t xml:space="preserve">     </w:t>
+                            </w:r>
+                          </w:p>
+                        </w:txbxContent>
+                      </wps:txbx>
+                      <wps:bodyPr rot="0" spcFirstLastPara="0" vertOverflow="overflow" horzOverflow="overflow" vert="horz" wrap="square" lIns="91440" tIns="45720" rIns="91440" bIns="45720" numCol="1" spcCol="0" rtlCol="0" fromWordArt="0" anchor="t" anchorCtr="0" forceAA="0" compatLnSpc="1">
+                        <a:prstTxWarp prst="textNoShape">
+                          <a:avLst/>
+                        </a:prstTxWarp>
+                        <a:noAutofit/>
+                      </wps:bodyPr>
+                    </wps:wsp>
+                  </a:graphicData>
+                </a:graphic>
+                <wp14:sizeRelH relativeFrom="margin">
+                  <wp14:pctWidth>0</wp14:pctWidth>
+                </wp14:sizeRelH>
+                <wp14:sizeRelV relativeFrom="margin">
+                  <wp14:pctHeight>0</wp14:pctHeight>
+                </wp14:sizeRelV>
+              </wp:anchor>
+            </w:drawing>
+          </mc:Choice>
+          <mc:Fallback>
+            <w:pict>
+              <v:shape w14:anchorId="196CBDFD" id="Zone de texte 37" o:spid="_x0000_s1038" type="#_x0000_t202" style="position:absolute;left:0;text-align:left;margin-left:543.6pt;margin-top:65.7pt;width:594.8pt;height:23.75pt;z-index:251693056;visibility:visible;mso-wrap-style:square;mso-width-percent:0;mso-height-percent:0;mso-wrap-distance-left:9pt;mso-wrap-distance-top:0;mso-wrap-distance-right:9pt;mso-wrap-distance-bottom:0;mso-position-horizontal:right;mso-position-horizontal-relative:page;mso-position-vertical:absolute;mso-position-vertical-relative:text;mso-width-percent:0;mso-height-percent:0;mso-width-relative:margin;mso-height-relative:margin;v-text-anchor:top" o:gfxdata="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" filled="f" stroked="f" strokeweight=".5pt">
+                <v:textbox>
+                  <w:txbxContent>
+                    <w:p>
+                      <w:pPr>
+                        <w:jc w:val="right"/>
+                      </w:pPr>
+                      <w:r>
+                        <w:t>1</w:t>
+                      </w:r>
+                      <w:r>
+                        <w:t>0</w:t>
+                      </w:r>
+                      <w:r>
+                        <w:t xml:space="preserve">     </w:t>
+                      </w:r>
+                    </w:p>
+                  </w:txbxContent>
+                </v:textbox>
+                <w10:wrap anchorx="page"/>
+              </v:shape>
+            </w:pict>
+          </mc:Fallback>
+        </mc:AlternateContent>
+      </w:r>
+    </w:p>
+    <w:p>
+      <w:pPr>
+        <w:jc w:val="center"/>
+        <w:rPr>
+          <w:rFonts w:ascii="Manaspace" w:hAnsi="Manaspace"/>
+          <w:sz w:val="32"/>
+          <w:szCs w:val="28"/>
+        </w:rPr>
+      </w:pPr>
+      <w:r>
+        <w:rPr>
+          <w:rFonts w:ascii="Manaspace" w:hAnsi="Manaspace"/>
+          <w:sz w:val="32"/>
+          <w:szCs w:val="28"/>
+        </w:rPr>
+        <w:lastRenderedPageBreak/>
+        <w:t>METIER</w:t>
+      </w:r>
+    </w:p>
+    <w:p>
+      <w:pPr>
+        <w:jc w:val="center"/>
+        <w:rPr>
+          <w:rFonts w:ascii="Manaspace" w:hAnsi="Manaspace"/>
+          <w:sz w:val="32"/>
+          <w:szCs w:val="28"/>
+        </w:rPr>
+      </w:pPr>
+    </w:p>
+    <w:p>
+      <w:pPr>
+        <w:jc w:val="center"/>
+        <w:rPr>
+          <w:rFonts w:ascii="Manaspace" w:hAnsi="Manaspace"/>
+          <w:sz w:val="28"/>
+          <w:szCs w:val="24"/>
+        </w:rPr>
+      </w:pPr>
+      <w:r>
+        <w:rPr>
+          <w:rFonts w:ascii="Manaspace" w:hAnsi="Manaspace"/>
+          <w:sz w:val="28"/>
+          <w:szCs w:val="24"/>
+        </w:rPr>
+        <w:t>Memory</w:t>
+      </w:r>
+    </w:p>
+    <w:p>
+      <w:pPr>
+        <w:jc w:val="center"/>
+        <w:rPr>
+          <w:rFonts w:ascii="Manaspace" w:hAnsi="Manaspace"/>
+        </w:rPr>
+      </w:pPr>
+    </w:p>
+    <w:p>
+      <w:r>
+        <w:t xml:space="preserve">Cette classe </w:t>
+      </w:r>
+      <w:r>
+        <w:t>sauvegarde</w:t>
+      </w:r>
+      <w:r>
+        <w:t xml:space="preserve"> toutes les décisions du joueur pour modifier tout le nécessaire après l’action de fin de tour.</w:t>
+      </w:r>
+    </w:p>
+    <w:p/>
+    <w:p>
+      <w:pPr>
+        <w:jc w:val="center"/>
+        <w:rPr>
+          <w:rFonts w:ascii="Manaspace" w:hAnsi="Manaspace"/>
+          <w:sz w:val="28"/>
+          <w:szCs w:val="24"/>
+        </w:rPr>
+      </w:pPr>
+      <w:proofErr w:type="spellStart"/>
+      <w:r>
+        <w:rPr>
+          <w:rFonts w:ascii="Manaspace" w:hAnsi="Manaspace"/>
+          <w:sz w:val="28"/>
+          <w:szCs w:val="24"/>
+        </w:rPr>
+        <w:t>Create</w:t>
+      </w:r>
+      <w:proofErr w:type="spellEnd"/>
+      <w:r>
+        <w:rPr>
+          <w:rFonts w:ascii="Manaspace" w:hAnsi="Manaspace"/>
+          <w:sz w:val="28"/>
+          <w:szCs w:val="24"/>
+        </w:rPr>
+        <w:t xml:space="preserve"> </w:t>
+      </w:r>
+      <w:proofErr w:type="spellStart"/>
+      <w:r>
+        <w:rPr>
+          <w:rFonts w:ascii="Manaspace" w:hAnsi="Manaspace"/>
+          <w:sz w:val="28"/>
+          <w:szCs w:val="24"/>
+        </w:rPr>
+        <w:t>product</w:t>
+      </w:r>
+      <w:proofErr w:type="spellEnd"/>
+    </w:p>
+    <w:p>
+      <w:pPr>
+        <w:jc w:val="center"/>
+        <w:rPr>
+          <w:rFonts w:ascii="Manaspace" w:hAnsi="Manaspace"/>
+        </w:rPr>
+      </w:pPr>
+    </w:p>
+    <w:p>
+      <w:r>
+        <w:t>Interface</w:t>
+      </w:r>
+      <w:r>
+        <w:t xml:space="preserve"> permettant de créer un produit lors de la fin du tour pour l’ajouter au stock.</w:t>
+      </w:r>
+    </w:p>
+    <w:p/>
+    <w:p>
+      <w:pPr>
+        <w:jc w:val="center"/>
+        <w:rPr>
+          <w:rFonts w:ascii="Manaspace" w:hAnsi="Manaspace"/>
+          <w:sz w:val="28"/>
+          <w:szCs w:val="24"/>
+        </w:rPr>
+      </w:pPr>
+      <w:proofErr w:type="spellStart"/>
+      <w:r>
+        <w:rPr>
+          <w:rFonts w:ascii="Manaspace" w:hAnsi="Manaspace"/>
+          <w:sz w:val="28"/>
+          <w:szCs w:val="24"/>
+        </w:rPr>
+        <w:t>Create</w:t>
+      </w:r>
+      <w:proofErr w:type="spellEnd"/>
+      <w:r>
+        <w:rPr>
+          <w:rFonts w:ascii="Manaspace" w:hAnsi="Manaspace"/>
+          <w:sz w:val="28"/>
+          <w:szCs w:val="24"/>
+        </w:rPr>
+        <w:t xml:space="preserve"> boost</w:t>
+      </w:r>
+    </w:p>
+    <w:p>
+      <w:pPr>
+        <w:jc w:val="center"/>
+        <w:rPr>
+          <w:rFonts w:ascii="Manaspace" w:hAnsi="Manaspace"/>
+        </w:rPr>
+      </w:pPr>
+    </w:p>
+    <w:p>
+      <w:r>
+        <w:t>Interface</w:t>
+      </w:r>
+      <w:r>
+        <w:t xml:space="preserve"> permettant de créer un </w:t>
+      </w:r>
+      <w:r>
+        <w:t>boost</w:t>
+      </w:r>
+      <w:r>
+        <w:t xml:space="preserve"> lors de la fin du tour pour l’ajouter au</w:t>
+      </w:r>
+      <w:r>
+        <w:t>x</w:t>
+      </w:r>
+      <w:r>
+        <w:t xml:space="preserve"> </w:t>
+      </w:r>
+      <w:r>
+        <w:t>boost</w:t>
+      </w:r>
+      <w:r>
+        <w:t>s</w:t>
+      </w:r>
+      <w:r>
+        <w:t xml:space="preserve"> possédé</w:t>
+      </w:r>
+      <w:r>
+        <w:t>s</w:t>
+      </w:r>
+      <w:r>
+        <w:t>.</w:t>
+      </w:r>
+    </w:p>
+    <w:p/>
+    <w:p>
+      <w:pPr>
+        <w:jc w:val="center"/>
+        <w:rPr>
+          <w:rFonts w:ascii="Manaspace" w:hAnsi="Manaspace"/>
+          <w:sz w:val="28"/>
+          <w:szCs w:val="24"/>
+        </w:rPr>
+      </w:pPr>
+      <w:r>
+        <w:rPr>
+          <w:rFonts w:ascii="Manaspace" w:hAnsi="Manaspace"/>
+          <w:sz w:val="28"/>
+          <w:szCs w:val="24"/>
+        </w:rPr>
+        <w:t>Product</w:t>
+      </w:r>
+    </w:p>
+    <w:p>
+      <w:pPr>
+        <w:jc w:val="center"/>
+        <w:rPr>
+          <w:rFonts w:ascii="Manaspace" w:hAnsi="Manaspace"/>
+        </w:rPr>
+      </w:pPr>
+    </w:p>
+    <w:p>
+      <w:r>
+        <w:t>Classe de produit regroupant les attributs d’un produit pour pouvoir regrouper par catégorie par la suite (cartes).</w:t>
+      </w:r>
+    </w:p>
+    <w:p/>
+    <w:p>
+      <w:r>
+        <w:rPr>
+          <w:noProof/>
+        </w:rPr>
+        <mc:AlternateContent>
+          <mc:Choice Requires="wps">
+            <w:drawing>
+              <wp:anchor distT="0" distB="0" distL="114300" distR="114300" simplePos="0" relativeHeight="251695104" behindDoc="0" locked="0" layoutInCell="1" allowOverlap="1" wp14:anchorId="12058C5C" wp14:editId="35F3858A">
+                <wp:simplePos x="0" y="0"/>
+                <wp:positionH relativeFrom="page">
+                  <wp:align>right</wp:align>
+                </wp:positionH>
+                <wp:positionV relativeFrom="paragraph">
+                  <wp:posOffset>1009181</wp:posOffset>
+                </wp:positionV>
+                <wp:extent cx="7553739" cy="301791"/>
+                <wp:effectExtent l="0" t="0" r="0" b="3175"/>
+                <wp:wrapNone/>
+                <wp:docPr id="38" name="Zone de texte 38"/>
+                <wp:cNvGraphicFramePr/>
+                <a:graphic xmlns:a="http://schemas.openxmlformats.org/drawingml/2006/main">
+                  <a:graphicData uri="http://schemas.microsoft.com/office/word/2010/wordprocessingShape">
+                    <wps:wsp>
+                      <wps:cNvSpPr txBox="1"/>
+                      <wps:spPr>
+                        <a:xfrm>
+                          <a:off x="0" y="0"/>
+                          <a:ext cx="7553739" cy="301791"/>
+                        </a:xfrm>
+                        <a:prstGeom prst="rect">
+                          <a:avLst/>
+                        </a:prstGeom>
+                        <a:noFill/>
+                        <a:ln w="6350">
+                          <a:noFill/>
+                        </a:ln>
+                      </wps:spPr>
+                      <wps:txbx>
+                        <w:txbxContent>
+                          <w:p>
+                            <w:pPr>
+                              <w:jc w:val="right"/>
+                            </w:pPr>
+                            <w:r>
+                              <w:t>1</w:t>
+                            </w:r>
+                            <w:r>
+                              <w:t>1</w:t>
+                            </w:r>
+                            <w:r>
+                              <w:t xml:space="preserve">     </w:t>
+                            </w:r>
+                          </w:p>
+                        </w:txbxContent>
+                      </wps:txbx>
+                      <wps:bodyPr rot="0" spcFirstLastPara="0" vertOverflow="overflow" horzOverflow="overflow" vert="horz" wrap="square" lIns="91440" tIns="45720" rIns="91440" bIns="45720" numCol="1" spcCol="0" rtlCol="0" fromWordArt="0" anchor="t" anchorCtr="0" forceAA="0" compatLnSpc="1">
+                        <a:prstTxWarp prst="textNoShape">
+                          <a:avLst/>
+                        </a:prstTxWarp>
+                        <a:noAutofit/>
+                      </wps:bodyPr>
+                    </wps:wsp>
+                  </a:graphicData>
+                </a:graphic>
+                <wp14:sizeRelH relativeFrom="margin">
+                  <wp14:pctWidth>0</wp14:pctWidth>
+                </wp14:sizeRelH>
+                <wp14:sizeRelV relativeFrom="margin">
+                  <wp14:pctHeight>0</wp14:pctHeight>
+                </wp14:sizeRelV>
+              </wp:anchor>
+            </w:drawing>
+          </mc:Choice>
+          <mc:Fallback>
+            <w:pict>
+              <v:shape w14:anchorId="12058C5C" id="Zone de texte 38" o:spid="_x0000_s1039" type="#_x0000_t202" style="position:absolute;left:0;text-align:left;margin-left:543.6pt;margin-top:79.45pt;width:594.8pt;height:23.75pt;z-index:251695104;visibility:visible;mso-wrap-style:square;mso-width-percent:0;mso-height-percent:0;mso-wrap-distance-left:9pt;mso-wrap-distance-top:0;mso-wrap-distance-right:9pt;mso-wrap-distance-bottom:0;mso-position-horizontal:right;mso-position-horizontal-relative:page;mso-position-vertical:absolute;mso-position-vertical-relative:text;mso-width-percent:0;mso-height-percent:0;mso-width-relative:margin;mso-height-relative:margin;v-text-anchor:top" o:gfxdata="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" filled="f" stroked="f" strokeweight=".5pt">
+                <v:textbox>
+                  <w:txbxContent>
+                    <w:p>
+                      <w:pPr>
+                        <w:jc w:val="right"/>
+                      </w:pPr>
+                      <w:r>
+                        <w:t>1</w:t>
+                      </w:r>
+                      <w:r>
+                        <w:t>1</w:t>
+                      </w:r>
+                      <w:r>
+                        <w:t xml:space="preserve">     </w:t>
+                      </w:r>
+                    </w:p>
+                  </w:txbxContent>
+                </v:textbox>
+                <w10:wrap anchorx="page"/>
+              </v:shape>
+            </w:pict>
+          </mc:Fallback>
+        </mc:AlternateContent>
+      </w:r>
+    </w:p>
+    <w:p>
+      <w:pPr>
+        <w:jc w:val="center"/>
+        <w:rPr>
+          <w:rFonts w:ascii="Manaspace" w:hAnsi="Manaspace"/>
+          <w:sz w:val="28"/>
+          <w:szCs w:val="24"/>
+        </w:rPr>
+      </w:pPr>
+      <w:r>
+        <w:rPr>
+          <w:rFonts w:ascii="Manaspace" w:hAnsi="Manaspace"/>
+          <w:sz w:val="28"/>
+          <w:szCs w:val="24"/>
+        </w:rPr>
+        <w:lastRenderedPageBreak/>
+        <w:t>Boost</w:t>
+      </w:r>
+    </w:p>
+    <w:p>
+      <w:pPr>
+        <w:jc w:val="center"/>
+        <w:rPr>
+          <w:rFonts w:ascii="Manaspace" w:hAnsi="Manaspace"/>
+        </w:rPr>
+      </w:pPr>
+    </w:p>
+    <w:p>
+      <w:r>
+        <w:t xml:space="preserve">Classe </w:t>
+      </w:r>
+      <w:proofErr w:type="gramStart"/>
+      <w:r>
+        <w:t>des boost</w:t>
+      </w:r>
+      <w:proofErr w:type="gramEnd"/>
+      <w:r>
+        <w:t xml:space="preserve"> regroupant les attributs et les fonctions d’un boost.</w:t>
+      </w:r>
+    </w:p>
+    <w:p/>
+    <w:p>
+      <w:pPr>
+        <w:jc w:val="center"/>
+        <w:rPr>
+          <w:rFonts w:ascii="Manaspace" w:hAnsi="Manaspace"/>
+          <w:sz w:val="28"/>
+          <w:szCs w:val="24"/>
+        </w:rPr>
+      </w:pPr>
+      <w:proofErr w:type="spellStart"/>
+      <w:r>
+        <w:rPr>
+          <w:rFonts w:ascii="Manaspace" w:hAnsi="Manaspace"/>
+          <w:sz w:val="28"/>
+          <w:szCs w:val="24"/>
+        </w:rPr>
+        <w:t>Market</w:t>
+      </w:r>
+      <w:proofErr w:type="spellEnd"/>
+    </w:p>
+    <w:p>
+      <w:pPr>
+        <w:jc w:val="center"/>
+        <w:rPr>
+          <w:rFonts w:ascii="Manaspace" w:hAnsi="Manaspace"/>
+        </w:rPr>
+      </w:pPr>
+    </w:p>
+    <w:p>
+      <w:r>
+        <w:t>Classe du marché regroupant les attributs de celui-ci pour effectuer l’achat auprès du fournisseur.</w:t>
+      </w:r>
+      <w:r>
+        <w:t xml:space="preserve"> Celui-ci </w:t>
+      </w:r>
+      <w:r>
+        <w:t>vend le produit au prix d’achat.</w:t>
+      </w:r>
+    </w:p>
+    <w:p/>
+    <w:p>
+      <w:pPr>
+        <w:jc w:val="center"/>
+        <w:rPr>
+          <w:rFonts w:ascii="Manaspace" w:hAnsi="Manaspace"/>
+          <w:sz w:val="28"/>
+          <w:szCs w:val="24"/>
+        </w:rPr>
+      </w:pPr>
+      <w:r>
+        <w:rPr>
+          <w:rFonts w:ascii="Manaspace" w:hAnsi="Manaspace"/>
+          <w:sz w:val="28"/>
+          <w:szCs w:val="24"/>
+        </w:rPr>
+        <w:t>Stock</w:t>
+      </w:r>
+    </w:p>
+    <w:p>
+      <w:pPr>
+        <w:jc w:val="center"/>
+        <w:rPr>
+          <w:rFonts w:ascii="Manaspace" w:hAnsi="Manaspace"/>
+        </w:rPr>
+      </w:pPr>
+    </w:p>
+    <w:p>
+      <w:r>
+        <w:t>Classe du stock regroupant les attributs de celui-ci pour modifier les prix et vérifier le stock. Celui-ci contient le prix de vente du produit</w:t>
+      </w:r>
+      <w:r>
+        <w:t>.</w:t>
+      </w:r>
+    </w:p>
+    <w:p/>
+    <w:p>
+      <w:pPr>
+        <w:jc w:val="center"/>
+        <w:rPr>
+          <w:rFonts w:ascii="Manaspace" w:hAnsi="Manaspace"/>
+          <w:sz w:val="28"/>
+          <w:szCs w:val="24"/>
+        </w:rPr>
+      </w:pPr>
+      <w:proofErr w:type="spellStart"/>
+      <w:r>
+        <w:rPr>
+          <w:rFonts w:ascii="Manaspace" w:hAnsi="Manaspace"/>
+          <w:sz w:val="28"/>
+          <w:szCs w:val="24"/>
+        </w:rPr>
+        <w:t>Accountant</w:t>
+      </w:r>
+      <w:proofErr w:type="spellEnd"/>
+    </w:p>
+    <w:p>
+      <w:pPr>
+        <w:jc w:val="center"/>
+        <w:rPr>
+          <w:rFonts w:ascii="Manaspace" w:hAnsi="Manaspace"/>
+        </w:rPr>
+      </w:pPr>
+    </w:p>
+    <w:p>
+      <w:r>
+        <w:t>Classe du compte du joueur regroupant l’argent possédé et les boost</w:t>
+      </w:r>
+      <w:r>
+        <w:t xml:space="preserve">s </w:t>
+      </w:r>
+      <w:r>
+        <w:t>possédés.</w:t>
+      </w:r>
+    </w:p>
+    <w:p/>
+    <w:p>
+      <w:pPr>
+        <w:jc w:val="center"/>
+        <w:rPr>
+          <w:rFonts w:ascii="Manaspace" w:hAnsi="Manaspace"/>
+          <w:sz w:val="28"/>
+          <w:szCs w:val="24"/>
+        </w:rPr>
+      </w:pPr>
+      <w:proofErr w:type="spellStart"/>
+      <w:r>
+        <w:rPr>
+          <w:rFonts w:ascii="Manaspace" w:hAnsi="Manaspace"/>
+          <w:sz w:val="28"/>
+          <w:szCs w:val="24"/>
+        </w:rPr>
+        <w:t>LateDelivery</w:t>
+      </w:r>
+      <w:proofErr w:type="spellEnd"/>
+    </w:p>
+    <w:p>
+      <w:pPr>
+        <w:jc w:val="center"/>
+        <w:rPr>
+          <w:rFonts w:ascii="Manaspace" w:hAnsi="Manaspace"/>
+        </w:rPr>
+      </w:pPr>
+    </w:p>
+    <w:p>
+      <w:r>
+        <w:t xml:space="preserve">Classe </w:t>
+      </w:r>
+      <w:r>
+        <w:t>permettant de gérer les retards de livraison s’ils existent.</w:t>
+      </w:r>
+    </w:p>
+    <w:p>
+      <w:r>
+        <w:rPr>
+          <w:noProof/>
+        </w:rPr>
+        <mc:AlternateContent>
+          <mc:Choice Requires="wps">
+            <w:drawing>
+              <wp:anchor distT="0" distB="0" distL="114300" distR="114300" simplePos="0" relativeHeight="251697152" behindDoc="0" locked="0" layoutInCell="1" allowOverlap="1" wp14:anchorId="0E7C21A0" wp14:editId="2ACCDFEA">
+                <wp:simplePos x="0" y="0"/>
+                <wp:positionH relativeFrom="page">
+                  <wp:align>right</wp:align>
+                </wp:positionH>
+                <wp:positionV relativeFrom="paragraph">
+                  <wp:posOffset>818349</wp:posOffset>
+                </wp:positionV>
+                <wp:extent cx="7553739" cy="301791"/>
+                <wp:effectExtent l="0" t="0" r="0" b="3175"/>
+                <wp:wrapNone/>
+                <wp:docPr id="39" name="Zone de texte 39"/>
+                <wp:cNvGraphicFramePr/>
+                <a:graphic xmlns:a="http://schemas.openxmlformats.org/drawingml/2006/main">
+                  <a:graphicData uri="http://schemas.microsoft.com/office/word/2010/wordprocessingShape">
+                    <wps:wsp>
+                      <wps:cNvSpPr txBox="1"/>
+                      <wps:spPr>
+                        <a:xfrm>
+                          <a:off x="0" y="0"/>
+                          <a:ext cx="7553739" cy="301791"/>
+                        </a:xfrm>
+                        <a:prstGeom prst="rect">
+                          <a:avLst/>
+                        </a:prstGeom>
+                        <a:noFill/>
+                        <a:ln w="6350">
+                          <a:noFill/>
+                        </a:ln>
+                      </wps:spPr>
+                      <wps:txbx>
+                        <w:txbxContent>
+                          <w:p>
+                            <w:pPr>
+                              <w:jc w:val="right"/>
+                            </w:pPr>
+                            <w:r>
+                              <w:t>1</w:t>
+                            </w:r>
+                            <w:r>
+                              <w:t>2</w:t>
+                            </w:r>
+                            <w:r>
+                              <w:t xml:space="preserve">     </w:t>
+                            </w:r>
+                          </w:p>
+                        </w:txbxContent>
+                      </wps:txbx>
+                      <wps:bodyPr rot="0" spcFirstLastPara="0" vertOverflow="overflow" horzOverflow="overflow" vert="horz" wrap="square" lIns="91440" tIns="45720" rIns="91440" bIns="45720" numCol="1" spcCol="0" rtlCol="0" fromWordArt="0" anchor="t" anchorCtr="0" forceAA="0" compatLnSpc="1">
+                        <a:prstTxWarp prst="textNoShape">
+                          <a:avLst/>
+                        </a:prstTxWarp>
+                        <a:noAutofit/>
+                      </wps:bodyPr>
+                    </wps:wsp>
+                  </a:graphicData>
+                </a:graphic>
+                <wp14:sizeRelH relativeFrom="margin">
+                  <wp14:pctWidth>0</wp14:pctWidth>
+                </wp14:sizeRelH>
+                <wp14:sizeRelV relativeFrom="margin">
+                  <wp14:pctHeight>0</wp14:pctHeight>
+                </wp14:sizeRelV>
+              </wp:anchor>
+            </w:drawing>
+          </mc:Choice>
+          <mc:Fallback>
+            <w:pict>
+              <v:shape w14:anchorId="0E7C21A0" id="Zone de texte 39" o:spid="_x0000_s1040" type="#_x0000_t202" style="position:absolute;left:0;text-align:left;margin-left:543.6pt;margin-top:64.45pt;width:594.8pt;height:23.75pt;z-index:251697152;visibility:visible;mso-wrap-style:square;mso-width-percent:0;mso-height-percent:0;mso-wrap-distance-left:9pt;mso-wrap-distance-top:0;mso-wrap-distance-right:9pt;mso-wrap-distance-bottom:0;mso-position-horizontal:right;mso-position-horizontal-relative:page;mso-position-vertical:absolute;mso-position-vertical-relative:text;mso-width-percent:0;mso-height-percent:0;mso-width-relative:margin;mso-height-relative:margin;v-text-anchor:top" o:gfxdata="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" filled="f" stroked="f" strokeweight=".5pt">
+                <v:textbox>
+                  <w:txbxContent>
+                    <w:p>
+                      <w:pPr>
+                        <w:jc w:val="right"/>
+                      </w:pPr>
+                      <w:r>
+                        <w:t>1</w:t>
+                      </w:r>
+                      <w:r>
+                        <w:t>2</w:t>
+                      </w:r>
+                      <w:r>
+                        <w:t xml:space="preserve">     </w:t>
+                      </w:r>
+                    </w:p>
+                  </w:txbxContent>
+                </v:textbox>
+                <w10:wrap anchorx="page"/>
+              </v:shape>
+            </w:pict>
+          </mc:Fallback>
+        </mc:AlternateContent>
+      </w:r>
+    </w:p>
+    <w:p>
+      <w:pPr>
+        <w:jc w:val="center"/>
+        <w:rPr>
+          <w:rFonts w:ascii="Manaspace" w:hAnsi="Manaspace"/>
+          <w:sz w:val="28"/>
+          <w:szCs w:val="24"/>
+        </w:rPr>
+      </w:pPr>
+      <w:proofErr w:type="spellStart"/>
+      <w:r>
+        <w:rPr>
+          <w:rFonts w:ascii="Manaspace" w:hAnsi="Manaspace"/>
+          <w:sz w:val="28"/>
+          <w:szCs w:val="24"/>
+        </w:rPr>
+        <w:lastRenderedPageBreak/>
+        <w:t>SaleMarket</w:t>
+      </w:r>
+      <w:proofErr w:type="spellEnd"/>
+    </w:p>
+    <w:p>
+      <w:pPr>
+        <w:jc w:val="center"/>
+        <w:rPr>
+          <w:rFonts w:ascii="Manaspace" w:hAnsi="Manaspace"/>
+        </w:rPr>
+      </w:pPr>
+    </w:p>
+    <w:p>
+      <w:r>
+        <w:t xml:space="preserve">Classe </w:t>
+      </w:r>
+      <w:r>
+        <w:t>permettant de calculer le bénéfice ou déficit obtenu par le joueur au tour venant de se finir.</w:t>
+      </w:r>
+    </w:p>
+    <w:p/>
+    <w:p>
+      <w:pPr>
+        <w:jc w:val="center"/>
+        <w:rPr>
+          <w:rFonts w:ascii="Manaspace" w:hAnsi="Manaspace"/>
+          <w:sz w:val="28"/>
+          <w:szCs w:val="24"/>
+          <w:lang w:val="en-GB"/>
+        </w:rPr>
+      </w:pPr>
+      <w:r>
+        <w:rPr>
+          <w:rFonts w:ascii="Manaspace" w:hAnsi="Manaspace"/>
+          <w:sz w:val="28"/>
+          <w:szCs w:val="24"/>
+          <w:lang w:val="en-GB"/>
+        </w:rPr>
+        <w:t>Type Product</w:t>
+      </w:r>
+    </w:p>
+    <w:p>
+      <w:pPr>
+        <w:jc w:val="center"/>
+        <w:rPr>
+          <w:rFonts w:ascii="Manaspace" w:hAnsi="Manaspace"/>
+          <w:lang w:val="en-GB"/>
+        </w:rPr>
+      </w:pPr>
+    </w:p>
+    <w:p>
+      <w:r>
+        <w:t>Enumération regroupant tous les p</w:t>
+      </w:r>
+      <w:r>
+        <w:t>roduits existants dans le jeu.</w:t>
+      </w:r>
+    </w:p>
+    <w:p/>
+    <w:p>
+      <w:pPr>
+        <w:jc w:val="center"/>
+        <w:rPr>
+          <w:rFonts w:ascii="Manaspace" w:hAnsi="Manaspace"/>
+          <w:sz w:val="28"/>
+          <w:szCs w:val="24"/>
+          <w:lang w:val="en-GB"/>
+        </w:rPr>
+      </w:pPr>
+      <w:r>
+        <w:rPr>
+          <w:rFonts w:ascii="Manaspace" w:hAnsi="Manaspace"/>
+          <w:sz w:val="28"/>
+          <w:szCs w:val="24"/>
+          <w:lang w:val="en-GB"/>
+        </w:rPr>
+        <w:t xml:space="preserve">Type </w:t>
+      </w:r>
+      <w:r>
+        <w:rPr>
+          <w:rFonts w:ascii="Manaspace" w:hAnsi="Manaspace"/>
+          <w:sz w:val="28"/>
+          <w:szCs w:val="24"/>
+          <w:lang w:val="en-GB"/>
+        </w:rPr>
+        <w:t>Boost</w:t>
+      </w:r>
+    </w:p>
+    <w:p>
+      <w:pPr>
+        <w:jc w:val="center"/>
+        <w:rPr>
+          <w:rFonts w:ascii="Manaspace" w:hAnsi="Manaspace"/>
+          <w:lang w:val="en-GB"/>
+        </w:rPr>
+      </w:pPr>
+    </w:p>
+    <w:p>
+      <w:r>
+        <w:rPr>
+          <w:noProof/>
+        </w:rPr>
+        <mc:AlternateContent>
+          <mc:Choice Requires="wps">
+            <w:drawing>
+              <wp:anchor distT="0" distB="0" distL="114300" distR="114300" simplePos="0" relativeHeight="251699200" behindDoc="0" locked="0" layoutInCell="1" allowOverlap="1" wp14:anchorId="27534C7F" wp14:editId="1CE5C481">
+                <wp:simplePos x="0" y="0"/>
+                <wp:positionH relativeFrom="page">
+                  <wp:align>right</wp:align>
+                </wp:positionH>
+                <wp:positionV relativeFrom="paragraph">
+                  <wp:posOffset>3427013</wp:posOffset>
+                </wp:positionV>
+                <wp:extent cx="7553739" cy="301791"/>
+                <wp:effectExtent l="0" t="0" r="0" b="3175"/>
+                <wp:wrapNone/>
+                <wp:docPr id="40" name="Zone de texte 40"/>
+                <wp:cNvGraphicFramePr/>
+                <a:graphic xmlns:a="http://schemas.openxmlformats.org/drawingml/2006/main">
+                  <a:graphicData uri="http://schemas.microsoft.com/office/word/2010/wordprocessingShape">
+                    <wps:wsp>
+                      <wps:cNvSpPr txBox="1"/>
+                      <wps:spPr>
+                        <a:xfrm>
+                          <a:off x="0" y="0"/>
+                          <a:ext cx="7553739" cy="301791"/>
+                        </a:xfrm>
+                        <a:prstGeom prst="rect">
+                          <a:avLst/>
+                        </a:prstGeom>
+                        <a:noFill/>
+                        <a:ln w="6350">
+                          <a:noFill/>
+                        </a:ln>
+                      </wps:spPr>
+                      <wps:txbx>
+                        <w:txbxContent>
+                          <w:p>
+                            <w:pPr>
+                              <w:jc w:val="right"/>
+                            </w:pPr>
+                            <w:r>
+                              <w:t>1</w:t>
+                            </w:r>
+                            <w:r>
+                              <w:t>3</w:t>
+                            </w:r>
+                            <w:r>
+                              <w:t xml:space="preserve">     </w:t>
+                            </w:r>
+                          </w:p>
+                        </w:txbxContent>
+                      </wps:txbx>
+                      <wps:bodyPr rot="0" spcFirstLastPara="0" vertOverflow="overflow" horzOverflow="overflow" vert="horz" wrap="square" lIns="91440" tIns="45720" rIns="91440" bIns="45720" numCol="1" spcCol="0" rtlCol="0" fromWordArt="0" anchor="t" anchorCtr="0" forceAA="0" compatLnSpc="1">
+                        <a:prstTxWarp prst="textNoShape">
+                          <a:avLst/>
+                        </a:prstTxWarp>
+                        <a:noAutofit/>
+                      </wps:bodyPr>
+                    </wps:wsp>
+                  </a:graphicData>
+                </a:graphic>
+                <wp14:sizeRelH relativeFrom="margin">
+                  <wp14:pctWidth>0</wp14:pctWidth>
+                </wp14:sizeRelH>
+                <wp14:sizeRelV relativeFrom="margin">
+                  <wp14:pctHeight>0</wp14:pctHeight>
+                </wp14:sizeRelV>
+              </wp:anchor>
+            </w:drawing>
+          </mc:Choice>
+          <mc:Fallback>
+            <w:pict>
+              <v:shape w14:anchorId="27534C7F" id="Zone de texte 40" o:spid="_x0000_s1041" type="#_x0000_t202" style="position:absolute;left:0;text-align:left;margin-left:543.6pt;margin-top:269.85pt;width:594.8pt;height:23.75pt;z-index:251699200;visibility:visible;mso-wrap-style:square;mso-width-percent:0;mso-height-percent:0;mso-wrap-distance-left:9pt;mso-wrap-distance-top:0;mso-wrap-distance-right:9pt;mso-wrap-distance-bottom:0;mso-position-horizontal:right;mso-position-horizontal-relative:page;mso-position-vertical:absolute;mso-position-vertical-relative:text;mso-width-percent:0;mso-height-percent:0;mso-width-relative:margin;mso-height-relative:margin;v-text-anchor:top" o:gfxdata="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" filled="f" stroked="f" strokeweight=".5pt">
+                <v:textbox>
+                  <w:txbxContent>
+                    <w:p>
+                      <w:pPr>
+                        <w:jc w:val="right"/>
+                      </w:pPr>
+                      <w:r>
+                        <w:t>1</w:t>
+                      </w:r>
+                      <w:r>
+                        <w:t>3</w:t>
+                      </w:r>
+                      <w:r>
+                        <w:t xml:space="preserve">     </w:t>
+                      </w:r>
+                    </w:p>
+                  </w:txbxContent>
+                </v:textbox>
+                <w10:wrap anchorx="page"/>
+              </v:shape>
+            </w:pict>
+          </mc:Fallback>
+        </mc:AlternateContent>
+      </w:r>
+      <w:r>
+        <w:t xml:space="preserve">Enumération regroupant tous les </w:t>
+      </w:r>
+      <w:r>
+        <w:t xml:space="preserve">boosts </w:t>
+      </w:r>
+      <w:r>
+        <w:t>existants dans le jeu.</w:t>
+      </w:r>
+    </w:p>
+    <w:p>
+      <w:pPr>
+        <w:sectPr>
+          <w:footerReference w:type="default" r:id="rId16"/>
+          <w:pgSz w:w="16838" w:h="11906" w:orient="landscape"/>
+          <w:pgMar w:top="1417" w:right="1417" w:bottom="1417" w:left="1417" w:header="708" w:footer="708" w:gutter="0"/>
+          <w:pgNumType w:start="0"/>
+          <w:cols w:space="708"/>
+          <w:titlePg/>
+          <w:docGrid w:linePitch="360"/>
+        </w:sectPr>
+      </w:pPr>
     </w:p>
     <w:p/>
     <w:p>
@@ -4652,6 +6977,106 @@
           <w:docGrid w:linePitch="360"/>
         </w:sectPr>
       </w:pPr>
+      <w:r>
+        <w:rPr>
+          <w:noProof/>
+        </w:rPr>
+        <mc:AlternateContent>
+          <mc:Choice Requires="wps">
+            <w:drawing>
+              <wp:anchor distT="0" distB="0" distL="114300" distR="114300" simplePos="0" relativeHeight="251701248" behindDoc="0" locked="0" layoutInCell="1" allowOverlap="1" wp14:anchorId="47EFD447" wp14:editId="5C421CEF">
+                <wp:simplePos x="0" y="0"/>
+                <wp:positionH relativeFrom="page">
+                  <wp:align>right</wp:align>
+                </wp:positionH>
+                <wp:positionV relativeFrom="paragraph">
+                  <wp:posOffset>5565140</wp:posOffset>
+                </wp:positionV>
+                <wp:extent cx="7553739" cy="301791"/>
+                <wp:effectExtent l="0" t="0" r="0" b="3175"/>
+                <wp:wrapNone/>
+                <wp:docPr id="41" name="Zone de texte 41"/>
+                <wp:cNvGraphicFramePr/>
+                <a:graphic xmlns:a="http://schemas.openxmlformats.org/drawingml/2006/main">
+                  <a:graphicData uri="http://schemas.microsoft.com/office/word/2010/wordprocessingShape">
+                    <wps:wsp>
+                      <wps:cNvSpPr txBox="1"/>
+                      <wps:spPr>
+                        <a:xfrm>
+                          <a:off x="0" y="0"/>
+                          <a:ext cx="7553739" cy="301791"/>
+                        </a:xfrm>
+                        <a:prstGeom prst="rect">
+                          <a:avLst/>
+                        </a:prstGeom>
+                        <a:noFill/>
+                        <a:ln w="6350">
+                          <a:noFill/>
+                        </a:ln>
+                      </wps:spPr>
+                      <wps:txbx>
+                        <w:txbxContent>
+                          <w:p>
+                            <w:pPr>
+                              <w:jc w:val="right"/>
+                            </w:pPr>
+                            <w:r>
+                              <w:t>1</w:t>
+                            </w:r>
+                            <w:r>
+                              <w:t>4</w:t>
+                            </w:r>
+                            <w:r>
+                              <w:t xml:space="preserve">     </w:t>
+                            </w:r>
+                          </w:p>
+                        </w:txbxContent>
+                      </wps:txbx>
+                      <wps:bodyPr rot="0" spcFirstLastPara="0" vertOverflow="overflow" horzOverflow="overflow" vert="horz" wrap="square" lIns="91440" tIns="45720" rIns="91440" bIns="45720" numCol="1" spcCol="0" rtlCol="0" fromWordArt="0" anchor="t" anchorCtr="0" forceAA="0" compatLnSpc="1">
+                        <a:prstTxWarp prst="textNoShape">
+                          <a:avLst/>
+                        </a:prstTxWarp>
+                        <a:noAutofit/>
+                      </wps:bodyPr>
+                    </wps:wsp>
+                  </a:graphicData>
+                </a:graphic>
+                <wp14:sizeRelH relativeFrom="margin">
+                  <wp14:pctWidth>0</wp14:pctWidth>
+                </wp14:sizeRelH>
+                <wp14:sizeRelV relativeFrom="margin">
+                  <wp14:pctHeight>0</wp14:pctHeight>
+                </wp14:sizeRelV>
+              </wp:anchor>
+            </w:drawing>
+          </mc:Choice>
+          <mc:Fallback>
+            <w:pict>
+              <v:shape w14:anchorId="47EFD447" id="Zone de texte 41" o:spid="_x0000_s1042" type="#_x0000_t202" style="position:absolute;left:0;text-align:left;margin-left:543.6pt;margin-top:438.2pt;width:594.8pt;height:23.75pt;z-index:251701248;visibility:visible;mso-wrap-style:square;mso-width-percent:0;mso-height-percent:0;mso-wrap-distance-left:9pt;mso-wrap-distance-top:0;mso-wrap-distance-right:9pt;mso-wrap-distance-bottom:0;mso-position-horizontal:right;mso-position-horizontal-relative:page;mso-position-vertical:absolute;mso-position-vertical-relative:text;mso-width-percent:0;mso-height-percent:0;mso-width-relative:margin;mso-height-relative:margin;v-text-anchor:top" o:gfxdata="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" filled="f" stroked="f" strokeweight=".5pt">
+                <v:textbox>
+                  <w:txbxContent>
+                    <w:p>
+                      <w:pPr>
+                        <w:jc w:val="right"/>
+                      </w:pPr>
+                      <w:r>
+                        <w:t>1</w:t>
+                      </w:r>
+                      <w:r>
+                        <w:t>4</w:t>
+                      </w:r>
+                      <w:r>
+                        <w:t xml:space="preserve">     </w:t>
+                      </w:r>
+                    </w:p>
+                  </w:txbxContent>
+                </v:textbox>
+                <w10:wrap anchorx="page"/>
+              </v:shape>
+            </w:pict>
+          </mc:Fallback>
+        </mc:AlternateContent>
+      </w:r>
       <w:r>
         <w:rPr>
           <w:noProof/>
@@ -4680,7 +7105,7 @@
                     <pic:cNvPicPr/>
                   </pic:nvPicPr>
                   <pic:blipFill rotWithShape="1">
-                    <a:blip r:embed="rId14">
+                    <a:blip r:embed="rId17">
                       <a:extLst>
                         <a:ext uri="{28A0092B-C50C-407E-A947-70E740481C1C}">
                           <a14:useLocalDpi xmlns:a14="http://schemas.microsoft.com/office/drawing/2010/main" val="0"/>
@@ -4739,8 +7164,111 @@
         <w:jc w:val="left"/>
       </w:pPr>
       <w:r>
+        <w:rPr>
+          <w:noProof/>
+        </w:rPr>
+        <mc:AlternateContent>
+          <mc:Choice Requires="wps">
+            <w:drawing>
+              <wp:anchor distT="0" distB="0" distL="114300" distR="114300" simplePos="0" relativeHeight="251703296" behindDoc="0" locked="0" layoutInCell="1" allowOverlap="1" wp14:anchorId="18C60F66" wp14:editId="3317775C">
+                <wp:simplePos x="0" y="0"/>
+                <wp:positionH relativeFrom="page">
+                  <wp:align>right</wp:align>
+                </wp:positionH>
+                <wp:positionV relativeFrom="paragraph">
+                  <wp:posOffset>8681278</wp:posOffset>
+                </wp:positionV>
+                <wp:extent cx="7553739" cy="301791"/>
+                <wp:effectExtent l="0" t="0" r="0" b="3175"/>
+                <wp:wrapNone/>
+                <wp:docPr id="42" name="Zone de texte 42"/>
+                <wp:cNvGraphicFramePr/>
+                <a:graphic xmlns:a="http://schemas.openxmlformats.org/drawingml/2006/main">
+                  <a:graphicData uri="http://schemas.microsoft.com/office/word/2010/wordprocessingShape">
+                    <wps:wsp>
+                      <wps:cNvSpPr txBox="1"/>
+                      <wps:spPr>
+                        <a:xfrm>
+                          <a:off x="0" y="0"/>
+                          <a:ext cx="7553739" cy="301791"/>
+                        </a:xfrm>
+                        <a:prstGeom prst="rect">
+                          <a:avLst/>
+                        </a:prstGeom>
+                        <a:noFill/>
+                        <a:ln w="6350">
+                          <a:noFill/>
+                        </a:ln>
+                      </wps:spPr>
+                      <wps:txbx>
+                        <w:txbxContent>
+                          <w:p>
+                            <w:pPr>
+                              <w:jc w:val="right"/>
+                            </w:pPr>
+                            <w:r>
+                              <w:t>1</w:t>
+                            </w:r>
+                            <w:r>
+                              <w:t>5</w:t>
+                            </w:r>
+                            <w:r>
+                              <w:t xml:space="preserve">     </w:t>
+                            </w:r>
+                          </w:p>
+                        </w:txbxContent>
+                      </wps:txbx>
+                      <wps:bodyPr rot="0" spcFirstLastPara="0" vertOverflow="overflow" horzOverflow="overflow" vert="horz" wrap="square" lIns="91440" tIns="45720" rIns="91440" bIns="45720" numCol="1" spcCol="0" rtlCol="0" fromWordArt="0" anchor="t" anchorCtr="0" forceAA="0" compatLnSpc="1">
+                        <a:prstTxWarp prst="textNoShape">
+                          <a:avLst/>
+                        </a:prstTxWarp>
+                        <a:noAutofit/>
+                      </wps:bodyPr>
+                    </wps:wsp>
+                  </a:graphicData>
+                </a:graphic>
+                <wp14:sizeRelH relativeFrom="margin">
+                  <wp14:pctWidth>0</wp14:pctWidth>
+                </wp14:sizeRelH>
+                <wp14:sizeRelV relativeFrom="margin">
+                  <wp14:pctHeight>0</wp14:pctHeight>
+                </wp14:sizeRelV>
+              </wp:anchor>
+            </w:drawing>
+          </mc:Choice>
+          <mc:Fallback>
+            <w:pict>
+              <v:shape w14:anchorId="18C60F66" id="Zone de texte 42" o:spid="_x0000_s1043" type="#_x0000_t202" style="position:absolute;margin-left:543.6pt;margin-top:683.55pt;width:594.8pt;height:23.75pt;z-index:251703296;visibility:visible;mso-wrap-style:square;mso-width-percent:0;mso-height-percent:0;mso-wrap-distance-left:9pt;mso-wrap-distance-top:0;mso-wrap-distance-right:9pt;mso-wrap-distance-bottom:0;mso-position-horizontal:right;mso-position-horizontal-relative:page;mso-position-vertical:absolute;mso-position-vertical-relative:text;mso-width-percent:0;mso-height-percent:0;mso-width-relative:margin;mso-height-relative:margin;v-text-anchor:top" o:gfxdata="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" filled="f" stroked="f" strokeweight=".5pt">
+                <v:textbox>
+                  <w:txbxContent>
+                    <w:p>
+                      <w:pPr>
+                        <w:jc w:val="right"/>
+                      </w:pPr>
+                      <w:r>
+                        <w:t>1</w:t>
+                      </w:r>
+                      <w:r>
+                        <w:t>5</w:t>
+                      </w:r>
+                      <w:r>
+                        <w:t xml:space="preserve">     </w:t>
+                      </w:r>
+                    </w:p>
+                  </w:txbxContent>
+                </v:textbox>
+                <w10:wrap anchorx="page"/>
+              </v:shape>
+            </w:pict>
+          </mc:Fallback>
+        </mc:AlternateContent>
+      </w:r>
+      <w:r>
+        <w:rPr>
+          <w:noProof/>
+        </w:rPr>
         <w:drawing>
-          <wp:anchor distT="0" distB="0" distL="114300" distR="114300" simplePos="0" relativeHeight="251673600" behindDoc="1" locked="0" layoutInCell="1" allowOverlap="1" wp14:anchorId="74104B88" wp14:editId="452A629D">
+          <wp:anchor distT="0" distB="0" distL="114300" distR="114300" simplePos="0" relativeHeight="251673600" behindDoc="1" locked="0" layoutInCell="1" allowOverlap="1" wp14:anchorId="74104B88" wp14:editId="4D23A670">
             <wp:simplePos x="0" y="0"/>
             <wp:positionH relativeFrom="column">
               <wp:posOffset>2927985</wp:posOffset>
@@ -4763,7 +7291,7 @@
                     <pic:cNvPicPr/>
                   </pic:nvPicPr>
                   <pic:blipFill>
-                    <a:blip r:embed="rId15" cstate="print">
+                    <a:blip r:embed="rId18" cstate="print">
                       <a:extLst>
                         <a:ext uri="{28A0092B-C50C-407E-A947-70E740481C1C}">
                           <a14:useLocalDpi xmlns:a14="http://schemas.microsoft.com/office/drawing/2010/main" val="0"/>
@@ -4796,6 +7324,9 @@
         </w:drawing>
       </w:r>
       <w:r>
+        <w:rPr>
+          <w:noProof/>
+        </w:rPr>
         <w:drawing>
           <wp:anchor distT="0" distB="0" distL="114300" distR="114300" simplePos="0" relativeHeight="251671552" behindDoc="1" locked="0" layoutInCell="1" allowOverlap="1" wp14:anchorId="7A0931CA" wp14:editId="41ED3C2D">
             <wp:simplePos x="0" y="0"/>
@@ -4820,7 +7351,7 @@
                     <pic:cNvPicPr/>
                   </pic:nvPicPr>
                   <pic:blipFill>
-                    <a:blip r:embed="rId16">
+                    <a:blip r:embed="rId19">
                       <a:extLst>
                         <a:ext uri="{28A0092B-C50C-407E-A947-70E740481C1C}">
                           <a14:useLocalDpi xmlns:a14="http://schemas.microsoft.com/office/drawing/2010/main" val="0"/>
@@ -4853,6 +7384,9 @@
         </w:drawing>
       </w:r>
       <w:r>
+        <w:rPr>
+          <w:noProof/>
+        </w:rPr>
         <w:drawing>
           <wp:anchor distT="0" distB="0" distL="114300" distR="114300" simplePos="0" relativeHeight="251672576" behindDoc="1" locked="0" layoutInCell="1" allowOverlap="1" wp14:anchorId="11226A87" wp14:editId="7FE0016A">
             <wp:simplePos x="0" y="0"/>
@@ -4877,7 +7411,7 @@
                     <pic:cNvPicPr/>
                   </pic:nvPicPr>
                   <pic:blipFill rotWithShape="1">
-                    <a:blip r:embed="rId17">
+                    <a:blip r:embed="rId20">
                       <a:extLst>
                         <a:ext uri="{28A0092B-C50C-407E-A947-70E740481C1C}">
                           <a14:useLocalDpi xmlns:a14="http://schemas.microsoft.com/office/drawing/2010/main" val="0"/>
@@ -4922,19 +7456,10 @@
     </w:p>
     <w:p>
       <w:pPr>
-        <w:jc w:val="left"/>
-      </w:pPr>
-    </w:p>
-    <w:p>
-      <w:pPr>
-        <w:jc w:val="left"/>
-      </w:pPr>
-    </w:p>
-    <w:p>
-      <w:pPr>
         <w:pStyle w:val="Titre1"/>
       </w:pPr>
       <w:r>
+        <w:lastRenderedPageBreak/>
         <w:t>Maquettes</w:t>
       </w:r>
     </w:p>
@@ -4988,7 +7513,7 @@
           <w:noProof/>
         </w:rPr>
         <w:drawing>
-          <wp:inline distT="0" distB="0" distL="0" distR="0" wp14:anchorId="080C18C7" wp14:editId="1407FCBD">
+          <wp:inline distT="0" distB="0" distL="0" distR="0" wp14:anchorId="080C18C7" wp14:editId="21C18783">
             <wp:extent cx="5823612" cy="3578773"/>
             <wp:effectExtent l="0" t="0" r="5715" b="3175"/>
             <wp:docPr id="6" name="Image 6" descr="Une image contenant texte&#10;&#10;Description générée automatiquement"/>
@@ -5003,7 +7528,7 @@
                     <pic:cNvPicPr/>
                   </pic:nvPicPr>
                   <pic:blipFill>
-                    <a:blip r:embed="rId18" cstate="print">
+                    <a:blip r:embed="rId21" cstate="print">
                       <a:extLst>
                         <a:ext uri="{28A0092B-C50C-407E-A947-70E740481C1C}">
                           <a14:useLocalDpi xmlns:a14="http://schemas.microsoft.com/office/drawing/2010/main" val="0"/>
@@ -5033,6 +7558,106 @@
     <w:p/>
     <w:p>
       <w:r>
+        <w:rPr>
+          <w:noProof/>
+        </w:rPr>
+        <mc:AlternateContent>
+          <mc:Choice Requires="wps">
+            <w:drawing>
+              <wp:anchor distT="0" distB="0" distL="114300" distR="114300" simplePos="0" relativeHeight="251705344" behindDoc="0" locked="0" layoutInCell="1" allowOverlap="1" wp14:anchorId="70838D48" wp14:editId="573A6573">
+                <wp:simplePos x="0" y="0"/>
+                <wp:positionH relativeFrom="page">
+                  <wp:align>right</wp:align>
+                </wp:positionH>
+                <wp:positionV relativeFrom="paragraph">
+                  <wp:posOffset>3397526</wp:posOffset>
+                </wp:positionV>
+                <wp:extent cx="7553739" cy="301791"/>
+                <wp:effectExtent l="0" t="0" r="0" b="3175"/>
+                <wp:wrapNone/>
+                <wp:docPr id="47" name="Zone de texte 47"/>
+                <wp:cNvGraphicFramePr/>
+                <a:graphic xmlns:a="http://schemas.openxmlformats.org/drawingml/2006/main">
+                  <a:graphicData uri="http://schemas.microsoft.com/office/word/2010/wordprocessingShape">
+                    <wps:wsp>
+                      <wps:cNvSpPr txBox="1"/>
+                      <wps:spPr>
+                        <a:xfrm>
+                          <a:off x="0" y="0"/>
+                          <a:ext cx="7553739" cy="301791"/>
+                        </a:xfrm>
+                        <a:prstGeom prst="rect">
+                          <a:avLst/>
+                        </a:prstGeom>
+                        <a:noFill/>
+                        <a:ln w="6350">
+                          <a:noFill/>
+                        </a:ln>
+                      </wps:spPr>
+                      <wps:txbx>
+                        <w:txbxContent>
+                          <w:p>
+                            <w:pPr>
+                              <w:jc w:val="right"/>
+                            </w:pPr>
+                            <w:r>
+                              <w:t>1</w:t>
+                            </w:r>
+                            <w:r>
+                              <w:t>6</w:t>
+                            </w:r>
+                            <w:r>
+                              <w:t xml:space="preserve">     </w:t>
+                            </w:r>
+                          </w:p>
+                        </w:txbxContent>
+                      </wps:txbx>
+                      <wps:bodyPr rot="0" spcFirstLastPara="0" vertOverflow="overflow" horzOverflow="overflow" vert="horz" wrap="square" lIns="91440" tIns="45720" rIns="91440" bIns="45720" numCol="1" spcCol="0" rtlCol="0" fromWordArt="0" anchor="t" anchorCtr="0" forceAA="0" compatLnSpc="1">
+                        <a:prstTxWarp prst="textNoShape">
+                          <a:avLst/>
+                        </a:prstTxWarp>
+                        <a:noAutofit/>
+                      </wps:bodyPr>
+                    </wps:wsp>
+                  </a:graphicData>
+                </a:graphic>
+                <wp14:sizeRelH relativeFrom="margin">
+                  <wp14:pctWidth>0</wp14:pctWidth>
+                </wp14:sizeRelH>
+                <wp14:sizeRelV relativeFrom="margin">
+                  <wp14:pctHeight>0</wp14:pctHeight>
+                </wp14:sizeRelV>
+              </wp:anchor>
+            </w:drawing>
+          </mc:Choice>
+          <mc:Fallback>
+            <w:pict>
+              <v:shape w14:anchorId="70838D48" id="Zone de texte 47" o:spid="_x0000_s1044" type="#_x0000_t202" style="position:absolute;left:0;text-align:left;margin-left:543.6pt;margin-top:267.5pt;width:594.8pt;height:23.75pt;z-index:251705344;visibility:visible;mso-wrap-style:square;mso-width-percent:0;mso-height-percent:0;mso-wrap-distance-left:9pt;mso-wrap-distance-top:0;mso-wrap-distance-right:9pt;mso-wrap-distance-bottom:0;mso-position-horizontal:right;mso-position-horizontal-relative:page;mso-position-vertical:absolute;mso-position-vertical-relative:text;mso-width-percent:0;mso-height-percent:0;mso-width-relative:margin;mso-height-relative:margin;v-text-anchor:top" o:gfxdata="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" filled="f" stroked="f" strokeweight=".5pt">
+                <v:textbox>
+                  <w:txbxContent>
+                    <w:p>
+                      <w:pPr>
+                        <w:jc w:val="right"/>
+                      </w:pPr>
+                      <w:r>
+                        <w:t>1</w:t>
+                      </w:r>
+                      <w:r>
+                        <w:t>6</w:t>
+                      </w:r>
+                      <w:r>
+                        <w:t xml:space="preserve">     </w:t>
+                      </w:r>
+                    </w:p>
+                  </w:txbxContent>
+                </v:textbox>
+                <w10:wrap anchorx="page"/>
+              </v:shape>
+            </w:pict>
+          </mc:Fallback>
+        </mc:AlternateContent>
+      </w:r>
+      <w:r>
         <w:t>Nous avons choisi un style pixel art pour la simplicité de réalisation mais également le plaisir de pouvoir personnalisé nous même les petites images du jeu, choisir des couleurs assez vives et originales.</w:t>
       </w:r>
     </w:p>
@@ -5063,201 +7688,6 @@
                 <pic:pic xmlns:pic="http://schemas.openxmlformats.org/drawingml/2006/picture">
                   <pic:nvPicPr>
                     <pic:cNvPr id="7" name="Image 7" descr="Une image contenant moniteur, écran, téléphone, horloge&#10;&#10;Description générée automatiquement"/>
-                    <pic:cNvPicPr/>
-                  </pic:nvPicPr>
-                  <pic:blipFill>
-                    <a:blip r:embed="rId19" cstate="print">
-                      <a:extLst>
-                        <a:ext uri="{28A0092B-C50C-407E-A947-70E740481C1C}">
-                          <a14:useLocalDpi xmlns:a14="http://schemas.microsoft.com/office/drawing/2010/main" val="0"/>
-                        </a:ext>
-                      </a:extLst>
-                    </a:blip>
-                    <a:stretch>
-                      <a:fillRect/>
-                    </a:stretch>
-                  </pic:blipFill>
-                  <pic:spPr>
-                    <a:xfrm>
-                      <a:off x="0" y="0"/>
-                      <a:ext cx="5760720" cy="3540125"/>
-                    </a:xfrm>
-                    <a:prstGeom prst="rect">
-                      <a:avLst/>
-                    </a:prstGeom>
-                  </pic:spPr>
-                </pic:pic>
-              </a:graphicData>
-            </a:graphic>
-          </wp:inline>
-        </w:drawing>
-      </w:r>
-    </w:p>
-    <w:p>
-      <w:r>
-        <w:t>Cet</w:t>
-      </w:r>
-      <w:r>
-        <w:t>te</w:t>
-      </w:r>
-      <w:r>
-        <w:t xml:space="preserve"> page contiendra les explications et règles du jeu.</w:t>
-      </w:r>
-      <w:r>
-        <w:t xml:space="preserve"> Les logos sont présentés pour précisé à quoi ils correspondent pour la suite.</w:t>
-      </w:r>
-    </w:p>
-    <w:p/>
-    <w:p>
-      <w:pPr>
-        <w:pStyle w:val="Titre2"/>
-      </w:pPr>
-      <w:r>
-        <w:t>tableau de bord</w:t>
-      </w:r>
-    </w:p>
-    <w:p>
-      <w:r>
-        <w:rPr>
-          <w:noProof/>
-        </w:rPr>
-        <w:drawing>
-          <wp:inline distT="0" distB="0" distL="0" distR="0" wp14:anchorId="3C3F13E0" wp14:editId="3206BC9C">
-            <wp:extent cx="5760720" cy="3540125"/>
-            <wp:effectExtent l="0" t="0" r="0" b="3175"/>
-            <wp:docPr id="8" name="Image 8" descr="Une image contenant moniteur, capture d’écran, intérieur, écran&#10;&#10;Description générée automatiquement"/>
-            <wp:cNvGraphicFramePr>
-              <a:graphicFrameLocks xmlns:a="http://schemas.openxmlformats.org/drawingml/2006/main" noChangeAspect="1"/>
-            </wp:cNvGraphicFramePr>
-            <a:graphic xmlns:a="http://schemas.openxmlformats.org/drawingml/2006/main">
-              <a:graphicData uri="http://schemas.openxmlformats.org/drawingml/2006/picture">
-                <pic:pic xmlns:pic="http://schemas.openxmlformats.org/drawingml/2006/picture">
-                  <pic:nvPicPr>
-                    <pic:cNvPr id="8" name="Image 8" descr="Une image contenant moniteur, capture d’écran, intérieur, écran&#10;&#10;Description générée automatiquement"/>
-                    <pic:cNvPicPr/>
-                  </pic:nvPicPr>
-                  <pic:blipFill>
-                    <a:blip r:embed="rId20" cstate="print">
-                      <a:extLst>
-                        <a:ext uri="{28A0092B-C50C-407E-A947-70E740481C1C}">
-                          <a14:useLocalDpi xmlns:a14="http://schemas.microsoft.com/office/drawing/2010/main" val="0"/>
-                        </a:ext>
-                      </a:extLst>
-                    </a:blip>
-                    <a:stretch>
-                      <a:fillRect/>
-                    </a:stretch>
-                  </pic:blipFill>
-                  <pic:spPr>
-                    <a:xfrm>
-                      <a:off x="0" y="0"/>
-                      <a:ext cx="5760720" cy="3540125"/>
-                    </a:xfrm>
-                    <a:prstGeom prst="rect">
-                      <a:avLst/>
-                    </a:prstGeom>
-                  </pic:spPr>
-                </pic:pic>
-              </a:graphicData>
-            </a:graphic>
-          </wp:inline>
-        </w:drawing>
-      </w:r>
-    </w:p>
-    <w:p>
-      <w:r>
-        <w:t>Comme préciser au début du rapport le tableau de bord contient les informations principales du tour d’avant et du tout actuel.</w:t>
-      </w:r>
-    </w:p>
-    <w:p>
-      <w:pPr>
-        <w:pStyle w:val="Titre2"/>
-      </w:pPr>
-      <w:r>
-        <w:lastRenderedPageBreak/>
-        <w:t>Page Stock</w:t>
-      </w:r>
-    </w:p>
-    <w:p>
-      <w:r>
-        <w:rPr>
-          <w:noProof/>
-        </w:rPr>
-        <w:drawing>
-          <wp:inline distT="0" distB="0" distL="0" distR="0" wp14:anchorId="0445A38B" wp14:editId="2A670D9E">
-            <wp:extent cx="5760720" cy="3540125"/>
-            <wp:effectExtent l="0" t="0" r="0" b="3175"/>
-            <wp:docPr id="9" name="Image 9"/>
-            <wp:cNvGraphicFramePr>
-              <a:graphicFrameLocks xmlns:a="http://schemas.openxmlformats.org/drawingml/2006/main" noChangeAspect="1"/>
-            </wp:cNvGraphicFramePr>
-            <a:graphic xmlns:a="http://schemas.openxmlformats.org/drawingml/2006/main">
-              <a:graphicData uri="http://schemas.openxmlformats.org/drawingml/2006/picture">
-                <pic:pic xmlns:pic="http://schemas.openxmlformats.org/drawingml/2006/picture">
-                  <pic:nvPicPr>
-                    <pic:cNvPr id="9" name="Image 9"/>
-                    <pic:cNvPicPr/>
-                  </pic:nvPicPr>
-                  <pic:blipFill>
-                    <a:blip r:embed="rId21" cstate="print">
-                      <a:extLst>
-                        <a:ext uri="{28A0092B-C50C-407E-A947-70E740481C1C}">
-                          <a14:useLocalDpi xmlns:a14="http://schemas.microsoft.com/office/drawing/2010/main" val="0"/>
-                        </a:ext>
-                      </a:extLst>
-                    </a:blip>
-                    <a:stretch>
-                      <a:fillRect/>
-                    </a:stretch>
-                  </pic:blipFill>
-                  <pic:spPr>
-                    <a:xfrm>
-                      <a:off x="0" y="0"/>
-                      <a:ext cx="5760720" cy="3540125"/>
-                    </a:xfrm>
-                    <a:prstGeom prst="rect">
-                      <a:avLst/>
-                    </a:prstGeom>
-                  </pic:spPr>
-                </pic:pic>
-              </a:graphicData>
-            </a:graphic>
-          </wp:inline>
-        </w:drawing>
-      </w:r>
-    </w:p>
-    <w:p>
-      <w:r>
-        <w:t>Cette page contient l’état du stock et permet la modification du prix de vente.</w:t>
-      </w:r>
-    </w:p>
-    <w:p/>
-    <w:p>
-      <w:pPr>
-        <w:pStyle w:val="Titre2"/>
-      </w:pPr>
-      <w:r>
-        <w:t>Page MARKET</w:t>
-      </w:r>
-    </w:p>
-    <w:p>
-      <w:r>
-        <w:rPr>
-          <w:noProof/>
-        </w:rPr>
-        <w:drawing>
-          <wp:inline distT="0" distB="0" distL="0" distR="0" wp14:anchorId="017E9F8A" wp14:editId="6FBEA8E7">
-            <wp:extent cx="5760720" cy="3540125"/>
-            <wp:effectExtent l="0" t="0" r="0" b="3175"/>
-            <wp:docPr id="10" name="Image 10"/>
-            <wp:cNvGraphicFramePr>
-              <a:graphicFrameLocks xmlns:a="http://schemas.openxmlformats.org/drawingml/2006/main" noChangeAspect="1"/>
-            </wp:cNvGraphicFramePr>
-            <a:graphic xmlns:a="http://schemas.openxmlformats.org/drawingml/2006/main">
-              <a:graphicData uri="http://schemas.openxmlformats.org/drawingml/2006/picture">
-                <pic:pic xmlns:pic="http://schemas.openxmlformats.org/drawingml/2006/picture">
-                  <pic:nvPicPr>
-                    <pic:cNvPr id="10" name="Image 10"/>
                     <pic:cNvPicPr/>
                   </pic:nvPicPr>
                   <pic:blipFill>
@@ -5290,16 +7720,25 @@
     </w:p>
     <w:p>
       <w:r>
-        <w:t>Cette page permettra au joueur d’acheter auprès du fournisseur tout en ayant les informations du prix total et la quantité qu’il possède actuellement.</w:t>
-      </w:r>
-    </w:p>
+        <w:t>Cet</w:t>
+      </w:r>
+      <w:r>
+        <w:t>te</w:t>
+      </w:r>
+      <w:r>
+        <w:t xml:space="preserve"> page contiendra les explications et règles du jeu.</w:t>
+      </w:r>
+      <w:r>
+        <w:t xml:space="preserve"> Les logos sont présentés pour précisé à quoi ils correspondent pour la suite.</w:t>
+      </w:r>
+    </w:p>
+    <w:p/>
     <w:p>
       <w:pPr>
         <w:pStyle w:val="Titre2"/>
       </w:pPr>
       <w:r>
-        <w:lastRenderedPageBreak/>
-        <w:t>page account</w:t>
+        <w:t>tableau de bord</w:t>
       </w:r>
     </w:p>
     <w:p>
@@ -5308,10 +7747,10 @@
           <w:noProof/>
         </w:rPr>
         <w:drawing>
-          <wp:inline distT="0" distB="0" distL="0" distR="0" wp14:anchorId="3129B7A0" wp14:editId="24C44DC8">
+          <wp:inline distT="0" distB="0" distL="0" distR="0" wp14:anchorId="3C3F13E0" wp14:editId="3206BC9C">
             <wp:extent cx="5760720" cy="3540125"/>
             <wp:effectExtent l="0" t="0" r="0" b="3175"/>
-            <wp:docPr id="11" name="Image 11"/>
+            <wp:docPr id="8" name="Image 8" descr="Une image contenant moniteur, capture d’écran, intérieur, écran&#10;&#10;Description générée automatiquement"/>
             <wp:cNvGraphicFramePr>
               <a:graphicFrameLocks xmlns:a="http://schemas.openxmlformats.org/drawingml/2006/main" noChangeAspect="1"/>
             </wp:cNvGraphicFramePr>
@@ -5319,7 +7758,7 @@
               <a:graphicData uri="http://schemas.openxmlformats.org/drawingml/2006/picture">
                 <pic:pic xmlns:pic="http://schemas.openxmlformats.org/drawingml/2006/picture">
                   <pic:nvPicPr>
-                    <pic:cNvPr id="11" name="Image 11"/>
+                    <pic:cNvPr id="8" name="Image 8" descr="Une image contenant moniteur, capture d’écran, intérieur, écran&#10;&#10;Description générée automatiquement"/>
                     <pic:cNvPicPr/>
                   </pic:nvPicPr>
                   <pic:blipFill>
@@ -5352,6 +7791,392 @@
     </w:p>
     <w:p>
       <w:r>
+        <w:rPr>
+          <w:noProof/>
+        </w:rPr>
+        <mc:AlternateContent>
+          <mc:Choice Requires="wps">
+            <w:drawing>
+              <wp:anchor distT="0" distB="0" distL="114300" distR="114300" simplePos="0" relativeHeight="251707392" behindDoc="0" locked="0" layoutInCell="1" allowOverlap="1" wp14:anchorId="469EBB8F" wp14:editId="23F3AD27">
+                <wp:simplePos x="0" y="0"/>
+                <wp:positionH relativeFrom="page">
+                  <wp:align>right</wp:align>
+                </wp:positionH>
+                <wp:positionV relativeFrom="paragraph">
+                  <wp:posOffset>985327</wp:posOffset>
+                </wp:positionV>
+                <wp:extent cx="7553739" cy="301791"/>
+                <wp:effectExtent l="0" t="0" r="0" b="3175"/>
+                <wp:wrapNone/>
+                <wp:docPr id="48" name="Zone de texte 48"/>
+                <wp:cNvGraphicFramePr/>
+                <a:graphic xmlns:a="http://schemas.openxmlformats.org/drawingml/2006/main">
+                  <a:graphicData uri="http://schemas.microsoft.com/office/word/2010/wordprocessingShape">
+                    <wps:wsp>
+                      <wps:cNvSpPr txBox="1"/>
+                      <wps:spPr>
+                        <a:xfrm>
+                          <a:off x="0" y="0"/>
+                          <a:ext cx="7553739" cy="301791"/>
+                        </a:xfrm>
+                        <a:prstGeom prst="rect">
+                          <a:avLst/>
+                        </a:prstGeom>
+                        <a:noFill/>
+                        <a:ln w="6350">
+                          <a:noFill/>
+                        </a:ln>
+                      </wps:spPr>
+                      <wps:txbx>
+                        <w:txbxContent>
+                          <w:p>
+                            <w:pPr>
+                              <w:jc w:val="right"/>
+                            </w:pPr>
+                            <w:r>
+                              <w:t>1</w:t>
+                            </w:r>
+                            <w:r>
+                              <w:t>7</w:t>
+                            </w:r>
+                            <w:r>
+                              <w:t xml:space="preserve">     </w:t>
+                            </w:r>
+                          </w:p>
+                        </w:txbxContent>
+                      </wps:txbx>
+                      <wps:bodyPr rot="0" spcFirstLastPara="0" vertOverflow="overflow" horzOverflow="overflow" vert="horz" wrap="square" lIns="91440" tIns="45720" rIns="91440" bIns="45720" numCol="1" spcCol="0" rtlCol="0" fromWordArt="0" anchor="t" anchorCtr="0" forceAA="0" compatLnSpc="1">
+                        <a:prstTxWarp prst="textNoShape">
+                          <a:avLst/>
+                        </a:prstTxWarp>
+                        <a:noAutofit/>
+                      </wps:bodyPr>
+                    </wps:wsp>
+                  </a:graphicData>
+                </a:graphic>
+                <wp14:sizeRelH relativeFrom="margin">
+                  <wp14:pctWidth>0</wp14:pctWidth>
+                </wp14:sizeRelH>
+                <wp14:sizeRelV relativeFrom="margin">
+                  <wp14:pctHeight>0</wp14:pctHeight>
+                </wp14:sizeRelV>
+              </wp:anchor>
+            </w:drawing>
+          </mc:Choice>
+          <mc:Fallback>
+            <w:pict>
+              <v:shape w14:anchorId="469EBB8F" id="Zone de texte 48" o:spid="_x0000_s1045" type="#_x0000_t202" style="position:absolute;left:0;text-align:left;margin-left:543.6pt;margin-top:77.6pt;width:594.8pt;height:23.75pt;z-index:251707392;visibility:visible;mso-wrap-style:square;mso-width-percent:0;mso-height-percent:0;mso-wrap-distance-left:9pt;mso-wrap-distance-top:0;mso-wrap-distance-right:9pt;mso-wrap-distance-bottom:0;mso-position-horizontal:right;mso-position-horizontal-relative:page;mso-position-vertical:absolute;mso-position-vertical-relative:text;mso-width-percent:0;mso-height-percent:0;mso-width-relative:margin;mso-height-relative:margin;v-text-anchor:top" o:gfxdata="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" filled="f" stroked="f" strokeweight=".5pt">
+                <v:textbox>
+                  <w:txbxContent>
+                    <w:p>
+                      <w:pPr>
+                        <w:jc w:val="right"/>
+                      </w:pPr>
+                      <w:r>
+                        <w:t>1</w:t>
+                      </w:r>
+                      <w:r>
+                        <w:t>7</w:t>
+                      </w:r>
+                      <w:r>
+                        <w:t xml:space="preserve">     </w:t>
+                      </w:r>
+                    </w:p>
+                  </w:txbxContent>
+                </v:textbox>
+                <w10:wrap anchorx="page"/>
+              </v:shape>
+            </w:pict>
+          </mc:Fallback>
+        </mc:AlternateContent>
+      </w:r>
+      <w:r>
+        <w:t>Comme préciser au début du rapport le tableau de bord contient les informations principales du tour d’avant et du tout actuel.</w:t>
+      </w:r>
+    </w:p>
+    <w:p>
+      <w:pPr>
+        <w:pStyle w:val="Titre2"/>
+      </w:pPr>
+      <w:r>
+        <w:lastRenderedPageBreak/>
+        <w:t>Page Stock</w:t>
+      </w:r>
+    </w:p>
+    <w:p>
+      <w:r>
+        <w:rPr>
+          <w:noProof/>
+        </w:rPr>
+        <w:drawing>
+          <wp:inline distT="0" distB="0" distL="0" distR="0" wp14:anchorId="0445A38B" wp14:editId="2A670D9E">
+            <wp:extent cx="5760720" cy="3540125"/>
+            <wp:effectExtent l="0" t="0" r="0" b="3175"/>
+            <wp:docPr id="9" name="Image 9"/>
+            <wp:cNvGraphicFramePr>
+              <a:graphicFrameLocks xmlns:a="http://schemas.openxmlformats.org/drawingml/2006/main" noChangeAspect="1"/>
+            </wp:cNvGraphicFramePr>
+            <a:graphic xmlns:a="http://schemas.openxmlformats.org/drawingml/2006/main">
+              <a:graphicData uri="http://schemas.openxmlformats.org/drawingml/2006/picture">
+                <pic:pic xmlns:pic="http://schemas.openxmlformats.org/drawingml/2006/picture">
+                  <pic:nvPicPr>
+                    <pic:cNvPr id="9" name="Image 9"/>
+                    <pic:cNvPicPr/>
+                  </pic:nvPicPr>
+                  <pic:blipFill>
+                    <a:blip r:embed="rId24" cstate="print">
+                      <a:extLst>
+                        <a:ext uri="{28A0092B-C50C-407E-A947-70E740481C1C}">
+                          <a14:useLocalDpi xmlns:a14="http://schemas.microsoft.com/office/drawing/2010/main" val="0"/>
+                        </a:ext>
+                      </a:extLst>
+                    </a:blip>
+                    <a:stretch>
+                      <a:fillRect/>
+                    </a:stretch>
+                  </pic:blipFill>
+                  <pic:spPr>
+                    <a:xfrm>
+                      <a:off x="0" y="0"/>
+                      <a:ext cx="5760720" cy="3540125"/>
+                    </a:xfrm>
+                    <a:prstGeom prst="rect">
+                      <a:avLst/>
+                    </a:prstGeom>
+                  </pic:spPr>
+                </pic:pic>
+              </a:graphicData>
+            </a:graphic>
+          </wp:inline>
+        </w:drawing>
+      </w:r>
+    </w:p>
+    <w:p>
+      <w:r>
+        <w:t>Cette page contient l’état du stock et permet la modification du prix de vente.</w:t>
+      </w:r>
+    </w:p>
+    <w:p/>
+    <w:p>
+      <w:pPr>
+        <w:pStyle w:val="Titre2"/>
+      </w:pPr>
+      <w:r>
+        <w:t>Page MARKET</w:t>
+      </w:r>
+    </w:p>
+    <w:p>
+      <w:r>
+        <w:rPr>
+          <w:noProof/>
+        </w:rPr>
+        <w:drawing>
+          <wp:inline distT="0" distB="0" distL="0" distR="0" wp14:anchorId="017E9F8A" wp14:editId="4D190821">
+            <wp:extent cx="5760720" cy="3540125"/>
+            <wp:effectExtent l="0" t="0" r="0" b="3175"/>
+            <wp:docPr id="10" name="Image 10"/>
+            <wp:cNvGraphicFramePr>
+              <a:graphicFrameLocks xmlns:a="http://schemas.openxmlformats.org/drawingml/2006/main" noChangeAspect="1"/>
+            </wp:cNvGraphicFramePr>
+            <a:graphic xmlns:a="http://schemas.openxmlformats.org/drawingml/2006/main">
+              <a:graphicData uri="http://schemas.openxmlformats.org/drawingml/2006/picture">
+                <pic:pic xmlns:pic="http://schemas.openxmlformats.org/drawingml/2006/picture">
+                  <pic:nvPicPr>
+                    <pic:cNvPr id="10" name="Image 10"/>
+                    <pic:cNvPicPr/>
+                  </pic:nvPicPr>
+                  <pic:blipFill>
+                    <a:blip r:embed="rId25" cstate="print">
+                      <a:extLst>
+                        <a:ext uri="{28A0092B-C50C-407E-A947-70E740481C1C}">
+                          <a14:useLocalDpi xmlns:a14="http://schemas.microsoft.com/office/drawing/2010/main" val="0"/>
+                        </a:ext>
+                      </a:extLst>
+                    </a:blip>
+                    <a:stretch>
+                      <a:fillRect/>
+                    </a:stretch>
+                  </pic:blipFill>
+                  <pic:spPr>
+                    <a:xfrm>
+                      <a:off x="0" y="0"/>
+                      <a:ext cx="5760720" cy="3540125"/>
+                    </a:xfrm>
+                    <a:prstGeom prst="rect">
+                      <a:avLst/>
+                    </a:prstGeom>
+                  </pic:spPr>
+                </pic:pic>
+              </a:graphicData>
+            </a:graphic>
+          </wp:inline>
+        </w:drawing>
+      </w:r>
+    </w:p>
+    <w:p>
+      <w:r>
+        <w:rPr>
+          <w:noProof/>
+        </w:rPr>
+        <mc:AlternateContent>
+          <mc:Choice Requires="wps">
+            <w:drawing>
+              <wp:anchor distT="0" distB="0" distL="114300" distR="114300" simplePos="0" relativeHeight="251709440" behindDoc="0" locked="0" layoutInCell="1" allowOverlap="1" wp14:anchorId="0DD77BB0" wp14:editId="78C98E11">
+                <wp:simplePos x="0" y="0"/>
+                <wp:positionH relativeFrom="page">
+                  <wp:align>right</wp:align>
+                </wp:positionH>
+                <wp:positionV relativeFrom="paragraph">
+                  <wp:posOffset>1173646</wp:posOffset>
+                </wp:positionV>
+                <wp:extent cx="7553739" cy="301791"/>
+                <wp:effectExtent l="0" t="0" r="0" b="3175"/>
+                <wp:wrapNone/>
+                <wp:docPr id="50" name="Zone de texte 50"/>
+                <wp:cNvGraphicFramePr/>
+                <a:graphic xmlns:a="http://schemas.openxmlformats.org/drawingml/2006/main">
+                  <a:graphicData uri="http://schemas.microsoft.com/office/word/2010/wordprocessingShape">
+                    <wps:wsp>
+                      <wps:cNvSpPr txBox="1"/>
+                      <wps:spPr>
+                        <a:xfrm>
+                          <a:off x="0" y="0"/>
+                          <a:ext cx="7553739" cy="301791"/>
+                        </a:xfrm>
+                        <a:prstGeom prst="rect">
+                          <a:avLst/>
+                        </a:prstGeom>
+                        <a:noFill/>
+                        <a:ln w="6350">
+                          <a:noFill/>
+                        </a:ln>
+                      </wps:spPr>
+                      <wps:txbx>
+                        <w:txbxContent>
+                          <w:p>
+                            <w:pPr>
+                              <w:jc w:val="right"/>
+                            </w:pPr>
+                            <w:r>
+                              <w:t>1</w:t>
+                            </w:r>
+                            <w:r>
+                              <w:t>8</w:t>
+                            </w:r>
+                            <w:r>
+                              <w:t xml:space="preserve">     </w:t>
+                            </w:r>
+                          </w:p>
+                        </w:txbxContent>
+                      </wps:txbx>
+                      <wps:bodyPr rot="0" spcFirstLastPara="0" vertOverflow="overflow" horzOverflow="overflow" vert="horz" wrap="square" lIns="91440" tIns="45720" rIns="91440" bIns="45720" numCol="1" spcCol="0" rtlCol="0" fromWordArt="0" anchor="t" anchorCtr="0" forceAA="0" compatLnSpc="1">
+                        <a:prstTxWarp prst="textNoShape">
+                          <a:avLst/>
+                        </a:prstTxWarp>
+                        <a:noAutofit/>
+                      </wps:bodyPr>
+                    </wps:wsp>
+                  </a:graphicData>
+                </a:graphic>
+                <wp14:sizeRelH relativeFrom="margin">
+                  <wp14:pctWidth>0</wp14:pctWidth>
+                </wp14:sizeRelH>
+                <wp14:sizeRelV relativeFrom="margin">
+                  <wp14:pctHeight>0</wp14:pctHeight>
+                </wp14:sizeRelV>
+              </wp:anchor>
+            </w:drawing>
+          </mc:Choice>
+          <mc:Fallback>
+            <w:pict>
+              <v:shape w14:anchorId="0DD77BB0" id="Zone de texte 50" o:spid="_x0000_s1046" type="#_x0000_t202" style="position:absolute;left:0;text-align:left;margin-left:543.6pt;margin-top:92.4pt;width:594.8pt;height:23.75pt;z-index:251709440;visibility:visible;mso-wrap-style:square;mso-width-percent:0;mso-height-percent:0;mso-wrap-distance-left:9pt;mso-wrap-distance-top:0;mso-wrap-distance-right:9pt;mso-wrap-distance-bottom:0;mso-position-horizontal:right;mso-position-horizontal-relative:page;mso-position-vertical:absolute;mso-position-vertical-relative:text;mso-width-percent:0;mso-height-percent:0;mso-width-relative:margin;mso-height-relative:margin;v-text-anchor:top" o:gfxdata="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" filled="f" stroked="f" strokeweight=".5pt">
+                <v:textbox>
+                  <w:txbxContent>
+                    <w:p>
+                      <w:pPr>
+                        <w:jc w:val="right"/>
+                      </w:pPr>
+                      <w:r>
+                        <w:t>1</w:t>
+                      </w:r>
+                      <w:r>
+                        <w:t>8</w:t>
+                      </w:r>
+                      <w:r>
+                        <w:t xml:space="preserve">     </w:t>
+                      </w:r>
+                    </w:p>
+                  </w:txbxContent>
+                </v:textbox>
+                <w10:wrap anchorx="page"/>
+              </v:shape>
+            </w:pict>
+          </mc:Fallback>
+        </mc:AlternateContent>
+      </w:r>
+      <w:r>
+        <w:t>Cette page permettra au joueur d’acheter auprès du fournisseur tout en ayant les informations du prix total et la quantité qu’il possède actuellement.</w:t>
+      </w:r>
+    </w:p>
+    <w:p>
+      <w:pPr>
+        <w:pStyle w:val="Titre2"/>
+      </w:pPr>
+      <w:r>
+        <w:lastRenderedPageBreak/>
+        <w:t>page account</w:t>
+      </w:r>
+    </w:p>
+    <w:p>
+      <w:r>
+        <w:rPr>
+          <w:noProof/>
+        </w:rPr>
+        <w:drawing>
+          <wp:inline distT="0" distB="0" distL="0" distR="0" wp14:anchorId="3129B7A0" wp14:editId="24C44DC8">
+            <wp:extent cx="5760720" cy="3540125"/>
+            <wp:effectExtent l="0" t="0" r="0" b="3175"/>
+            <wp:docPr id="11" name="Image 11"/>
+            <wp:cNvGraphicFramePr>
+              <a:graphicFrameLocks xmlns:a="http://schemas.openxmlformats.org/drawingml/2006/main" noChangeAspect="1"/>
+            </wp:cNvGraphicFramePr>
+            <a:graphic xmlns:a="http://schemas.openxmlformats.org/drawingml/2006/main">
+              <a:graphicData uri="http://schemas.openxmlformats.org/drawingml/2006/picture">
+                <pic:pic xmlns:pic="http://schemas.openxmlformats.org/drawingml/2006/picture">
+                  <pic:nvPicPr>
+                    <pic:cNvPr id="11" name="Image 11"/>
+                    <pic:cNvPicPr/>
+                  </pic:nvPicPr>
+                  <pic:blipFill>
+                    <a:blip r:embed="rId26" cstate="print">
+                      <a:extLst>
+                        <a:ext uri="{28A0092B-C50C-407E-A947-70E740481C1C}">
+                          <a14:useLocalDpi xmlns:a14="http://schemas.microsoft.com/office/drawing/2010/main" val="0"/>
+                        </a:ext>
+                      </a:extLst>
+                    </a:blip>
+                    <a:stretch>
+                      <a:fillRect/>
+                    </a:stretch>
+                  </pic:blipFill>
+                  <pic:spPr>
+                    <a:xfrm>
+                      <a:off x="0" y="0"/>
+                      <a:ext cx="5760720" cy="3540125"/>
+                    </a:xfrm>
+                    <a:prstGeom prst="rect">
+                      <a:avLst/>
+                    </a:prstGeom>
+                  </pic:spPr>
+                </pic:pic>
+              </a:graphicData>
+            </a:graphic>
+          </wp:inline>
+        </w:drawing>
+      </w:r>
+    </w:p>
+    <w:p>
+      <w:r>
         <w:t>Sur cette page le joueur peut vérifier ses comptes et acheter les boost</w:t>
       </w:r>
       <w:r>
@@ -5419,7 +8244,7 @@
                     <pic:cNvPicPr/>
                   </pic:nvPicPr>
                   <pic:blipFill>
-                    <a:blip r:embed="rId24" cstate="print">
+                    <a:blip r:embed="rId27" cstate="print">
                       <a:extLst>
                         <a:ext uri="{28A0092B-C50C-407E-A947-70E740481C1C}">
                           <a14:useLocalDpi xmlns:a14="http://schemas.microsoft.com/office/drawing/2010/main" val="0"/>
@@ -5479,7 +8304,7 @@
                     <pic:cNvPicPr/>
                   </pic:nvPicPr>
                   <pic:blipFill>
-                    <a:blip r:embed="rId25" cstate="print">
+                    <a:blip r:embed="rId28" cstate="print">
                       <a:extLst>
                         <a:ext uri="{28A0092B-C50C-407E-A947-70E740481C1C}">
                           <a14:useLocalDpi xmlns:a14="http://schemas.microsoft.com/office/drawing/2010/main" val="0"/>
@@ -5570,7 +8395,7 @@
               </wp:anchor>
             </w:drawing>
           </mc:Choice>
-          <mc:Fallback xmlns:w16cex="http://schemas.microsoft.com/office/word/2018/wordml/cex" xmlns:w16="http://schemas.microsoft.com/office/word/2018/wordml">
+          <mc:Fallback>
             <w:pict>
               <v:shapetype w14:anchorId="35326BA6" id="_x0000_t32" coordsize="21600,21600" o:spt="32" o:oned="t" path="m,l21600,21600e" filled="f">
                 <v:path arrowok="t" fillok="f" o:connecttype="none"/>
@@ -5632,7 +8457,7 @@
                     <pic:cNvPicPr/>
                   </pic:nvPicPr>
                   <pic:blipFill>
-                    <a:blip r:embed="rId26">
+                    <a:blip r:embed="rId29">
                       <a:extLst>
                         <a:ext uri="{28A0092B-C50C-407E-A947-70E740481C1C}">
                           <a14:useLocalDpi xmlns:a14="http://schemas.microsoft.com/office/drawing/2010/main" val="0"/>
@@ -5692,7 +8517,7 @@
                     <pic:cNvPicPr/>
                   </pic:nvPicPr>
                   <pic:blipFill>
-                    <a:blip r:embed="rId27">
+                    <a:blip r:embed="rId30">
                       <a:extLst>
                         <a:ext uri="{28A0092B-C50C-407E-A947-70E740481C1C}">
                           <a14:useLocalDpi xmlns:a14="http://schemas.microsoft.com/office/drawing/2010/main" val="0"/>
@@ -5783,7 +8608,7 @@
               </wp:anchor>
             </w:drawing>
           </mc:Choice>
-          <mc:Fallback xmlns:w16cex="http://schemas.microsoft.com/office/word/2018/wordml/cex" xmlns:w16="http://schemas.microsoft.com/office/word/2018/wordml">
+          <mc:Fallback>
             <w:pict>
               <v:shape w14:anchorId="21C351AF" id="Connecteur droit avec flèche 17" o:spid="_x0000_s1026" type="#_x0000_t32" style="position:absolute;margin-left:206.65pt;margin-top:23.05pt;width:67.5pt;height:0;z-index:251668480;visibility:visible;mso-wrap-style:square;mso-wrap-distance-left:9pt;mso-wrap-distance-top:0;mso-wrap-distance-right:9pt;mso-wrap-distance-bottom:0;mso-position-horizontal:absolute;mso-position-horizontal-relative:text;mso-position-vertical:absolute;mso-position-vertical-relative:text" o:gfxdata="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" strokecolor="black [3200]" strokeweight=".5pt">
                 <v:stroke endarrow="block" joinstyle="miter"/>
@@ -5795,7 +8620,102 @@
     </w:p>
     <w:p/>
     <w:p/>
-    <w:p/>
+    <w:p>
+      <w:r>
+        <w:rPr>
+          <w:noProof/>
+        </w:rPr>
+        <mc:AlternateContent>
+          <mc:Choice Requires="wps">
+            <w:drawing>
+              <wp:anchor distT="0" distB="0" distL="114300" distR="114300" simplePos="0" relativeHeight="251711488" behindDoc="0" locked="0" layoutInCell="1" allowOverlap="1" wp14:anchorId="27BCE3CA" wp14:editId="12117481">
+                <wp:simplePos x="0" y="0"/>
+                <wp:positionH relativeFrom="page">
+                  <wp:align>right</wp:align>
+                </wp:positionH>
+                <wp:positionV relativeFrom="paragraph">
+                  <wp:posOffset>978011</wp:posOffset>
+                </wp:positionV>
+                <wp:extent cx="7553739" cy="301791"/>
+                <wp:effectExtent l="0" t="0" r="0" b="3175"/>
+                <wp:wrapNone/>
+                <wp:docPr id="51" name="Zone de texte 51"/>
+                <wp:cNvGraphicFramePr/>
+                <a:graphic xmlns:a="http://schemas.openxmlformats.org/drawingml/2006/main">
+                  <a:graphicData uri="http://schemas.microsoft.com/office/word/2010/wordprocessingShape">
+                    <wps:wsp>
+                      <wps:cNvSpPr txBox="1"/>
+                      <wps:spPr>
+                        <a:xfrm>
+                          <a:off x="0" y="0"/>
+                          <a:ext cx="7553739" cy="301791"/>
+                        </a:xfrm>
+                        <a:prstGeom prst="rect">
+                          <a:avLst/>
+                        </a:prstGeom>
+                        <a:noFill/>
+                        <a:ln w="6350">
+                          <a:noFill/>
+                        </a:ln>
+                      </wps:spPr>
+                      <wps:txbx>
+                        <w:txbxContent>
+                          <w:p>
+                            <w:pPr>
+                              <w:jc w:val="right"/>
+                            </w:pPr>
+                            <w:r>
+                              <w:t>19</w:t>
+                            </w:r>
+                            <w:r>
+                              <w:t xml:space="preserve">     </w:t>
+                            </w:r>
+                          </w:p>
+                        </w:txbxContent>
+                      </wps:txbx>
+                      <wps:bodyPr rot="0" spcFirstLastPara="0" vertOverflow="overflow" horzOverflow="overflow" vert="horz" wrap="square" lIns="91440" tIns="45720" rIns="91440" bIns="45720" numCol="1" spcCol="0" rtlCol="0" fromWordArt="0" anchor="t" anchorCtr="0" forceAA="0" compatLnSpc="1">
+                        <a:prstTxWarp prst="textNoShape">
+                          <a:avLst/>
+                        </a:prstTxWarp>
+                        <a:noAutofit/>
+                      </wps:bodyPr>
+                    </wps:wsp>
+                  </a:graphicData>
+                </a:graphic>
+                <wp14:sizeRelH relativeFrom="margin">
+                  <wp14:pctWidth>0</wp14:pctWidth>
+                </wp14:sizeRelH>
+                <wp14:sizeRelV relativeFrom="margin">
+                  <wp14:pctHeight>0</wp14:pctHeight>
+                </wp14:sizeRelV>
+              </wp:anchor>
+            </w:drawing>
+          </mc:Choice>
+          <mc:Fallback>
+            <w:pict>
+              <v:shape w14:anchorId="27BCE3CA" id="Zone de texte 51" o:spid="_x0000_s1047" type="#_x0000_t202" style="position:absolute;left:0;text-align:left;margin-left:543.6pt;margin-top:77pt;width:594.8pt;height:23.75pt;z-index:251711488;visibility:visible;mso-wrap-style:square;mso-width-percent:0;mso-height-percent:0;mso-wrap-distance-left:9pt;mso-wrap-distance-top:0;mso-wrap-distance-right:9pt;mso-wrap-distance-bottom:0;mso-position-horizontal:right;mso-position-horizontal-relative:page;mso-position-vertical:absolute;mso-position-vertical-relative:text;mso-width-percent:0;mso-height-percent:0;mso-width-relative:margin;mso-height-relative:margin;v-text-anchor:top" o:gfxdata="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" filled="f" stroked="f" strokeweight=".5pt">
+                <v:textbox>
+                  <w:txbxContent>
+                    <w:p>
+                      <w:pPr>
+                        <w:jc w:val="right"/>
+                      </w:pPr>
+                      <w:r>
+                        <w:t>19</w:t>
+                      </w:r>
+                      <w:r>
+                        <w:t xml:space="preserve">     </w:t>
+                      </w:r>
+                    </w:p>
+                  </w:txbxContent>
+                </v:textbox>
+                <w10:wrap anchorx="page"/>
+              </v:shape>
+            </w:pict>
+          </mc:Fallback>
+        </mc:AlternateContent>
+      </w:r>
+    </w:p>
     <w:sectPr>
       <w:pgSz w:w="11906" w:h="16838"/>
       <w:pgMar w:top="1417" w:right="1417" w:bottom="1417" w:left="1417" w:header="708" w:footer="708" w:gutter="0"/>
@@ -5809,7 +8729,7 @@
 </file>
 
 <file path=word/endnotes.xml><?xml version="1.0" encoding="utf-8"?>
-<w:endnotes xmlns:wpc="http://schemas.microsoft.com/office/word/2010/wordprocessingCanvas" xmlns:cx="http://schemas.microsoft.com/office/drawing/2014/chartex" xmlns:cx1="http://schemas.microsoft.com/office/drawing/2015/9/8/chartex" xmlns:cx2="http://schemas.microsoft.com/office/drawing/2015/10/21/chartex" xmlns:cx3="http://schemas.microsoft.com/office/drawing/2016/5/9/chartex" xmlns:cx4="http://schemas.microsoft.com/office/drawing/2016/5/10/chartex" xmlns:cx5="http://schemas.microsoft.com/office/drawing/2016/5/11/chartex" xmlns:cx6="http://schemas.microsoft.com/office/drawing/2016/5/12/chartex" xmlns:cx7="http://schemas.microsoft.com/office/drawing/2016/5/13/chartex" xmlns:cx8="http://schemas.microsoft.com/office/drawing/2016/5/14/chartex" xmlns:mc="http://schemas.openxmlformats.org/markup-compatibility/2006" xmlns:aink="http://schemas.microsoft.com/office/drawing/2016/ink" xmlns:am3d="http://schemas.microsoft.com/office/drawing/2017/model3d" xmlns:o="urn:schemas-microsoft-com:office:office" xmlns:r="http://schemas.openxmlformats.org/officeDocument/2006/relationships" xmlns:m="http://schemas.openxmlformats.org/officeDocument/2006/math" xmlns:v="urn:schemas-microsoft-com:vml" xmlns:wp14="http://schemas.microsoft.com/office/word/2010/wordprocessingDrawing" xmlns:wp="http://schemas.openxmlformats.org/drawingml/2006/wordprocessingDrawing" xmlns:w10="urn:schemas-microsoft-com:office:word" xmlns:w="http://schemas.openxmlformats.org/wordprocessingml/2006/main" xmlns:w14="http://schemas.microsoft.com/office/word/2010/wordml" xmlns:w15="http://schemas.microsoft.com/office/word/2012/wordml" xmlns:w16cid="http://schemas.microsoft.com/office/word/2016/wordml/cid" xmlns:w16se="http://schemas.microsoft.com/office/word/2015/wordml/symex" xmlns:wpg="http://schemas.microsoft.com/office/word/2010/wordprocessingGroup" xmlns:wpi="http://schemas.microsoft.com/office/word/2010/wordprocessingInk" xmlns:wne="http://schemas.microsoft.com/office/word/2006/wordml" xmlns:wps="http://schemas.microsoft.com/office/word/2010/wordprocessingShape" mc:Ignorable="w14 w15 w16se w16cid wp14">
+<w:endnotes xmlns:wpc="http://schemas.microsoft.com/office/word/2010/wordprocessingCanvas" xmlns:cx="http://schemas.microsoft.com/office/drawing/2014/chartex" xmlns:cx1="http://schemas.microsoft.com/office/drawing/2015/9/8/chartex" xmlns:cx2="http://schemas.microsoft.com/office/drawing/2015/10/21/chartex" xmlns:cx3="http://schemas.microsoft.com/office/drawing/2016/5/9/chartex" xmlns:cx4="http://schemas.microsoft.com/office/drawing/2016/5/10/chartex" xmlns:cx5="http://schemas.microsoft.com/office/drawing/2016/5/11/chartex" xmlns:cx6="http://schemas.microsoft.com/office/drawing/2016/5/12/chartex" xmlns:cx7="http://schemas.microsoft.com/office/drawing/2016/5/13/chartex" xmlns:cx8="http://schemas.microsoft.com/office/drawing/2016/5/14/chartex" xmlns:mc="http://schemas.openxmlformats.org/markup-compatibility/2006" xmlns:aink="http://schemas.microsoft.com/office/drawing/2016/ink" xmlns:am3d="http://schemas.microsoft.com/office/drawing/2017/model3d" xmlns:o="urn:schemas-microsoft-com:office:office" xmlns:r="http://schemas.openxmlformats.org/officeDocument/2006/relationships" xmlns:m="http://schemas.openxmlformats.org/officeDocument/2006/math" xmlns:v="urn:schemas-microsoft-com:vml" xmlns:wp14="http://schemas.microsoft.com/office/word/2010/wordprocessingDrawing" xmlns:wp="http://schemas.openxmlformats.org/drawingml/2006/wordprocessingDrawing" xmlns:w10="urn:schemas-microsoft-com:office:word" xmlns:w="http://schemas.openxmlformats.org/wordprocessingml/2006/main" xmlns:w14="http://schemas.microsoft.com/office/word/2010/wordml" xmlns:w15="http://schemas.microsoft.com/office/word/2012/wordml" xmlns:w16cex="http://schemas.microsoft.com/office/word/2018/wordml/cex" xmlns:w16cid="http://schemas.microsoft.com/office/word/2016/wordml/cid" xmlns:w16="http://schemas.microsoft.com/office/word/2018/wordml" xmlns:w16se="http://schemas.microsoft.com/office/word/2015/wordml/symex" xmlns:wpg="http://schemas.microsoft.com/office/word/2010/wordprocessingGroup" xmlns:wpi="http://schemas.microsoft.com/office/word/2010/wordprocessingInk" xmlns:wne="http://schemas.microsoft.com/office/word/2006/wordml" xmlns:wps="http://schemas.microsoft.com/office/word/2010/wordprocessingShape" mc:Ignorable="w14 w15 w16se w16cid w16 w16cex wp14">
   <w:endnote w:type="separator" w:id="-1">
     <w:p>
       <w:pPr>
@@ -5834,40 +8754,13 @@
 </file>
 
 <file path=word/footer1.xml><?xml version="1.0" encoding="utf-8"?>
-<w:ftr xmlns:wpc="http://schemas.microsoft.com/office/word/2010/wordprocessingCanvas" xmlns:cx="http://schemas.microsoft.com/office/drawing/2014/chartex" xmlns:cx1="http://schemas.microsoft.com/office/drawing/2015/9/8/chartex" xmlns:cx2="http://schemas.microsoft.com/office/drawing/2015/10/21/chartex" xmlns:cx3="http://schemas.microsoft.com/office/drawing/2016/5/9/chartex" xmlns:cx4="http://schemas.microsoft.com/office/drawing/2016/5/10/chartex" xmlns:cx5="http://schemas.microsoft.com/office/drawing/2016/5/11/chartex" xmlns:cx6="http://schemas.microsoft.com/office/drawing/2016/5/12/chartex" xmlns:cx7="http://schemas.microsoft.com/office/drawing/2016/5/13/chartex" xmlns:cx8="http://schemas.microsoft.com/office/drawing/2016/5/14/chartex" xmlns:mc="http://schemas.openxmlformats.org/markup-compatibility/2006" xmlns:aink="http://schemas.microsoft.com/office/drawing/2016/ink" xmlns:am3d="http://schemas.microsoft.com/office/drawing/2017/model3d" xmlns:o="urn:schemas-microsoft-com:office:office" xmlns:r="http://schemas.openxmlformats.org/officeDocument/2006/relationships" xmlns:m="http://schemas.openxmlformats.org/officeDocument/2006/math" xmlns:v="urn:schemas-microsoft-com:vml" xmlns:wp14="http://schemas.microsoft.com/office/word/2010/wordprocessingDrawing" xmlns:wp="http://schemas.openxmlformats.org/drawingml/2006/wordprocessingDrawing" xmlns:w10="urn:schemas-microsoft-com:office:word" xmlns:w="http://schemas.openxmlformats.org/wordprocessingml/2006/main" xmlns:w14="http://schemas.microsoft.com/office/word/2010/wordml" xmlns:w15="http://schemas.microsoft.com/office/word/2012/wordml" xmlns:w16cid="http://schemas.microsoft.com/office/word/2016/wordml/cid" xmlns:w16se="http://schemas.microsoft.com/office/word/2015/wordml/symex" xmlns:wpg="http://schemas.microsoft.com/office/word/2010/wordprocessingGroup" xmlns:wpi="http://schemas.microsoft.com/office/word/2010/wordprocessingInk" xmlns:wne="http://schemas.microsoft.com/office/word/2006/wordml" xmlns:wps="http://schemas.microsoft.com/office/word/2010/wordprocessingShape" mc:Ignorable="w14 w15 w16se w16cid wp14">
-  <w:sdt>
-    <w:sdtPr>
-      <w:id w:val="-961961587"/>
-      <w:docPartObj>
-        <w:docPartGallery w:val="Page Numbers (Bottom of Page)"/>
-        <w:docPartUnique/>
-      </w:docPartObj>
-    </w:sdtPr>
-    <w:sdtEndPr/>
-    <w:sdtContent>
-      <w:p>
-        <w:pPr>
-          <w:pStyle w:val="Pieddepage"/>
-          <w:jc w:val="right"/>
-        </w:pPr>
-        <w:r>
-          <w:fldChar w:fldCharType="begin"/>
-        </w:r>
-        <w:r>
-          <w:instrText>PAGE   \* MERGEFORMAT</w:instrText>
-        </w:r>
-        <w:r>
-          <w:fldChar w:fldCharType="separate"/>
-        </w:r>
-        <w:r>
-          <w:t>2</w:t>
-        </w:r>
-        <w:r>
-          <w:fldChar w:fldCharType="end"/>
-        </w:r>
-      </w:p>
-    </w:sdtContent>
-  </w:sdt>
+<w:ftr xmlns:wpc="http://schemas.microsoft.com/office/word/2010/wordprocessingCanvas" xmlns:cx="http://schemas.microsoft.com/office/drawing/2014/chartex" xmlns:cx1="http://schemas.microsoft.com/office/drawing/2015/9/8/chartex" xmlns:cx2="http://schemas.microsoft.com/office/drawing/2015/10/21/chartex" xmlns:cx3="http://schemas.microsoft.com/office/drawing/2016/5/9/chartex" xmlns:cx4="http://schemas.microsoft.com/office/drawing/2016/5/10/chartex" xmlns:cx5="http://schemas.microsoft.com/office/drawing/2016/5/11/chartex" xmlns:cx6="http://schemas.microsoft.com/office/drawing/2016/5/12/chartex" xmlns:cx7="http://schemas.microsoft.com/office/drawing/2016/5/13/chartex" xmlns:cx8="http://schemas.microsoft.com/office/drawing/2016/5/14/chartex" xmlns:mc="http://schemas.openxmlformats.org/markup-compatibility/2006" xmlns:aink="http://schemas.microsoft.com/office/drawing/2016/ink" xmlns:am3d="http://schemas.microsoft.com/office/drawing/2017/model3d" xmlns:o="urn:schemas-microsoft-com:office:office" xmlns:r="http://schemas.openxmlformats.org/officeDocument/2006/relationships" xmlns:m="http://schemas.openxmlformats.org/officeDocument/2006/math" xmlns:v="urn:schemas-microsoft-com:vml" xmlns:wp14="http://schemas.microsoft.com/office/word/2010/wordprocessingDrawing" xmlns:wp="http://schemas.openxmlformats.org/drawingml/2006/wordprocessingDrawing" xmlns:w10="urn:schemas-microsoft-com:office:word" xmlns:w="http://schemas.openxmlformats.org/wordprocessingml/2006/main" xmlns:w14="http://schemas.microsoft.com/office/word/2010/wordml" xmlns:w15="http://schemas.microsoft.com/office/word/2012/wordml" xmlns:w16cex="http://schemas.microsoft.com/office/word/2018/wordml/cex" xmlns:w16cid="http://schemas.microsoft.com/office/word/2016/wordml/cid" xmlns:w16="http://schemas.microsoft.com/office/word/2018/wordml" xmlns:w16se="http://schemas.microsoft.com/office/word/2015/wordml/symex" xmlns:wpg="http://schemas.microsoft.com/office/word/2010/wordprocessingGroup" xmlns:wpi="http://schemas.microsoft.com/office/word/2010/wordprocessingInk" xmlns:wne="http://schemas.microsoft.com/office/word/2006/wordml" xmlns:wps="http://schemas.microsoft.com/office/word/2010/wordprocessingShape" mc:Ignorable="w14 w15 w16se w16cid w16 w16cex wp14">
+  <w:p>
+    <w:pPr>
+      <w:pStyle w:val="Pieddepage"/>
+      <w:jc w:val="right"/>
+    </w:pPr>
+  </w:p>
   <w:p>
     <w:pPr>
       <w:pStyle w:val="Pieddepage"/>
@@ -5876,8 +8769,30 @@
 </w:ftr>
 </file>
 
+<file path=word/footer2.xml><?xml version="1.0" encoding="utf-8"?>
+<w:ftr xmlns:wpc="http://schemas.microsoft.com/office/word/2010/wordprocessingCanvas" xmlns:cx="http://schemas.microsoft.com/office/drawing/2014/chartex" xmlns:cx1="http://schemas.microsoft.com/office/drawing/2015/9/8/chartex" xmlns:cx2="http://schemas.microsoft.com/office/drawing/2015/10/21/chartex" xmlns:cx3="http://schemas.microsoft.com/office/drawing/2016/5/9/chartex" xmlns:cx4="http://schemas.microsoft.com/office/drawing/2016/5/10/chartex" xmlns:cx5="http://schemas.microsoft.com/office/drawing/2016/5/11/chartex" xmlns:cx6="http://schemas.microsoft.com/office/drawing/2016/5/12/chartex" xmlns:cx7="http://schemas.microsoft.com/office/drawing/2016/5/13/chartex" xmlns:cx8="http://schemas.microsoft.com/office/drawing/2016/5/14/chartex" xmlns:mc="http://schemas.openxmlformats.org/markup-compatibility/2006" xmlns:aink="http://schemas.microsoft.com/office/drawing/2016/ink" xmlns:am3d="http://schemas.microsoft.com/office/drawing/2017/model3d" xmlns:o="urn:schemas-microsoft-com:office:office" xmlns:r="http://schemas.openxmlformats.org/officeDocument/2006/relationships" xmlns:m="http://schemas.openxmlformats.org/officeDocument/2006/math" xmlns:v="urn:schemas-microsoft-com:vml" xmlns:wp14="http://schemas.microsoft.com/office/word/2010/wordprocessingDrawing" xmlns:wp="http://schemas.openxmlformats.org/drawingml/2006/wordprocessingDrawing" xmlns:w10="urn:schemas-microsoft-com:office:word" xmlns:w="http://schemas.openxmlformats.org/wordprocessingml/2006/main" xmlns:w14="http://schemas.microsoft.com/office/word/2010/wordml" xmlns:w15="http://schemas.microsoft.com/office/word/2012/wordml" xmlns:w16cex="http://schemas.microsoft.com/office/word/2018/wordml/cex" xmlns:w16cid="http://schemas.microsoft.com/office/word/2016/wordml/cid" xmlns:w16="http://schemas.microsoft.com/office/word/2018/wordml" xmlns:w16se="http://schemas.microsoft.com/office/word/2015/wordml/symex" xmlns:wpg="http://schemas.microsoft.com/office/word/2010/wordprocessingGroup" xmlns:wpi="http://schemas.microsoft.com/office/word/2010/wordprocessingInk" xmlns:wne="http://schemas.microsoft.com/office/word/2006/wordml" xmlns:wps="http://schemas.microsoft.com/office/word/2010/wordprocessingShape" mc:Ignorable="w14 w15 w16se w16cid w16 w16cex wp14">
+  <w:p>
+    <w:pPr>
+      <w:pStyle w:val="Pieddepage"/>
+      <w:jc w:val="center"/>
+    </w:pPr>
+  </w:p>
+</w:ftr>
+</file>
+
+<file path=word/footer3.xml><?xml version="1.0" encoding="utf-8"?>
+<w:ftr xmlns:wpc="http://schemas.microsoft.com/office/word/2010/wordprocessingCanvas" xmlns:cx="http://schemas.microsoft.com/office/drawing/2014/chartex" xmlns:cx1="http://schemas.microsoft.com/office/drawing/2015/9/8/chartex" xmlns:cx2="http://schemas.microsoft.com/office/drawing/2015/10/21/chartex" xmlns:cx3="http://schemas.microsoft.com/office/drawing/2016/5/9/chartex" xmlns:cx4="http://schemas.microsoft.com/office/drawing/2016/5/10/chartex" xmlns:cx5="http://schemas.microsoft.com/office/drawing/2016/5/11/chartex" xmlns:cx6="http://schemas.microsoft.com/office/drawing/2016/5/12/chartex" xmlns:cx7="http://schemas.microsoft.com/office/drawing/2016/5/13/chartex" xmlns:cx8="http://schemas.microsoft.com/office/drawing/2016/5/14/chartex" xmlns:mc="http://schemas.openxmlformats.org/markup-compatibility/2006" xmlns:aink="http://schemas.microsoft.com/office/drawing/2016/ink" xmlns:am3d="http://schemas.microsoft.com/office/drawing/2017/model3d" xmlns:o="urn:schemas-microsoft-com:office:office" xmlns:r="http://schemas.openxmlformats.org/officeDocument/2006/relationships" xmlns:m="http://schemas.openxmlformats.org/officeDocument/2006/math" xmlns:v="urn:schemas-microsoft-com:vml" xmlns:wp14="http://schemas.microsoft.com/office/word/2010/wordprocessingDrawing" xmlns:wp="http://schemas.openxmlformats.org/drawingml/2006/wordprocessingDrawing" xmlns:w10="urn:schemas-microsoft-com:office:word" xmlns:w="http://schemas.openxmlformats.org/wordprocessingml/2006/main" xmlns:w14="http://schemas.microsoft.com/office/word/2010/wordml" xmlns:w15="http://schemas.microsoft.com/office/word/2012/wordml" xmlns:w16cex="http://schemas.microsoft.com/office/word/2018/wordml/cex" xmlns:w16cid="http://schemas.microsoft.com/office/word/2016/wordml/cid" xmlns:w16="http://schemas.microsoft.com/office/word/2018/wordml" xmlns:w16se="http://schemas.microsoft.com/office/word/2015/wordml/symex" xmlns:wpg="http://schemas.microsoft.com/office/word/2010/wordprocessingGroup" xmlns:wpi="http://schemas.microsoft.com/office/word/2010/wordprocessingInk" xmlns:wne="http://schemas.microsoft.com/office/word/2006/wordml" xmlns:wps="http://schemas.microsoft.com/office/word/2010/wordprocessingShape" mc:Ignorable="w14 w15 w16se w16cid w16 w16cex wp14">
+  <w:p>
+    <w:pPr>
+      <w:pStyle w:val="Pieddepage"/>
+      <w:jc w:val="right"/>
+    </w:pPr>
+  </w:p>
+</w:ftr>
+</file>
+
 <file path=word/footnotes.xml><?xml version="1.0" encoding="utf-8"?>
-<w:footnotes xmlns:wpc="http://schemas.microsoft.com/office/word/2010/wordprocessingCanvas" xmlns:cx="http://schemas.microsoft.com/office/drawing/2014/chartex" xmlns:cx1="http://schemas.microsoft.com/office/drawing/2015/9/8/chartex" xmlns:cx2="http://schemas.microsoft.com/office/drawing/2015/10/21/chartex" xmlns:cx3="http://schemas.microsoft.com/office/drawing/2016/5/9/chartex" xmlns:cx4="http://schemas.microsoft.com/office/drawing/2016/5/10/chartex" xmlns:cx5="http://schemas.microsoft.com/office/drawing/2016/5/11/chartex" xmlns:cx6="http://schemas.microsoft.com/office/drawing/2016/5/12/chartex" xmlns:cx7="http://schemas.microsoft.com/office/drawing/2016/5/13/chartex" xmlns:cx8="http://schemas.microsoft.com/office/drawing/2016/5/14/chartex" xmlns:mc="http://schemas.openxmlformats.org/markup-compatibility/2006" xmlns:aink="http://schemas.microsoft.com/office/drawing/2016/ink" xmlns:am3d="http://schemas.microsoft.com/office/drawing/2017/model3d" xmlns:o="urn:schemas-microsoft-com:office:office" xmlns:r="http://schemas.openxmlformats.org/officeDocument/2006/relationships" xmlns:m="http://schemas.openxmlformats.org/officeDocument/2006/math" xmlns:v="urn:schemas-microsoft-com:vml" xmlns:wp14="http://schemas.microsoft.com/office/word/2010/wordprocessingDrawing" xmlns:wp="http://schemas.openxmlformats.org/drawingml/2006/wordprocessingDrawing" xmlns:w10="urn:schemas-microsoft-com:office:word" xmlns:w="http://schemas.openxmlformats.org/wordprocessingml/2006/main" xmlns:w14="http://schemas.microsoft.com/office/word/2010/wordml" xmlns:w15="http://schemas.microsoft.com/office/word/2012/wordml" xmlns:w16cid="http://schemas.microsoft.com/office/word/2016/wordml/cid" xmlns:w16se="http://schemas.microsoft.com/office/word/2015/wordml/symex" xmlns:wpg="http://schemas.microsoft.com/office/word/2010/wordprocessingGroup" xmlns:wpi="http://schemas.microsoft.com/office/word/2010/wordprocessingInk" xmlns:wne="http://schemas.microsoft.com/office/word/2006/wordml" xmlns:wps="http://schemas.microsoft.com/office/word/2010/wordprocessingShape" mc:Ignorable="w14 w15 w16se w16cid wp14">
+<w:footnotes xmlns:wpc="http://schemas.microsoft.com/office/word/2010/wordprocessingCanvas" xmlns:cx="http://schemas.microsoft.com/office/drawing/2014/chartex" xmlns:cx1="http://schemas.microsoft.com/office/drawing/2015/9/8/chartex" xmlns:cx2="http://schemas.microsoft.com/office/drawing/2015/10/21/chartex" xmlns:cx3="http://schemas.microsoft.com/office/drawing/2016/5/9/chartex" xmlns:cx4="http://schemas.microsoft.com/office/drawing/2016/5/10/chartex" xmlns:cx5="http://schemas.microsoft.com/office/drawing/2016/5/11/chartex" xmlns:cx6="http://schemas.microsoft.com/office/drawing/2016/5/12/chartex" xmlns:cx7="http://schemas.microsoft.com/office/drawing/2016/5/13/chartex" xmlns:cx8="http://schemas.microsoft.com/office/drawing/2016/5/14/chartex" xmlns:mc="http://schemas.openxmlformats.org/markup-compatibility/2006" xmlns:aink="http://schemas.microsoft.com/office/drawing/2016/ink" xmlns:am3d="http://schemas.microsoft.com/office/drawing/2017/model3d" xmlns:o="urn:schemas-microsoft-com:office:office" xmlns:r="http://schemas.openxmlformats.org/officeDocument/2006/relationships" xmlns:m="http://schemas.openxmlformats.org/officeDocument/2006/math" xmlns:v="urn:schemas-microsoft-com:vml" xmlns:wp14="http://schemas.microsoft.com/office/word/2010/wordprocessingDrawing" xmlns:wp="http://schemas.openxmlformats.org/drawingml/2006/wordprocessingDrawing" xmlns:w10="urn:schemas-microsoft-com:office:word" xmlns:w="http://schemas.openxmlformats.org/wordprocessingml/2006/main" xmlns:w14="http://schemas.microsoft.com/office/word/2010/wordml" xmlns:w15="http://schemas.microsoft.com/office/word/2012/wordml" xmlns:w16cex="http://schemas.microsoft.com/office/word/2018/wordml/cex" xmlns:w16cid="http://schemas.microsoft.com/office/word/2016/wordml/cid" xmlns:w16="http://schemas.microsoft.com/office/word/2018/wordml" xmlns:w16se="http://schemas.microsoft.com/office/word/2015/wordml/symex" xmlns:wpg="http://schemas.microsoft.com/office/word/2010/wordprocessingGroup" xmlns:wpi="http://schemas.microsoft.com/office/word/2010/wordprocessingInk" xmlns:wne="http://schemas.microsoft.com/office/word/2006/wordml" xmlns:wps="http://schemas.microsoft.com/office/word/2010/wordprocessingShape" mc:Ignorable="w14 w15 w16se w16cid w16 w16cex wp14">
   <w:footnote w:type="separator" w:id="-1">
     <w:p>
       <w:pPr>
@@ -5902,7 +8817,7 @@
 </file>
 
 <file path=word/numbering.xml><?xml version="1.0" encoding="utf-8"?>
-<w:numbering xmlns:wpc="http://schemas.microsoft.com/office/word/2010/wordprocessingCanvas" xmlns:cx="http://schemas.microsoft.com/office/drawing/2014/chartex" xmlns:cx1="http://schemas.microsoft.com/office/drawing/2015/9/8/chartex" xmlns:cx2="http://schemas.microsoft.com/office/drawing/2015/10/21/chartex" xmlns:cx3="http://schemas.microsoft.com/office/drawing/2016/5/9/chartex" xmlns:cx4="http://schemas.microsoft.com/office/drawing/2016/5/10/chartex" xmlns:cx5="http://schemas.microsoft.com/office/drawing/2016/5/11/chartex" xmlns:cx6="http://schemas.microsoft.com/office/drawing/2016/5/12/chartex" xmlns:cx7="http://schemas.microsoft.com/office/drawing/2016/5/13/chartex" xmlns:cx8="http://schemas.microsoft.com/office/drawing/2016/5/14/chartex" xmlns:mc="http://schemas.openxmlformats.org/markup-compatibility/2006" xmlns:aink="http://schemas.microsoft.com/office/drawing/2016/ink" xmlns:am3d="http://schemas.microsoft.com/office/drawing/2017/model3d" xmlns:o="urn:schemas-microsoft-com:office:office" xmlns:r="http://schemas.openxmlformats.org/officeDocument/2006/relationships" xmlns:m="http://schemas.openxmlformats.org/officeDocument/2006/math" xmlns:v="urn:schemas-microsoft-com:vml" xmlns:wp14="http://schemas.microsoft.com/office/word/2010/wordprocessingDrawing" xmlns:wp="http://schemas.openxmlformats.org/drawingml/2006/wordprocessingDrawing" xmlns:w10="urn:schemas-microsoft-com:office:word" xmlns:w="http://schemas.openxmlformats.org/wordprocessingml/2006/main" xmlns:w14="http://schemas.microsoft.com/office/word/2010/wordml" xmlns:w15="http://schemas.microsoft.com/office/word/2012/wordml" xmlns:w16cid="http://schemas.microsoft.com/office/word/2016/wordml/cid" xmlns:w16se="http://schemas.microsoft.com/office/word/2015/wordml/symex" xmlns:wpg="http://schemas.microsoft.com/office/word/2010/wordprocessingGroup" xmlns:wpi="http://schemas.microsoft.com/office/word/2010/wordprocessingInk" xmlns:wne="http://schemas.microsoft.com/office/word/2006/wordml" xmlns:wps="http://schemas.microsoft.com/office/word/2010/wordprocessingShape" mc:Ignorable="w14 w15 w16se w16cid wp14">
+<w:numbering xmlns:wpc="http://schemas.microsoft.com/office/word/2010/wordprocessingCanvas" xmlns:cx="http://schemas.microsoft.com/office/drawing/2014/chartex" xmlns:cx1="http://schemas.microsoft.com/office/drawing/2015/9/8/chartex" xmlns:cx2="http://schemas.microsoft.com/office/drawing/2015/10/21/chartex" xmlns:cx3="http://schemas.microsoft.com/office/drawing/2016/5/9/chartex" xmlns:cx4="http://schemas.microsoft.com/office/drawing/2016/5/10/chartex" xmlns:cx5="http://schemas.microsoft.com/office/drawing/2016/5/11/chartex" xmlns:cx6="http://schemas.microsoft.com/office/drawing/2016/5/12/chartex" xmlns:cx7="http://schemas.microsoft.com/office/drawing/2016/5/13/chartex" xmlns:cx8="http://schemas.microsoft.com/office/drawing/2016/5/14/chartex" xmlns:mc="http://schemas.openxmlformats.org/markup-compatibility/2006" xmlns:aink="http://schemas.microsoft.com/office/drawing/2016/ink" xmlns:am3d="http://schemas.microsoft.com/office/drawing/2017/model3d" xmlns:o="urn:schemas-microsoft-com:office:office" xmlns:r="http://schemas.openxmlformats.org/officeDocument/2006/relationships" xmlns:m="http://schemas.openxmlformats.org/officeDocument/2006/math" xmlns:v="urn:schemas-microsoft-com:vml" xmlns:wp14="http://schemas.microsoft.com/office/word/2010/wordprocessingDrawing" xmlns:wp="http://schemas.openxmlformats.org/drawingml/2006/wordprocessingDrawing" xmlns:w10="urn:schemas-microsoft-com:office:word" xmlns:w="http://schemas.openxmlformats.org/wordprocessingml/2006/main" xmlns:w14="http://schemas.microsoft.com/office/word/2010/wordml" xmlns:w15="http://schemas.microsoft.com/office/word/2012/wordml" xmlns:w16cex="http://schemas.microsoft.com/office/word/2018/wordml/cex" xmlns:w16cid="http://schemas.microsoft.com/office/word/2016/wordml/cid" xmlns:w16="http://schemas.microsoft.com/office/word/2018/wordml" xmlns:w16se="http://schemas.microsoft.com/office/word/2015/wordml/symex" xmlns:wpg="http://schemas.microsoft.com/office/word/2010/wordprocessingGroup" xmlns:wpi="http://schemas.microsoft.com/office/word/2010/wordprocessingInk" xmlns:wne="http://schemas.microsoft.com/office/word/2006/wordml" xmlns:wps="http://schemas.microsoft.com/office/word/2010/wordprocessingShape" mc:Ignorable="w14 w15 w16se w16cid w16 w16cex wp14">
   <w:abstractNum w:abstractNumId="0" w15:restartNumberingAfterBreak="0">
     <w:nsid w:val="08822088"/>
     <w:multiLevelType w:val="hybridMultilevel"/>
@@ -7021,7 +9936,7 @@
 </file>
 
 <file path=word/styles.xml><?xml version="1.0" encoding="utf-8"?>
-<w:styles xmlns:mc="http://schemas.openxmlformats.org/markup-compatibility/2006" xmlns:r="http://schemas.openxmlformats.org/officeDocument/2006/relationships" xmlns:w="http://schemas.openxmlformats.org/wordprocessingml/2006/main" xmlns:w14="http://schemas.microsoft.com/office/word/2010/wordml" xmlns:w15="http://schemas.microsoft.com/office/word/2012/wordml" xmlns:w16cid="http://schemas.microsoft.com/office/word/2016/wordml/cid" xmlns:w16se="http://schemas.microsoft.com/office/word/2015/wordml/symex" mc:Ignorable="w14 w15 w16se w16cid">
+<w:styles xmlns:mc="http://schemas.openxmlformats.org/markup-compatibility/2006" xmlns:r="http://schemas.openxmlformats.org/officeDocument/2006/relationships" xmlns:w="http://schemas.openxmlformats.org/wordprocessingml/2006/main" xmlns:w14="http://schemas.microsoft.com/office/word/2010/wordml" xmlns:w15="http://schemas.microsoft.com/office/word/2012/wordml" xmlns:w16cex="http://schemas.microsoft.com/office/word/2018/wordml/cex" xmlns:w16cid="http://schemas.microsoft.com/office/word/2016/wordml/cid" xmlns:w16="http://schemas.microsoft.com/office/word/2018/wordml" xmlns:w16se="http://schemas.microsoft.com/office/word/2015/wordml/symex" mc:Ignorable="w14 w15 w16se w16cid w16 w16cex">
   <w:docDefaults>
     <w:rPrDefault>
       <w:rPr>
@@ -8052,10 +10967,22 @@
 </CoverPageProperties>
 </file>
 
+<file path=customXml/item2.xml><?xml version="1.0" encoding="utf-8"?>
+<b:Sources xmlns:b="http://schemas.openxmlformats.org/officeDocument/2006/bibliography" xmlns="http://schemas.openxmlformats.org/officeDocument/2006/bibliography" SelectedStyle="\APASixthEditionOfficeOnline.xsl" StyleName="APA" Version="6"/>
+</file>
+
 <file path=customXml/itemProps1.xml><?xml version="1.0" encoding="utf-8"?>
 <ds:datastoreItem xmlns:ds="http://schemas.openxmlformats.org/officeDocument/2006/customXml" ds:itemID="{55AF091B-3C7A-41E3-B477-F2FDAA23CFDA}">
   <ds:schemaRefs>
     <ds:schemaRef ds:uri="http://schemas.microsoft.com/office/2006/coverPageProps"/>
   </ds:schemaRefs>
 </ds:datastoreItem>
+</file>
+
+<file path=customXml/itemProps2.xml><?xml version="1.0" encoding="utf-8"?>
+<ds:datastoreItem xmlns:ds="http://schemas.openxmlformats.org/officeDocument/2006/customXml" ds:itemID="{2A1BE44A-D1F1-4CB6-B221-172F880651E7}">
+  <ds:schemaRefs>
+    <ds:schemaRef ds:uri="http://schemas.openxmlformats.org/officeDocument/2006/bibliography"/>
+  </ds:schemaRefs>
+</ds:datastoreItem>
 </file>
</xml_diff>